<commit_message>
Added User Login API
</commit_message>
<xml_diff>
--- a/API Doc.docx
+++ b/API Doc.docx
@@ -47,7 +47,7 @@
           <w:r>
             <w:fldChar w:fldCharType="separate"/>
           </w:r>
-          <w:hyperlink w:anchor="_Toc470889375" w:history="1">
+          <w:hyperlink w:anchor="_Toc471131802" w:history="1">
             <w:r>
               <w:rPr>
                 <w:rStyle w:val="Hyperlink"/>
@@ -74,7 +74,7 @@
                 <w:noProof/>
                 <w:webHidden/>
               </w:rPr>
-              <w:instrText xml:space="preserve"> PAGEREF _Toc470889375 \h </w:instrText>
+              <w:instrText xml:space="preserve"> PAGEREF _Toc471131802 \h </w:instrText>
             </w:r>
             <w:r>
               <w:rPr>
@@ -116,7 +116,7 @@
               <w:noProof/>
             </w:rPr>
           </w:pPr>
-          <w:hyperlink w:anchor="_Toc470889376" w:history="1">
+          <w:hyperlink w:anchor="_Toc471131803" w:history="1">
             <w:r>
               <w:rPr>
                 <w:rStyle w:val="Hyperlink"/>
@@ -143,7 +143,7 @@
                 <w:noProof/>
                 <w:webHidden/>
               </w:rPr>
-              <w:instrText xml:space="preserve"> PAGEREF _Toc470889376 \h </w:instrText>
+              <w:instrText xml:space="preserve"> PAGEREF _Toc471131803 \h </w:instrText>
             </w:r>
             <w:r>
               <w:rPr>
@@ -185,7 +185,7 @@
               <w:noProof/>
             </w:rPr>
           </w:pPr>
-          <w:hyperlink w:anchor="_Toc470889377" w:history="1">
+          <w:hyperlink w:anchor="_Toc471131804" w:history="1">
             <w:r>
               <w:rPr>
                 <w:rStyle w:val="Hyperlink"/>
@@ -212,7 +212,7 @@
                 <w:noProof/>
                 <w:webHidden/>
               </w:rPr>
-              <w:instrText xml:space="preserve"> PAGEREF _Toc470889377 \h </w:instrText>
+              <w:instrText xml:space="preserve"> PAGEREF _Toc471131804 \h </w:instrText>
             </w:r>
             <w:r>
               <w:rPr>
@@ -254,7 +254,7 @@
               <w:noProof/>
             </w:rPr>
           </w:pPr>
-          <w:hyperlink w:anchor="_Toc470889378" w:history="1">
+          <w:hyperlink w:anchor="_Toc471131805" w:history="1">
             <w:r>
               <w:rPr>
                 <w:rStyle w:val="Hyperlink"/>
@@ -281,7 +281,7 @@
                 <w:noProof/>
                 <w:webHidden/>
               </w:rPr>
-              <w:instrText xml:space="preserve"> PAGEREF _Toc470889378 \h </w:instrText>
+              <w:instrText xml:space="preserve"> PAGEREF _Toc471131805 \h </w:instrText>
             </w:r>
             <w:r>
               <w:rPr>
@@ -302,6 +302,75 @@
                 <w:webHidden/>
               </w:rPr>
               <w:t>5</w:t>
+            </w:r>
+            <w:r>
+              <w:rPr>
+                <w:noProof/>
+                <w:webHidden/>
+              </w:rPr>
+              <w:fldChar w:fldCharType="end"/>
+            </w:r>
+          </w:hyperlink>
+        </w:p>
+        <w:p>
+          <w:pPr>
+            <w:pStyle w:val="TOC1"/>
+            <w:tabs>
+              <w:tab w:val="right" w:leader="dot" w:pos="9350"/>
+            </w:tabs>
+            <w:rPr>
+              <w:rFonts w:eastAsiaTheme="minorEastAsia"/>
+              <w:noProof/>
+            </w:rPr>
+          </w:pPr>
+          <w:hyperlink w:anchor="_Toc471131806" w:history="1">
+            <w:r>
+              <w:rPr>
+                <w:rStyle w:val="Hyperlink"/>
+                <w:noProof/>
+              </w:rPr>
+              <w:t>USER LOGIN</w:t>
+            </w:r>
+            <w:r>
+              <w:rPr>
+                <w:noProof/>
+                <w:webHidden/>
+              </w:rPr>
+              <w:tab/>
+            </w:r>
+            <w:r>
+              <w:rPr>
+                <w:noProof/>
+                <w:webHidden/>
+              </w:rPr>
+              <w:fldChar w:fldCharType="begin"/>
+            </w:r>
+            <w:r>
+              <w:rPr>
+                <w:noProof/>
+                <w:webHidden/>
+              </w:rPr>
+              <w:instrText xml:space="preserve"> PAGEREF _Toc471131806 \h </w:instrText>
+            </w:r>
+            <w:r>
+              <w:rPr>
+                <w:noProof/>
+                <w:webHidden/>
+              </w:rPr>
+            </w:r>
+            <w:r>
+              <w:rPr>
+                <w:noProof/>
+                <w:webHidden/>
+              </w:rPr>
+              <w:fldChar w:fldCharType="separate"/>
+            </w:r>
+            <w:r>
+              <w:rPr>
+                <w:noProof/>
+                <w:webHidden/>
+              </w:rPr>
+              <w:t>6</w:t>
             </w:r>
             <w:r>
               <w:rPr>
@@ -351,7 +420,7 @@
       <w:pPr>
         <w:pStyle w:val="Heading1"/>
       </w:pPr>
-      <w:bookmarkStart w:id="0" w:name="_Toc470889375"/>
+      <w:bookmarkStart w:id="0" w:name="_Toc471131802"/>
       <w:r>
         <w:t>GET SOCIETY MEMBER FLAT DETAILS</w:t>
       </w:r>
@@ -673,6 +742,7 @@
     </w:p>
     <w:p>
       <w:r>
+        <w:lastRenderedPageBreak/>
         <w:t xml:space="preserve">  "</w:t>
       </w:r>
       <w:proofErr w:type="spellStart"/>
@@ -693,7 +763,6 @@
     </w:p>
     <w:p>
       <w:r>
-        <w:lastRenderedPageBreak/>
         <w:t xml:space="preserve">      "</w:t>
       </w:r>
       <w:proofErr w:type="spellStart"/>
@@ -848,7 +917,7 @@
       <w:pPr>
         <w:pStyle w:val="Heading1"/>
       </w:pPr>
-      <w:bookmarkStart w:id="1" w:name="_Toc470889376"/>
+      <w:bookmarkStart w:id="1" w:name="_Toc471131803"/>
       <w:r>
         <w:t>GET SOCIETY MEMBER FAMILY DETAILS</w:t>
       </w:r>
@@ -1021,6 +1090,7 @@
     </w:p>
     <w:p>
       <w:r>
+        <w:lastRenderedPageBreak/>
         <w:t xml:space="preserve">      "</w:t>
       </w:r>
       <w:proofErr w:type="spellStart"/>
@@ -1049,7 +1119,6 @@
     </w:p>
     <w:p>
       <w:r>
-        <w:lastRenderedPageBreak/>
         <w:t xml:space="preserve">      "</w:t>
       </w:r>
       <w:proofErr w:type="spellStart"/>
@@ -1191,7 +1260,7 @@
       <w:pPr>
         <w:pStyle w:val="Heading1"/>
       </w:pPr>
-      <w:bookmarkStart w:id="2" w:name="_Toc470889377"/>
+      <w:bookmarkStart w:id="2" w:name="_Toc471131804"/>
       <w:r>
         <w:t>GET FLAT STAFF DETAILS</w:t>
       </w:r>
@@ -1315,6 +1384,7 @@
     </w:p>
     <w:p>
       <w:r>
+        <w:lastRenderedPageBreak/>
         <w:t xml:space="preserve">      "</w:t>
       </w:r>
       <w:proofErr w:type="spellStart"/>
@@ -1345,7 +1415,6 @@
     </w:p>
     <w:p>
       <w:r>
-        <w:lastRenderedPageBreak/>
         <w:t xml:space="preserve">      "</w:t>
       </w:r>
       <w:proofErr w:type="spellStart"/>
@@ -1587,7 +1656,7 @@
       <w:pPr>
         <w:pStyle w:val="Heading1"/>
       </w:pPr>
-      <w:bookmarkStart w:id="3" w:name="_Toc470889378"/>
+      <w:bookmarkStart w:id="3" w:name="_Toc471131805"/>
       <w:r>
         <w:t>GET FLAT VEHICLE DETAILS</w:t>
       </w:r>
@@ -1668,6 +1737,7 @@
         <w:rPr>
           <w:b/>
         </w:rPr>
+        <w:lastRenderedPageBreak/>
         <w:t>RESPOSNE JSON:</w:t>
       </w:r>
     </w:p>
@@ -1678,179 +1748,630 @@
     </w:p>
     <w:p>
       <w:r>
+        <w:t xml:space="preserve">  "</w:t>
+      </w:r>
+      <w:proofErr w:type="spellStart"/>
+      <w:proofErr w:type="gramStart"/>
+      <w:r>
+        <w:t>vehicleDtlsList</w:t>
+      </w:r>
+      <w:proofErr w:type="spellEnd"/>
+      <w:proofErr w:type="gramEnd"/>
+      <w:r>
+        <w:t>": [</w:t>
+      </w:r>
+    </w:p>
+    <w:p>
+      <w:r>
+        <w:t xml:space="preserve">    {</w:t>
+      </w:r>
+    </w:p>
+    <w:p>
+      <w:r>
+        <w:t xml:space="preserve">      "</w:t>
+      </w:r>
+      <w:proofErr w:type="spellStart"/>
+      <w:proofErr w:type="gramStart"/>
+      <w:r>
+        <w:t>flatVehicleDtlsId</w:t>
+      </w:r>
+      <w:proofErr w:type="spellEnd"/>
+      <w:proofErr w:type="gramEnd"/>
+      <w:r>
+        <w:t>": 1,</w:t>
+      </w:r>
+    </w:p>
+    <w:p>
+      <w:r>
+        <w:t xml:space="preserve">      "</w:t>
+      </w:r>
+      <w:proofErr w:type="spellStart"/>
+      <w:proofErr w:type="gramStart"/>
+      <w:r>
+        <w:t>flatDtlsId</w:t>
+      </w:r>
+      <w:proofErr w:type="spellEnd"/>
+      <w:proofErr w:type="gramEnd"/>
+      <w:r>
+        <w:t>": 1,</w:t>
+      </w:r>
+    </w:p>
+    <w:p>
+      <w:r>
+        <w:t xml:space="preserve">      "</w:t>
+      </w:r>
+      <w:proofErr w:type="spellStart"/>
+      <w:proofErr w:type="gramStart"/>
+      <w:r>
+        <w:t>vehicleTypeCd</w:t>
+      </w:r>
+      <w:proofErr w:type="spellEnd"/>
+      <w:proofErr w:type="gramEnd"/>
+      <w:r>
+        <w:t>": 27,</w:t>
+      </w:r>
+    </w:p>
+    <w:p>
+      <w:r>
+        <w:t xml:space="preserve">      "</w:t>
+      </w:r>
+      <w:proofErr w:type="spellStart"/>
+      <w:proofErr w:type="gramStart"/>
+      <w:r>
+        <w:t>vehicleType</w:t>
+      </w:r>
+      <w:proofErr w:type="spellEnd"/>
+      <w:proofErr w:type="gramEnd"/>
+      <w:r>
+        <w:t>": "Two Wheeler",</w:t>
+      </w:r>
+    </w:p>
+    <w:p>
+      <w:r>
+        <w:t xml:space="preserve">      "</w:t>
+      </w:r>
+      <w:proofErr w:type="spellStart"/>
+      <w:proofErr w:type="gramStart"/>
+      <w:r>
+        <w:t>vehicleNum</w:t>
+      </w:r>
+      <w:proofErr w:type="spellEnd"/>
+      <w:proofErr w:type="gramEnd"/>
+      <w:r>
+        <w:t>": "MH 13 Z 0774",</w:t>
+      </w:r>
+    </w:p>
+    <w:p>
+      <w:r>
+        <w:t xml:space="preserve">      "</w:t>
+      </w:r>
+      <w:proofErr w:type="spellStart"/>
+      <w:proofErr w:type="gramStart"/>
+      <w:r>
+        <w:t>socStickerNum</w:t>
+      </w:r>
+      <w:proofErr w:type="spellEnd"/>
+      <w:proofErr w:type="gramEnd"/>
+      <w:r>
+        <w:t>": "AD-23516"</w:t>
+      </w:r>
+    </w:p>
+    <w:p>
+      <w:r>
+        <w:t xml:space="preserve">    }</w:t>
+      </w:r>
+    </w:p>
+    <w:p>
+      <w:r>
+        <w:t xml:space="preserve">  ],</w:t>
+      </w:r>
+    </w:p>
+    <w:p>
+      <w:r>
+        <w:t xml:space="preserve">  "</w:t>
+      </w:r>
+      <w:proofErr w:type="spellStart"/>
+      <w:proofErr w:type="gramStart"/>
+      <w:r>
+        <w:t>responseMessage</w:t>
+      </w:r>
+      <w:proofErr w:type="spellEnd"/>
+      <w:proofErr w:type="gramEnd"/>
+      <w:r>
+        <w:t>": {</w:t>
+      </w:r>
+    </w:p>
+    <w:p>
+      <w:r>
+        <w:t xml:space="preserve">    "</w:t>
+      </w:r>
+      <w:proofErr w:type="gramStart"/>
+      <w:r>
+        <w:t>status</w:t>
+      </w:r>
+      <w:proofErr w:type="gramEnd"/>
+      <w:r>
+        <w:t>": "200",</w:t>
+      </w:r>
+    </w:p>
+    <w:p>
+      <w:r>
+        <w:t xml:space="preserve">    "</w:t>
+      </w:r>
+      <w:proofErr w:type="gramStart"/>
+      <w:r>
+        <w:t>message</w:t>
+      </w:r>
+      <w:proofErr w:type="gramEnd"/>
+      <w:r>
+        <w:t>": "OK",</w:t>
+      </w:r>
+    </w:p>
+    <w:p>
+      <w:r>
+        <w:t xml:space="preserve">    "</w:t>
+      </w:r>
+      <w:proofErr w:type="spellStart"/>
+      <w:proofErr w:type="gramStart"/>
+      <w:r>
+        <w:t>apiVersion</w:t>
+      </w:r>
+      <w:proofErr w:type="spellEnd"/>
+      <w:proofErr w:type="gramEnd"/>
+      <w:r>
+        <w:t>": null</w:t>
+      </w:r>
+    </w:p>
+    <w:p>
+      <w:r>
+        <w:t xml:space="preserve">  }</w:t>
+      </w:r>
+    </w:p>
+    <w:p>
+      <w:r>
+        <w:t>}</w:t>
+      </w:r>
+    </w:p>
+    <w:p/>
+    <w:p/>
+    <w:p/>
+    <w:p>
+      <w:pPr>
+        <w:pStyle w:val="Heading1"/>
+      </w:pPr>
+      <w:bookmarkStart w:id="4" w:name="_Toc471131806"/>
+      <w:r>
+        <w:t>USER LOGIN</w:t>
+      </w:r>
+      <w:bookmarkEnd w:id="4"/>
+    </w:p>
+    <w:p>
+      <w:pPr>
+        <w:rPr>
+          <w:b/>
+        </w:rPr>
+      </w:pPr>
+    </w:p>
+    <w:p>
+      <w:r>
+        <w:rPr>
+          <w:b/>
+        </w:rPr>
+        <w:t>METHOD:</w:t>
+      </w:r>
+      <w:r>
+        <w:t xml:space="preserve"> POST</w:t>
+      </w:r>
+    </w:p>
+    <w:p>
+      <w:r>
+        <w:rPr>
+          <w:b/>
+        </w:rPr>
+        <w:t>URL:</w:t>
+      </w:r>
+      <w:r>
+        <w:t xml:space="preserve"> /</w:t>
+      </w:r>
+      <w:r>
+        <w:t>security/</w:t>
+      </w:r>
+      <w:proofErr w:type="spellStart"/>
+      <w:r>
+        <w:t>authenticate</w:t>
+      </w:r>
+      <w:proofErr w:type="gramStart"/>
+      <w:r>
+        <w:t>?username</w:t>
+      </w:r>
+      <w:proofErr w:type="spellEnd"/>
+      <w:proofErr w:type="gramEnd"/>
+      <w:r>
+        <w:t>=</w:t>
+      </w:r>
+      <w:r>
+        <w:t>{username}&amp;password={password}</w:t>
+      </w:r>
+    </w:p>
+    <w:p/>
+    <w:p/>
+    <w:p>
+      <w:r>
+        <w:rPr>
+          <w:b/>
+        </w:rPr>
+        <w:t>REQUEST JSON:</w:t>
+      </w:r>
+      <w:r>
+        <w:rPr>
+          <w:b/>
+        </w:rPr>
+        <w:t xml:space="preserve"> </w:t>
+      </w:r>
+      <w:r>
+        <w:t>N/A</w:t>
+      </w:r>
+    </w:p>
+    <w:p>
+      <w:pPr>
+        <w:rPr>
+          <w:b/>
+        </w:rPr>
+      </w:pPr>
+      <w:r>
+        <w:rPr>
+          <w:b/>
+        </w:rPr>
+        <w:t>RESPOSNE JSON:</w:t>
+      </w:r>
+    </w:p>
+    <w:p>
+      <w:r>
+        <w:t>{</w:t>
+      </w:r>
+    </w:p>
+    <w:p>
+      <w:r>
+        <w:t xml:space="preserve">  "</w:t>
+      </w:r>
+      <w:proofErr w:type="gramStart"/>
+      <w:r>
+        <w:t>token</w:t>
+      </w:r>
+      <w:proofErr w:type="gramEnd"/>
+      <w:r>
+        <w:t>": "9740543168:1483355777727:4069f4addf9c0db971ad191cd48f8c5c",</w:t>
+      </w:r>
+    </w:p>
+    <w:p>
+      <w:r>
+        <w:t xml:space="preserve">  "</w:t>
+      </w:r>
+      <w:proofErr w:type="spellStart"/>
+      <w:proofErr w:type="gramStart"/>
+      <w:r>
+        <w:t>responseMessage</w:t>
+      </w:r>
+      <w:proofErr w:type="spellEnd"/>
+      <w:proofErr w:type="gramEnd"/>
+      <w:r>
+        <w:t>": {</w:t>
+      </w:r>
+    </w:p>
+    <w:p>
+      <w:r>
+        <w:t xml:space="preserve">    "</w:t>
+      </w:r>
+      <w:proofErr w:type="gramStart"/>
+      <w:r>
+        <w:t>status</w:t>
+      </w:r>
+      <w:proofErr w:type="gramEnd"/>
+      <w:r>
+        <w:t>": "200",</w:t>
+      </w:r>
+    </w:p>
+    <w:p>
+      <w:r>
+        <w:t xml:space="preserve">    "</w:t>
+      </w:r>
+      <w:proofErr w:type="gramStart"/>
+      <w:r>
+        <w:t>message</w:t>
+      </w:r>
+      <w:proofErr w:type="gramEnd"/>
+      <w:r>
+        <w:t xml:space="preserve">": "Login </w:t>
+      </w:r>
+      <w:proofErr w:type="spellStart"/>
+      <w:r>
+        <w:t>Successfull</w:t>
+      </w:r>
+      <w:proofErr w:type="spellEnd"/>
+      <w:r>
+        <w:t>",</w:t>
+      </w:r>
+    </w:p>
+    <w:p>
+      <w:r>
+        <w:t xml:space="preserve">    "</w:t>
+      </w:r>
+      <w:proofErr w:type="spellStart"/>
+      <w:proofErr w:type="gramStart"/>
+      <w:r>
+        <w:t>apiVersion</w:t>
+      </w:r>
+      <w:proofErr w:type="spellEnd"/>
+      <w:proofErr w:type="gramEnd"/>
+      <w:r>
+        <w:t xml:space="preserve">": "Login </w:t>
+      </w:r>
+      <w:proofErr w:type="spellStart"/>
+      <w:r>
+        <w:t>Successfull</w:t>
+      </w:r>
+      <w:proofErr w:type="spellEnd"/>
+      <w:r>
+        <w:t>"</w:t>
+      </w:r>
+    </w:p>
+    <w:p>
+      <w:r>
+        <w:t xml:space="preserve">  },</w:t>
+      </w:r>
+    </w:p>
+    <w:p>
+      <w:r>
+        <w:t xml:space="preserve">  "</w:t>
+      </w:r>
+      <w:proofErr w:type="gramStart"/>
+      <w:r>
+        <w:t>user</w:t>
+      </w:r>
+      <w:proofErr w:type="gramEnd"/>
+      <w:r>
+        <w:t>": {</w:t>
+      </w:r>
+    </w:p>
+    <w:p>
+      <w:r>
+        <w:t xml:space="preserve">    "</w:t>
+      </w:r>
+      <w:proofErr w:type="gramStart"/>
+      <w:r>
+        <w:t>roles</w:t>
+      </w:r>
+      <w:proofErr w:type="gramEnd"/>
+      <w:r>
+        <w:t>": {</w:t>
+      </w:r>
+    </w:p>
+    <w:p>
+      <w:r>
+        <w:t xml:space="preserve">      "</w:t>
+      </w:r>
+      <w:proofErr w:type="spellStart"/>
+      <w:r>
+        <w:t>Society_Member</w:t>
+      </w:r>
+      <w:proofErr w:type="spellEnd"/>
+      <w:r>
+        <w:t>": true</w:t>
+      </w:r>
+    </w:p>
+    <w:p>
+      <w:r>
+        <w:t xml:space="preserve">    },</w:t>
+      </w:r>
+    </w:p>
+    <w:p>
+      <w:r>
+        <w:t xml:space="preserve">    "</w:t>
+      </w:r>
+      <w:proofErr w:type="spellStart"/>
+      <w:proofErr w:type="gramStart"/>
+      <w:r>
+        <w:t>userLoginDtlsId</w:t>
+      </w:r>
+      <w:proofErr w:type="spellEnd"/>
+      <w:proofErr w:type="gramEnd"/>
+      <w:r>
+        <w:t>": "1a68d779-cdb0-11e6-af26-f788c12ea4ac",</w:t>
+      </w:r>
+    </w:p>
+    <w:p>
+      <w:r>
+        <w:t xml:space="preserve">    "</w:t>
+      </w:r>
+      <w:proofErr w:type="spellStart"/>
+      <w:proofErr w:type="gramStart"/>
+      <w:r>
+        <w:t>userDtlsId</w:t>
+      </w:r>
+      <w:proofErr w:type="spellEnd"/>
+      <w:proofErr w:type="gramEnd"/>
+      <w:r>
+        <w:t>": "229615ca-cdb0-11e6-af26-f788c12ea4ac",</w:t>
+      </w:r>
+    </w:p>
+    <w:p>
+      <w:r>
+        <w:t xml:space="preserve">    "</w:t>
+      </w:r>
+      <w:proofErr w:type="spellStart"/>
+      <w:proofErr w:type="gramStart"/>
+      <w:r>
+        <w:t>firstNm</w:t>
+      </w:r>
+      <w:proofErr w:type="spellEnd"/>
+      <w:proofErr w:type="gramEnd"/>
+      <w:r>
+        <w:t>": "</w:t>
+      </w:r>
+      <w:proofErr w:type="spellStart"/>
+      <w:r>
+        <w:t>Piyush</w:t>
+      </w:r>
+      <w:proofErr w:type="spellEnd"/>
+      <w:r>
+        <w:t xml:space="preserve"> ",</w:t>
+      </w:r>
+    </w:p>
+    <w:p>
+      <w:r>
+        <w:t xml:space="preserve">    "</w:t>
+      </w:r>
+      <w:proofErr w:type="spellStart"/>
+      <w:proofErr w:type="gramStart"/>
+      <w:r>
+        <w:t>lastNm</w:t>
+      </w:r>
+      <w:proofErr w:type="spellEnd"/>
+      <w:proofErr w:type="gramEnd"/>
+      <w:r>
+        <w:t>": "</w:t>
+      </w:r>
+      <w:proofErr w:type="spellStart"/>
+      <w:r>
+        <w:t>Jadhav</w:t>
+      </w:r>
+      <w:proofErr w:type="spellEnd"/>
+      <w:r>
+        <w:t>",</w:t>
+      </w:r>
+    </w:p>
+    <w:p>
+      <w:r>
+        <w:t xml:space="preserve">    "</w:t>
+      </w:r>
+      <w:proofErr w:type="spellStart"/>
+      <w:proofErr w:type="gramStart"/>
+      <w:r>
+        <w:t>flatDtlsId</w:t>
+      </w:r>
+      <w:proofErr w:type="spellEnd"/>
+      <w:proofErr w:type="gramEnd"/>
+      <w:r>
+        <w:t>": 1,</w:t>
+      </w:r>
+    </w:p>
+    <w:p>
+      <w:r>
+        <w:t xml:space="preserve">    "</w:t>
+      </w:r>
+      <w:proofErr w:type="spellStart"/>
+      <w:proofErr w:type="gramStart"/>
+      <w:r>
+        <w:t>societyDtlsId</w:t>
+      </w:r>
+      <w:proofErr w:type="spellEnd"/>
+      <w:proofErr w:type="gramEnd"/>
+      <w:r>
+        <w:t>": 3,</w:t>
+      </w:r>
+    </w:p>
+    <w:p>
+      <w:r>
+        <w:t xml:space="preserve">    "</w:t>
+      </w:r>
+      <w:proofErr w:type="spellStart"/>
+      <w:proofErr w:type="gramStart"/>
+      <w:r>
+        <w:t>cntcNum</w:t>
+      </w:r>
+      <w:proofErr w:type="spellEnd"/>
+      <w:proofErr w:type="gramEnd"/>
+      <w:r>
+        <w:t>": "9096409749",</w:t>
+      </w:r>
+    </w:p>
+    <w:p>
+      <w:r>
+        <w:t xml:space="preserve">    "</w:t>
+      </w:r>
+      <w:proofErr w:type="spellStart"/>
+      <w:proofErr w:type="gramStart"/>
+      <w:r>
+        <w:t>genderCd</w:t>
+      </w:r>
+      <w:proofErr w:type="spellEnd"/>
+      <w:proofErr w:type="gramEnd"/>
+      <w:r>
+        <w:t>": 20,</w:t>
+      </w:r>
+    </w:p>
+    <w:p>
+      <w:r>
+        <w:t xml:space="preserve">    "</w:t>
+      </w:r>
+      <w:proofErr w:type="spellStart"/>
+      <w:proofErr w:type="gramStart"/>
+      <w:r>
+        <w:t>img</w:t>
+      </w:r>
+      <w:proofErr w:type="spellEnd"/>
+      <w:proofErr w:type="gramEnd"/>
+      <w:r>
+        <w:t>": "https://dl.dropboxusercontent.com/s/b9ku0e8geqncijl/Bazooka_Package_1482251468333.png?dl=0",</w:t>
+      </w:r>
+    </w:p>
+    <w:p>
+      <w:r>
+        <w:t xml:space="preserve">    "</w:t>
+      </w:r>
+      <w:proofErr w:type="spellStart"/>
+      <w:proofErr w:type="gramStart"/>
+      <w:r>
+        <w:t>andrRegId</w:t>
+      </w:r>
+      <w:proofErr w:type="spellEnd"/>
+      <w:proofErr w:type="gramEnd"/>
+      <w:r>
+        <w:t>": null,</w:t>
+      </w:r>
+    </w:p>
+    <w:p>
+      <w:r>
         <w:lastRenderedPageBreak/>
-        <w:t xml:space="preserve">  "</w:t>
-      </w:r>
-      <w:proofErr w:type="spellStart"/>
-      <w:proofErr w:type="gramStart"/>
-      <w:r>
-        <w:t>vehicleDtlsList</w:t>
-      </w:r>
-      <w:proofErr w:type="spellEnd"/>
-      <w:proofErr w:type="gramEnd"/>
-      <w:r>
-        <w:t>": [</w:t>
-      </w:r>
-    </w:p>
-    <w:p>
-      <w:r>
-        <w:t xml:space="preserve">    {</w:t>
-      </w:r>
-    </w:p>
-    <w:p>
-      <w:r>
-        <w:t xml:space="preserve">      "</w:t>
-      </w:r>
-      <w:proofErr w:type="spellStart"/>
-      <w:proofErr w:type="gramStart"/>
-      <w:r>
-        <w:t>flatVehicleDtlsId</w:t>
-      </w:r>
-      <w:proofErr w:type="spellEnd"/>
-      <w:proofErr w:type="gramEnd"/>
-      <w:r>
-        <w:t>": 1,</w:t>
-      </w:r>
-    </w:p>
-    <w:p>
-      <w:r>
-        <w:t xml:space="preserve">      "</w:t>
-      </w:r>
-      <w:proofErr w:type="spellStart"/>
-      <w:proofErr w:type="gramStart"/>
-      <w:r>
-        <w:t>flatDtlsId</w:t>
-      </w:r>
-      <w:proofErr w:type="spellEnd"/>
-      <w:proofErr w:type="gramEnd"/>
-      <w:r>
-        <w:t>": 1,</w:t>
-      </w:r>
-    </w:p>
-    <w:p>
-      <w:r>
-        <w:t xml:space="preserve">      "</w:t>
-      </w:r>
-      <w:proofErr w:type="spellStart"/>
-      <w:proofErr w:type="gramStart"/>
-      <w:r>
-        <w:t>vehicleTypeCd</w:t>
-      </w:r>
-      <w:proofErr w:type="spellEnd"/>
-      <w:proofErr w:type="gramEnd"/>
-      <w:r>
-        <w:t>": 27,</w:t>
-      </w:r>
-    </w:p>
-    <w:p>
-      <w:r>
-        <w:t xml:space="preserve">      "</w:t>
-      </w:r>
-      <w:proofErr w:type="spellStart"/>
-      <w:proofErr w:type="gramStart"/>
-      <w:r>
-        <w:t>vehicleType</w:t>
-      </w:r>
-      <w:proofErr w:type="spellEnd"/>
-      <w:proofErr w:type="gramEnd"/>
-      <w:r>
-        <w:t>": "Two Wheeler",</w:t>
-      </w:r>
-    </w:p>
-    <w:p>
-      <w:r>
-        <w:t xml:space="preserve">      "</w:t>
-      </w:r>
-      <w:proofErr w:type="spellStart"/>
-      <w:proofErr w:type="gramStart"/>
-      <w:r>
-        <w:t>vehicleNum</w:t>
-      </w:r>
-      <w:proofErr w:type="spellEnd"/>
-      <w:proofErr w:type="gramEnd"/>
-      <w:r>
-        <w:t>": "MH 13 Z 0774",</w:t>
-      </w:r>
-    </w:p>
-    <w:p>
-      <w:r>
-        <w:t xml:space="preserve">      "</w:t>
-      </w:r>
-      <w:proofErr w:type="spellStart"/>
-      <w:proofErr w:type="gramStart"/>
-      <w:r>
-        <w:t>socStickerNum</w:t>
-      </w:r>
-      <w:proofErr w:type="spellEnd"/>
-      <w:proofErr w:type="gramEnd"/>
-      <w:r>
-        <w:t>": "AD-23516"</w:t>
-      </w:r>
-    </w:p>
-    <w:p>
-      <w:r>
-        <w:t xml:space="preserve">    }</w:t>
-      </w:r>
-    </w:p>
-    <w:p>
-      <w:r>
-        <w:t xml:space="preserve">  ],</w:t>
-      </w:r>
-    </w:p>
-    <w:p>
-      <w:r>
-        <w:t xml:space="preserve">  "</w:t>
-      </w:r>
-      <w:proofErr w:type="spellStart"/>
-      <w:proofErr w:type="gramStart"/>
-      <w:r>
-        <w:t>responseMessage</w:t>
-      </w:r>
-      <w:proofErr w:type="spellEnd"/>
-      <w:proofErr w:type="gramEnd"/>
-      <w:r>
-        <w:t>": {</w:t>
-      </w:r>
-    </w:p>
-    <w:p>
-      <w:r>
-        <w:t xml:space="preserve">    "</w:t>
-      </w:r>
-      <w:proofErr w:type="gramStart"/>
-      <w:r>
-        <w:t>status</w:t>
-      </w:r>
-      <w:proofErr w:type="gramEnd"/>
-      <w:r>
-        <w:t>": "200",</w:t>
-      </w:r>
-    </w:p>
-    <w:p>
-      <w:r>
-        <w:t xml:space="preserve">    "</w:t>
-      </w:r>
-      <w:proofErr w:type="gramStart"/>
-      <w:r>
-        <w:t>message</w:t>
-      </w:r>
-      <w:proofErr w:type="gramEnd"/>
-      <w:r>
-        <w:t>": "OK",</w:t>
-      </w:r>
-    </w:p>
-    <w:p>
-      <w:r>
-        <w:t xml:space="preserve">    "</w:t>
-      </w:r>
-      <w:proofErr w:type="spellStart"/>
-      <w:proofErr w:type="gramStart"/>
-      <w:r>
-        <w:t>apiVersion</w:t>
-      </w:r>
-      <w:proofErr w:type="spellEnd"/>
-      <w:proofErr w:type="gramEnd"/>
-      <w:r>
-        <w:t>": null</w:t>
+        <w:t xml:space="preserve">    "</w:t>
+      </w:r>
+      <w:proofErr w:type="spellStart"/>
+      <w:proofErr w:type="gramStart"/>
+      <w:r>
+        <w:t>isLoggedIn</w:t>
+      </w:r>
+      <w:proofErr w:type="spellEnd"/>
+      <w:proofErr w:type="gramEnd"/>
+      <w:r>
+        <w:t>": "Y",</w:t>
+      </w:r>
+    </w:p>
+    <w:p>
+      <w:r>
+        <w:t xml:space="preserve">    "</w:t>
+      </w:r>
+      <w:proofErr w:type="spellStart"/>
+      <w:proofErr w:type="gramStart"/>
+      <w:r>
+        <w:t>fEmailId</w:t>
+      </w:r>
+      <w:proofErr w:type="spellEnd"/>
+      <w:proofErr w:type="gramEnd"/>
+      <w:r>
+        <w:t>": "piyush.jadhav@repleteinc.com",</w:t>
+      </w:r>
+    </w:p>
+    <w:p>
+      <w:r>
+        <w:t xml:space="preserve">    "</w:t>
+      </w:r>
+      <w:proofErr w:type="gramStart"/>
+      <w:r>
+        <w:t>name</w:t>
+      </w:r>
+      <w:proofErr w:type="gramEnd"/>
+      <w:r>
+        <w:t>": "9740543168"</w:t>
       </w:r>
     </w:p>
     <w:p>
@@ -1863,6 +2384,15 @@
         <w:t>}</w:t>
       </w:r>
     </w:p>
+    <w:p/>
+    <w:p>
+      <w:pPr>
+        <w:rPr>
+          <w:b/>
+        </w:rPr>
+      </w:pPr>
+    </w:p>
+    <w:p/>
     <w:sectPr>
       <w:pgSz w:w="12240" w:h="15840"/>
       <w:pgMar w:top="1440" w:right="1440" w:bottom="1440" w:left="1440" w:header="720" w:footer="720" w:gutter="0"/>
@@ -2457,7 +2987,7 @@
 </file>
 
 <file path=customXml/itemProps1.xml><?xml version="1.0" encoding="utf-8"?>
-<ds:datastoreItem xmlns:ds="http://schemas.openxmlformats.org/officeDocument/2006/customXml" ds:itemID="{17C9F1F5-8D0A-42ED-9028-40B0D31798F4}">
+<ds:datastoreItem xmlns:ds="http://schemas.openxmlformats.org/officeDocument/2006/customXml" ds:itemID="{1A65EBA5-2D0F-497A-AE7B-2BC262FF1BCF}">
   <ds:schemaRefs>
     <ds:schemaRef ds:uri="http://schemas.openxmlformats.org/officeDocument/2006/bibliography"/>
   </ds:schemaRefs>

</xml_diff>

<commit_message>
Added roles array in user login API
</commit_message>
<xml_diff>
--- a/API Doc.docx
+++ b/API Doc.docx
@@ -47,7 +47,7 @@
           <w:r>
             <w:fldChar w:fldCharType="separate"/>
           </w:r>
-          <w:hyperlink w:anchor="_Toc471140392" w:history="1">
+          <w:hyperlink w:anchor="_Toc471158033" w:history="1">
             <w:r>
               <w:rPr>
                 <w:rStyle w:val="Hyperlink"/>
@@ -74,7 +74,7 @@
                 <w:noProof/>
                 <w:webHidden/>
               </w:rPr>
-              <w:instrText xml:space="preserve"> PAGEREF _Toc471140392 \h </w:instrText>
+              <w:instrText xml:space="preserve"> PAGEREF _Toc471158033 \h </w:instrText>
             </w:r>
             <w:r>
               <w:rPr>
@@ -116,7 +116,7 @@
               <w:noProof/>
             </w:rPr>
           </w:pPr>
-          <w:hyperlink w:anchor="_Toc471140393" w:history="1">
+          <w:hyperlink w:anchor="_Toc471158034" w:history="1">
             <w:r>
               <w:rPr>
                 <w:rStyle w:val="Hyperlink"/>
@@ -143,7 +143,7 @@
                 <w:noProof/>
                 <w:webHidden/>
               </w:rPr>
-              <w:instrText xml:space="preserve"> PAGEREF _Toc471140393 \h </w:instrText>
+              <w:instrText xml:space="preserve"> PAGEREF _Toc471158034 \h </w:instrText>
             </w:r>
             <w:r>
               <w:rPr>
@@ -185,7 +185,7 @@
               <w:noProof/>
             </w:rPr>
           </w:pPr>
-          <w:hyperlink w:anchor="_Toc471140394" w:history="1">
+          <w:hyperlink w:anchor="_Toc471158035" w:history="1">
             <w:r>
               <w:rPr>
                 <w:rStyle w:val="Hyperlink"/>
@@ -212,7 +212,7 @@
                 <w:noProof/>
                 <w:webHidden/>
               </w:rPr>
-              <w:instrText xml:space="preserve"> PAGEREF _Toc471140394 \h </w:instrText>
+              <w:instrText xml:space="preserve"> PAGEREF _Toc471158035 \h </w:instrText>
             </w:r>
             <w:r>
               <w:rPr>
@@ -254,7 +254,7 @@
               <w:noProof/>
             </w:rPr>
           </w:pPr>
-          <w:hyperlink w:anchor="_Toc471140395" w:history="1">
+          <w:hyperlink w:anchor="_Toc471158036" w:history="1">
             <w:r>
               <w:rPr>
                 <w:rStyle w:val="Hyperlink"/>
@@ -281,7 +281,7 @@
                 <w:noProof/>
                 <w:webHidden/>
               </w:rPr>
-              <w:instrText xml:space="preserve"> PAGEREF _Toc471140395 \h </w:instrText>
+              <w:instrText xml:space="preserve"> PAGEREF _Toc471158036 \h </w:instrText>
             </w:r>
             <w:r>
               <w:rPr>
@@ -323,7 +323,7 @@
               <w:noProof/>
             </w:rPr>
           </w:pPr>
-          <w:hyperlink w:anchor="_Toc471140396" w:history="1">
+          <w:hyperlink w:anchor="_Toc471158037" w:history="1">
             <w:r>
               <w:rPr>
                 <w:rStyle w:val="Hyperlink"/>
@@ -350,7 +350,7 @@
                 <w:noProof/>
                 <w:webHidden/>
               </w:rPr>
-              <w:instrText xml:space="preserve"> PAGEREF _Toc471140396 \h </w:instrText>
+              <w:instrText xml:space="preserve"> PAGEREF _Toc471158037 \h </w:instrText>
             </w:r>
             <w:r>
               <w:rPr>
@@ -392,7 +392,7 @@
               <w:noProof/>
             </w:rPr>
           </w:pPr>
-          <w:hyperlink w:anchor="_Toc471140397" w:history="1">
+          <w:hyperlink w:anchor="_Toc471158038" w:history="1">
             <w:r>
               <w:rPr>
                 <w:rStyle w:val="Hyperlink"/>
@@ -419,7 +419,7 @@
                 <w:noProof/>
                 <w:webHidden/>
               </w:rPr>
-              <w:instrText xml:space="preserve"> PAGEREF _Toc471140397 \h </w:instrText>
+              <w:instrText xml:space="preserve"> PAGEREF _Toc471158038 \h </w:instrText>
             </w:r>
             <w:r>
               <w:rPr>
@@ -461,7 +461,7 @@
               <w:noProof/>
             </w:rPr>
           </w:pPr>
-          <w:hyperlink w:anchor="_Toc471140398" w:history="1">
+          <w:hyperlink w:anchor="_Toc471158039" w:history="1">
             <w:r>
               <w:rPr>
                 <w:rStyle w:val="Hyperlink"/>
@@ -488,7 +488,7 @@
                 <w:noProof/>
                 <w:webHidden/>
               </w:rPr>
-              <w:instrText xml:space="preserve"> PAGEREF _Toc471140398 \h </w:instrText>
+              <w:instrText xml:space="preserve"> PAGEREF _Toc471158039 \h </w:instrText>
             </w:r>
             <w:r>
               <w:rPr>
@@ -509,6 +509,213 @@
                 <w:webHidden/>
               </w:rPr>
               <w:t>11</w:t>
+            </w:r>
+            <w:r>
+              <w:rPr>
+                <w:noProof/>
+                <w:webHidden/>
+              </w:rPr>
+              <w:fldChar w:fldCharType="end"/>
+            </w:r>
+          </w:hyperlink>
+        </w:p>
+        <w:p>
+          <w:pPr>
+            <w:pStyle w:val="TOC1"/>
+            <w:tabs>
+              <w:tab w:val="right" w:leader="dot" w:pos="9350"/>
+            </w:tabs>
+            <w:rPr>
+              <w:rFonts w:eastAsiaTheme="minorEastAsia"/>
+              <w:noProof/>
+            </w:rPr>
+          </w:pPr>
+          <w:hyperlink w:anchor="_Toc471158040" w:history="1">
+            <w:r>
+              <w:rPr>
+                <w:rStyle w:val="Hyperlink"/>
+                <w:noProof/>
+              </w:rPr>
+              <w:t>ADD FLAT VEHICLE DETAILS</w:t>
+            </w:r>
+            <w:r>
+              <w:rPr>
+                <w:noProof/>
+                <w:webHidden/>
+              </w:rPr>
+              <w:tab/>
+            </w:r>
+            <w:r>
+              <w:rPr>
+                <w:noProof/>
+                <w:webHidden/>
+              </w:rPr>
+              <w:fldChar w:fldCharType="begin"/>
+            </w:r>
+            <w:r>
+              <w:rPr>
+                <w:noProof/>
+                <w:webHidden/>
+              </w:rPr>
+              <w:instrText xml:space="preserve"> PAGEREF _Toc471158040 \h </w:instrText>
+            </w:r>
+            <w:r>
+              <w:rPr>
+                <w:noProof/>
+                <w:webHidden/>
+              </w:rPr>
+            </w:r>
+            <w:r>
+              <w:rPr>
+                <w:noProof/>
+                <w:webHidden/>
+              </w:rPr>
+              <w:fldChar w:fldCharType="separate"/>
+            </w:r>
+            <w:r>
+              <w:rPr>
+                <w:noProof/>
+                <w:webHidden/>
+              </w:rPr>
+              <w:t>12</w:t>
+            </w:r>
+            <w:r>
+              <w:rPr>
+                <w:noProof/>
+                <w:webHidden/>
+              </w:rPr>
+              <w:fldChar w:fldCharType="end"/>
+            </w:r>
+          </w:hyperlink>
+        </w:p>
+        <w:p>
+          <w:pPr>
+            <w:pStyle w:val="TOC1"/>
+            <w:tabs>
+              <w:tab w:val="right" w:leader="dot" w:pos="9350"/>
+            </w:tabs>
+            <w:rPr>
+              <w:rFonts w:eastAsiaTheme="minorEastAsia"/>
+              <w:noProof/>
+            </w:rPr>
+          </w:pPr>
+          <w:hyperlink w:anchor="_Toc471158041" w:history="1">
+            <w:r>
+              <w:rPr>
+                <w:rStyle w:val="Hyperlink"/>
+                <w:noProof/>
+              </w:rPr>
+              <w:t>UPDATE FLAT VEHICLE DETAILS</w:t>
+            </w:r>
+            <w:r>
+              <w:rPr>
+                <w:noProof/>
+                <w:webHidden/>
+              </w:rPr>
+              <w:tab/>
+            </w:r>
+            <w:r>
+              <w:rPr>
+                <w:noProof/>
+                <w:webHidden/>
+              </w:rPr>
+              <w:fldChar w:fldCharType="begin"/>
+            </w:r>
+            <w:r>
+              <w:rPr>
+                <w:noProof/>
+                <w:webHidden/>
+              </w:rPr>
+              <w:instrText xml:space="preserve"> PAGEREF _Toc471158041 \h </w:instrText>
+            </w:r>
+            <w:r>
+              <w:rPr>
+                <w:noProof/>
+                <w:webHidden/>
+              </w:rPr>
+            </w:r>
+            <w:r>
+              <w:rPr>
+                <w:noProof/>
+                <w:webHidden/>
+              </w:rPr>
+              <w:fldChar w:fldCharType="separate"/>
+            </w:r>
+            <w:r>
+              <w:rPr>
+                <w:noProof/>
+                <w:webHidden/>
+              </w:rPr>
+              <w:t>13</w:t>
+            </w:r>
+            <w:r>
+              <w:rPr>
+                <w:noProof/>
+                <w:webHidden/>
+              </w:rPr>
+              <w:fldChar w:fldCharType="end"/>
+            </w:r>
+          </w:hyperlink>
+        </w:p>
+        <w:p>
+          <w:pPr>
+            <w:pStyle w:val="TOC1"/>
+            <w:tabs>
+              <w:tab w:val="right" w:leader="dot" w:pos="9350"/>
+            </w:tabs>
+            <w:rPr>
+              <w:rFonts w:eastAsiaTheme="minorEastAsia"/>
+              <w:noProof/>
+            </w:rPr>
+          </w:pPr>
+          <w:hyperlink w:anchor="_Toc471158042" w:history="1">
+            <w:r>
+              <w:rPr>
+                <w:rStyle w:val="Hyperlink"/>
+                <w:noProof/>
+              </w:rPr>
+              <w:t>ADD FAMILY MEMBER REQUEST</w:t>
+            </w:r>
+            <w:r>
+              <w:rPr>
+                <w:noProof/>
+                <w:webHidden/>
+              </w:rPr>
+              <w:tab/>
+            </w:r>
+            <w:r>
+              <w:rPr>
+                <w:noProof/>
+                <w:webHidden/>
+              </w:rPr>
+              <w:fldChar w:fldCharType="begin"/>
+            </w:r>
+            <w:r>
+              <w:rPr>
+                <w:noProof/>
+                <w:webHidden/>
+              </w:rPr>
+              <w:instrText xml:space="preserve"> PAGEREF _Toc471158042 \h </w:instrText>
+            </w:r>
+            <w:r>
+              <w:rPr>
+                <w:noProof/>
+                <w:webHidden/>
+              </w:rPr>
+            </w:r>
+            <w:r>
+              <w:rPr>
+                <w:noProof/>
+                <w:webHidden/>
+              </w:rPr>
+              <w:fldChar w:fldCharType="separate"/>
+            </w:r>
+            <w:r>
+              <w:rPr>
+                <w:noProof/>
+                <w:webHidden/>
+              </w:rPr>
+              <w:t>14</w:t>
             </w:r>
             <w:r>
               <w:rPr>
@@ -555,7 +762,7 @@
         <w:pStyle w:val="Heading1"/>
       </w:pPr>
       <w:bookmarkStart w:id="0" w:name="_Toc471131844"/>
-      <w:bookmarkStart w:id="1" w:name="_Toc471140392"/>
+      <w:bookmarkStart w:id="1" w:name="_Toc471158033"/>
       <w:r>
         <w:t>SERVICE DETAILS:</w:t>
       </w:r>
@@ -586,7 +793,7 @@
       <w:pPr>
         <w:pStyle w:val="Heading1"/>
       </w:pPr>
-      <w:bookmarkStart w:id="2" w:name="_Toc471140393"/>
+      <w:bookmarkStart w:id="2" w:name="_Toc471158034"/>
       <w:r>
         <w:t>USER REGISTRATION</w:t>
       </w:r>
@@ -754,6 +961,7 @@
     </w:p>
     <w:p>
       <w:r>
+        <w:lastRenderedPageBreak/>
         <w:t xml:space="preserve">  "</w:t>
       </w:r>
       <w:proofErr w:type="spellStart"/>
@@ -795,7 +1003,6 @@
     </w:p>
     <w:p>
       <w:r>
-        <w:lastRenderedPageBreak/>
         <w:t xml:space="preserve">    "</w:t>
       </w:r>
       <w:proofErr w:type="spellStart"/>
@@ -1025,6 +1232,7 @@
     </w:p>
     <w:p>
       <w:r>
+        <w:lastRenderedPageBreak/>
         <w:t xml:space="preserve">    "</w:t>
       </w:r>
       <w:proofErr w:type="spellStart"/>
@@ -1070,7 +1278,6 @@
     </w:p>
     <w:p>
       <w:r>
-        <w:lastRenderedPageBreak/>
         <w:t xml:space="preserve">    "</w:t>
       </w:r>
       <w:proofErr w:type="spellStart"/>
@@ -1618,6 +1825,7 @@
     </w:p>
     <w:p>
       <w:r>
+        <w:lastRenderedPageBreak/>
         <w:tab/>
       </w:r>
       <w:r>
@@ -1671,7 +1879,6 @@
     </w:p>
     <w:p>
       <w:r>
-        <w:lastRenderedPageBreak/>
         <w:tab/>
       </w:r>
       <w:r>
@@ -1806,7 +2013,7 @@
       <w:pPr>
         <w:pStyle w:val="Heading1"/>
       </w:pPr>
-      <w:bookmarkStart w:id="3" w:name="_Toc471140394"/>
+      <w:bookmarkStart w:id="3" w:name="_Toc471158035"/>
       <w:r>
         <w:t>USER LOGIN</w:t>
       </w:r>
@@ -1889,6 +2096,7 @@
         <w:rPr>
           <w:b/>
         </w:rPr>
+        <w:lastRenderedPageBreak/>
         <w:t>RESPOSNE JSON:</w:t>
       </w:r>
     </w:p>
@@ -1907,329 +2115,342 @@
       </w:r>
       <w:proofErr w:type="gramEnd"/>
       <w:r>
-        <w:t>": "9740543168:1483355777727:4069f4addf9c0db971ad191cd48f8c5c",</w:t>
+        <w:t>": "9740543168:1483382017475:06d407ccf9764a1b3b79a3392b3fabcb",</w:t>
+      </w:r>
+    </w:p>
+    <w:p>
+      <w:r>
+        <w:t xml:space="preserve">  "</w:t>
+      </w:r>
+      <w:proofErr w:type="spellStart"/>
+      <w:proofErr w:type="gramStart"/>
+      <w:r>
+        <w:t>responseMessage</w:t>
+      </w:r>
+      <w:proofErr w:type="spellEnd"/>
+      <w:proofErr w:type="gramEnd"/>
+      <w:r>
+        <w:t>": {</w:t>
+      </w:r>
+    </w:p>
+    <w:p>
+      <w:r>
+        <w:t xml:space="preserve">    "</w:t>
+      </w:r>
+      <w:proofErr w:type="gramStart"/>
+      <w:r>
+        <w:t>status</w:t>
+      </w:r>
+      <w:proofErr w:type="gramEnd"/>
+      <w:r>
+        <w:t>": "200",</w:t>
+      </w:r>
+    </w:p>
+    <w:p>
+      <w:r>
+        <w:t xml:space="preserve">    "</w:t>
+      </w:r>
+      <w:proofErr w:type="gramStart"/>
+      <w:r>
+        <w:t>message</w:t>
+      </w:r>
+      <w:proofErr w:type="gramEnd"/>
+      <w:r>
+        <w:t xml:space="preserve">": "Login </w:t>
+      </w:r>
+      <w:proofErr w:type="spellStart"/>
+      <w:r>
+        <w:t>Successfull</w:t>
+      </w:r>
+      <w:proofErr w:type="spellEnd"/>
+      <w:r>
+        <w:t>",</w:t>
+      </w:r>
+    </w:p>
+    <w:p>
+      <w:r>
+        <w:t xml:space="preserve">    "</w:t>
+      </w:r>
+      <w:proofErr w:type="spellStart"/>
+      <w:proofErr w:type="gramStart"/>
+      <w:r>
+        <w:t>apiVersion</w:t>
+      </w:r>
+      <w:proofErr w:type="spellEnd"/>
+      <w:proofErr w:type="gramEnd"/>
+      <w:r>
+        <w:t xml:space="preserve">": "Login </w:t>
+      </w:r>
+      <w:proofErr w:type="spellStart"/>
+      <w:r>
+        <w:t>Successfull</w:t>
+      </w:r>
+      <w:proofErr w:type="spellEnd"/>
+      <w:r>
+        <w:t>"</w:t>
+      </w:r>
+    </w:p>
+    <w:p>
+      <w:r>
+        <w:t xml:space="preserve">  },</w:t>
+      </w:r>
+    </w:p>
+    <w:p>
+      <w:r>
+        <w:t xml:space="preserve">  "</w:t>
+      </w:r>
+      <w:proofErr w:type="gramStart"/>
+      <w:r>
+        <w:t>user</w:t>
+      </w:r>
+      <w:proofErr w:type="gramEnd"/>
+      <w:r>
+        <w:t>": {</w:t>
+      </w:r>
+    </w:p>
+    <w:p>
+      <w:r>
+        <w:t xml:space="preserve">    "</w:t>
+      </w:r>
+      <w:proofErr w:type="gramStart"/>
+      <w:r>
+        <w:t>roles</w:t>
+      </w:r>
+      <w:proofErr w:type="gramEnd"/>
+      <w:r>
+        <w:t>": [</w:t>
+      </w:r>
+    </w:p>
+    <w:p>
+      <w:r>
+        <w:t xml:space="preserve">      "</w:t>
+      </w:r>
+      <w:proofErr w:type="spellStart"/>
+      <w:r>
+        <w:t>Society_Security_Gurad</w:t>
+      </w:r>
+      <w:proofErr w:type="spellEnd"/>
+      <w:r>
+        <w:t>",</w:t>
+      </w:r>
+    </w:p>
+    <w:p>
+      <w:r>
+        <w:t xml:space="preserve">      "</w:t>
+      </w:r>
+      <w:proofErr w:type="spellStart"/>
+      <w:r>
+        <w:t>Society_Member</w:t>
+      </w:r>
+      <w:proofErr w:type="spellEnd"/>
+      <w:r>
+        <w:t>"</w:t>
+      </w:r>
+    </w:p>
+    <w:p>
+      <w:r>
+        <w:t xml:space="preserve">    ],</w:t>
+      </w:r>
+    </w:p>
+    <w:p>
+      <w:r>
+        <w:t xml:space="preserve">    "</w:t>
+      </w:r>
+      <w:proofErr w:type="spellStart"/>
+      <w:proofErr w:type="gramStart"/>
+      <w:r>
+        <w:t>userLoginDtlsId</w:t>
+      </w:r>
+      <w:proofErr w:type="spellEnd"/>
+      <w:proofErr w:type="gramEnd"/>
+      <w:r>
+        <w:t>": "1a68d779-cdb0-11e6-af26-f788c12ea4ac",</w:t>
+      </w:r>
+    </w:p>
+    <w:p>
+      <w:r>
+        <w:t xml:space="preserve">    "</w:t>
+      </w:r>
+      <w:proofErr w:type="spellStart"/>
+      <w:proofErr w:type="gramStart"/>
+      <w:r>
+        <w:t>userDtlsId</w:t>
+      </w:r>
+      <w:proofErr w:type="spellEnd"/>
+      <w:proofErr w:type="gramEnd"/>
+      <w:r>
+        <w:t>": "229615ca-cdb0-11e6-af26-f788c12ea4ac",</w:t>
+      </w:r>
+    </w:p>
+    <w:p>
+      <w:r>
+        <w:t xml:space="preserve">    "</w:t>
+      </w:r>
+      <w:proofErr w:type="spellStart"/>
+      <w:proofErr w:type="gramStart"/>
+      <w:r>
+        <w:t>firstNm</w:t>
+      </w:r>
+      <w:proofErr w:type="spellEnd"/>
+      <w:proofErr w:type="gramEnd"/>
+      <w:r>
+        <w:t>": "</w:t>
+      </w:r>
+      <w:proofErr w:type="spellStart"/>
+      <w:r>
+        <w:t>Piyush</w:t>
+      </w:r>
+      <w:proofErr w:type="spellEnd"/>
+      <w:r>
+        <w:t xml:space="preserve"> ",</w:t>
+      </w:r>
+    </w:p>
+    <w:p>
+      <w:r>
+        <w:t xml:space="preserve">    "</w:t>
+      </w:r>
+      <w:proofErr w:type="spellStart"/>
+      <w:proofErr w:type="gramStart"/>
+      <w:r>
+        <w:t>lastNm</w:t>
+      </w:r>
+      <w:proofErr w:type="spellEnd"/>
+      <w:proofErr w:type="gramEnd"/>
+      <w:r>
+        <w:t>": "</w:t>
+      </w:r>
+      <w:proofErr w:type="spellStart"/>
+      <w:r>
+        <w:t>Jadhav</w:t>
+      </w:r>
+      <w:proofErr w:type="spellEnd"/>
+      <w:r>
+        <w:t>",</w:t>
+      </w:r>
+    </w:p>
+    <w:p>
+      <w:r>
+        <w:t xml:space="preserve">    "</w:t>
+      </w:r>
+      <w:proofErr w:type="spellStart"/>
+      <w:proofErr w:type="gramStart"/>
+      <w:r>
+        <w:t>flatDtlsId</w:t>
+      </w:r>
+      <w:proofErr w:type="spellEnd"/>
+      <w:proofErr w:type="gramEnd"/>
+      <w:r>
+        <w:t>": 1,</w:t>
+      </w:r>
+    </w:p>
+    <w:p>
+      <w:r>
+        <w:t xml:space="preserve">    "</w:t>
+      </w:r>
+      <w:proofErr w:type="spellStart"/>
+      <w:proofErr w:type="gramStart"/>
+      <w:r>
+        <w:t>societyDtlsId</w:t>
+      </w:r>
+      <w:proofErr w:type="spellEnd"/>
+      <w:proofErr w:type="gramEnd"/>
+      <w:r>
+        <w:t>": 3,</w:t>
+      </w:r>
+    </w:p>
+    <w:p>
+      <w:r>
+        <w:t xml:space="preserve">    "</w:t>
+      </w:r>
+      <w:proofErr w:type="spellStart"/>
+      <w:proofErr w:type="gramStart"/>
+      <w:r>
+        <w:t>cntcNum</w:t>
+      </w:r>
+      <w:proofErr w:type="spellEnd"/>
+      <w:proofErr w:type="gramEnd"/>
+      <w:r>
+        <w:t>": "9096409749",</w:t>
+      </w:r>
+    </w:p>
+    <w:p>
+      <w:r>
+        <w:t xml:space="preserve">    "</w:t>
+      </w:r>
+      <w:proofErr w:type="spellStart"/>
+      <w:proofErr w:type="gramStart"/>
+      <w:r>
+        <w:t>genderCd</w:t>
+      </w:r>
+      <w:proofErr w:type="spellEnd"/>
+      <w:proofErr w:type="gramEnd"/>
+      <w:r>
+        <w:t>": 20,</w:t>
+      </w:r>
+    </w:p>
+    <w:p>
+      <w:r>
+        <w:t xml:space="preserve">    "</w:t>
+      </w:r>
+      <w:proofErr w:type="spellStart"/>
+      <w:proofErr w:type="gramStart"/>
+      <w:r>
+        <w:t>img</w:t>
+      </w:r>
+      <w:proofErr w:type="spellEnd"/>
+      <w:proofErr w:type="gramEnd"/>
+      <w:r>
+        <w:t>": "https://dl.dropboxusercontent.com/s/b9ku0e8geqncijl/Bazooka_Package_1482251468333.png?dl=0",</w:t>
+      </w:r>
+    </w:p>
+    <w:p>
+      <w:r>
+        <w:t xml:space="preserve">    "</w:t>
+      </w:r>
+      <w:proofErr w:type="spellStart"/>
+      <w:proofErr w:type="gramStart"/>
+      <w:r>
+        <w:t>andrRegId</w:t>
+      </w:r>
+      <w:proofErr w:type="spellEnd"/>
+      <w:proofErr w:type="gramEnd"/>
+      <w:r>
+        <w:t>": null,</w:t>
+      </w:r>
+    </w:p>
+    <w:p>
+      <w:r>
+        <w:t xml:space="preserve">    "</w:t>
+      </w:r>
+      <w:proofErr w:type="spellStart"/>
+      <w:proofErr w:type="gramStart"/>
+      <w:r>
+        <w:t>isLoggedIn</w:t>
+      </w:r>
+      <w:proofErr w:type="spellEnd"/>
+      <w:proofErr w:type="gramEnd"/>
+      <w:r>
+        <w:t>": "Y",</w:t>
+      </w:r>
+    </w:p>
+    <w:p>
+      <w:r>
+        <w:t xml:space="preserve">    "</w:t>
+      </w:r>
+      <w:proofErr w:type="spellStart"/>
+      <w:proofErr w:type="gramStart"/>
+      <w:r>
+        <w:t>fEmailId</w:t>
+      </w:r>
+      <w:proofErr w:type="spellEnd"/>
+      <w:proofErr w:type="gramEnd"/>
+      <w:r>
+        <w:t>": "piyush.jadhav@repleteinc.com",</w:t>
       </w:r>
     </w:p>
     <w:p>
       <w:r>
         <w:lastRenderedPageBreak/>
-        <w:t xml:space="preserve">  "</w:t>
-      </w:r>
-      <w:proofErr w:type="spellStart"/>
-      <w:proofErr w:type="gramStart"/>
-      <w:r>
-        <w:t>responseMessage</w:t>
-      </w:r>
-      <w:proofErr w:type="spellEnd"/>
-      <w:proofErr w:type="gramEnd"/>
-      <w:r>
-        <w:t>": {</w:t>
-      </w:r>
-    </w:p>
-    <w:p>
-      <w:r>
-        <w:t xml:space="preserve">    "</w:t>
-      </w:r>
-      <w:proofErr w:type="gramStart"/>
-      <w:r>
-        <w:t>status</w:t>
-      </w:r>
-      <w:proofErr w:type="gramEnd"/>
-      <w:r>
-        <w:t>": "200",</w:t>
-      </w:r>
-    </w:p>
-    <w:p>
-      <w:r>
-        <w:t xml:space="preserve">    "</w:t>
-      </w:r>
-      <w:proofErr w:type="gramStart"/>
-      <w:r>
-        <w:t>message</w:t>
-      </w:r>
-      <w:proofErr w:type="gramEnd"/>
-      <w:r>
-        <w:t xml:space="preserve">": "Login </w:t>
-      </w:r>
-      <w:proofErr w:type="spellStart"/>
-      <w:r>
-        <w:t>Successfull</w:t>
-      </w:r>
-      <w:proofErr w:type="spellEnd"/>
-      <w:r>
-        <w:t>",</w:t>
-      </w:r>
-    </w:p>
-    <w:p>
-      <w:r>
-        <w:t xml:space="preserve">    "</w:t>
-      </w:r>
-      <w:proofErr w:type="spellStart"/>
-      <w:proofErr w:type="gramStart"/>
-      <w:r>
-        <w:t>apiVersion</w:t>
-      </w:r>
-      <w:proofErr w:type="spellEnd"/>
-      <w:proofErr w:type="gramEnd"/>
-      <w:r>
-        <w:t xml:space="preserve">": "Login </w:t>
-      </w:r>
-      <w:proofErr w:type="spellStart"/>
-      <w:r>
-        <w:t>Successfull</w:t>
-      </w:r>
-      <w:proofErr w:type="spellEnd"/>
-      <w:r>
-        <w:t>"</w:t>
-      </w:r>
-    </w:p>
-    <w:p>
-      <w:r>
-        <w:t xml:space="preserve">  },</w:t>
-      </w:r>
-    </w:p>
-    <w:p>
-      <w:r>
-        <w:t xml:space="preserve">  "</w:t>
-      </w:r>
-      <w:proofErr w:type="gramStart"/>
-      <w:r>
-        <w:t>user</w:t>
-      </w:r>
-      <w:proofErr w:type="gramEnd"/>
-      <w:r>
-        <w:t>": {</w:t>
-      </w:r>
-    </w:p>
-    <w:p>
-      <w:r>
-        <w:t xml:space="preserve">    "</w:t>
-      </w:r>
-      <w:proofErr w:type="gramStart"/>
-      <w:r>
-        <w:t>roles</w:t>
-      </w:r>
-      <w:proofErr w:type="gramEnd"/>
-      <w:r>
-        <w:t>": {</w:t>
-      </w:r>
-    </w:p>
-    <w:p>
-      <w:r>
-        <w:t xml:space="preserve">      "</w:t>
-      </w:r>
-      <w:proofErr w:type="spellStart"/>
-      <w:r>
-        <w:t>Society_Member</w:t>
-      </w:r>
-      <w:proofErr w:type="spellEnd"/>
-      <w:r>
-        <w:t>": true</w:t>
-      </w:r>
-    </w:p>
-    <w:p>
-      <w:r>
-        <w:t xml:space="preserve">    },</w:t>
-      </w:r>
-    </w:p>
-    <w:p>
-      <w:r>
-        <w:t xml:space="preserve">    "</w:t>
-      </w:r>
-      <w:proofErr w:type="spellStart"/>
-      <w:proofErr w:type="gramStart"/>
-      <w:r>
-        <w:t>userLoginDtlsId</w:t>
-      </w:r>
-      <w:proofErr w:type="spellEnd"/>
-      <w:proofErr w:type="gramEnd"/>
-      <w:r>
-        <w:t>": "1a68d779-cdb0-11e6-af26-f788c12ea4ac",</w:t>
-      </w:r>
-    </w:p>
-    <w:p>
-      <w:r>
-        <w:t xml:space="preserve">    "</w:t>
-      </w:r>
-      <w:proofErr w:type="spellStart"/>
-      <w:proofErr w:type="gramStart"/>
-      <w:r>
-        <w:t>userDtlsId</w:t>
-      </w:r>
-      <w:proofErr w:type="spellEnd"/>
-      <w:proofErr w:type="gramEnd"/>
-      <w:r>
-        <w:t>": "229615ca-cdb0-11e6-af26-f788c12ea4ac",</w:t>
-      </w:r>
-    </w:p>
-    <w:p>
-      <w:r>
-        <w:t xml:space="preserve">    "</w:t>
-      </w:r>
-      <w:proofErr w:type="spellStart"/>
-      <w:proofErr w:type="gramStart"/>
-      <w:r>
-        <w:t>firstNm</w:t>
-      </w:r>
-      <w:proofErr w:type="spellEnd"/>
-      <w:proofErr w:type="gramEnd"/>
-      <w:r>
-        <w:t>": "</w:t>
-      </w:r>
-      <w:proofErr w:type="spellStart"/>
-      <w:r>
-        <w:t>Piyush</w:t>
-      </w:r>
-      <w:proofErr w:type="spellEnd"/>
-      <w:r>
-        <w:t xml:space="preserve"> ",</w:t>
-      </w:r>
-    </w:p>
-    <w:p>
-      <w:r>
-        <w:t xml:space="preserve">    "</w:t>
-      </w:r>
-      <w:proofErr w:type="spellStart"/>
-      <w:proofErr w:type="gramStart"/>
-      <w:r>
-        <w:t>lastNm</w:t>
-      </w:r>
-      <w:proofErr w:type="spellEnd"/>
-      <w:proofErr w:type="gramEnd"/>
-      <w:r>
-        <w:t>": "</w:t>
-      </w:r>
-      <w:proofErr w:type="spellStart"/>
-      <w:r>
-        <w:t>Jadhav</w:t>
-      </w:r>
-      <w:proofErr w:type="spellEnd"/>
-      <w:r>
-        <w:t>",</w:t>
-      </w:r>
-    </w:p>
-    <w:p>
-      <w:r>
-        <w:t xml:space="preserve">    "</w:t>
-      </w:r>
-      <w:proofErr w:type="spellStart"/>
-      <w:proofErr w:type="gramStart"/>
-      <w:r>
-        <w:t>flatDtlsId</w:t>
-      </w:r>
-      <w:proofErr w:type="spellEnd"/>
-      <w:proofErr w:type="gramEnd"/>
-      <w:r>
-        <w:t>": 1,</w:t>
-      </w:r>
-    </w:p>
-    <w:p>
-      <w:r>
-        <w:t xml:space="preserve">    "</w:t>
-      </w:r>
-      <w:proofErr w:type="spellStart"/>
-      <w:proofErr w:type="gramStart"/>
-      <w:r>
-        <w:t>societyDtlsId</w:t>
-      </w:r>
-      <w:proofErr w:type="spellEnd"/>
-      <w:proofErr w:type="gramEnd"/>
-      <w:r>
-        <w:t>": 3,</w:t>
-      </w:r>
-    </w:p>
-    <w:p>
-      <w:r>
-        <w:t xml:space="preserve">    "</w:t>
-      </w:r>
-      <w:proofErr w:type="spellStart"/>
-      <w:proofErr w:type="gramStart"/>
-      <w:r>
-        <w:t>cntcNum</w:t>
-      </w:r>
-      <w:proofErr w:type="spellEnd"/>
-      <w:proofErr w:type="gramEnd"/>
-      <w:r>
-        <w:t>": "9096409749",</w:t>
-      </w:r>
-    </w:p>
-    <w:p>
-      <w:r>
-        <w:t xml:space="preserve">    "</w:t>
-      </w:r>
-      <w:proofErr w:type="spellStart"/>
-      <w:proofErr w:type="gramStart"/>
-      <w:r>
-        <w:t>genderCd</w:t>
-      </w:r>
-      <w:proofErr w:type="spellEnd"/>
-      <w:proofErr w:type="gramEnd"/>
-      <w:r>
-        <w:t>": 20,</w:t>
-      </w:r>
-    </w:p>
-    <w:p>
-      <w:r>
-        <w:t xml:space="preserve">    "</w:t>
-      </w:r>
-      <w:proofErr w:type="spellStart"/>
-      <w:proofErr w:type="gramStart"/>
-      <w:r>
-        <w:t>img</w:t>
-      </w:r>
-      <w:proofErr w:type="spellEnd"/>
-      <w:proofErr w:type="gramEnd"/>
-      <w:r>
-        <w:t>": "https://dl.dropboxusercontent.com/s/b9ku0e8geqncijl/Bazooka_Package_1482251468333.png?dl=0",</w:t>
-      </w:r>
-    </w:p>
-    <w:p>
-      <w:r>
-        <w:t xml:space="preserve">    "</w:t>
-      </w:r>
-      <w:proofErr w:type="spellStart"/>
-      <w:proofErr w:type="gramStart"/>
-      <w:r>
-        <w:t>andrRegId</w:t>
-      </w:r>
-      <w:proofErr w:type="spellEnd"/>
-      <w:proofErr w:type="gramEnd"/>
-      <w:r>
-        <w:t>": null,</w:t>
-      </w:r>
-    </w:p>
-    <w:p>
-      <w:r>
-        <w:t xml:space="preserve">    "</w:t>
-      </w:r>
-      <w:proofErr w:type="spellStart"/>
-      <w:proofErr w:type="gramStart"/>
-      <w:r>
-        <w:t>isLoggedIn</w:t>
-      </w:r>
-      <w:proofErr w:type="spellEnd"/>
-      <w:proofErr w:type="gramEnd"/>
-      <w:r>
-        <w:t>": "Y",</w:t>
-      </w:r>
-    </w:p>
-    <w:p>
-      <w:r>
-        <w:t xml:space="preserve">    "</w:t>
-      </w:r>
-      <w:proofErr w:type="spellStart"/>
-      <w:proofErr w:type="gramStart"/>
-      <w:r>
-        <w:t>fEmailId</w:t>
-      </w:r>
-      <w:proofErr w:type="spellEnd"/>
-      <w:proofErr w:type="gramEnd"/>
-      <w:r>
-        <w:t>": "piyush.jadhav@repleteinc.com",</w:t>
-      </w:r>
-    </w:p>
-    <w:p>
-      <w:r>
         <w:t xml:space="preserve">    "</w:t>
       </w:r>
       <w:proofErr w:type="gramStart"/>
@@ -2251,7 +2472,6 @@
         <w:t>}</w:t>
       </w:r>
     </w:p>
-    <w:p/>
     <w:p>
       <w:pPr>
         <w:pStyle w:val="Heading1"/>
@@ -2261,7 +2481,7 @@
       <w:pPr>
         <w:pStyle w:val="Heading1"/>
       </w:pPr>
-      <w:bookmarkStart w:id="4" w:name="_Toc471140395"/>
+      <w:bookmarkStart w:id="4" w:name="_Toc471158036"/>
       <w:r>
         <w:t>GET SOCIETY MEMBER FLAT DETAILS</w:t>
       </w:r>
@@ -2563,6 +2783,7 @@
     </w:p>
     <w:p>
       <w:r>
+        <w:lastRenderedPageBreak/>
         <w:t xml:space="preserve">    "</w:t>
       </w:r>
       <w:proofErr w:type="spellStart"/>
@@ -2603,7 +2824,6 @@
     </w:p>
     <w:p>
       <w:r>
-        <w:lastRenderedPageBreak/>
         <w:t xml:space="preserve">      "</w:t>
       </w:r>
       <w:proofErr w:type="spellStart"/>
@@ -2758,7 +2978,7 @@
       <w:pPr>
         <w:pStyle w:val="Heading1"/>
       </w:pPr>
-      <w:bookmarkStart w:id="5" w:name="_Toc471140396"/>
+      <w:bookmarkStart w:id="5" w:name="_Toc471158037"/>
       <w:r>
         <w:t>GET SOCIETY MEMBER FAMILY DETAILS</w:t>
       </w:r>
@@ -2885,6 +3105,7 @@
     </w:p>
     <w:p>
       <w:r>
+        <w:lastRenderedPageBreak/>
         <w:t xml:space="preserve">      "</w:t>
       </w:r>
       <w:proofErr w:type="spellStart"/>
@@ -2959,7 +3180,6 @@
     </w:p>
     <w:p>
       <w:r>
-        <w:lastRenderedPageBreak/>
         <w:t xml:space="preserve">      "</w:t>
       </w:r>
       <w:proofErr w:type="spellStart"/>
@@ -3101,7 +3321,7 @@
       <w:pPr>
         <w:pStyle w:val="Heading1"/>
       </w:pPr>
-      <w:bookmarkStart w:id="6" w:name="_Toc471140397"/>
+      <w:bookmarkStart w:id="6" w:name="_Toc471158038"/>
       <w:r>
         <w:t>GET FLAT STAFF DETAILS</w:t>
       </w:r>
@@ -3205,6 +3425,7 @@
     </w:p>
     <w:p>
       <w:r>
+        <w:lastRenderedPageBreak/>
         <w:t xml:space="preserve">    {</w:t>
       </w:r>
     </w:p>
@@ -3255,7 +3476,6 @@
     </w:p>
     <w:p>
       <w:r>
-        <w:lastRenderedPageBreak/>
         <w:t xml:space="preserve">      "</w:t>
       </w:r>
       <w:proofErr w:type="spellStart"/>
@@ -3497,7 +3717,7 @@
       <w:pPr>
         <w:pStyle w:val="Heading1"/>
       </w:pPr>
-      <w:bookmarkStart w:id="7" w:name="_Toc471140398"/>
+      <w:bookmarkStart w:id="7" w:name="_Toc471158039"/>
       <w:r>
         <w:t>GET FLAT VEHICLE DETAILS</w:t>
       </w:r>
@@ -3524,6 +3744,7 @@
         <w:rPr>
           <w:b/>
         </w:rPr>
+        <w:lastRenderedPageBreak/>
         <w:t>URL:</w:t>
       </w:r>
       <w:r>
@@ -3584,6 +3805,753 @@
     <w:p>
       <w:r>
         <w:t>{</w:t>
+      </w:r>
+    </w:p>
+    <w:p>
+      <w:r>
+        <w:t xml:space="preserve">  "</w:t>
+      </w:r>
+      <w:proofErr w:type="spellStart"/>
+      <w:proofErr w:type="gramStart"/>
+      <w:r>
+        <w:t>vehicleDtlsList</w:t>
+      </w:r>
+      <w:proofErr w:type="spellEnd"/>
+      <w:proofErr w:type="gramEnd"/>
+      <w:r>
+        <w:t>": [</w:t>
+      </w:r>
+    </w:p>
+    <w:p>
+      <w:r>
+        <w:t xml:space="preserve">    {</w:t>
+      </w:r>
+    </w:p>
+    <w:p>
+      <w:r>
+        <w:t xml:space="preserve">      "</w:t>
+      </w:r>
+      <w:proofErr w:type="spellStart"/>
+      <w:proofErr w:type="gramStart"/>
+      <w:r>
+        <w:t>flatVehicleDtlsId</w:t>
+      </w:r>
+      <w:proofErr w:type="spellEnd"/>
+      <w:proofErr w:type="gramEnd"/>
+      <w:r>
+        <w:t>": 1,</w:t>
+      </w:r>
+    </w:p>
+    <w:p>
+      <w:r>
+        <w:t xml:space="preserve">      "</w:t>
+      </w:r>
+      <w:proofErr w:type="spellStart"/>
+      <w:proofErr w:type="gramStart"/>
+      <w:r>
+        <w:t>flatDtlsId</w:t>
+      </w:r>
+      <w:proofErr w:type="spellEnd"/>
+      <w:proofErr w:type="gramEnd"/>
+      <w:r>
+        <w:t>": 1,</w:t>
+      </w:r>
+    </w:p>
+    <w:p>
+      <w:r>
+        <w:t xml:space="preserve">      "</w:t>
+      </w:r>
+      <w:proofErr w:type="spellStart"/>
+      <w:proofErr w:type="gramStart"/>
+      <w:r>
+        <w:t>vehicleTypeCd</w:t>
+      </w:r>
+      <w:proofErr w:type="spellEnd"/>
+      <w:proofErr w:type="gramEnd"/>
+      <w:r>
+        <w:t>": 27,</w:t>
+      </w:r>
+    </w:p>
+    <w:p>
+      <w:r>
+        <w:t xml:space="preserve">      "</w:t>
+      </w:r>
+      <w:proofErr w:type="spellStart"/>
+      <w:proofErr w:type="gramStart"/>
+      <w:r>
+        <w:t>vehicleType</w:t>
+      </w:r>
+      <w:proofErr w:type="spellEnd"/>
+      <w:proofErr w:type="gramEnd"/>
+      <w:r>
+        <w:t>": "Two Wheeler",</w:t>
+      </w:r>
+    </w:p>
+    <w:p>
+      <w:r>
+        <w:t xml:space="preserve">      "</w:t>
+      </w:r>
+      <w:proofErr w:type="spellStart"/>
+      <w:proofErr w:type="gramStart"/>
+      <w:r>
+        <w:t>vehicleNum</w:t>
+      </w:r>
+      <w:proofErr w:type="spellEnd"/>
+      <w:proofErr w:type="gramEnd"/>
+      <w:r>
+        <w:t>": "MH 13 Z 0774",</w:t>
+      </w:r>
+    </w:p>
+    <w:p>
+      <w:r>
+        <w:t xml:space="preserve">      "</w:t>
+      </w:r>
+      <w:proofErr w:type="spellStart"/>
+      <w:proofErr w:type="gramStart"/>
+      <w:r>
+        <w:t>socStickerNum</w:t>
+      </w:r>
+      <w:proofErr w:type="spellEnd"/>
+      <w:proofErr w:type="gramEnd"/>
+      <w:r>
+        <w:t>": "AD-23516"</w:t>
+      </w:r>
+    </w:p>
+    <w:p>
+      <w:r>
+        <w:t xml:space="preserve">    }</w:t>
+      </w:r>
+    </w:p>
+    <w:p>
+      <w:r>
+        <w:t xml:space="preserve">  ],</w:t>
+      </w:r>
+    </w:p>
+    <w:p>
+      <w:r>
+        <w:t xml:space="preserve">  "</w:t>
+      </w:r>
+      <w:proofErr w:type="spellStart"/>
+      <w:proofErr w:type="gramStart"/>
+      <w:r>
+        <w:t>responseMessage</w:t>
+      </w:r>
+      <w:proofErr w:type="spellEnd"/>
+      <w:proofErr w:type="gramEnd"/>
+      <w:r>
+        <w:t>": {</w:t>
+      </w:r>
+    </w:p>
+    <w:p>
+      <w:r>
+        <w:t xml:space="preserve">    "</w:t>
+      </w:r>
+      <w:proofErr w:type="gramStart"/>
+      <w:r>
+        <w:t>status</w:t>
+      </w:r>
+      <w:proofErr w:type="gramEnd"/>
+      <w:r>
+        <w:t>": "200",</w:t>
+      </w:r>
+    </w:p>
+    <w:p>
+      <w:r>
+        <w:t xml:space="preserve">    "</w:t>
+      </w:r>
+      <w:proofErr w:type="gramStart"/>
+      <w:r>
+        <w:t>message</w:t>
+      </w:r>
+      <w:proofErr w:type="gramEnd"/>
+      <w:r>
+        <w:t>": "OK",</w:t>
+      </w:r>
+    </w:p>
+    <w:p>
+      <w:r>
+        <w:t xml:space="preserve">    "</w:t>
+      </w:r>
+      <w:proofErr w:type="spellStart"/>
+      <w:proofErr w:type="gramStart"/>
+      <w:r>
+        <w:t>apiVersion</w:t>
+      </w:r>
+      <w:proofErr w:type="spellEnd"/>
+      <w:proofErr w:type="gramEnd"/>
+      <w:r>
+        <w:t>": null</w:t>
+      </w:r>
+    </w:p>
+    <w:p>
+      <w:r>
+        <w:t xml:space="preserve">  }</w:t>
+      </w:r>
+    </w:p>
+    <w:p>
+      <w:r>
+        <w:t>}</w:t>
+      </w:r>
+    </w:p>
+    <w:p/>
+    <w:p/>
+    <w:p/>
+    <w:p>
+      <w:pPr>
+        <w:pStyle w:val="Heading1"/>
+      </w:pPr>
+      <w:bookmarkStart w:id="8" w:name="_Toc471158040"/>
+      <w:r>
+        <w:t>ADD FLAT VEHICLE DETAILS</w:t>
+      </w:r>
+      <w:bookmarkEnd w:id="8"/>
+    </w:p>
+    <w:p>
+      <w:r>
+        <w:rPr>
+          <w:b/>
+        </w:rPr>
+        <w:t>METHOD</w:t>
+      </w:r>
+      <w:proofErr w:type="gramStart"/>
+      <w:r>
+        <w:t>:POST</w:t>
+      </w:r>
+      <w:proofErr w:type="gramEnd"/>
+    </w:p>
+    <w:p>
+      <w:r>
+        <w:rPr>
+          <w:b/>
+        </w:rPr>
+        <w:lastRenderedPageBreak/>
+        <w:t>URL</w:t>
+      </w:r>
+      <w:proofErr w:type="gramStart"/>
+      <w:r>
+        <w:t>:/</w:t>
+      </w:r>
+      <w:proofErr w:type="gramEnd"/>
+      <w:r>
+        <w:t xml:space="preserve"> </w:t>
+      </w:r>
+      <w:proofErr w:type="spellStart"/>
+      <w:r>
+        <w:t>flatvehicledetails</w:t>
+      </w:r>
+      <w:proofErr w:type="spellEnd"/>
+    </w:p>
+    <w:p>
+      <w:r>
+        <w:rPr>
+          <w:b/>
+        </w:rPr>
+        <w:t>REQUEST JSON:</w:t>
+      </w:r>
+    </w:p>
+    <w:p>
+      <w:pPr>
+        <w:rPr>
+          <w:b/>
+        </w:rPr>
+      </w:pPr>
+    </w:p>
+    <w:p>
+      <w:r>
+        <w:t>{</w:t>
+      </w:r>
+    </w:p>
+    <w:p>
+      <w:r>
+        <w:t>"</w:t>
+      </w:r>
+      <w:proofErr w:type="spellStart"/>
+      <w:proofErr w:type="gramStart"/>
+      <w:r>
+        <w:t>flatDtlsId</w:t>
+      </w:r>
+      <w:proofErr w:type="spellEnd"/>
+      <w:proofErr w:type="gramEnd"/>
+      <w:r>
+        <w:t>":"1",</w:t>
+      </w:r>
+    </w:p>
+    <w:p>
+      <w:r>
+        <w:t xml:space="preserve"> "</w:t>
+      </w:r>
+      <w:proofErr w:type="spellStart"/>
+      <w:proofErr w:type="gramStart"/>
+      <w:r>
+        <w:t>vehicleTypeCd</w:t>
+      </w:r>
+      <w:proofErr w:type="spellEnd"/>
+      <w:proofErr w:type="gramEnd"/>
+      <w:r>
+        <w:t>":"27",</w:t>
+      </w:r>
+    </w:p>
+    <w:p>
+      <w:r>
+        <w:t xml:space="preserve"> "</w:t>
+      </w:r>
+      <w:proofErr w:type="spellStart"/>
+      <w:proofErr w:type="gramStart"/>
+      <w:r>
+        <w:t>vehicleNum</w:t>
+      </w:r>
+      <w:proofErr w:type="spellEnd"/>
+      <w:proofErr w:type="gramEnd"/>
+      <w:r>
+        <w:t>": "MH 132 Z 0774",</w:t>
+      </w:r>
+    </w:p>
+    <w:p>
+      <w:r>
+        <w:t xml:space="preserve"> "</w:t>
+      </w:r>
+      <w:proofErr w:type="spellStart"/>
+      <w:proofErr w:type="gramStart"/>
+      <w:r>
+        <w:t>socStickerNum</w:t>
+      </w:r>
+      <w:proofErr w:type="spellEnd"/>
+      <w:proofErr w:type="gramEnd"/>
+      <w:r>
+        <w:t>": "AD-23516"</w:t>
+      </w:r>
+    </w:p>
+    <w:p>
+      <w:r>
+        <w:t>}</w:t>
+      </w:r>
+    </w:p>
+    <w:p>
+      <w:pPr>
+        <w:rPr>
+          <w:b/>
+        </w:rPr>
+      </w:pPr>
+      <w:r>
+        <w:rPr>
+          <w:b/>
+        </w:rPr>
+        <w:t>RESPOSNE JSON:</w:t>
+      </w:r>
+    </w:p>
+    <w:p>
+      <w:r>
+        <w:t>{</w:t>
+      </w:r>
+    </w:p>
+    <w:p>
+      <w:r>
+        <w:t xml:space="preserve">  "</w:t>
+      </w:r>
+      <w:proofErr w:type="spellStart"/>
+      <w:proofErr w:type="gramStart"/>
+      <w:r>
+        <w:t>responseMessage</w:t>
+      </w:r>
+      <w:proofErr w:type="spellEnd"/>
+      <w:proofErr w:type="gramEnd"/>
+      <w:r>
+        <w:t>": {</w:t>
+      </w:r>
+    </w:p>
+    <w:p>
+      <w:r>
+        <w:t xml:space="preserve">    "</w:t>
+      </w:r>
+      <w:proofErr w:type="gramStart"/>
+      <w:r>
+        <w:t>status</w:t>
+      </w:r>
+      <w:proofErr w:type="gramEnd"/>
+      <w:r>
+        <w:t>": "200",</w:t>
+      </w:r>
+    </w:p>
+    <w:p>
+      <w:r>
+        <w:t xml:space="preserve">    "</w:t>
+      </w:r>
+      <w:proofErr w:type="gramStart"/>
+      <w:r>
+        <w:t>message</w:t>
+      </w:r>
+      <w:proofErr w:type="gramEnd"/>
+      <w:r>
+        <w:t>": "OK",</w:t>
+      </w:r>
+    </w:p>
+    <w:p>
+      <w:r>
+        <w:t xml:space="preserve">    "</w:t>
+      </w:r>
+      <w:proofErr w:type="spellStart"/>
+      <w:proofErr w:type="gramStart"/>
+      <w:r>
+        <w:t>apiVersion</w:t>
+      </w:r>
+      <w:proofErr w:type="spellEnd"/>
+      <w:proofErr w:type="gramEnd"/>
+      <w:r>
+        <w:t>": null</w:t>
+      </w:r>
+    </w:p>
+    <w:p>
+      <w:r>
+        <w:t xml:space="preserve">  }</w:t>
+      </w:r>
+    </w:p>
+    <w:p>
+      <w:r>
+        <w:t>}</w:t>
+      </w:r>
+    </w:p>
+    <w:p/>
+    <w:p>
+      <w:pPr>
+        <w:pStyle w:val="Heading1"/>
+      </w:pPr>
+      <w:bookmarkStart w:id="9" w:name="_Toc471158041"/>
+      <w:r>
+        <w:t>UPDATE FLAT VEHICLE DETAILS</w:t>
+      </w:r>
+      <w:bookmarkEnd w:id="9"/>
+    </w:p>
+    <w:p>
+      <w:pPr>
+        <w:rPr>
+          <w:b/>
+        </w:rPr>
+      </w:pPr>
+    </w:p>
+    <w:p>
+      <w:r>
+        <w:rPr>
+          <w:b/>
+        </w:rPr>
+        <w:t>METHOD</w:t>
+      </w:r>
+      <w:proofErr w:type="gramStart"/>
+      <w:r>
+        <w:t>:PUT</w:t>
+      </w:r>
+      <w:proofErr w:type="gramEnd"/>
+    </w:p>
+    <w:p>
+      <w:r>
+        <w:rPr>
+          <w:b/>
+        </w:rPr>
+        <w:t>URL</w:t>
+      </w:r>
+      <w:proofErr w:type="gramStart"/>
+      <w:r>
+        <w:t>:/</w:t>
+      </w:r>
+      <w:proofErr w:type="gramEnd"/>
+      <w:r>
+        <w:t xml:space="preserve"> </w:t>
+      </w:r>
+      <w:proofErr w:type="spellStart"/>
+      <w:r>
+        <w:t>flatvehicledetails</w:t>
+      </w:r>
+      <w:proofErr w:type="spellEnd"/>
+    </w:p>
+    <w:p>
+      <w:r>
+        <w:rPr>
+          <w:b/>
+        </w:rPr>
+        <w:t>REQUEST JSON:</w:t>
+      </w:r>
+    </w:p>
+    <w:p>
+      <w:r>
+        <w:t>{</w:t>
+      </w:r>
+    </w:p>
+    <w:p>
+      <w:r>
+        <w:t xml:space="preserve"> "</w:t>
+      </w:r>
+      <w:proofErr w:type="spellStart"/>
+      <w:proofErr w:type="gramStart"/>
+      <w:r>
+        <w:t>flatVehicleDtlsId</w:t>
+      </w:r>
+      <w:proofErr w:type="spellEnd"/>
+      <w:proofErr w:type="gramEnd"/>
+      <w:r>
+        <w:t>":"3",</w:t>
+      </w:r>
+    </w:p>
+    <w:p>
+      <w:r>
+        <w:lastRenderedPageBreak/>
+        <w:t xml:space="preserve"> "</w:t>
+      </w:r>
+      <w:proofErr w:type="spellStart"/>
+      <w:proofErr w:type="gramStart"/>
+      <w:r>
+        <w:t>flatDtlsId</w:t>
+      </w:r>
+      <w:proofErr w:type="spellEnd"/>
+      <w:proofErr w:type="gramEnd"/>
+      <w:r>
+        <w:t>":"1",</w:t>
+      </w:r>
+    </w:p>
+    <w:p>
+      <w:r>
+        <w:t xml:space="preserve"> "</w:t>
+      </w:r>
+      <w:proofErr w:type="spellStart"/>
+      <w:proofErr w:type="gramStart"/>
+      <w:r>
+        <w:t>vehicleTypeCd</w:t>
+      </w:r>
+      <w:proofErr w:type="spellEnd"/>
+      <w:proofErr w:type="gramEnd"/>
+      <w:r>
+        <w:t>":"271",</w:t>
+      </w:r>
+    </w:p>
+    <w:p>
+      <w:r>
+        <w:t xml:space="preserve"> "</w:t>
+      </w:r>
+      <w:proofErr w:type="spellStart"/>
+      <w:proofErr w:type="gramStart"/>
+      <w:r>
+        <w:t>vehicleNum</w:t>
+      </w:r>
+      <w:proofErr w:type="spellEnd"/>
+      <w:proofErr w:type="gramEnd"/>
+      <w:r>
+        <w:t>": "KA 23 Z 0774",</w:t>
+      </w:r>
+    </w:p>
+    <w:p>
+      <w:r>
+        <w:t xml:space="preserve"> "</w:t>
+      </w:r>
+      <w:proofErr w:type="spellStart"/>
+      <w:proofErr w:type="gramStart"/>
+      <w:r>
+        <w:t>socStickerNum</w:t>
+      </w:r>
+      <w:proofErr w:type="spellEnd"/>
+      <w:proofErr w:type="gramEnd"/>
+      <w:r>
+        <w:t>": "AD-2351e7"</w:t>
+      </w:r>
+    </w:p>
+    <w:p>
+      <w:r>
+        <w:t>}</w:t>
+      </w:r>
+    </w:p>
+    <w:p/>
+    <w:p>
+      <w:pPr>
+        <w:rPr>
+          <w:b/>
+        </w:rPr>
+      </w:pPr>
+      <w:r>
+        <w:rPr>
+          <w:b/>
+        </w:rPr>
+        <w:t>RESPOSNE JSON:</w:t>
+      </w:r>
+    </w:p>
+    <w:p>
+      <w:r>
+        <w:t>{</w:t>
+      </w:r>
+    </w:p>
+    <w:p>
+      <w:r>
+        <w:t xml:space="preserve">  "</w:t>
+      </w:r>
+      <w:proofErr w:type="spellStart"/>
+      <w:proofErr w:type="gramStart"/>
+      <w:r>
+        <w:t>responseMessage</w:t>
+      </w:r>
+      <w:proofErr w:type="spellEnd"/>
+      <w:proofErr w:type="gramEnd"/>
+      <w:r>
+        <w:t>": {</w:t>
+      </w:r>
+    </w:p>
+    <w:p>
+      <w:r>
+        <w:t xml:space="preserve">    "</w:t>
+      </w:r>
+      <w:proofErr w:type="gramStart"/>
+      <w:r>
+        <w:t>status</w:t>
+      </w:r>
+      <w:proofErr w:type="gramEnd"/>
+      <w:r>
+        <w:t>": "200",</w:t>
+      </w:r>
+    </w:p>
+    <w:p>
+      <w:r>
+        <w:t xml:space="preserve">    "</w:t>
+      </w:r>
+      <w:proofErr w:type="gramStart"/>
+      <w:r>
+        <w:t>message</w:t>
+      </w:r>
+      <w:proofErr w:type="gramEnd"/>
+      <w:r>
+        <w:t>": "OK",</w:t>
+      </w:r>
+    </w:p>
+    <w:p>
+      <w:r>
+        <w:t xml:space="preserve">    "</w:t>
+      </w:r>
+      <w:proofErr w:type="spellStart"/>
+      <w:proofErr w:type="gramStart"/>
+      <w:r>
+        <w:t>apiVersion</w:t>
+      </w:r>
+      <w:proofErr w:type="spellEnd"/>
+      <w:proofErr w:type="gramEnd"/>
+      <w:r>
+        <w:t>": null</w:t>
+      </w:r>
+    </w:p>
+    <w:p>
+      <w:r>
+        <w:t xml:space="preserve">  }</w:t>
+      </w:r>
+    </w:p>
+    <w:p>
+      <w:r>
+        <w:t>}</w:t>
+      </w:r>
+    </w:p>
+    <w:p/>
+    <w:p/>
+    <w:p>
+      <w:pPr>
+        <w:pStyle w:val="Heading1"/>
+      </w:pPr>
+      <w:bookmarkStart w:id="10" w:name="_Toc471158042"/>
+      <w:r>
+        <w:t>ADD FAMILY MEMBER REQUEST</w:t>
+      </w:r>
+      <w:bookmarkEnd w:id="10"/>
+    </w:p>
+    <w:p/>
+    <w:p>
+      <w:r>
+        <w:rPr>
+          <w:b/>
+        </w:rPr>
+        <w:t>METHOD</w:t>
+      </w:r>
+      <w:proofErr w:type="gramStart"/>
+      <w:r>
+        <w:t>:POST</w:t>
+      </w:r>
+      <w:proofErr w:type="gramEnd"/>
+    </w:p>
+    <w:p>
+      <w:r>
+        <w:rPr>
+          <w:b/>
+        </w:rPr>
+        <w:t>URL</w:t>
+      </w:r>
+      <w:proofErr w:type="gramStart"/>
+      <w:r>
+        <w:t>:/</w:t>
+      </w:r>
+      <w:proofErr w:type="gramEnd"/>
+      <w:r>
+        <w:t xml:space="preserve"> </w:t>
+      </w:r>
+      <w:proofErr w:type="spellStart"/>
+      <w:r>
+        <w:t>flatmemberdetails</w:t>
+      </w:r>
+      <w:proofErr w:type="spellEnd"/>
+    </w:p>
+    <w:p>
+      <w:r>
+        <w:rPr>
+          <w:b/>
+        </w:rPr>
+        <w:t>REQUEST JSON:</w:t>
+      </w:r>
+    </w:p>
+    <w:p>
+      <w:r>
+        <w:t>{</w:t>
+      </w:r>
+    </w:p>
+    <w:p>
+      <w:r>
+        <w:t xml:space="preserve">  "</w:t>
+      </w:r>
+      <w:proofErr w:type="spellStart"/>
+      <w:proofErr w:type="gramStart"/>
+      <w:r>
+        <w:t>flatDtlsId</w:t>
+      </w:r>
+      <w:proofErr w:type="spellEnd"/>
+      <w:proofErr w:type="gramEnd"/>
+      <w:r>
+        <w:t>":"1",</w:t>
+      </w:r>
+    </w:p>
+    <w:p>
+      <w:r>
+        <w:t xml:space="preserve">  "</w:t>
+      </w:r>
+      <w:proofErr w:type="spellStart"/>
+      <w:proofErr w:type="gramStart"/>
+      <w:r>
+        <w:t>requestUserDtlsId</w:t>
+      </w:r>
+      <w:proofErr w:type="spellEnd"/>
+      <w:proofErr w:type="gramEnd"/>
+      <w:r>
+        <w:t>":"229615ca-cdb0-11e6-af26-f788c12ea4ac",</w:t>
+      </w:r>
+    </w:p>
+    <w:p>
+      <w:r>
+        <w:t xml:space="preserve">  "</w:t>
+      </w:r>
+      <w:proofErr w:type="spellStart"/>
+      <w:proofErr w:type="gramStart"/>
+      <w:r>
+        <w:t>firstNm</w:t>
+      </w:r>
+      <w:proofErr w:type="spellEnd"/>
+      <w:proofErr w:type="gramEnd"/>
+      <w:r>
+        <w:t>":"</w:t>
+      </w:r>
+      <w:proofErr w:type="spellStart"/>
+      <w:r>
+        <w:t>Rohit</w:t>
+      </w:r>
+      <w:proofErr w:type="spellEnd"/>
+      <w:r>
+        <w:t>",</w:t>
       </w:r>
     </w:p>
     <w:p>
@@ -3594,117 +4562,35 @@
       <w:proofErr w:type="spellStart"/>
       <w:proofErr w:type="gramStart"/>
       <w:r>
-        <w:t>vehicleDtlsList</w:t>
-      </w:r>
-      <w:proofErr w:type="spellEnd"/>
-      <w:proofErr w:type="gramEnd"/>
-      <w:r>
-        <w:t>": [</w:t>
-      </w:r>
-    </w:p>
-    <w:p>
-      <w:r>
-        <w:t xml:space="preserve">    {</w:t>
-      </w:r>
-    </w:p>
-    <w:p>
-      <w:r>
-        <w:t xml:space="preserve">      "</w:t>
-      </w:r>
-      <w:proofErr w:type="spellStart"/>
-      <w:proofErr w:type="gramStart"/>
-      <w:r>
-        <w:t>flatVehicleDtlsId</w:t>
-      </w:r>
-      <w:proofErr w:type="spellEnd"/>
-      <w:proofErr w:type="gramEnd"/>
-      <w:r>
-        <w:t>": 1,</w:t>
-      </w:r>
-    </w:p>
-    <w:p>
-      <w:r>
-        <w:t xml:space="preserve">      "</w:t>
-      </w:r>
-      <w:proofErr w:type="spellStart"/>
-      <w:proofErr w:type="gramStart"/>
-      <w:r>
-        <w:t>flatDtlsId</w:t>
-      </w:r>
-      <w:proofErr w:type="spellEnd"/>
-      <w:proofErr w:type="gramEnd"/>
-      <w:r>
-        <w:t>": 1,</w:t>
-      </w:r>
-    </w:p>
-    <w:p>
-      <w:r>
-        <w:t xml:space="preserve">      "</w:t>
-      </w:r>
-      <w:proofErr w:type="spellStart"/>
-      <w:proofErr w:type="gramStart"/>
-      <w:r>
-        <w:t>vehicleTypeCd</w:t>
-      </w:r>
-      <w:proofErr w:type="spellEnd"/>
-      <w:proofErr w:type="gramEnd"/>
-      <w:r>
-        <w:t>": 27,</w:t>
-      </w:r>
-    </w:p>
-    <w:p>
-      <w:r>
-        <w:t xml:space="preserve">      "</w:t>
-      </w:r>
-      <w:proofErr w:type="spellStart"/>
-      <w:proofErr w:type="gramStart"/>
-      <w:r>
-        <w:t>vehicleType</w:t>
-      </w:r>
-      <w:proofErr w:type="spellEnd"/>
-      <w:proofErr w:type="gramEnd"/>
-      <w:r>
-        <w:t>": "Two Wheeler",</w:t>
-      </w:r>
-    </w:p>
-    <w:p>
-      <w:r>
-        <w:t xml:space="preserve">      "</w:t>
-      </w:r>
-      <w:proofErr w:type="spellStart"/>
-      <w:proofErr w:type="gramStart"/>
-      <w:r>
-        <w:t>vehicleNum</w:t>
-      </w:r>
-      <w:proofErr w:type="spellEnd"/>
-      <w:proofErr w:type="gramEnd"/>
-      <w:r>
-        <w:t>": "MH 13 Z 0774",</w:t>
-      </w:r>
-    </w:p>
-    <w:p>
-      <w:r>
-        <w:t xml:space="preserve">      "</w:t>
-      </w:r>
-      <w:proofErr w:type="spellStart"/>
-      <w:proofErr w:type="gramStart"/>
-      <w:r>
-        <w:t>socStickerNum</w:t>
-      </w:r>
-      <w:proofErr w:type="spellEnd"/>
-      <w:proofErr w:type="gramEnd"/>
-      <w:r>
-        <w:t>": "AD-23516"</w:t>
-      </w:r>
-    </w:p>
-    <w:p>
-      <w:r>
-        <w:t xml:space="preserve">    }</w:t>
-      </w:r>
-    </w:p>
-    <w:p>
-      <w:r>
-        <w:t xml:space="preserve">  ],</w:t>
+        <w:t>lastNm</w:t>
+      </w:r>
+      <w:proofErr w:type="spellEnd"/>
+      <w:proofErr w:type="gramEnd"/>
+      <w:r>
+        <w:t>":"</w:t>
+      </w:r>
+      <w:proofErr w:type="spellStart"/>
+      <w:r>
+        <w:t>Gunke</w:t>
+      </w:r>
+      <w:proofErr w:type="spellEnd"/>
+      <w:r>
+        <w:t>",</w:t>
+      </w:r>
+    </w:p>
+    <w:p>
+      <w:r>
+        <w:t xml:space="preserve">   "</w:t>
+      </w:r>
+      <w:proofErr w:type="spellStart"/>
+      <w:proofErr w:type="gramStart"/>
+      <w:r>
+        <w:t>cntcNum</w:t>
+      </w:r>
+      <w:proofErr w:type="spellEnd"/>
+      <w:proofErr w:type="gramEnd"/>
+      <w:r>
+        <w:t>":"7058152513",</w:t>
       </w:r>
     </w:p>
     <w:p>
@@ -3714,6 +4600,129 @@
       <w:proofErr w:type="spellStart"/>
       <w:proofErr w:type="gramStart"/>
       <w:r>
+        <w:t>genderCd</w:t>
+      </w:r>
+      <w:proofErr w:type="spellEnd"/>
+      <w:proofErr w:type="gramEnd"/>
+      <w:r>
+        <w:t xml:space="preserve">":20, </w:t>
+      </w:r>
+    </w:p>
+    <w:p>
+      <w:r>
+        <w:t xml:space="preserve">  "</w:t>
+      </w:r>
+      <w:proofErr w:type="spellStart"/>
+      <w:proofErr w:type="gramStart"/>
+      <w:r>
+        <w:t>professionCd</w:t>
+      </w:r>
+      <w:proofErr w:type="spellEnd"/>
+      <w:proofErr w:type="gramEnd"/>
+      <w:r>
+        <w:t xml:space="preserve">":17,  </w:t>
+      </w:r>
+    </w:p>
+    <w:p>
+      <w:r>
+        <w:t xml:space="preserve">   "</w:t>
+      </w:r>
+      <w:proofErr w:type="gramStart"/>
+      <w:r>
+        <w:t>age</w:t>
+      </w:r>
+      <w:proofErr w:type="gramEnd"/>
+      <w:r>
+        <w:t>":24,</w:t>
+      </w:r>
+    </w:p>
+    <w:p>
+      <w:r>
+        <w:t xml:space="preserve">  "</w:t>
+      </w:r>
+      <w:proofErr w:type="spellStart"/>
+      <w:proofErr w:type="gramStart"/>
+      <w:r>
+        <w:t>altrntiveCntcNum</w:t>
+      </w:r>
+      <w:proofErr w:type="spellEnd"/>
+      <w:proofErr w:type="gramEnd"/>
+      <w:r>
+        <w:t>":"945221478",</w:t>
+      </w:r>
+    </w:p>
+    <w:p>
+      <w:r>
+        <w:t xml:space="preserve">   "</w:t>
+      </w:r>
+      <w:proofErr w:type="gramStart"/>
+      <w:r>
+        <w:t>dob</w:t>
+      </w:r>
+      <w:proofErr w:type="gramEnd"/>
+      <w:r>
+        <w:t>":"1992-09-13",</w:t>
+      </w:r>
+    </w:p>
+    <w:p>
+      <w:r>
+        <w:t xml:space="preserve">   "</w:t>
+      </w:r>
+      <w:proofErr w:type="spellStart"/>
+      <w:r>
+        <w:t>img</w:t>
+      </w:r>
+      <w:proofErr w:type="spellEnd"/>
+      <w:r>
+        <w:t>":" ",</w:t>
+      </w:r>
+    </w:p>
+    <w:p>
+      <w:r>
+        <w:t xml:space="preserve">   "</w:t>
+      </w:r>
+      <w:proofErr w:type="spellStart"/>
+      <w:proofErr w:type="gramStart"/>
+      <w:r>
+        <w:t>aadharCardNo</w:t>
+      </w:r>
+      <w:proofErr w:type="spellEnd"/>
+      <w:proofErr w:type="gramEnd"/>
+      <w:r>
+        <w:t>":"000225554784"</w:t>
+      </w:r>
+    </w:p>
+    <w:p>
+      <w:r>
+        <w:t>}</w:t>
+      </w:r>
+    </w:p>
+    <w:p/>
+    <w:p>
+      <w:pPr>
+        <w:rPr>
+          <w:b/>
+        </w:rPr>
+      </w:pPr>
+      <w:r>
+        <w:rPr>
+          <w:b/>
+        </w:rPr>
+        <w:t>RESPOSNE JSON:</w:t>
+      </w:r>
+    </w:p>
+    <w:p>
+      <w:r>
+        <w:t>{</w:t>
+      </w:r>
+    </w:p>
+    <w:p>
+      <w:r>
+        <w:t xml:space="preserve">  "</w:t>
+      </w:r>
+      <w:proofErr w:type="spellStart"/>
+      <w:proofErr w:type="gramStart"/>
+      <w:r>
         <w:t>responseMessage</w:t>
       </w:r>
       <w:proofErr w:type="spellEnd"/>
@@ -3772,17 +4781,6 @@
       <w:r>
         <w:t>}</w:t>
       </w:r>
-    </w:p>
-    <w:p/>
-    <w:p/>
-    <w:p/>
-    <w:p/>
-    <w:p>
-      <w:pPr>
-        <w:rPr>
-          <w:b/>
-        </w:rPr>
-      </w:pPr>
     </w:p>
     <w:p/>
     <w:sectPr>
@@ -4379,7 +5377,7 @@
 </file>
 
 <file path=customXml/itemProps1.xml><?xml version="1.0" encoding="utf-8"?>
-<ds:datastoreItem xmlns:ds="http://schemas.openxmlformats.org/officeDocument/2006/customXml" ds:itemID="{79FAF778-A5C2-418A-B75C-41C2F7945243}">
+<ds:datastoreItem xmlns:ds="http://schemas.openxmlformats.org/officeDocument/2006/customXml" ds:itemID="{8AFB0489-54F2-4FBD-8C54-8D511E364995}">
   <ds:schemaRefs>
     <ds:schemaRef ds:uri="http://schemas.openxmlformats.org/officeDocument/2006/bibliography"/>
   </ds:schemaRefs>

</xml_diff>

<commit_message>
Added API to Add Existing Staff to Member Directory
</commit_message>
<xml_diff>
--- a/API Doc.docx
+++ b/API Doc.docx
@@ -12784,10 +12784,399 @@
         <w:t>}</w:t>
       </w:r>
     </w:p>
+    <w:p/>
     <w:p>
       <w:pPr>
-        <w:ind w:left="720"/>
+        <w:pStyle w:val="Heading1"/>
       </w:pPr>
+      <w:r>
+        <w:t>ADD EXISTING STAFF TO MEMEBR STAFF DIRECTORY</w:t>
+      </w:r>
+    </w:p>
+    <w:p>
+      <w:r>
+        <w:rPr>
+          <w:b/>
+        </w:rPr>
+        <w:t>METHOD:</w:t>
+      </w:r>
+      <w:r>
+        <w:t xml:space="preserve"> POST</w:t>
+      </w:r>
+    </w:p>
+    <w:p>
+      <w:r>
+        <w:rPr>
+          <w:b/>
+        </w:rPr>
+        <w:t xml:space="preserve">URL: </w:t>
+      </w:r>
+      <w:r>
+        <w:t>/society/</w:t>
+      </w:r>
+      <w:proofErr w:type="spellStart"/>
+      <w:r>
+        <w:t>addexistingstafftodirectory</w:t>
+      </w:r>
+      <w:proofErr w:type="spellEnd"/>
+    </w:p>
+    <w:p>
+      <w:pPr>
+        <w:rPr>
+          <w:b/>
+        </w:rPr>
+      </w:pPr>
+      <w:r>
+        <w:rPr>
+          <w:b/>
+        </w:rPr>
+        <w:t>REQUEST JSON:</w:t>
+      </w:r>
+    </w:p>
+    <w:p>
+      <w:r>
+        <w:t>{</w:t>
+      </w:r>
+    </w:p>
+    <w:p>
+      <w:r>
+        <w:lastRenderedPageBreak/>
+        <w:tab/>
+        <w:t>"</w:t>
+      </w:r>
+      <w:proofErr w:type="spellStart"/>
+      <w:proofErr w:type="gramStart"/>
+      <w:r>
+        <w:t>staffDtl</w:t>
+      </w:r>
+      <w:proofErr w:type="spellEnd"/>
+      <w:proofErr w:type="gramEnd"/>
+      <w:r>
+        <w:t>": {</w:t>
+      </w:r>
+    </w:p>
+    <w:p>
+      <w:r>
+        <w:tab/>
+      </w:r>
+      <w:r>
+        <w:tab/>
+        <w:t>"</w:t>
+      </w:r>
+      <w:proofErr w:type="spellStart"/>
+      <w:proofErr w:type="gramStart"/>
+      <w:r>
+        <w:t>staffDtlsId</w:t>
+      </w:r>
+      <w:proofErr w:type="spellEnd"/>
+      <w:proofErr w:type="gramEnd"/>
+      <w:r>
+        <w:t>":1,</w:t>
+      </w:r>
+    </w:p>
+    <w:p>
+      <w:r>
+        <w:tab/>
+      </w:r>
+      <w:r>
+        <w:tab/>
+        <w:t>"</w:t>
+      </w:r>
+      <w:proofErr w:type="spellStart"/>
+      <w:proofErr w:type="gramStart"/>
+      <w:r>
+        <w:t>aadharCardNo</w:t>
+      </w:r>
+      <w:proofErr w:type="spellEnd"/>
+      <w:proofErr w:type="gramEnd"/>
+      <w:r>
+        <w:t>":"ADH-0099999",</w:t>
+      </w:r>
+    </w:p>
+    <w:p>
+      <w:r>
+        <w:tab/>
+      </w:r>
+      <w:r>
+        <w:tab/>
+        <w:t>"</w:t>
+      </w:r>
+      <w:proofErr w:type="spellStart"/>
+      <w:proofErr w:type="gramStart"/>
+      <w:r>
+        <w:t>cntcNum</w:t>
+      </w:r>
+      <w:proofErr w:type="spellEnd"/>
+      <w:proofErr w:type="gramEnd"/>
+      <w:r>
+        <w:t>":"1234567890",</w:t>
+      </w:r>
+    </w:p>
+    <w:p>
+      <w:r>
+        <w:tab/>
+      </w:r>
+      <w:r>
+        <w:tab/>
+        <w:t>"</w:t>
+      </w:r>
+      <w:proofErr w:type="gramStart"/>
+      <w:r>
+        <w:t>dob</w:t>
+      </w:r>
+      <w:proofErr w:type="gramEnd"/>
+      <w:r>
+        <w:t>":"1989-08-20",</w:t>
+      </w:r>
+    </w:p>
+    <w:p>
+      <w:r>
+        <w:tab/>
+      </w:r>
+      <w:r>
+        <w:tab/>
+        <w:t>"</w:t>
+      </w:r>
+      <w:proofErr w:type="spellStart"/>
+      <w:proofErr w:type="gramStart"/>
+      <w:r>
+        <w:t>firstNm</w:t>
+      </w:r>
+      <w:proofErr w:type="spellEnd"/>
+      <w:proofErr w:type="gramEnd"/>
+      <w:r>
+        <w:t>":"</w:t>
+      </w:r>
+      <w:proofErr w:type="spellStart"/>
+      <w:r>
+        <w:t>Piyush</w:t>
+      </w:r>
+      <w:proofErr w:type="spellEnd"/>
+      <w:r>
+        <w:t>",</w:t>
+      </w:r>
+    </w:p>
+    <w:p>
+      <w:r>
+        <w:tab/>
+      </w:r>
+      <w:r>
+        <w:tab/>
+        <w:t>"</w:t>
+      </w:r>
+      <w:proofErr w:type="spellStart"/>
+      <w:proofErr w:type="gramStart"/>
+      <w:r>
+        <w:t>lastNm</w:t>
+      </w:r>
+      <w:proofErr w:type="spellEnd"/>
+      <w:proofErr w:type="gramEnd"/>
+      <w:r>
+        <w:t>":"</w:t>
+      </w:r>
+      <w:proofErr w:type="spellStart"/>
+      <w:r>
+        <w:t>Jadhav</w:t>
+      </w:r>
+      <w:proofErr w:type="spellEnd"/>
+      <w:r>
+        <w:t>",</w:t>
+      </w:r>
+    </w:p>
+    <w:p>
+      <w:r>
+        <w:tab/>
+      </w:r>
+      <w:r>
+        <w:tab/>
+        <w:t>"</w:t>
+      </w:r>
+      <w:proofErr w:type="spellStart"/>
+      <w:proofErr w:type="gramStart"/>
+      <w:r>
+        <w:t>genderCd</w:t>
+      </w:r>
+      <w:proofErr w:type="spellEnd"/>
+      <w:proofErr w:type="gramEnd"/>
+      <w:r>
+        <w:t>":"20",</w:t>
+      </w:r>
+    </w:p>
+    <w:p>
+      <w:r>
+        <w:tab/>
+      </w:r>
+      <w:r>
+        <w:tab/>
+        <w:t>"img":"https://dl.dropboxusercontent.com/s/n5qx87oe7cjzcxv/askbka_skjjdnks_1234567890_1483614242713.png?dl=0",</w:t>
+      </w:r>
+    </w:p>
+    <w:p>
+      <w:r>
+        <w:tab/>
+      </w:r>
+      <w:r>
+        <w:tab/>
+        <w:t>"idImg":"https://dl.dropboxusercontent.com/s/bo6n87ujxu31eqm/askbka_skjjdnks_ID__1234567890_1483614247765.png?dl=0"</w:t>
+      </w:r>
+    </w:p>
+    <w:p/>
+    <w:p>
+      <w:r>
+        <w:tab/>
+        <w:t>},</w:t>
+      </w:r>
+    </w:p>
+    <w:p>
+      <w:r>
+        <w:tab/>
+        <w:t>"</w:t>
+      </w:r>
+      <w:proofErr w:type="spellStart"/>
+      <w:proofErr w:type="gramStart"/>
+      <w:r>
+        <w:t>isStaffCntcNumUpdated</w:t>
+      </w:r>
+      <w:proofErr w:type="spellEnd"/>
+      <w:proofErr w:type="gramEnd"/>
+      <w:r>
+        <w:t>":"N",</w:t>
+      </w:r>
+    </w:p>
+    <w:p>
+      <w:r>
+        <w:tab/>
+        <w:t>"</w:t>
+      </w:r>
+      <w:proofErr w:type="spellStart"/>
+      <w:r>
+        <w:t>updatedImg</w:t>
+      </w:r>
+      <w:proofErr w:type="spellEnd"/>
+      <w:r>
+        <w:t>":"",</w:t>
+      </w:r>
+    </w:p>
+    <w:p>
+      <w:r>
+        <w:tab/>
+        <w:t>"</w:t>
+      </w:r>
+      <w:proofErr w:type="spellStart"/>
+      <w:r>
+        <w:t>updatedIdImg</w:t>
+      </w:r>
+      <w:proofErr w:type="spellEnd"/>
+      <w:r>
+        <w:t>":"",</w:t>
+      </w:r>
+    </w:p>
+    <w:p>
+      <w:r>
+        <w:tab/>
+        <w:t>"</w:t>
+      </w:r>
+      <w:proofErr w:type="spellStart"/>
+      <w:proofErr w:type="gramStart"/>
+      <w:r>
+        <w:t>staffTypeCd</w:t>
+      </w:r>
+      <w:proofErr w:type="spellEnd"/>
+      <w:proofErr w:type="gramEnd"/>
+      <w:r>
+        <w:t>":"25"</w:t>
+      </w:r>
+    </w:p>
+    <w:p>
+      <w:r>
+        <w:t>}</w:t>
+      </w:r>
+    </w:p>
+    <w:p/>
+    <w:p>
+      <w:pPr>
+        <w:rPr>
+          <w:b/>
+        </w:rPr>
+      </w:pPr>
+      <w:r>
+        <w:rPr>
+          <w:b/>
+        </w:rPr>
+        <w:t>RESPONSE JSON:</w:t>
+      </w:r>
+    </w:p>
+    <w:p>
+      <w:r>
+        <w:t>{</w:t>
+      </w:r>
+    </w:p>
+    <w:p>
+      <w:r>
+        <w:t xml:space="preserve">  "</w:t>
+      </w:r>
+      <w:proofErr w:type="spellStart"/>
+      <w:proofErr w:type="gramStart"/>
+      <w:r>
+        <w:t>responseMessage</w:t>
+      </w:r>
+      <w:proofErr w:type="spellEnd"/>
+      <w:proofErr w:type="gramEnd"/>
+      <w:r>
+        <w:t>": {</w:t>
+      </w:r>
+    </w:p>
+    <w:p>
+      <w:r>
+        <w:t xml:space="preserve">    "</w:t>
+      </w:r>
+      <w:proofErr w:type="gramStart"/>
+      <w:r>
+        <w:t>status</w:t>
+      </w:r>
+      <w:proofErr w:type="gramEnd"/>
+      <w:r>
+        <w:t>": "200",</w:t>
+      </w:r>
+    </w:p>
+    <w:p>
+      <w:r>
+        <w:t xml:space="preserve">    "</w:t>
+      </w:r>
+      <w:proofErr w:type="gramStart"/>
+      <w:r>
+        <w:t>message</w:t>
+      </w:r>
+      <w:proofErr w:type="gramEnd"/>
+      <w:r>
+        <w:t>": "OK",</w:t>
+      </w:r>
+    </w:p>
+    <w:p>
+      <w:r>
+        <w:lastRenderedPageBreak/>
+        <w:t xml:space="preserve">    "</w:t>
+      </w:r>
+      <w:proofErr w:type="spellStart"/>
+      <w:proofErr w:type="gramStart"/>
+      <w:r>
+        <w:t>apiVersion</w:t>
+      </w:r>
+      <w:proofErr w:type="spellEnd"/>
+      <w:proofErr w:type="gramEnd"/>
+      <w:r>
+        <w:t>": null</w:t>
+      </w:r>
+    </w:p>
+    <w:p>
+      <w:r>
+        <w:t xml:space="preserve">  }</w:t>
+      </w:r>
+    </w:p>
+    <w:p>
+      <w:r>
+        <w:t>}</w:t>
+      </w:r>
     </w:p>
     <w:sectPr>
       <w:pgSz w:w="12240" w:h="15840"/>
@@ -13711,7 +14100,7 @@
 </file>
 
 <file path=customXml/itemProps1.xml><?xml version="1.0" encoding="utf-8"?>
-<ds:datastoreItem xmlns:ds="http://schemas.openxmlformats.org/officeDocument/2006/customXml" ds:itemID="{DAF088FE-868E-4D56-842F-E611A8C17B82}">
+<ds:datastoreItem xmlns:ds="http://schemas.openxmlformats.org/officeDocument/2006/customXml" ds:itemID="{053D533F-4D62-4917-91EA-26000DC3F776}">
   <ds:schemaRefs>
     <ds:schemaRef ds:uri="http://schemas.openxmlformats.org/officeDocument/2006/bibliography"/>
   </ds:schemaRefs>

</xml_diff>

<commit_message>
Modifed API for Family guest Create Gatepass
</commit_message>
<xml_diff>
--- a/API Doc.docx
+++ b/API Doc.docx
@@ -1295,21 +1295,7 @@
                 <w:rStyle w:val="Hyperlink"/>
                 <w:noProof/>
               </w:rPr>
-              <w:t>ADD EXISTING STAFF TO MEMEB</w:t>
-            </w:r>
-            <w:r>
-              <w:rPr>
-                <w:rStyle w:val="Hyperlink"/>
-                <w:noProof/>
-              </w:rPr>
-              <w:t>R</w:t>
-            </w:r>
-            <w:r>
-              <w:rPr>
-                <w:rStyle w:val="Hyperlink"/>
-                <w:noProof/>
-              </w:rPr>
-              <w:t xml:space="preserve"> STAFF DIRECTORY</w:t>
+              <w:t>ADD EXISTING STAFF TO MEMEBR STAFF DIRECTORY</w:t>
             </w:r>
             <w:r>
               <w:rPr>
@@ -6664,6 +6650,88 @@
       </w:r>
     </w:p>
     <w:p>
+      <w:r>
+        <w:tab/>
+        <w:t>"cntcNum":"9096409749",</w:t>
+      </w:r>
+    </w:p>
+    <w:p>
+      <w:r>
+        <w:tab/>
+        <w:t>"nm":"Piuysh",</w:t>
+      </w:r>
+    </w:p>
+    <w:p>
+      <w:r>
+        <w:lastRenderedPageBreak/>
+        <w:tab/>
+        <w:t>"photo":"",</w:t>
+      </w:r>
+    </w:p>
+    <w:p>
+      <w:r>
+        <w:tab/>
+        <w:t>"addrId":"Pune",</w:t>
+      </w:r>
+    </w:p>
+    <w:p>
+      <w:r>
+        <w:tab/>
+        <w:t>"accompainedBy":"2",</w:t>
+      </w:r>
+    </w:p>
+    <w:p>
+      <w:r>
+        <w:tab/>
+        <w:t>"expectedEntryTime":"03:00 PM",</w:t>
+      </w:r>
+    </w:p>
+    <w:p>
+      <w:r>
+        <w:tab/>
+        <w:t>"expectedExitTime":"06:00 PM",</w:t>
+      </w:r>
+    </w:p>
+    <w:p>
+      <w:r>
+        <w:tab/>
+        <w:t>"flatDtlsId":"1",</w:t>
+      </w:r>
+    </w:p>
+    <w:p>
+      <w:r>
+        <w:tab/>
+        <w:t>"visitorGrpPhoto":"",</w:t>
+      </w:r>
+    </w:p>
+    <w:p>
+      <w:r>
+        <w:tab/>
+        <w:t>"pinCode":"411042",</w:t>
+      </w:r>
+    </w:p>
+    <w:p>
+      <w:r>
+        <w:tab/>
+        <w:t>"vehicleNo":"MH 13 Z 0774"</w:t>
+      </w:r>
+      <w:r>
+        <w:t>,</w:t>
+      </w:r>
+    </w:p>
+    <w:p>
+      <w:r>
+        <w:tab/>
+        <w:t>"</w:t>
+      </w:r>
+      <w:r>
+        <w:t>flatDtlsId</w:t>
+      </w:r>
+      <w:r>
+        <w:t>":"1"</w:t>
+      </w:r>
+    </w:p>
+    <w:p>
       <w:pPr>
         <w:ind w:firstLine="720"/>
       </w:pPr>
@@ -6671,7 +6739,7 @@
         <w:t>"</w:t>
       </w:r>
       <w:r>
-        <w:t>familyGuestVisitDtlsId</w:t>
+        <w:t>visitorHeaderId</w:t>
       </w:r>
       <w:r>
         <w:t>":"0",</w:t>
@@ -6686,79 +6754,296 @@
       </w:r>
     </w:p>
     <w:p>
-      <w:r>
-        <w:tab/>
-        <w:t>"cntcNum":"9096409749",</w:t>
-      </w:r>
-    </w:p>
-    <w:p>
+      <w:pPr>
+        <w:ind w:left="5040" w:hanging="4320"/>
+      </w:pPr>
+      <w:r>
+        <w:t>"updatedImg":"Base64Encoded String ",</w:t>
+      </w:r>
+      <w:r>
+        <w:tab/>
+        <w:t xml:space="preserve">//For already registered guest place the //updated image </w:t>
+      </w:r>
+    </w:p>
+    <w:p>
+      <w:pPr>
+        <w:ind w:left="5040" w:hanging="4320"/>
+      </w:pPr>
+      <w:r>
+        <w:t>"updatedIdImg":"Base64Encoded String ",</w:t>
+      </w:r>
+      <w:r>
+        <w:tab/>
+        <w:t>//For already registered guest place the //updated Id Image</w:t>
+      </w:r>
+    </w:p>
+    <w:p>
+      <w:pPr>
+        <w:ind w:left="5040" w:hanging="4320"/>
+      </w:pPr>
+      <w:r>
+        <w:t>"</w:t>
+      </w:r>
+      <w:r>
+        <w:t>isCntcNumUpdated</w:t>
+      </w:r>
+      <w:r>
+        <w:t>":"Y/N",</w:t>
+      </w:r>
+      <w:r>
+        <w:tab/>
+        <w:t>//For already registered guest, if contact number is updated than place ‘Y’ or else ‘N’</w:t>
+      </w:r>
+    </w:p>
+    <w:p>
+      <w:r>
+        <w:t>}</w:t>
+      </w:r>
+    </w:p>
+    <w:p>
+      <w:r>
+        <w:t>RESPONSE JSON:</w:t>
+      </w:r>
+    </w:p>
+    <w:p>
+      <w:r>
+        <w:t>{</w:t>
+      </w:r>
+    </w:p>
+    <w:p>
+      <w:r>
+        <w:t xml:space="preserve">  "responseMessage": {</w:t>
+      </w:r>
+    </w:p>
+    <w:p>
+      <w:r>
+        <w:t xml:space="preserve">    "status": "200",</w:t>
+      </w:r>
+    </w:p>
+    <w:p>
+      <w:r>
+        <w:t xml:space="preserve">    "message": "OK",</w:t>
+      </w:r>
+    </w:p>
+    <w:p>
+      <w:r>
+        <w:t xml:space="preserve">    "apiVersion": null</w:t>
+      </w:r>
+    </w:p>
+    <w:p>
+      <w:r>
+        <w:t xml:space="preserve">  }</w:t>
+      </w:r>
+    </w:p>
+    <w:p>
+      <w:r>
+        <w:t>}</w:t>
+      </w:r>
+    </w:p>
+    <w:p/>
+    <w:p>
+      <w:pPr>
+        <w:pStyle w:val="Heading1"/>
+      </w:pPr>
+      <w:bookmarkStart w:id="19" w:name="_Toc471398736"/>
       <w:r>
         <w:lastRenderedPageBreak/>
-        <w:tab/>
-        <w:t>"nm":"Piuysh",</w:t>
-      </w:r>
-    </w:p>
-    <w:p>
-      <w:r>
-        <w:tab/>
-        <w:t>"photo":"",</w:t>
-      </w:r>
-    </w:p>
-    <w:p>
-      <w:r>
-        <w:tab/>
-        <w:t>"addrId":"Pune",</w:t>
-      </w:r>
-    </w:p>
-    <w:p>
-      <w:r>
-        <w:tab/>
-        <w:t>"accompainedBy":"2",</w:t>
-      </w:r>
-    </w:p>
-    <w:p>
-      <w:r>
-        <w:tab/>
-        <w:t>"expectedEntryTime":"03:00 PM",</w:t>
-      </w:r>
-    </w:p>
-    <w:p>
-      <w:r>
-        <w:tab/>
-        <w:t>"expectedExitTime":"06:00 PM",</w:t>
-      </w:r>
-    </w:p>
-    <w:p>
-      <w:r>
-        <w:tab/>
-        <w:t>"flatDtlsId":"1",</w:t>
-      </w:r>
-    </w:p>
-    <w:p>
-      <w:r>
-        <w:tab/>
-        <w:t>"visitorGrpPhoto":"",</w:t>
-      </w:r>
-    </w:p>
-    <w:p>
-      <w:r>
-        <w:tab/>
-        <w:t>"pinCode":"411042",</w:t>
-      </w:r>
-    </w:p>
-    <w:p>
-      <w:r>
-        <w:tab/>
-        <w:t>"vehicleNo":"MH 13 Z 0774"</w:t>
-      </w:r>
-    </w:p>
-    <w:p>
-      <w:r>
+        <w:t>ADD EXISTING STAFF TO MEMEBR STAFF DIRECTORY</w:t>
+      </w:r>
+      <w:bookmarkEnd w:id="19"/>
+    </w:p>
+    <w:p>
+      <w:r>
+        <w:rPr>
+          <w:b/>
+        </w:rPr>
+        <w:t>METHOD:</w:t>
+      </w:r>
+      <w:r>
+        <w:t xml:space="preserve"> POST</w:t>
+      </w:r>
+    </w:p>
+    <w:p>
+      <w:r>
+        <w:rPr>
+          <w:b/>
+        </w:rPr>
+        <w:t xml:space="preserve">URL: </w:t>
+      </w:r>
+      <w:r>
+        <w:t>/society/addexistingstafftodirectory</w:t>
+      </w:r>
+    </w:p>
+    <w:p>
+      <w:pPr>
+        <w:rPr>
+          <w:b/>
+        </w:rPr>
+      </w:pPr>
+      <w:r>
+        <w:rPr>
+          <w:b/>
+        </w:rPr>
+        <w:t>REQUEST JSON:</w:t>
+      </w:r>
+    </w:p>
+    <w:p>
+      <w:r>
+        <w:t>{</w:t>
+      </w:r>
+    </w:p>
+    <w:p>
+      <w:pPr>
+        <w:ind w:firstLine="720"/>
+      </w:pPr>
+      <w:r>
+        <w:t>"isStaffCntcNumUpdated":"N",</w:t>
+      </w:r>
+    </w:p>
+    <w:p>
+      <w:r>
+        <w:tab/>
+        <w:t>"updatedImg":"Base64</w:t>
+      </w:r>
+      <w:r>
+        <w:t xml:space="preserve"> Encoded String of Updated Image</w:t>
+      </w:r>
+      <w:r>
+        <w:t>",</w:t>
+      </w:r>
+    </w:p>
+    <w:p>
+      <w:r>
+        <w:tab/>
+        <w:t>"updatedIdImg":"</w:t>
+      </w:r>
+      <w:r>
+        <w:t xml:space="preserve"> </w:t>
+      </w:r>
+      <w:r>
+        <w:t xml:space="preserve">Base64 Encoded String of Updated Id Image </w:t>
+      </w:r>
+      <w:r>
+        <w:t>",</w:t>
+      </w:r>
+    </w:p>
+    <w:p>
+      <w:r>
+        <w:tab/>
+        <w:t>"staffTypeCd":"25",</w:t>
+      </w:r>
+    </w:p>
+    <w:p>
+      <w:r>
+        <w:tab/>
+        <w:t>"staffDtl": {</w:t>
+      </w:r>
+    </w:p>
+    <w:p>
+      <w:r>
+        <w:tab/>
+      </w:r>
+      <w:r>
+        <w:tab/>
+        <w:t>"staffDtlsId":1,</w:t>
+      </w:r>
+    </w:p>
+    <w:p>
+      <w:r>
+        <w:tab/>
+      </w:r>
+      <w:r>
+        <w:tab/>
+        <w:t>"aadharCardNo":"ADH-0099999",</w:t>
+      </w:r>
+    </w:p>
+    <w:p>
+      <w:r>
+        <w:tab/>
+      </w:r>
+      <w:r>
+        <w:tab/>
+        <w:t>"cntcNum":"1234567890",</w:t>
+      </w:r>
+    </w:p>
+    <w:p>
+      <w:r>
+        <w:tab/>
+      </w:r>
+      <w:r>
+        <w:tab/>
+        <w:t>"dob":"1989-08-20",</w:t>
+      </w:r>
+    </w:p>
+    <w:p>
+      <w:r>
+        <w:tab/>
+      </w:r>
+      <w:r>
+        <w:tab/>
+        <w:t>"firstNm":"Piyush",</w:t>
+      </w:r>
+    </w:p>
+    <w:p>
+      <w:r>
+        <w:tab/>
+      </w:r>
+      <w:r>
+        <w:tab/>
+        <w:t>"lastNm":"Jadhav",</w:t>
+      </w:r>
+    </w:p>
+    <w:p>
+      <w:r>
+        <w:tab/>
+      </w:r>
+      <w:r>
+        <w:tab/>
+        <w:t>"genderCd":"20",</w:t>
+      </w:r>
+    </w:p>
+    <w:p>
+      <w:r>
+        <w:tab/>
+      </w:r>
+      <w:r>
+        <w:tab/>
+        <w:t>"img":"https://dl.dropboxusercontent.com/s/n5qx87oe7cjzcxv/askbka_skjjdnks_1234567890_1483614242713.png?dl=0",</w:t>
+      </w:r>
+    </w:p>
+    <w:p>
+      <w:r>
+        <w:tab/>
+      </w:r>
+      <w:r>
+        <w:tab/>
+        <w:t>"idImg":"https://dl.dropboxusercontent.com/s/bo6n87ujxu31eqm/askbka_skjjdnks_ID__1234567890_1483614247765.png?dl=0"</w:t>
+      </w:r>
+    </w:p>
+    <w:p/>
+    <w:p>
+      <w:r>
+        <w:tab/>
         <w:t>}</w:t>
       </w:r>
     </w:p>
     <w:p>
       <w:r>
+        <w:t>}</w:t>
+      </w:r>
+    </w:p>
+    <w:p/>
+    <w:p>
+      <w:pPr>
+        <w:rPr>
+          <w:b/>
+        </w:rPr>
+      </w:pPr>
+      <w:r>
+        <w:rPr>
+          <w:b/>
+        </w:rPr>
+        <w:lastRenderedPageBreak/>
         <w:t>RESPONSE JSON:</w:t>
       </w:r>
     </w:p>
@@ -6784,248 +7069,6 @@
     </w:p>
     <w:p>
       <w:r>
-        <w:t xml:space="preserve">    "apiVersion": null</w:t>
-      </w:r>
-    </w:p>
-    <w:p>
-      <w:r>
-        <w:t xml:space="preserve">  }</w:t>
-      </w:r>
-    </w:p>
-    <w:p>
-      <w:r>
-        <w:t>}</w:t>
-      </w:r>
-    </w:p>
-    <w:p/>
-    <w:p>
-      <w:pPr>
-        <w:pStyle w:val="Heading1"/>
-      </w:pPr>
-      <w:bookmarkStart w:id="19" w:name="_Toc471398736"/>
-      <w:r>
-        <w:t>ADD EXISTING STAFF TO MEMEBR STAFF DIRECTORY</w:t>
-      </w:r>
-      <w:bookmarkEnd w:id="19"/>
-    </w:p>
-    <w:p>
-      <w:r>
-        <w:rPr>
-          <w:b/>
-        </w:rPr>
-        <w:t>METHOD:</w:t>
-      </w:r>
-      <w:r>
-        <w:t xml:space="preserve"> POST</w:t>
-      </w:r>
-    </w:p>
-    <w:p>
-      <w:r>
-        <w:rPr>
-          <w:b/>
-        </w:rPr>
-        <w:t xml:space="preserve">URL: </w:t>
-      </w:r>
-      <w:r>
-        <w:t>/society/addexistingstafftodirectory</w:t>
-      </w:r>
-    </w:p>
-    <w:p>
-      <w:pPr>
-        <w:rPr>
-          <w:b/>
-        </w:rPr>
-      </w:pPr>
-      <w:r>
-        <w:rPr>
-          <w:b/>
-        </w:rPr>
-        <w:t>REQUEST JSON:</w:t>
-      </w:r>
-    </w:p>
-    <w:p>
-      <w:r>
-        <w:t>{</w:t>
-      </w:r>
-    </w:p>
-    <w:p>
-      <w:pPr>
-        <w:ind w:firstLine="720"/>
-      </w:pPr>
-      <w:r>
-        <w:lastRenderedPageBreak/>
-        <w:t>"isStaffCntcNumUpdated":"N",</w:t>
-      </w:r>
-    </w:p>
-    <w:p>
-      <w:r>
-        <w:tab/>
-        <w:t>"updatedImg":"Base64</w:t>
-      </w:r>
-      <w:r>
-        <w:t xml:space="preserve"> Encoded String of Updated Image</w:t>
-      </w:r>
-      <w:r>
-        <w:t>",</w:t>
-      </w:r>
-    </w:p>
-    <w:p>
-      <w:r>
-        <w:tab/>
-        <w:t>"updatedIdImg":"</w:t>
-      </w:r>
-      <w:r>
-        <w:t xml:space="preserve"> </w:t>
-      </w:r>
-      <w:r>
-        <w:t xml:space="preserve">Base64 Encoded String of Updated Id Image </w:t>
-      </w:r>
-      <w:r>
-        <w:t>",</w:t>
-      </w:r>
-    </w:p>
-    <w:p>
-      <w:r>
-        <w:tab/>
-        <w:t>"staffTypeCd":"25",</w:t>
-      </w:r>
-    </w:p>
-    <w:p>
-      <w:r>
-        <w:tab/>
-        <w:t>"staffDtl": {</w:t>
-      </w:r>
-    </w:p>
-    <w:p>
-      <w:r>
-        <w:tab/>
-      </w:r>
-      <w:r>
-        <w:tab/>
-        <w:t>"staffDtlsId":1,</w:t>
-      </w:r>
-    </w:p>
-    <w:p>
-      <w:r>
-        <w:tab/>
-      </w:r>
-      <w:r>
-        <w:tab/>
-        <w:t>"aadharCardNo":"ADH-0099999",</w:t>
-      </w:r>
-    </w:p>
-    <w:p>
-      <w:r>
-        <w:tab/>
-      </w:r>
-      <w:r>
-        <w:tab/>
-        <w:t>"cntcNum":"1234567890",</w:t>
-      </w:r>
-    </w:p>
-    <w:p>
-      <w:r>
-        <w:tab/>
-      </w:r>
-      <w:r>
-        <w:tab/>
-        <w:t>"dob":"1989-08-20",</w:t>
-      </w:r>
-    </w:p>
-    <w:p>
-      <w:r>
-        <w:tab/>
-      </w:r>
-      <w:r>
-        <w:tab/>
-        <w:t>"firstNm":"Piyush",</w:t>
-      </w:r>
-    </w:p>
-    <w:p>
-      <w:r>
-        <w:tab/>
-      </w:r>
-      <w:r>
-        <w:tab/>
-        <w:t>"lastNm":"Jadhav",</w:t>
-      </w:r>
-    </w:p>
-    <w:p>
-      <w:r>
-        <w:tab/>
-      </w:r>
-      <w:r>
-        <w:tab/>
-        <w:t>"genderCd":"20",</w:t>
-      </w:r>
-    </w:p>
-    <w:p>
-      <w:r>
-        <w:tab/>
-      </w:r>
-      <w:r>
-        <w:tab/>
-        <w:t>"img":"https://dl.dropboxusercontent.com/s/n5qx87oe7cjzcxv/askbka_skjjdnks_1234567890_1483614242713.png?dl=0",</w:t>
-      </w:r>
-    </w:p>
-    <w:p>
-      <w:r>
-        <w:tab/>
-      </w:r>
-      <w:r>
-        <w:tab/>
-        <w:t>"idImg":"https://dl.dropboxusercontent.com/s/bo6n87ujxu31eqm/askbka_skjjdnks_ID__1234567890_1483614247765.png?dl=0"</w:t>
-      </w:r>
-    </w:p>
-    <w:p/>
-    <w:p>
-      <w:r>
-        <w:tab/>
-        <w:t>}</w:t>
-      </w:r>
-    </w:p>
-    <w:p>
-      <w:r>
-        <w:t>}</w:t>
-      </w:r>
-    </w:p>
-    <w:p/>
-    <w:p>
-      <w:pPr>
-        <w:rPr>
-          <w:b/>
-        </w:rPr>
-      </w:pPr>
-      <w:r>
-        <w:rPr>
-          <w:b/>
-        </w:rPr>
-        <w:t>RESPONSE JSON:</w:t>
-      </w:r>
-    </w:p>
-    <w:p>
-      <w:r>
-        <w:t>{</w:t>
-      </w:r>
-    </w:p>
-    <w:p>
-      <w:r>
-        <w:t xml:space="preserve">  "responseMessage": {</w:t>
-      </w:r>
-    </w:p>
-    <w:p>
-      <w:r>
-        <w:t xml:space="preserve">    "status": "200",</w:t>
-      </w:r>
-    </w:p>
-    <w:p>
-      <w:r>
-        <w:t xml:space="preserve">    "message": "OK",</w:t>
-      </w:r>
-    </w:p>
-    <w:p>
-      <w:r>
-        <w:lastRenderedPageBreak/>
         <w:t xml:space="preserve">    "apiVersion": null</w:t>
       </w:r>
     </w:p>
@@ -7961,7 +8004,7 @@
 </file>
 
 <file path=customXml/itemProps1.xml><?xml version="1.0" encoding="utf-8"?>
-<ds:datastoreItem xmlns:ds="http://schemas.openxmlformats.org/officeDocument/2006/customXml" ds:itemID="{EBF45050-C743-45F9-8858-C23D4555F5D3}">
+<ds:datastoreItem xmlns:ds="http://schemas.openxmlformats.org/officeDocument/2006/customXml" ds:itemID="{60D3BFC1-787E-4E0D-B640-638BFF724EE4}">
   <ds:schemaRefs>
     <ds:schemaRef ds:uri="http://schemas.openxmlformats.org/officeDocument/2006/bibliography"/>
   </ds:schemaRefs>

</xml_diff>

<commit_message>
Modified Add Existing staff to directory API
</commit_message>
<xml_diff>
--- a/API Doc.docx
+++ b/API Doc.docx
@@ -7957,6 +7957,42 @@
       <w:proofErr w:type="spellStart"/>
       <w:proofErr w:type="gramStart"/>
       <w:r>
+        <w:t>flatStaffDtlsId</w:t>
+      </w:r>
+      <w:proofErr w:type="spellEnd"/>
+      <w:proofErr w:type="gramEnd"/>
+      <w:r>
+        <w:t>": 31,</w:t>
+      </w:r>
+    </w:p>
+    <w:p>
+      <w:r>
+        <w:t xml:space="preserve">     </w:t>
+      </w:r>
+      <w:r>
+        <w:t xml:space="preserve"> </w:t>
+      </w:r>
+      <w:r>
+        <w:t>"</w:t>
+      </w:r>
+      <w:proofErr w:type="spellStart"/>
+      <w:proofErr w:type="gramStart"/>
+      <w:r>
+        <w:t>visitorHeaderId</w:t>
+      </w:r>
+      <w:proofErr w:type="spellEnd"/>
+      <w:proofErr w:type="gramEnd"/>
+      <w:r>
+        <w:t>": 14,</w:t>
+      </w:r>
+    </w:p>
+    <w:p>
+      <w:r>
+        <w:t xml:space="preserve">      "</w:t>
+      </w:r>
+      <w:proofErr w:type="spellStart"/>
+      <w:proofErr w:type="gramStart"/>
+      <w:r>
         <w:t>flatDtlsId</w:t>
       </w:r>
       <w:proofErr w:type="spellEnd"/>
@@ -7967,6 +8003,7 @@
     </w:p>
     <w:p>
       <w:r>
+        <w:lastRenderedPageBreak/>
         <w:t xml:space="preserve">      "</w:t>
       </w:r>
       <w:proofErr w:type="spellStart"/>
@@ -7997,1222 +8034,300 @@
     </w:p>
     <w:p>
       <w:r>
+        <w:t xml:space="preserve">      "</w:t>
+      </w:r>
+      <w:proofErr w:type="spellStart"/>
+      <w:proofErr w:type="gramStart"/>
+      <w:r>
+        <w:t>staffType</w:t>
+      </w:r>
+      <w:proofErr w:type="spellEnd"/>
+      <w:proofErr w:type="gramEnd"/>
+      <w:r>
+        <w:t>": "Maid",</w:t>
+      </w:r>
+    </w:p>
+    <w:p>
+      <w:r>
+        <w:t xml:space="preserve">      "</w:t>
+      </w:r>
+      <w:proofErr w:type="spellStart"/>
+      <w:proofErr w:type="gramStart"/>
+      <w:r>
+        <w:t>societyDtlsId</w:t>
+      </w:r>
+      <w:proofErr w:type="spellEnd"/>
+      <w:proofErr w:type="gramEnd"/>
+      <w:r>
+        <w:t>": 3,</w:t>
+      </w:r>
+    </w:p>
+    <w:p>
+      <w:r>
+        <w:t xml:space="preserve">      "</w:t>
+      </w:r>
+      <w:proofErr w:type="spellStart"/>
+      <w:proofErr w:type="gramStart"/>
+      <w:r>
+        <w:t>cntcNum</w:t>
+      </w:r>
+      <w:proofErr w:type="spellEnd"/>
+      <w:proofErr w:type="gramEnd"/>
+      <w:r>
+        <w:t>": "9096409749",</w:t>
+      </w:r>
+    </w:p>
+    <w:p>
+      <w:r>
+        <w:t xml:space="preserve">      "</w:t>
+      </w:r>
+      <w:proofErr w:type="spellStart"/>
+      <w:proofErr w:type="gramStart"/>
+      <w:r>
+        <w:t>firstNm</w:t>
+      </w:r>
+      <w:proofErr w:type="spellEnd"/>
+      <w:proofErr w:type="gramEnd"/>
+      <w:r>
+        <w:t>": "</w:t>
+      </w:r>
+      <w:proofErr w:type="spellStart"/>
+      <w:r>
+        <w:t>Piyush</w:t>
+      </w:r>
+      <w:proofErr w:type="spellEnd"/>
+      <w:r>
+        <w:t>",</w:t>
+      </w:r>
+    </w:p>
+    <w:p>
+      <w:r>
+        <w:t xml:space="preserve">      "</w:t>
+      </w:r>
+      <w:proofErr w:type="spellStart"/>
+      <w:proofErr w:type="gramStart"/>
+      <w:r>
+        <w:t>lastNm</w:t>
+      </w:r>
+      <w:proofErr w:type="spellEnd"/>
+      <w:proofErr w:type="gramEnd"/>
+      <w:r>
+        <w:t>": "</w:t>
+      </w:r>
+      <w:proofErr w:type="spellStart"/>
+      <w:r>
+        <w:t>Jadhav</w:t>
+      </w:r>
+      <w:proofErr w:type="spellEnd"/>
+      <w:r>
+        <w:t>",</w:t>
+      </w:r>
+    </w:p>
+    <w:p>
+      <w:r>
+        <w:t xml:space="preserve">      "</w:t>
+      </w:r>
+      <w:proofErr w:type="spellStart"/>
+      <w:r>
+        <w:t>gender_Cd</w:t>
+      </w:r>
+      <w:proofErr w:type="spellEnd"/>
+      <w:r>
+        <w:t>": 20,</w:t>
+      </w:r>
+    </w:p>
+    <w:p>
+      <w:r>
+        <w:t xml:space="preserve">      "</w:t>
+      </w:r>
+      <w:proofErr w:type="spellStart"/>
+      <w:proofErr w:type="gramStart"/>
+      <w:r>
+        <w:t>displayText</w:t>
+      </w:r>
+      <w:proofErr w:type="spellEnd"/>
+      <w:proofErr w:type="gramEnd"/>
+      <w:r>
+        <w:t>": "Male",</w:t>
+      </w:r>
+    </w:p>
+    <w:p>
+      <w:r>
+        <w:t xml:space="preserve">      "</w:t>
+      </w:r>
+      <w:proofErr w:type="gramStart"/>
+      <w:r>
+        <w:t>dob</w:t>
+      </w:r>
+      <w:proofErr w:type="gramEnd"/>
+      <w:r>
+        <w:t>": "1989-08-20",</w:t>
+      </w:r>
+    </w:p>
+    <w:p>
+      <w:r>
+        <w:t xml:space="preserve">      "</w:t>
+      </w:r>
+      <w:proofErr w:type="spellStart"/>
+      <w:proofErr w:type="gramStart"/>
+      <w:r>
+        <w:t>aadharCardNo</w:t>
+      </w:r>
+      <w:proofErr w:type="spellEnd"/>
+      <w:proofErr w:type="gramEnd"/>
+      <w:r>
+        <w:t>": "ADH-0099999",</w:t>
+      </w:r>
+    </w:p>
+    <w:p>
+      <w:r>
+        <w:t xml:space="preserve">      "</w:t>
+      </w:r>
+      <w:proofErr w:type="gramStart"/>
+      <w:r>
+        <w:t>photo</w:t>
+      </w:r>
+      <w:proofErr w:type="gramEnd"/>
+      <w:r>
+        <w:t>": "https://dl.dropboxusercontent.com/s/vvwxlgakpzwy1rm/Piyush_9096409749_1483341990887.png?dl=0",</w:t>
+      </w:r>
+    </w:p>
+    <w:p>
+      <w:r>
+        <w:t xml:space="preserve">      "</w:t>
+      </w:r>
+      <w:proofErr w:type="spellStart"/>
+      <w:proofErr w:type="gramStart"/>
+      <w:r>
+        <w:t>idImg</w:t>
+      </w:r>
+      <w:proofErr w:type="spellEnd"/>
+      <w:proofErr w:type="gramEnd"/>
+      <w:r>
+        <w:t>": "https://dl.dropboxusercontent.com/s/vvwxlgakpzwy1rm/Piyush_9096409749_1483341990887.png?dl=0",</w:t>
+      </w:r>
+    </w:p>
+    <w:p>
+      <w:r>
+        <w:t xml:space="preserve">      "</w:t>
+      </w:r>
+      <w:proofErr w:type="spellStart"/>
+      <w:proofErr w:type="gramStart"/>
+      <w:r>
+        <w:t>visitorAddr</w:t>
+      </w:r>
+      <w:proofErr w:type="spellEnd"/>
+      <w:proofErr w:type="gramEnd"/>
+      <w:r>
+        <w:t>": "</w:t>
+      </w:r>
+      <w:proofErr w:type="spellStart"/>
+      <w:r>
+        <w:t>Pune</w:t>
+      </w:r>
+      <w:proofErr w:type="spellEnd"/>
+      <w:r>
+        <w:t>",</w:t>
+      </w:r>
+    </w:p>
+    <w:p>
+      <w:r>
+        <w:t xml:space="preserve">      "</w:t>
+      </w:r>
+      <w:proofErr w:type="spellStart"/>
+      <w:proofErr w:type="gramStart"/>
+      <w:r>
+        <w:t>isCntcNumVerified</w:t>
+      </w:r>
+      <w:proofErr w:type="spellEnd"/>
+      <w:proofErr w:type="gramEnd"/>
+      <w:r>
+        <w:t>": null</w:t>
+      </w:r>
+    </w:p>
+    <w:p>
+      <w:r>
+        <w:t xml:space="preserve">    }</w:t>
+      </w:r>
+    </w:p>
+    <w:p>
+      <w:r>
+        <w:t xml:space="preserve">  ],</w:t>
+      </w:r>
+    </w:p>
+    <w:p>
+      <w:r>
+        <w:t xml:space="preserve">  "</w:t>
+      </w:r>
+      <w:proofErr w:type="spellStart"/>
+      <w:proofErr w:type="gramStart"/>
+      <w:r>
+        <w:t>responseMessage</w:t>
+      </w:r>
+      <w:proofErr w:type="spellEnd"/>
+      <w:proofErr w:type="gramEnd"/>
+      <w:r>
+        <w:t>": {</w:t>
+      </w:r>
+    </w:p>
+    <w:p>
+      <w:r>
+        <w:t xml:space="preserve">    "</w:t>
+      </w:r>
+      <w:proofErr w:type="gramStart"/>
+      <w:r>
+        <w:t>status</w:t>
+      </w:r>
+      <w:proofErr w:type="gramEnd"/>
+      <w:r>
+        <w:t>": "200",</w:t>
+      </w:r>
+    </w:p>
+    <w:p>
+      <w:r>
+        <w:t xml:space="preserve">    "</w:t>
+      </w:r>
+      <w:proofErr w:type="gramStart"/>
+      <w:r>
+        <w:t>message</w:t>
+      </w:r>
+      <w:proofErr w:type="gramEnd"/>
+      <w:r>
+        <w:t>": "OK",</w:t>
+      </w:r>
+    </w:p>
+    <w:p>
+      <w:r>
+        <w:t xml:space="preserve">    "</w:t>
+      </w:r>
+      <w:proofErr w:type="spellStart"/>
+      <w:proofErr w:type="gramStart"/>
+      <w:r>
+        <w:t>apiVersion</w:t>
+      </w:r>
+      <w:proofErr w:type="spellEnd"/>
+      <w:proofErr w:type="gramEnd"/>
+      <w:r>
+        <w:t>": null</w:t>
+      </w:r>
+    </w:p>
+    <w:p>
+      <w:r>
+        <w:t xml:space="preserve">  }</w:t>
+      </w:r>
+    </w:p>
+    <w:p>
+      <w:r>
+        <w:t>}</w:t>
+      </w:r>
+    </w:p>
+    <w:p>
+      <w:pPr>
+        <w:pStyle w:val="Heading1"/>
+      </w:pPr>
+      <w:bookmarkStart w:id="8" w:name="_Toc471494450"/>
+      <w:r>
         <w:lastRenderedPageBreak/>
-        <w:t xml:space="preserve">      "</w:t>
-      </w:r>
-      <w:proofErr w:type="spellStart"/>
-      <w:proofErr w:type="gramStart"/>
-      <w:r>
-        <w:t>staffType</w:t>
-      </w:r>
-      <w:proofErr w:type="spellEnd"/>
-      <w:proofErr w:type="gramEnd"/>
-      <w:r>
-        <w:t>": "Maid",</w:t>
-      </w:r>
-    </w:p>
-    <w:p>
-      <w:r>
-        <w:t xml:space="preserve">      "</w:t>
-      </w:r>
-      <w:proofErr w:type="spellStart"/>
-      <w:proofErr w:type="gramStart"/>
-      <w:r>
-        <w:t>societyDtlsId</w:t>
-      </w:r>
-      <w:proofErr w:type="spellEnd"/>
-      <w:proofErr w:type="gramEnd"/>
-      <w:r>
-        <w:t>": 3,</w:t>
-      </w:r>
-    </w:p>
-    <w:p>
-      <w:r>
-        <w:t xml:space="preserve">      "</w:t>
-      </w:r>
-      <w:proofErr w:type="spellStart"/>
-      <w:proofErr w:type="gramStart"/>
-      <w:r>
-        <w:t>cntcNum</w:t>
-      </w:r>
-      <w:proofErr w:type="spellEnd"/>
-      <w:proofErr w:type="gramEnd"/>
-      <w:r>
-        <w:t>": "9096409749",</w:t>
-      </w:r>
-    </w:p>
-    <w:p>
-      <w:r>
-        <w:t xml:space="preserve">      "</w:t>
-      </w:r>
-      <w:proofErr w:type="spellStart"/>
-      <w:proofErr w:type="gramStart"/>
-      <w:r>
-        <w:t>firstNm</w:t>
-      </w:r>
-      <w:proofErr w:type="spellEnd"/>
-      <w:proofErr w:type="gramEnd"/>
-      <w:r>
-        <w:t>": "</w:t>
-      </w:r>
-      <w:proofErr w:type="spellStart"/>
-      <w:r>
-        <w:t>Piyush</w:t>
-      </w:r>
-      <w:proofErr w:type="spellEnd"/>
-      <w:r>
-        <w:t>",</w:t>
-      </w:r>
-    </w:p>
-    <w:p>
-      <w:r>
-        <w:t xml:space="preserve">      "</w:t>
-      </w:r>
-      <w:proofErr w:type="spellStart"/>
-      <w:proofErr w:type="gramStart"/>
-      <w:r>
-        <w:t>lastNm</w:t>
-      </w:r>
-      <w:proofErr w:type="spellEnd"/>
-      <w:proofErr w:type="gramEnd"/>
-      <w:r>
-        <w:t>": "</w:t>
-      </w:r>
-      <w:proofErr w:type="spellStart"/>
-      <w:r>
-        <w:t>Jadhav</w:t>
-      </w:r>
-      <w:proofErr w:type="spellEnd"/>
-      <w:r>
-        <w:t>",</w:t>
-      </w:r>
-    </w:p>
-    <w:p>
-      <w:r>
-        <w:t xml:space="preserve">      "</w:t>
-      </w:r>
-      <w:proofErr w:type="spellStart"/>
-      <w:r>
-        <w:t>gender_Cd</w:t>
-      </w:r>
-      <w:proofErr w:type="spellEnd"/>
-      <w:r>
-        <w:t>": 20,</w:t>
-      </w:r>
-    </w:p>
-    <w:p>
-      <w:r>
-        <w:t xml:space="preserve">      "</w:t>
-      </w:r>
-      <w:proofErr w:type="spellStart"/>
-      <w:proofErr w:type="gramStart"/>
-      <w:r>
-        <w:t>displayText</w:t>
-      </w:r>
-      <w:proofErr w:type="spellEnd"/>
-      <w:proofErr w:type="gramEnd"/>
-      <w:r>
-        <w:t>": "Male",</w:t>
-      </w:r>
-    </w:p>
-    <w:p>
-      <w:r>
-        <w:t xml:space="preserve">      "</w:t>
-      </w:r>
-      <w:proofErr w:type="gramStart"/>
-      <w:r>
-        <w:t>dob</w:t>
-      </w:r>
-      <w:proofErr w:type="gramEnd"/>
-      <w:r>
-        <w:t>": "1989-08-17",</w:t>
-      </w:r>
-    </w:p>
-    <w:p>
-      <w:r>
-        <w:t xml:space="preserve">      "</w:t>
-      </w:r>
-      <w:proofErr w:type="spellStart"/>
-      <w:proofErr w:type="gramStart"/>
-      <w:r>
-        <w:t>aadharCardNo</w:t>
-      </w:r>
-      <w:proofErr w:type="spellEnd"/>
-      <w:proofErr w:type="gramEnd"/>
-      <w:r>
-        <w:t>": null,</w:t>
-      </w:r>
-    </w:p>
-    <w:p>
-      <w:r>
-        <w:t xml:space="preserve">      "</w:t>
-      </w:r>
-      <w:proofErr w:type="spellStart"/>
-      <w:proofErr w:type="gramStart"/>
-      <w:r>
-        <w:t>img</w:t>
-      </w:r>
-      <w:proofErr w:type="spellEnd"/>
-      <w:proofErr w:type="gramEnd"/>
-      <w:r>
-        <w:t>": "https://dl.dropboxusercontent.com/s/b9ku0e8geqncijl/Bazooka_Package_1482251468333.png?dl=0",</w:t>
-      </w:r>
-    </w:p>
-    <w:p>
-      <w:r>
-        <w:t xml:space="preserve">      "</w:t>
-      </w:r>
-      <w:proofErr w:type="spellStart"/>
-      <w:proofErr w:type="gramStart"/>
-      <w:r>
-        <w:t>idImg</w:t>
-      </w:r>
-      <w:proofErr w:type="spellEnd"/>
-      <w:proofErr w:type="gramEnd"/>
-      <w:r>
-        <w:t>": null,</w:t>
-      </w:r>
-    </w:p>
-    <w:p>
-      <w:r>
-        <w:t xml:space="preserve">      "</w:t>
-      </w:r>
-      <w:proofErr w:type="spellStart"/>
-      <w:proofErr w:type="gramStart"/>
-      <w:r>
-        <w:t>visitorAddr</w:t>
-      </w:r>
-      <w:proofErr w:type="spellEnd"/>
-      <w:proofErr w:type="gramEnd"/>
-      <w:r>
-        <w:t>": null</w:t>
-      </w:r>
-    </w:p>
-    <w:p>
-      <w:r>
-        <w:t xml:space="preserve">    },</w:t>
-      </w:r>
-    </w:p>
-    <w:p>
-      <w:r>
-        <w:t xml:space="preserve">    {</w:t>
-      </w:r>
-    </w:p>
-    <w:p>
-      <w:r>
-        <w:t xml:space="preserve">      "</w:t>
-      </w:r>
-      <w:proofErr w:type="spellStart"/>
-      <w:proofErr w:type="gramStart"/>
-      <w:r>
-        <w:t>flatDtlsId</w:t>
-      </w:r>
-      <w:proofErr w:type="spellEnd"/>
-      <w:proofErr w:type="gramEnd"/>
-      <w:r>
-        <w:t>": 1,</w:t>
-      </w:r>
-    </w:p>
-    <w:p>
-      <w:r>
-        <w:t xml:space="preserve">      "</w:t>
-      </w:r>
-      <w:proofErr w:type="spellStart"/>
-      <w:proofErr w:type="gramStart"/>
-      <w:r>
-        <w:t>staffDtlsId</w:t>
-      </w:r>
-      <w:proofErr w:type="spellEnd"/>
-      <w:proofErr w:type="gramEnd"/>
-      <w:r>
-        <w:t>": 3,</w:t>
-      </w:r>
-    </w:p>
-    <w:p>
-      <w:r>
-        <w:t xml:space="preserve">      "</w:t>
-      </w:r>
-      <w:proofErr w:type="spellStart"/>
-      <w:proofErr w:type="gramStart"/>
-      <w:r>
-        <w:t>staffTypeCd</w:t>
-      </w:r>
-      <w:proofErr w:type="spellEnd"/>
-      <w:proofErr w:type="gramEnd"/>
-      <w:r>
-        <w:t>": 25,</w:t>
-      </w:r>
-    </w:p>
-    <w:p>
-      <w:r>
-        <w:t xml:space="preserve">      "</w:t>
-      </w:r>
-      <w:proofErr w:type="spellStart"/>
-      <w:proofErr w:type="gramStart"/>
-      <w:r>
-        <w:t>staffType</w:t>
-      </w:r>
-      <w:proofErr w:type="spellEnd"/>
-      <w:proofErr w:type="gramEnd"/>
-      <w:r>
-        <w:t>": "Maid",</w:t>
-      </w:r>
-    </w:p>
-    <w:p>
-      <w:r>
-        <w:t xml:space="preserve">      "</w:t>
-      </w:r>
-      <w:proofErr w:type="spellStart"/>
-      <w:proofErr w:type="gramStart"/>
-      <w:r>
-        <w:t>societyDtlsId</w:t>
-      </w:r>
-      <w:proofErr w:type="spellEnd"/>
-      <w:proofErr w:type="gramEnd"/>
-      <w:r>
-        <w:t>": 2,</w:t>
-      </w:r>
-    </w:p>
-    <w:p>
-      <w:r>
-        <w:t xml:space="preserve">      "</w:t>
-      </w:r>
-      <w:proofErr w:type="spellStart"/>
-      <w:proofErr w:type="gramStart"/>
-      <w:r>
-        <w:t>cntcNum</w:t>
-      </w:r>
-      <w:proofErr w:type="spellEnd"/>
-      <w:proofErr w:type="gramEnd"/>
-      <w:r>
-        <w:t>": "9096409741",</w:t>
-      </w:r>
-    </w:p>
-    <w:p>
-      <w:r>
-        <w:t xml:space="preserve">      "</w:t>
-      </w:r>
-      <w:proofErr w:type="spellStart"/>
-      <w:proofErr w:type="gramStart"/>
-      <w:r>
-        <w:t>firstNm</w:t>
-      </w:r>
-      <w:proofErr w:type="spellEnd"/>
-      <w:proofErr w:type="gramEnd"/>
-      <w:r>
-        <w:t>": "</w:t>
-      </w:r>
-      <w:proofErr w:type="spellStart"/>
-      <w:r>
-        <w:t>Piyush</w:t>
-      </w:r>
-      <w:proofErr w:type="spellEnd"/>
-      <w:r>
-        <w:t>",</w:t>
-      </w:r>
-    </w:p>
-    <w:p>
-      <w:r>
-        <w:t xml:space="preserve">      "</w:t>
-      </w:r>
-      <w:proofErr w:type="spellStart"/>
-      <w:r>
-        <w:t>lastNm</w:t>
-      </w:r>
-      <w:proofErr w:type="spellEnd"/>
-      <w:r>
-        <w:t>": "",</w:t>
-      </w:r>
-    </w:p>
-    <w:p>
-      <w:r>
-        <w:t xml:space="preserve">      "</w:t>
-      </w:r>
-      <w:proofErr w:type="spellStart"/>
-      <w:r>
-        <w:t>gender_Cd</w:t>
-      </w:r>
-      <w:proofErr w:type="spellEnd"/>
-      <w:r>
-        <w:t>": 20,</w:t>
-      </w:r>
-    </w:p>
-    <w:p>
-      <w:r>
-        <w:t xml:space="preserve">      "</w:t>
-      </w:r>
-      <w:proofErr w:type="spellStart"/>
-      <w:proofErr w:type="gramStart"/>
-      <w:r>
-        <w:t>displayText</w:t>
-      </w:r>
-      <w:proofErr w:type="spellEnd"/>
-      <w:proofErr w:type="gramEnd"/>
-      <w:r>
-        <w:t>": "Male",</w:t>
-      </w:r>
-    </w:p>
-    <w:p>
-      <w:r>
-        <w:t xml:space="preserve">      "</w:t>
-      </w:r>
-      <w:proofErr w:type="gramStart"/>
-      <w:r>
-        <w:t>dob</w:t>
-      </w:r>
-      <w:proofErr w:type="gramEnd"/>
-      <w:r>
-        <w:t>": null,</w:t>
-      </w:r>
-    </w:p>
-    <w:p>
-      <w:r>
-        <w:lastRenderedPageBreak/>
-        <w:t xml:space="preserve">      "</w:t>
-      </w:r>
-      <w:proofErr w:type="spellStart"/>
-      <w:proofErr w:type="gramStart"/>
-      <w:r>
-        <w:t>aadharCardNo</w:t>
-      </w:r>
-      <w:proofErr w:type="spellEnd"/>
-      <w:proofErr w:type="gramEnd"/>
-      <w:r>
-        <w:t>": "ADH0098765",</w:t>
-      </w:r>
-    </w:p>
-    <w:p>
-      <w:r>
-        <w:t xml:space="preserve">      "</w:t>
-      </w:r>
-      <w:proofErr w:type="spellStart"/>
-      <w:r>
-        <w:t>img</w:t>
-      </w:r>
-      <w:proofErr w:type="spellEnd"/>
-      <w:r>
-        <w:t>": "",</w:t>
-      </w:r>
-    </w:p>
-    <w:p>
-      <w:r>
-        <w:t xml:space="preserve">      "</w:t>
-      </w:r>
-      <w:proofErr w:type="spellStart"/>
-      <w:r>
-        <w:t>idImg</w:t>
-      </w:r>
-      <w:proofErr w:type="spellEnd"/>
-      <w:r>
-        <w:t>": "",</w:t>
-      </w:r>
-    </w:p>
-    <w:p>
-      <w:r>
-        <w:t xml:space="preserve">      "</w:t>
-      </w:r>
-      <w:proofErr w:type="spellStart"/>
-      <w:proofErr w:type="gramStart"/>
-      <w:r>
-        <w:t>visitorAddr</w:t>
-      </w:r>
-      <w:proofErr w:type="spellEnd"/>
-      <w:proofErr w:type="gramEnd"/>
-      <w:r>
-        <w:t>": null</w:t>
-      </w:r>
-    </w:p>
-    <w:p>
-      <w:r>
-        <w:t xml:space="preserve">    },</w:t>
-      </w:r>
-    </w:p>
-    <w:p>
-      <w:r>
-        <w:t xml:space="preserve">    {</w:t>
-      </w:r>
-    </w:p>
-    <w:p>
-      <w:r>
-        <w:t xml:space="preserve">      "</w:t>
-      </w:r>
-      <w:proofErr w:type="spellStart"/>
-      <w:proofErr w:type="gramStart"/>
-      <w:r>
-        <w:t>flatDtlsId</w:t>
-      </w:r>
-      <w:proofErr w:type="spellEnd"/>
-      <w:proofErr w:type="gramEnd"/>
-      <w:r>
-        <w:t>": 1,</w:t>
-      </w:r>
-    </w:p>
-    <w:p>
-      <w:r>
-        <w:t xml:space="preserve">      "</w:t>
-      </w:r>
-      <w:proofErr w:type="spellStart"/>
-      <w:proofErr w:type="gramStart"/>
-      <w:r>
-        <w:t>staffDtlsId</w:t>
-      </w:r>
-      <w:proofErr w:type="spellEnd"/>
-      <w:proofErr w:type="gramEnd"/>
-      <w:r>
-        <w:t>": 4,</w:t>
-      </w:r>
-    </w:p>
-    <w:p>
-      <w:r>
-        <w:t xml:space="preserve">      "</w:t>
-      </w:r>
-      <w:proofErr w:type="spellStart"/>
-      <w:proofErr w:type="gramStart"/>
-      <w:r>
-        <w:t>staffTypeCd</w:t>
-      </w:r>
-      <w:proofErr w:type="spellEnd"/>
-      <w:proofErr w:type="gramEnd"/>
-      <w:r>
-        <w:t>": 25,</w:t>
-      </w:r>
-    </w:p>
-    <w:p>
-      <w:r>
-        <w:t xml:space="preserve">      "</w:t>
-      </w:r>
-      <w:proofErr w:type="spellStart"/>
-      <w:proofErr w:type="gramStart"/>
-      <w:r>
-        <w:t>staffType</w:t>
-      </w:r>
-      <w:proofErr w:type="spellEnd"/>
-      <w:proofErr w:type="gramEnd"/>
-      <w:r>
-        <w:t>": "Maid",</w:t>
-      </w:r>
-    </w:p>
-    <w:p>
-      <w:r>
-        <w:t xml:space="preserve">      "</w:t>
-      </w:r>
-      <w:proofErr w:type="spellStart"/>
-      <w:proofErr w:type="gramStart"/>
-      <w:r>
-        <w:t>societyDtlsId</w:t>
-      </w:r>
-      <w:proofErr w:type="spellEnd"/>
-      <w:proofErr w:type="gramEnd"/>
-      <w:r>
-        <w:t>": 2,</w:t>
-      </w:r>
-    </w:p>
-    <w:p>
-      <w:r>
-        <w:t xml:space="preserve">      "</w:t>
-      </w:r>
-      <w:proofErr w:type="spellStart"/>
-      <w:proofErr w:type="gramStart"/>
-      <w:r>
-        <w:t>cntcNum</w:t>
-      </w:r>
-      <w:proofErr w:type="spellEnd"/>
-      <w:proofErr w:type="gramEnd"/>
-      <w:r>
-        <w:t>": "9096409742",</w:t>
-      </w:r>
-    </w:p>
-    <w:p>
-      <w:r>
-        <w:t xml:space="preserve">      "</w:t>
-      </w:r>
-      <w:proofErr w:type="spellStart"/>
-      <w:proofErr w:type="gramStart"/>
-      <w:r>
-        <w:t>firstNm</w:t>
-      </w:r>
-      <w:proofErr w:type="spellEnd"/>
-      <w:proofErr w:type="gramEnd"/>
-      <w:r>
-        <w:t>": "</w:t>
-      </w:r>
-      <w:proofErr w:type="spellStart"/>
-      <w:r>
-        <w:t>Piyush</w:t>
-      </w:r>
-      <w:proofErr w:type="spellEnd"/>
-      <w:r>
-        <w:t>",</w:t>
-      </w:r>
-    </w:p>
-    <w:p>
-      <w:r>
-        <w:t xml:space="preserve">      "</w:t>
-      </w:r>
-      <w:proofErr w:type="spellStart"/>
-      <w:r>
-        <w:t>lastNm</w:t>
-      </w:r>
-      <w:proofErr w:type="spellEnd"/>
-      <w:r>
-        <w:t>": "",</w:t>
-      </w:r>
-    </w:p>
-    <w:p>
-      <w:r>
-        <w:t xml:space="preserve">      "</w:t>
-      </w:r>
-      <w:proofErr w:type="spellStart"/>
-      <w:r>
-        <w:t>gender_Cd</w:t>
-      </w:r>
-      <w:proofErr w:type="spellEnd"/>
-      <w:r>
-        <w:t>": 20,</w:t>
-      </w:r>
-    </w:p>
-    <w:p>
-      <w:r>
-        <w:t xml:space="preserve">      "</w:t>
-      </w:r>
-      <w:proofErr w:type="spellStart"/>
-      <w:proofErr w:type="gramStart"/>
-      <w:r>
-        <w:t>displayText</w:t>
-      </w:r>
-      <w:proofErr w:type="spellEnd"/>
-      <w:proofErr w:type="gramEnd"/>
-      <w:r>
-        <w:t>": "Male",</w:t>
-      </w:r>
-    </w:p>
-    <w:p>
-      <w:r>
-        <w:t xml:space="preserve">      "</w:t>
-      </w:r>
-      <w:proofErr w:type="gramStart"/>
-      <w:r>
-        <w:t>dob</w:t>
-      </w:r>
-      <w:proofErr w:type="gramEnd"/>
-      <w:r>
-        <w:t>": null,</w:t>
-      </w:r>
-    </w:p>
-    <w:p>
-      <w:r>
-        <w:t xml:space="preserve">      "</w:t>
-      </w:r>
-      <w:proofErr w:type="spellStart"/>
-      <w:proofErr w:type="gramStart"/>
-      <w:r>
-        <w:t>aadharCardNo</w:t>
-      </w:r>
-      <w:proofErr w:type="spellEnd"/>
-      <w:proofErr w:type="gramEnd"/>
-      <w:r>
-        <w:t>": "ADH0098765",</w:t>
-      </w:r>
-    </w:p>
-    <w:p>
-      <w:r>
-        <w:t xml:space="preserve">      "</w:t>
-      </w:r>
-      <w:proofErr w:type="spellStart"/>
-      <w:r>
-        <w:t>img</w:t>
-      </w:r>
-      <w:proofErr w:type="spellEnd"/>
-      <w:r>
-        <w:t>": "",</w:t>
-      </w:r>
-    </w:p>
-    <w:p>
-      <w:r>
-        <w:t xml:space="preserve">      "</w:t>
-      </w:r>
-      <w:proofErr w:type="spellStart"/>
-      <w:r>
-        <w:t>idImg</w:t>
-      </w:r>
-      <w:proofErr w:type="spellEnd"/>
-      <w:r>
-        <w:t>": "",</w:t>
-      </w:r>
-    </w:p>
-    <w:p>
-      <w:r>
-        <w:t xml:space="preserve">      "</w:t>
-      </w:r>
-      <w:proofErr w:type="spellStart"/>
-      <w:proofErr w:type="gramStart"/>
-      <w:r>
-        <w:t>visitorAddr</w:t>
-      </w:r>
-      <w:proofErr w:type="spellEnd"/>
-      <w:proofErr w:type="gramEnd"/>
-      <w:r>
-        <w:t>": null</w:t>
-      </w:r>
-    </w:p>
-    <w:p>
-      <w:r>
-        <w:t xml:space="preserve">    },</w:t>
-      </w:r>
-    </w:p>
-    <w:p>
-      <w:r>
-        <w:t xml:space="preserve">    {</w:t>
-      </w:r>
-    </w:p>
-    <w:p>
-      <w:r>
-        <w:t xml:space="preserve">      "</w:t>
-      </w:r>
-      <w:proofErr w:type="spellStart"/>
-      <w:proofErr w:type="gramStart"/>
-      <w:r>
-        <w:t>flatDtlsId</w:t>
-      </w:r>
-      <w:proofErr w:type="spellEnd"/>
-      <w:proofErr w:type="gramEnd"/>
-      <w:r>
-        <w:t>": 1,</w:t>
-      </w:r>
-    </w:p>
-    <w:p>
-      <w:r>
-        <w:t xml:space="preserve">      "</w:t>
-      </w:r>
-      <w:proofErr w:type="spellStart"/>
-      <w:proofErr w:type="gramStart"/>
-      <w:r>
-        <w:t>staffDtlsId</w:t>
-      </w:r>
-      <w:proofErr w:type="spellEnd"/>
-      <w:proofErr w:type="gramEnd"/>
-      <w:r>
-        <w:t>": 5,</w:t>
-      </w:r>
-    </w:p>
-    <w:p>
-      <w:r>
-        <w:lastRenderedPageBreak/>
-        <w:t xml:space="preserve">      "</w:t>
-      </w:r>
-      <w:proofErr w:type="spellStart"/>
-      <w:proofErr w:type="gramStart"/>
-      <w:r>
-        <w:t>staffTypeCd</w:t>
-      </w:r>
-      <w:proofErr w:type="spellEnd"/>
-      <w:proofErr w:type="gramEnd"/>
-      <w:r>
-        <w:t>": 25,</w:t>
-      </w:r>
-    </w:p>
-    <w:p>
-      <w:r>
-        <w:t xml:space="preserve">      "</w:t>
-      </w:r>
-      <w:proofErr w:type="spellStart"/>
-      <w:proofErr w:type="gramStart"/>
-      <w:r>
-        <w:t>staffType</w:t>
-      </w:r>
-      <w:proofErr w:type="spellEnd"/>
-      <w:proofErr w:type="gramEnd"/>
-      <w:r>
-        <w:t>": "Maid",</w:t>
-      </w:r>
-    </w:p>
-    <w:p>
-      <w:r>
-        <w:t xml:space="preserve">      "</w:t>
-      </w:r>
-      <w:proofErr w:type="spellStart"/>
-      <w:proofErr w:type="gramStart"/>
-      <w:r>
-        <w:t>societyDtlsId</w:t>
-      </w:r>
-      <w:proofErr w:type="spellEnd"/>
-      <w:proofErr w:type="gramEnd"/>
-      <w:r>
-        <w:t>": 2,</w:t>
-      </w:r>
-    </w:p>
-    <w:p>
-      <w:r>
-        <w:t xml:space="preserve">      "</w:t>
-      </w:r>
-      <w:proofErr w:type="spellStart"/>
-      <w:proofErr w:type="gramStart"/>
-      <w:r>
-        <w:t>cntcNum</w:t>
-      </w:r>
-      <w:proofErr w:type="spellEnd"/>
-      <w:proofErr w:type="gramEnd"/>
-      <w:r>
-        <w:t>": "9096409743",</w:t>
-      </w:r>
-    </w:p>
-    <w:p>
-      <w:r>
-        <w:t xml:space="preserve">      "</w:t>
-      </w:r>
-      <w:proofErr w:type="spellStart"/>
-      <w:proofErr w:type="gramStart"/>
-      <w:r>
-        <w:t>firstNm</w:t>
-      </w:r>
-      <w:proofErr w:type="spellEnd"/>
-      <w:proofErr w:type="gramEnd"/>
-      <w:r>
-        <w:t>": "</w:t>
-      </w:r>
-      <w:proofErr w:type="spellStart"/>
-      <w:r>
-        <w:t>Piyush</w:t>
-      </w:r>
-      <w:proofErr w:type="spellEnd"/>
-      <w:r>
-        <w:t>",</w:t>
-      </w:r>
-    </w:p>
-    <w:p>
-      <w:r>
-        <w:t xml:space="preserve">      "</w:t>
-      </w:r>
-      <w:proofErr w:type="spellStart"/>
-      <w:r>
-        <w:t>lastNm</w:t>
-      </w:r>
-      <w:proofErr w:type="spellEnd"/>
-      <w:r>
-        <w:t>": "",</w:t>
-      </w:r>
-    </w:p>
-    <w:p>
-      <w:r>
-        <w:t xml:space="preserve">      "</w:t>
-      </w:r>
-      <w:proofErr w:type="spellStart"/>
-      <w:r>
-        <w:t>gender_Cd</w:t>
-      </w:r>
-      <w:proofErr w:type="spellEnd"/>
-      <w:r>
-        <w:t>": 20,</w:t>
-      </w:r>
-    </w:p>
-    <w:p>
-      <w:r>
-        <w:t xml:space="preserve">      "</w:t>
-      </w:r>
-      <w:proofErr w:type="spellStart"/>
-      <w:proofErr w:type="gramStart"/>
-      <w:r>
-        <w:t>displayText</w:t>
-      </w:r>
-      <w:proofErr w:type="spellEnd"/>
-      <w:proofErr w:type="gramEnd"/>
-      <w:r>
-        <w:t>": "Male",</w:t>
-      </w:r>
-    </w:p>
-    <w:p>
-      <w:r>
-        <w:t xml:space="preserve">      "</w:t>
-      </w:r>
-      <w:proofErr w:type="gramStart"/>
-      <w:r>
-        <w:t>dob</w:t>
-      </w:r>
-      <w:proofErr w:type="gramEnd"/>
-      <w:r>
-        <w:t>": null,</w:t>
-      </w:r>
-    </w:p>
-    <w:p>
-      <w:r>
-        <w:t xml:space="preserve">      "</w:t>
-      </w:r>
-      <w:proofErr w:type="spellStart"/>
-      <w:proofErr w:type="gramStart"/>
-      <w:r>
-        <w:t>aadharCardNo</w:t>
-      </w:r>
-      <w:proofErr w:type="spellEnd"/>
-      <w:proofErr w:type="gramEnd"/>
-      <w:r>
-        <w:t>": "ADH0098765",</w:t>
-      </w:r>
-    </w:p>
-    <w:p>
-      <w:r>
-        <w:t xml:space="preserve">      "</w:t>
-      </w:r>
-      <w:proofErr w:type="spellStart"/>
-      <w:proofErr w:type="gramStart"/>
-      <w:r>
-        <w:t>img</w:t>
-      </w:r>
-      <w:proofErr w:type="spellEnd"/>
-      <w:proofErr w:type="gramEnd"/>
-      <w:r>
-        <w:t>": "https://dl.dropboxusercontent.com/s/vvwxlgakpzwy1rm/Piyush_9096409749_1483341990887.png?dl=0",</w:t>
-      </w:r>
-    </w:p>
-    <w:p>
-      <w:r>
-        <w:t xml:space="preserve">      "</w:t>
-      </w:r>
-      <w:proofErr w:type="spellStart"/>
-      <w:proofErr w:type="gramStart"/>
-      <w:r>
-        <w:t>idImg</w:t>
-      </w:r>
-      <w:proofErr w:type="spellEnd"/>
-      <w:proofErr w:type="gramEnd"/>
-      <w:r>
-        <w:t>": "https://dl.dropboxusercontent.com/s/dj1lvh6ve44m65y/Piyush__ID__9096409749_1483341996383.png?dl=0",</w:t>
-      </w:r>
-    </w:p>
-    <w:p>
-      <w:r>
-        <w:t xml:space="preserve">      "</w:t>
-      </w:r>
-      <w:proofErr w:type="spellStart"/>
-      <w:proofErr w:type="gramStart"/>
-      <w:r>
-        <w:t>visitorAddr</w:t>
-      </w:r>
-      <w:proofErr w:type="spellEnd"/>
-      <w:proofErr w:type="gramEnd"/>
-      <w:r>
-        <w:t>": null</w:t>
-      </w:r>
-    </w:p>
-    <w:p>
-      <w:r>
-        <w:t xml:space="preserve">    },</w:t>
-      </w:r>
-    </w:p>
-    <w:p>
-      <w:r>
-        <w:t xml:space="preserve">    {</w:t>
-      </w:r>
-    </w:p>
-    <w:p>
-      <w:r>
-        <w:t xml:space="preserve">      "</w:t>
-      </w:r>
-      <w:proofErr w:type="spellStart"/>
-      <w:proofErr w:type="gramStart"/>
-      <w:r>
-        <w:t>flatDtlsId</w:t>
-      </w:r>
-      <w:proofErr w:type="spellEnd"/>
-      <w:proofErr w:type="gramEnd"/>
-      <w:r>
-        <w:t>": 1,</w:t>
-      </w:r>
-    </w:p>
-    <w:p>
-      <w:r>
-        <w:t xml:space="preserve">      "</w:t>
-      </w:r>
-      <w:proofErr w:type="spellStart"/>
-      <w:proofErr w:type="gramStart"/>
-      <w:r>
-        <w:t>staffDtlsId</w:t>
-      </w:r>
-      <w:proofErr w:type="spellEnd"/>
-      <w:proofErr w:type="gramEnd"/>
-      <w:r>
-        <w:t>": 6,</w:t>
-      </w:r>
-    </w:p>
-    <w:p>
-      <w:r>
-        <w:t xml:space="preserve">      "</w:t>
-      </w:r>
-      <w:proofErr w:type="spellStart"/>
-      <w:proofErr w:type="gramStart"/>
-      <w:r>
-        <w:t>staffTypeCd</w:t>
-      </w:r>
-      <w:proofErr w:type="spellEnd"/>
-      <w:proofErr w:type="gramEnd"/>
-      <w:r>
-        <w:t>": 25,</w:t>
-      </w:r>
-    </w:p>
-    <w:p>
-      <w:r>
-        <w:t xml:space="preserve">      "</w:t>
-      </w:r>
-      <w:proofErr w:type="spellStart"/>
-      <w:proofErr w:type="gramStart"/>
-      <w:r>
-        <w:t>staffType</w:t>
-      </w:r>
-      <w:proofErr w:type="spellEnd"/>
-      <w:proofErr w:type="gramEnd"/>
-      <w:r>
-        <w:t>": "Maid",</w:t>
-      </w:r>
-    </w:p>
-    <w:p>
-      <w:r>
-        <w:t xml:space="preserve">      "</w:t>
-      </w:r>
-      <w:proofErr w:type="spellStart"/>
-      <w:proofErr w:type="gramStart"/>
-      <w:r>
-        <w:t>societyDtlsId</w:t>
-      </w:r>
-      <w:proofErr w:type="spellEnd"/>
-      <w:proofErr w:type="gramEnd"/>
-      <w:r>
-        <w:t>": 2,</w:t>
-      </w:r>
-    </w:p>
-    <w:p>
-      <w:r>
-        <w:t xml:space="preserve">      "</w:t>
-      </w:r>
-      <w:proofErr w:type="spellStart"/>
-      <w:proofErr w:type="gramStart"/>
-      <w:r>
-        <w:t>cntcNum</w:t>
-      </w:r>
-      <w:proofErr w:type="spellEnd"/>
-      <w:proofErr w:type="gramEnd"/>
-      <w:r>
-        <w:t>": "9096409744",</w:t>
-      </w:r>
-    </w:p>
-    <w:p>
-      <w:r>
-        <w:t xml:space="preserve">      "</w:t>
-      </w:r>
-      <w:proofErr w:type="spellStart"/>
-      <w:proofErr w:type="gramStart"/>
-      <w:r>
-        <w:t>firstNm</w:t>
-      </w:r>
-      <w:proofErr w:type="spellEnd"/>
-      <w:proofErr w:type="gramEnd"/>
-      <w:r>
-        <w:t>": "</w:t>
-      </w:r>
-      <w:proofErr w:type="spellStart"/>
-      <w:r>
-        <w:t>Piyush</w:t>
-      </w:r>
-      <w:proofErr w:type="spellEnd"/>
-      <w:r>
-        <w:t>",</w:t>
-      </w:r>
-    </w:p>
-    <w:p>
-      <w:r>
-        <w:t xml:space="preserve">      "</w:t>
-      </w:r>
-      <w:proofErr w:type="spellStart"/>
-      <w:r>
-        <w:t>lastNm</w:t>
-      </w:r>
-      <w:proofErr w:type="spellEnd"/>
-      <w:r>
-        <w:t>": "",</w:t>
-      </w:r>
-    </w:p>
-    <w:p>
-      <w:r>
-        <w:lastRenderedPageBreak/>
-        <w:t xml:space="preserve">      "</w:t>
-      </w:r>
-      <w:proofErr w:type="spellStart"/>
-      <w:r>
-        <w:t>gender_Cd</w:t>
-      </w:r>
-      <w:proofErr w:type="spellEnd"/>
-      <w:r>
-        <w:t>": 20,</w:t>
-      </w:r>
-    </w:p>
-    <w:p>
-      <w:r>
-        <w:t xml:space="preserve">      "</w:t>
-      </w:r>
-      <w:proofErr w:type="spellStart"/>
-      <w:proofErr w:type="gramStart"/>
-      <w:r>
-        <w:t>displayText</w:t>
-      </w:r>
-      <w:proofErr w:type="spellEnd"/>
-      <w:proofErr w:type="gramEnd"/>
-      <w:r>
-        <w:t>": "Male",</w:t>
-      </w:r>
-    </w:p>
-    <w:p>
-      <w:r>
-        <w:t xml:space="preserve">      "</w:t>
-      </w:r>
-      <w:proofErr w:type="gramStart"/>
-      <w:r>
-        <w:t>dob</w:t>
-      </w:r>
-      <w:proofErr w:type="gramEnd"/>
-      <w:r>
-        <w:t>": null,</w:t>
-      </w:r>
-    </w:p>
-    <w:p>
-      <w:r>
-        <w:t xml:space="preserve">      "</w:t>
-      </w:r>
-      <w:proofErr w:type="spellStart"/>
-      <w:proofErr w:type="gramStart"/>
-      <w:r>
-        <w:t>aadharCardNo</w:t>
-      </w:r>
-      <w:proofErr w:type="spellEnd"/>
-      <w:proofErr w:type="gramEnd"/>
-      <w:r>
-        <w:t>": "ADH0098765",</w:t>
-      </w:r>
-    </w:p>
-    <w:p>
-      <w:r>
-        <w:t xml:space="preserve">      "</w:t>
-      </w:r>
-      <w:proofErr w:type="spellStart"/>
-      <w:proofErr w:type="gramStart"/>
-      <w:r>
-        <w:t>img</w:t>
-      </w:r>
-      <w:proofErr w:type="spellEnd"/>
-      <w:proofErr w:type="gramEnd"/>
-      <w:r>
-        <w:t>": "https://dl.dropboxusercontent.com/s/pqbpn7t15o9y3s3/Piyush_9096409749_1483342424992.png?dl=0",</w:t>
-      </w:r>
-    </w:p>
-    <w:p>
-      <w:r>
-        <w:t xml:space="preserve">      "</w:t>
-      </w:r>
-      <w:proofErr w:type="spellStart"/>
-      <w:proofErr w:type="gramStart"/>
-      <w:r>
-        <w:t>idImg</w:t>
-      </w:r>
-      <w:proofErr w:type="spellEnd"/>
-      <w:proofErr w:type="gramEnd"/>
-      <w:r>
-        <w:t>": "https://dl.dropboxusercontent.com/s/fvlcxyvm08yjvnz/Piyush__ID__9096409749_1483342429237.png?dl=0",</w:t>
-      </w:r>
-    </w:p>
-    <w:p>
-      <w:r>
-        <w:t xml:space="preserve">      "</w:t>
-      </w:r>
-      <w:proofErr w:type="spellStart"/>
-      <w:proofErr w:type="gramStart"/>
-      <w:r>
-        <w:t>visitorAddr</w:t>
-      </w:r>
-      <w:proofErr w:type="spellEnd"/>
-      <w:proofErr w:type="gramEnd"/>
-      <w:r>
-        <w:t>": null</w:t>
-      </w:r>
-    </w:p>
-    <w:p>
-      <w:r>
-        <w:t xml:space="preserve">    }</w:t>
-      </w:r>
-    </w:p>
-    <w:p>
-      <w:r>
-        <w:t xml:space="preserve">  ],</w:t>
-      </w:r>
-    </w:p>
-    <w:p>
-      <w:r>
-        <w:t xml:space="preserve">  "</w:t>
-      </w:r>
-      <w:proofErr w:type="spellStart"/>
-      <w:proofErr w:type="gramStart"/>
-      <w:r>
-        <w:t>responseMessage</w:t>
-      </w:r>
-      <w:proofErr w:type="spellEnd"/>
-      <w:proofErr w:type="gramEnd"/>
-      <w:r>
-        <w:t>": {</w:t>
-      </w:r>
-    </w:p>
-    <w:p>
-      <w:r>
-        <w:t xml:space="preserve">    "</w:t>
-      </w:r>
-      <w:proofErr w:type="gramStart"/>
-      <w:r>
-        <w:t>status</w:t>
-      </w:r>
-      <w:proofErr w:type="gramEnd"/>
-      <w:r>
-        <w:t>": "200",</w:t>
-      </w:r>
-    </w:p>
-    <w:p>
-      <w:r>
-        <w:t xml:space="preserve">    "</w:t>
-      </w:r>
-      <w:proofErr w:type="gramStart"/>
-      <w:r>
-        <w:t>message</w:t>
-      </w:r>
-      <w:proofErr w:type="gramEnd"/>
-      <w:r>
-        <w:t>": "OK",</w:t>
-      </w:r>
-    </w:p>
-    <w:p>
-      <w:r>
-        <w:t xml:space="preserve">    "</w:t>
-      </w:r>
-      <w:proofErr w:type="spellStart"/>
-      <w:proofErr w:type="gramStart"/>
-      <w:r>
-        <w:t>apiVersion</w:t>
-      </w:r>
-      <w:proofErr w:type="spellEnd"/>
-      <w:proofErr w:type="gramEnd"/>
-      <w:r>
-        <w:t>": null</w:t>
-      </w:r>
-    </w:p>
-    <w:p>
-      <w:r>
-        <w:t xml:space="preserve">  }</w:t>
-      </w:r>
-    </w:p>
-    <w:p>
-      <w:r>
-        <w:t>}</w:t>
-      </w:r>
-    </w:p>
-    <w:p>
-      <w:pPr>
-        <w:pStyle w:val="Heading1"/>
-      </w:pPr>
-      <w:bookmarkStart w:id="8" w:name="_Toc471494450"/>
-      <w:r>
         <w:t>GET FLAT VEHICLE DETAILS</w:t>
       </w:r>
       <w:bookmarkEnd w:id="8"/>
@@ -9331,7 +8446,6 @@
     </w:p>
     <w:p>
       <w:r>
-        <w:lastRenderedPageBreak/>
         <w:t xml:space="preserve">      "</w:t>
       </w:r>
       <w:proofErr w:type="spellStart"/>
@@ -9505,6 +8619,7 @@
       </w:pPr>
       <w:bookmarkStart w:id="9" w:name="_Toc471494451"/>
       <w:r>
+        <w:lastRenderedPageBreak/>
         <w:t>ADD FLAT VEHICLE DETAILS</w:t>
       </w:r>
       <w:bookmarkEnd w:id="9"/>
@@ -9602,7 +8717,6 @@
     </w:p>
     <w:p>
       <w:r>
-        <w:lastRenderedPageBreak/>
         <w:t xml:space="preserve"> "</w:t>
       </w:r>
       <w:proofErr w:type="spellStart"/>
@@ -9789,6 +8903,7 @@
     </w:p>
     <w:p>
       <w:r>
+        <w:lastRenderedPageBreak/>
         <w:t>{</w:t>
       </w:r>
     </w:p>
@@ -9883,7 +8998,6 @@
         <w:rPr>
           <w:b/>
         </w:rPr>
-        <w:lastRenderedPageBreak/>
         <w:t>RESPOSNE JSON:</w:t>
       </w:r>
     </w:p>
@@ -10099,6 +9213,7 @@
     </w:p>
     <w:p>
       <w:r>
+        <w:lastRenderedPageBreak/>
         <w:t xml:space="preserve">    "</w:t>
       </w:r>
       <w:proofErr w:type="gramStart"/>
@@ -10206,7 +9321,6 @@
     </w:p>
     <w:p>
       <w:r>
-        <w:lastRenderedPageBreak/>
         <w:t>REQUEST JSON: N/A</w:t>
       </w:r>
     </w:p>
@@ -10409,6 +9523,7 @@
     </w:p>
     <w:p>
       <w:r>
+        <w:lastRenderedPageBreak/>
         <w:t xml:space="preserve">  "</w:t>
       </w:r>
       <w:proofErr w:type="spellStart"/>
@@ -10531,7 +9646,6 @@
     </w:p>
     <w:p>
       <w:r>
-        <w:lastRenderedPageBreak/>
         <w:t xml:space="preserve">   "</w:t>
       </w:r>
       <w:proofErr w:type="spellStart"/>
@@ -10702,6 +9816,7 @@
     </w:p>
     <w:p>
       <w:r>
+        <w:lastRenderedPageBreak/>
         <w:tab/>
         <w:t>"</w:t>
       </w:r>
@@ -10804,7 +9919,6 @@
     </w:p>
     <w:p>
       <w:r>
-        <w:lastRenderedPageBreak/>
         <w:t xml:space="preserve">    "</w:t>
       </w:r>
       <w:proofErr w:type="gramStart"/>
@@ -11121,6 +10235,7 @@
         <w:ind w:left="720"/>
       </w:pPr>
       <w:r>
+        <w:lastRenderedPageBreak/>
         <w:t xml:space="preserve">  "</w:t>
       </w:r>
       <w:proofErr w:type="spellStart"/>
@@ -11235,8 +10350,337 @@
         <w:ind w:left="720"/>
       </w:pPr>
       <w:r>
+        <w:t>{</w:t>
+      </w:r>
+    </w:p>
+    <w:p>
+      <w:pPr>
+        <w:ind w:left="720"/>
+      </w:pPr>
+      <w:r>
+        <w:t xml:space="preserve">  "</w:t>
+      </w:r>
+      <w:proofErr w:type="spellStart"/>
+      <w:proofErr w:type="gramStart"/>
+      <w:r>
+        <w:t>visitorType</w:t>
+      </w:r>
+      <w:proofErr w:type="spellEnd"/>
+      <w:proofErr w:type="gramEnd"/>
+      <w:r>
+        <w:t>": "</w:t>
+      </w:r>
+      <w:r>
+        <w:t>{</w:t>
+      </w:r>
+      <w:r>
+        <w:t xml:space="preserve"> </w:t>
+      </w:r>
+      <w:proofErr w:type="spellStart"/>
+      <w:r>
+        <w:t>visitortype</w:t>
+      </w:r>
+      <w:proofErr w:type="spellEnd"/>
+      <w:r>
+        <w:t xml:space="preserve"> }</w:t>
+      </w:r>
+      <w:r>
+        <w:t>",</w:t>
+      </w:r>
+    </w:p>
+    <w:p>
+      <w:pPr>
+        <w:ind w:left="720"/>
+      </w:pPr>
+      <w:r>
+        <w:t xml:space="preserve">  "</w:t>
+      </w:r>
+      <w:proofErr w:type="spellStart"/>
+      <w:proofErr w:type="gramStart"/>
+      <w:r>
+        <w:t>isVisitorRegistered</w:t>
+      </w:r>
+      <w:proofErr w:type="spellEnd"/>
+      <w:proofErr w:type="gramEnd"/>
+      <w:r>
+        <w:t>": "Y",</w:t>
+      </w:r>
+    </w:p>
+    <w:p>
+      <w:pPr>
+        <w:ind w:left="720"/>
+      </w:pPr>
+      <w:r>
+        <w:t xml:space="preserve">  "</w:t>
+      </w:r>
+      <w:proofErr w:type="spellStart"/>
+      <w:proofErr w:type="gramStart"/>
+      <w:r>
+        <w:t>visitorDetails</w:t>
+      </w:r>
+      <w:proofErr w:type="spellEnd"/>
+      <w:proofErr w:type="gramEnd"/>
+      <w:r>
+        <w:t>": {</w:t>
+      </w:r>
+    </w:p>
+    <w:p>
+      <w:pPr>
+        <w:ind w:left="720"/>
+      </w:pPr>
+      <w:r>
+        <w:t xml:space="preserve">    "</w:t>
+      </w:r>
+      <w:proofErr w:type="spellStart"/>
+      <w:proofErr w:type="gramStart"/>
+      <w:r>
+        <w:t>updatedImg</w:t>
+      </w:r>
+      <w:proofErr w:type="spellEnd"/>
+      <w:proofErr w:type="gramEnd"/>
+      <w:r>
+        <w:t>": null,</w:t>
+      </w:r>
+    </w:p>
+    <w:p>
+      <w:pPr>
+        <w:ind w:left="720"/>
+      </w:pPr>
+      <w:r>
+        <w:t xml:space="preserve">    "</w:t>
+      </w:r>
+      <w:proofErr w:type="spellStart"/>
+      <w:proofErr w:type="gramStart"/>
+      <w:r>
+        <w:t>updatedIdImg</w:t>
+      </w:r>
+      <w:proofErr w:type="spellEnd"/>
+      <w:proofErr w:type="gramEnd"/>
+      <w:r>
+        <w:t>": null,</w:t>
+      </w:r>
+    </w:p>
+    <w:p>
+      <w:pPr>
+        <w:ind w:left="720"/>
+      </w:pPr>
+      <w:r>
+        <w:t xml:space="preserve">    "</w:t>
+      </w:r>
+      <w:proofErr w:type="spellStart"/>
+      <w:proofErr w:type="gramStart"/>
+      <w:r>
+        <w:t>isCntcNumUpdated</w:t>
+      </w:r>
+      <w:proofErr w:type="spellEnd"/>
+      <w:proofErr w:type="gramEnd"/>
+      <w:r>
+        <w:t>": null,</w:t>
+      </w:r>
+    </w:p>
+    <w:p>
+      <w:pPr>
+        <w:ind w:left="720"/>
+      </w:pPr>
+      <w:r>
+        <w:t xml:space="preserve">    "</w:t>
+      </w:r>
+      <w:proofErr w:type="spellStart"/>
+      <w:proofErr w:type="gramStart"/>
+      <w:r>
+        <w:t>visitorHeaderId</w:t>
+      </w:r>
+      <w:proofErr w:type="spellEnd"/>
+      <w:proofErr w:type="gramEnd"/>
+      <w:r>
+        <w:t>": 1,</w:t>
+      </w:r>
+    </w:p>
+    <w:p>
+      <w:pPr>
+        <w:ind w:left="720"/>
+      </w:pPr>
+      <w:r>
+        <w:t xml:space="preserve">    "</w:t>
+      </w:r>
+      <w:proofErr w:type="spellStart"/>
+      <w:proofErr w:type="gramStart"/>
+      <w:r>
+        <w:t>societyDtlsId</w:t>
+      </w:r>
+      <w:proofErr w:type="spellEnd"/>
+      <w:proofErr w:type="gramEnd"/>
+      <w:r>
+        <w:t>": 0,</w:t>
+      </w:r>
+    </w:p>
+    <w:p>
+      <w:pPr>
+        <w:ind w:left="720"/>
+      </w:pPr>
+      <w:r>
+        <w:t xml:space="preserve">    "</w:t>
+      </w:r>
+      <w:proofErr w:type="spellStart"/>
+      <w:proofErr w:type="gramStart"/>
+      <w:r>
+        <w:t>firstNm</w:t>
+      </w:r>
+      <w:proofErr w:type="spellEnd"/>
+      <w:proofErr w:type="gramEnd"/>
+      <w:r>
+        <w:t>": "</w:t>
+      </w:r>
+      <w:proofErr w:type="spellStart"/>
+      <w:r>
+        <w:t>Piyush</w:t>
+      </w:r>
+      <w:proofErr w:type="spellEnd"/>
+      <w:r>
+        <w:t>",</w:t>
+      </w:r>
+    </w:p>
+    <w:p>
+      <w:pPr>
+        <w:ind w:left="720"/>
+      </w:pPr>
+      <w:r>
+        <w:t xml:space="preserve">    "</w:t>
+      </w:r>
+      <w:proofErr w:type="spellStart"/>
+      <w:proofErr w:type="gramStart"/>
+      <w:r>
+        <w:t>lastNm</w:t>
+      </w:r>
+      <w:proofErr w:type="spellEnd"/>
+      <w:proofErr w:type="gramEnd"/>
+      <w:r>
+        <w:t>": null,</w:t>
+      </w:r>
+    </w:p>
+    <w:p>
+      <w:pPr>
+        <w:ind w:left="720"/>
+      </w:pPr>
+      <w:r>
+        <w:t xml:space="preserve">    "</w:t>
+      </w:r>
+      <w:proofErr w:type="spellStart"/>
+      <w:proofErr w:type="gramStart"/>
+      <w:r>
+        <w:t>cntcNum</w:t>
+      </w:r>
+      <w:proofErr w:type="spellEnd"/>
+      <w:proofErr w:type="gramEnd"/>
+      <w:r>
+        <w:t>": "9096409749",</w:t>
+      </w:r>
+    </w:p>
+    <w:p>
+      <w:pPr>
+        <w:ind w:left="720"/>
+      </w:pPr>
+      <w:r>
+        <w:t xml:space="preserve">    "</w:t>
+      </w:r>
+      <w:proofErr w:type="spellStart"/>
+      <w:proofErr w:type="gramStart"/>
+      <w:r>
+        <w:t>isCnctcNumVerified</w:t>
+      </w:r>
+      <w:proofErr w:type="spellEnd"/>
+      <w:proofErr w:type="gramEnd"/>
+      <w:r>
+        <w:t>": "N",</w:t>
+      </w:r>
+    </w:p>
+    <w:p>
+      <w:pPr>
+        <w:ind w:left="720"/>
+      </w:pPr>
+      <w:r>
+        <w:t xml:space="preserve">    "</w:t>
+      </w:r>
+      <w:proofErr w:type="spellStart"/>
+      <w:proofErr w:type="gramStart"/>
+      <w:r>
+        <w:t>addr</w:t>
+      </w:r>
+      <w:proofErr w:type="spellEnd"/>
+      <w:proofErr w:type="gramEnd"/>
+      <w:r>
+        <w:t>": "1",</w:t>
+      </w:r>
+    </w:p>
+    <w:p>
+      <w:pPr>
+        <w:ind w:left="720"/>
+      </w:pPr>
+      <w:r>
+        <w:t xml:space="preserve">    "</w:t>
+      </w:r>
+      <w:proofErr w:type="spellStart"/>
+      <w:proofErr w:type="gramStart"/>
+      <w:r>
+        <w:t>pincode</w:t>
+      </w:r>
+      <w:proofErr w:type="spellEnd"/>
+      <w:proofErr w:type="gramEnd"/>
+      <w:r>
+        <w:t>": null,</w:t>
+      </w:r>
+    </w:p>
+    <w:p>
+      <w:pPr>
+        <w:ind w:left="720"/>
+      </w:pPr>
+      <w:r>
+        <w:t xml:space="preserve">    "</w:t>
+      </w:r>
+      <w:proofErr w:type="spellStart"/>
+      <w:proofErr w:type="gramStart"/>
+      <w:r>
+        <w:t>vehicleNo</w:t>
+      </w:r>
+      <w:proofErr w:type="spellEnd"/>
+      <w:proofErr w:type="gramEnd"/>
+      <w:r>
+        <w:t>": null,</w:t>
+      </w:r>
+    </w:p>
+    <w:p>
+      <w:pPr>
+        <w:ind w:left="720"/>
+      </w:pPr>
+      <w:r>
+        <w:t xml:space="preserve">    "</w:t>
+      </w:r>
+      <w:proofErr w:type="gramStart"/>
+      <w:r>
+        <w:t>photo</w:t>
+      </w:r>
+      <w:proofErr w:type="gramEnd"/>
+      <w:r>
+        <w:t>": null,</w:t>
+      </w:r>
+    </w:p>
+    <w:p>
+      <w:pPr>
+        <w:ind w:left="720"/>
+      </w:pPr>
+      <w:r>
         <w:lastRenderedPageBreak/>
-        <w:t>{</w:t>
+        <w:t xml:space="preserve">    "</w:t>
+      </w:r>
+      <w:proofErr w:type="spellStart"/>
+      <w:proofErr w:type="gramStart"/>
+      <w:r>
+        <w:t>idImg</w:t>
+      </w:r>
+      <w:proofErr w:type="spellEnd"/>
+      <w:proofErr w:type="gramEnd"/>
+      <w:r>
+        <w:t>": null,</w:t>
       </w:r>
     </w:p>
     <w:p>
@@ -11244,34 +10688,115 @@
         <w:ind w:left="720"/>
       </w:pPr>
       <w:r>
+        <w:t xml:space="preserve">    "</w:t>
+      </w:r>
+      <w:proofErr w:type="spellStart"/>
+      <w:proofErr w:type="gramStart"/>
+      <w:r>
+        <w:t>visitorTypeCd</w:t>
+      </w:r>
+      <w:proofErr w:type="spellEnd"/>
+      <w:proofErr w:type="gramEnd"/>
+      <w:r>
+        <w:t>": 32,</w:t>
+      </w:r>
+    </w:p>
+    <w:p>
+      <w:pPr>
+        <w:ind w:left="720"/>
+      </w:pPr>
+      <w:r>
+        <w:t xml:space="preserve">    "</w:t>
+      </w:r>
+      <w:proofErr w:type="spellStart"/>
+      <w:proofErr w:type="gramStart"/>
+      <w:r>
+        <w:t>createdTs</w:t>
+      </w:r>
+      <w:proofErr w:type="spellEnd"/>
+      <w:proofErr w:type="gramEnd"/>
+      <w:r>
+        <w:t>": "2017-01-02 17:58:28.0",</w:t>
+      </w:r>
+    </w:p>
+    <w:p>
+      <w:pPr>
+        <w:ind w:left="720"/>
+      </w:pPr>
+      <w:r>
+        <w:t xml:space="preserve">    "</w:t>
+      </w:r>
+      <w:proofErr w:type="spellStart"/>
+      <w:proofErr w:type="gramStart"/>
+      <w:r>
+        <w:t>modifiedTs</w:t>
+      </w:r>
+      <w:proofErr w:type="spellEnd"/>
+      <w:proofErr w:type="gramEnd"/>
+      <w:r>
+        <w:t>": "2017-01-02 17:58:28.0",</w:t>
+      </w:r>
+    </w:p>
+    <w:p>
+      <w:pPr>
+        <w:ind w:left="720"/>
+      </w:pPr>
+      <w:r>
+        <w:t xml:space="preserve">    "</w:t>
+      </w:r>
+      <w:proofErr w:type="spellStart"/>
+      <w:proofErr w:type="gramStart"/>
+      <w:r>
+        <w:t>createdBy</w:t>
+      </w:r>
+      <w:proofErr w:type="spellEnd"/>
+      <w:proofErr w:type="gramEnd"/>
+      <w:r>
+        <w:t>": null,</w:t>
+      </w:r>
+    </w:p>
+    <w:p>
+      <w:pPr>
+        <w:ind w:left="720"/>
+      </w:pPr>
+      <w:r>
+        <w:t xml:space="preserve">    "</w:t>
+      </w:r>
+      <w:proofErr w:type="spellStart"/>
+      <w:proofErr w:type="gramStart"/>
+      <w:r>
+        <w:t>modifiedBy</w:t>
+      </w:r>
+      <w:proofErr w:type="spellEnd"/>
+      <w:proofErr w:type="gramEnd"/>
+      <w:r>
+        <w:t>": null</w:t>
+      </w:r>
+    </w:p>
+    <w:p>
+      <w:pPr>
+        <w:ind w:left="720"/>
+      </w:pPr>
+      <w:r>
+        <w:t xml:space="preserve">  },</w:t>
+      </w:r>
+    </w:p>
+    <w:p>
+      <w:pPr>
+        <w:ind w:left="720"/>
+      </w:pPr>
+      <w:r>
         <w:t xml:space="preserve">  "</w:t>
       </w:r>
       <w:proofErr w:type="spellStart"/>
       <w:proofErr w:type="gramStart"/>
       <w:r>
-        <w:t>visitorType</w:t>
-      </w:r>
-      <w:proofErr w:type="spellEnd"/>
-      <w:proofErr w:type="gramEnd"/>
-      <w:r>
-        <w:t>": "</w:t>
-      </w:r>
-      <w:r>
-        <w:t>{</w:t>
-      </w:r>
-      <w:r>
-        <w:t xml:space="preserve"> </w:t>
-      </w:r>
-      <w:proofErr w:type="spellStart"/>
-      <w:r>
-        <w:t>visitortype</w:t>
-      </w:r>
-      <w:proofErr w:type="spellEnd"/>
-      <w:r>
-        <w:t xml:space="preserve"> }</w:t>
-      </w:r>
-      <w:r>
-        <w:t>",</w:t>
+        <w:t>responseMessage</w:t>
+      </w:r>
+      <w:proofErr w:type="spellEnd"/>
+      <w:proofErr w:type="gramEnd"/>
+      <w:r>
+        <w:t>": {</w:t>
       </w:r>
     </w:p>
     <w:p>
@@ -11279,417 +10804,6 @@
         <w:ind w:left="720"/>
       </w:pPr>
       <w:r>
-        <w:t xml:space="preserve">  "</w:t>
-      </w:r>
-      <w:proofErr w:type="spellStart"/>
-      <w:proofErr w:type="gramStart"/>
-      <w:r>
-        <w:t>isVisitorRegistered</w:t>
-      </w:r>
-      <w:proofErr w:type="spellEnd"/>
-      <w:proofErr w:type="gramEnd"/>
-      <w:r>
-        <w:t>": "Y",</w:t>
-      </w:r>
-    </w:p>
-    <w:p>
-      <w:pPr>
-        <w:ind w:left="720"/>
-      </w:pPr>
-      <w:r>
-        <w:t xml:space="preserve">  "</w:t>
-      </w:r>
-      <w:proofErr w:type="spellStart"/>
-      <w:proofErr w:type="gramStart"/>
-      <w:r>
-        <w:t>visitorDetails</w:t>
-      </w:r>
-      <w:proofErr w:type="spellEnd"/>
-      <w:proofErr w:type="gramEnd"/>
-      <w:r>
-        <w:t>": {</w:t>
-      </w:r>
-    </w:p>
-    <w:p>
-      <w:pPr>
-        <w:ind w:left="720"/>
-      </w:pPr>
-      <w:r>
-        <w:t xml:space="preserve">    "</w:t>
-      </w:r>
-      <w:proofErr w:type="spellStart"/>
-      <w:proofErr w:type="gramStart"/>
-      <w:r>
-        <w:t>updatedImg</w:t>
-      </w:r>
-      <w:proofErr w:type="spellEnd"/>
-      <w:proofErr w:type="gramEnd"/>
-      <w:r>
-        <w:t>": null,</w:t>
-      </w:r>
-    </w:p>
-    <w:p>
-      <w:pPr>
-        <w:ind w:left="720"/>
-      </w:pPr>
-      <w:r>
-        <w:t xml:space="preserve">    "</w:t>
-      </w:r>
-      <w:proofErr w:type="spellStart"/>
-      <w:proofErr w:type="gramStart"/>
-      <w:r>
-        <w:t>updatedIdImg</w:t>
-      </w:r>
-      <w:proofErr w:type="spellEnd"/>
-      <w:proofErr w:type="gramEnd"/>
-      <w:r>
-        <w:t>": null,</w:t>
-      </w:r>
-    </w:p>
-    <w:p>
-      <w:pPr>
-        <w:ind w:left="720"/>
-      </w:pPr>
-      <w:r>
-        <w:t xml:space="preserve">    "</w:t>
-      </w:r>
-      <w:proofErr w:type="spellStart"/>
-      <w:proofErr w:type="gramStart"/>
-      <w:r>
-        <w:t>isCntcNumUpdated</w:t>
-      </w:r>
-      <w:proofErr w:type="spellEnd"/>
-      <w:proofErr w:type="gramEnd"/>
-      <w:r>
-        <w:t>": null,</w:t>
-      </w:r>
-    </w:p>
-    <w:p>
-      <w:pPr>
-        <w:ind w:left="720"/>
-      </w:pPr>
-      <w:r>
-        <w:t xml:space="preserve">    "</w:t>
-      </w:r>
-      <w:proofErr w:type="spellStart"/>
-      <w:proofErr w:type="gramStart"/>
-      <w:r>
-        <w:t>visitorHeaderId</w:t>
-      </w:r>
-      <w:proofErr w:type="spellEnd"/>
-      <w:proofErr w:type="gramEnd"/>
-      <w:r>
-        <w:t>": 1,</w:t>
-      </w:r>
-    </w:p>
-    <w:p>
-      <w:pPr>
-        <w:ind w:left="720"/>
-      </w:pPr>
-      <w:r>
-        <w:t xml:space="preserve">    "</w:t>
-      </w:r>
-      <w:proofErr w:type="spellStart"/>
-      <w:proofErr w:type="gramStart"/>
-      <w:r>
-        <w:t>societyDtlsId</w:t>
-      </w:r>
-      <w:proofErr w:type="spellEnd"/>
-      <w:proofErr w:type="gramEnd"/>
-      <w:r>
-        <w:t>": 0,</w:t>
-      </w:r>
-    </w:p>
-    <w:p>
-      <w:pPr>
-        <w:ind w:left="720"/>
-      </w:pPr>
-      <w:r>
-        <w:t xml:space="preserve">    "</w:t>
-      </w:r>
-      <w:proofErr w:type="spellStart"/>
-      <w:proofErr w:type="gramStart"/>
-      <w:r>
-        <w:t>firstNm</w:t>
-      </w:r>
-      <w:proofErr w:type="spellEnd"/>
-      <w:proofErr w:type="gramEnd"/>
-      <w:r>
-        <w:t>": "</w:t>
-      </w:r>
-      <w:proofErr w:type="spellStart"/>
-      <w:r>
-        <w:t>Piyush</w:t>
-      </w:r>
-      <w:proofErr w:type="spellEnd"/>
-      <w:r>
-        <w:t>",</w:t>
-      </w:r>
-    </w:p>
-    <w:p>
-      <w:pPr>
-        <w:ind w:left="720"/>
-      </w:pPr>
-      <w:r>
-        <w:t xml:space="preserve">    "</w:t>
-      </w:r>
-      <w:proofErr w:type="spellStart"/>
-      <w:proofErr w:type="gramStart"/>
-      <w:r>
-        <w:t>lastNm</w:t>
-      </w:r>
-      <w:proofErr w:type="spellEnd"/>
-      <w:proofErr w:type="gramEnd"/>
-      <w:r>
-        <w:t>": null,</w:t>
-      </w:r>
-    </w:p>
-    <w:p>
-      <w:pPr>
-        <w:ind w:left="720"/>
-      </w:pPr>
-      <w:r>
-        <w:t xml:space="preserve">    "</w:t>
-      </w:r>
-      <w:proofErr w:type="spellStart"/>
-      <w:proofErr w:type="gramStart"/>
-      <w:r>
-        <w:t>cntcNum</w:t>
-      </w:r>
-      <w:proofErr w:type="spellEnd"/>
-      <w:proofErr w:type="gramEnd"/>
-      <w:r>
-        <w:t>": "9096409749",</w:t>
-      </w:r>
-    </w:p>
-    <w:p>
-      <w:pPr>
-        <w:ind w:left="720"/>
-      </w:pPr>
-      <w:r>
-        <w:t xml:space="preserve">    "</w:t>
-      </w:r>
-      <w:proofErr w:type="spellStart"/>
-      <w:proofErr w:type="gramStart"/>
-      <w:r>
-        <w:t>isCnctcNumVerified</w:t>
-      </w:r>
-      <w:proofErr w:type="spellEnd"/>
-      <w:proofErr w:type="gramEnd"/>
-      <w:r>
-        <w:t>": "N",</w:t>
-      </w:r>
-    </w:p>
-    <w:p>
-      <w:pPr>
-        <w:ind w:left="720"/>
-      </w:pPr>
-      <w:r>
-        <w:t xml:space="preserve">    "</w:t>
-      </w:r>
-      <w:proofErr w:type="spellStart"/>
-      <w:proofErr w:type="gramStart"/>
-      <w:r>
-        <w:t>addr</w:t>
-      </w:r>
-      <w:proofErr w:type="spellEnd"/>
-      <w:proofErr w:type="gramEnd"/>
-      <w:r>
-        <w:t>": "1",</w:t>
-      </w:r>
-    </w:p>
-    <w:p>
-      <w:pPr>
-        <w:ind w:left="720"/>
-      </w:pPr>
-      <w:r>
-        <w:t xml:space="preserve">    "</w:t>
-      </w:r>
-      <w:proofErr w:type="spellStart"/>
-      <w:proofErr w:type="gramStart"/>
-      <w:r>
-        <w:t>pincode</w:t>
-      </w:r>
-      <w:proofErr w:type="spellEnd"/>
-      <w:proofErr w:type="gramEnd"/>
-      <w:r>
-        <w:t>": null,</w:t>
-      </w:r>
-    </w:p>
-    <w:p>
-      <w:pPr>
-        <w:ind w:left="720"/>
-      </w:pPr>
-      <w:r>
-        <w:t xml:space="preserve">    "</w:t>
-      </w:r>
-      <w:proofErr w:type="spellStart"/>
-      <w:proofErr w:type="gramStart"/>
-      <w:r>
-        <w:t>vehicleNo</w:t>
-      </w:r>
-      <w:proofErr w:type="spellEnd"/>
-      <w:proofErr w:type="gramEnd"/>
-      <w:r>
-        <w:t>": null,</w:t>
-      </w:r>
-    </w:p>
-    <w:p>
-      <w:pPr>
-        <w:ind w:left="720"/>
-      </w:pPr>
-      <w:r>
-        <w:t xml:space="preserve">    "</w:t>
-      </w:r>
-      <w:proofErr w:type="gramStart"/>
-      <w:r>
-        <w:t>photo</w:t>
-      </w:r>
-      <w:proofErr w:type="gramEnd"/>
-      <w:r>
-        <w:t>": null,</w:t>
-      </w:r>
-    </w:p>
-    <w:p>
-      <w:pPr>
-        <w:ind w:left="720"/>
-      </w:pPr>
-      <w:r>
-        <w:t xml:space="preserve">    "</w:t>
-      </w:r>
-      <w:proofErr w:type="spellStart"/>
-      <w:proofErr w:type="gramStart"/>
-      <w:r>
-        <w:t>idImg</w:t>
-      </w:r>
-      <w:proofErr w:type="spellEnd"/>
-      <w:proofErr w:type="gramEnd"/>
-      <w:r>
-        <w:t>": null,</w:t>
-      </w:r>
-    </w:p>
-    <w:p>
-      <w:pPr>
-        <w:ind w:left="720"/>
-      </w:pPr>
-      <w:r>
-        <w:t xml:space="preserve">    "</w:t>
-      </w:r>
-      <w:proofErr w:type="spellStart"/>
-      <w:proofErr w:type="gramStart"/>
-      <w:r>
-        <w:t>visitorTypeCd</w:t>
-      </w:r>
-      <w:proofErr w:type="spellEnd"/>
-      <w:proofErr w:type="gramEnd"/>
-      <w:r>
-        <w:t>": 32,</w:t>
-      </w:r>
-    </w:p>
-    <w:p>
-      <w:pPr>
-        <w:ind w:left="720"/>
-      </w:pPr>
-      <w:r>
-        <w:t xml:space="preserve">    "</w:t>
-      </w:r>
-      <w:proofErr w:type="spellStart"/>
-      <w:proofErr w:type="gramStart"/>
-      <w:r>
-        <w:t>createdTs</w:t>
-      </w:r>
-      <w:proofErr w:type="spellEnd"/>
-      <w:proofErr w:type="gramEnd"/>
-      <w:r>
-        <w:t>": "2017-01-02 17:58:28.0",</w:t>
-      </w:r>
-    </w:p>
-    <w:p>
-      <w:pPr>
-        <w:ind w:left="720"/>
-      </w:pPr>
-      <w:r>
-        <w:t xml:space="preserve">    "</w:t>
-      </w:r>
-      <w:proofErr w:type="spellStart"/>
-      <w:proofErr w:type="gramStart"/>
-      <w:r>
-        <w:t>modifiedTs</w:t>
-      </w:r>
-      <w:proofErr w:type="spellEnd"/>
-      <w:proofErr w:type="gramEnd"/>
-      <w:r>
-        <w:t>": "2017-01-02 17:58:28.0",</w:t>
-      </w:r>
-    </w:p>
-    <w:p>
-      <w:pPr>
-        <w:ind w:left="720"/>
-      </w:pPr>
-      <w:r>
-        <w:t xml:space="preserve">    "</w:t>
-      </w:r>
-      <w:proofErr w:type="spellStart"/>
-      <w:proofErr w:type="gramStart"/>
-      <w:r>
-        <w:t>createdBy</w:t>
-      </w:r>
-      <w:proofErr w:type="spellEnd"/>
-      <w:proofErr w:type="gramEnd"/>
-      <w:r>
-        <w:t>": null,</w:t>
-      </w:r>
-    </w:p>
-    <w:p>
-      <w:pPr>
-        <w:ind w:left="720"/>
-      </w:pPr>
-      <w:r>
-        <w:t xml:space="preserve">    "</w:t>
-      </w:r>
-      <w:proofErr w:type="spellStart"/>
-      <w:proofErr w:type="gramStart"/>
-      <w:r>
-        <w:t>modifiedBy</w:t>
-      </w:r>
-      <w:proofErr w:type="spellEnd"/>
-      <w:proofErr w:type="gramEnd"/>
-      <w:r>
-        <w:t>": null</w:t>
-      </w:r>
-    </w:p>
-    <w:p>
-      <w:pPr>
-        <w:ind w:left="720"/>
-      </w:pPr>
-      <w:r>
-        <w:t xml:space="preserve">  },</w:t>
-      </w:r>
-    </w:p>
-    <w:p>
-      <w:pPr>
-        <w:ind w:left="720"/>
-      </w:pPr>
-      <w:r>
-        <w:t xml:space="preserve">  "</w:t>
-      </w:r>
-      <w:proofErr w:type="spellStart"/>
-      <w:proofErr w:type="gramStart"/>
-      <w:r>
-        <w:t>responseMessage</w:t>
-      </w:r>
-      <w:proofErr w:type="spellEnd"/>
-      <w:proofErr w:type="gramEnd"/>
-      <w:r>
-        <w:t>": {</w:t>
-      </w:r>
-    </w:p>
-    <w:p>
-      <w:pPr>
-        <w:ind w:left="720"/>
-      </w:pPr>
-      <w:r>
-        <w:lastRenderedPageBreak/>
         <w:t xml:space="preserve">    "</w:t>
       </w:r>
       <w:proofErr w:type="gramStart"/>
@@ -11927,6 +11041,7 @@
         <w:ind w:left="720"/>
       </w:pPr>
       <w:r>
+        <w:lastRenderedPageBreak/>
         <w:tab/>
       </w:r>
       <w:r>
@@ -12113,7 +11228,6 @@
         <w:ind w:left="720"/>
       </w:pPr>
       <w:r>
-        <w:lastRenderedPageBreak/>
         <w:tab/>
         <w:t>}</w:t>
       </w:r>
@@ -12329,6 +11443,7 @@
     </w:p>
     <w:p>
       <w:r>
+        <w:lastRenderedPageBreak/>
         <w:tab/>
         <w:t>"</w:t>
       </w:r>
@@ -12489,7 +11604,6 @@
     </w:p>
     <w:p>
       <w:r>
-        <w:lastRenderedPageBreak/>
         <w:tab/>
       </w:r>
       <w:r>
@@ -12706,6 +11820,7 @@
     </w:p>
     <w:p>
       <w:r>
+        <w:lastRenderedPageBreak/>
         <w:t xml:space="preserve">    "</w:t>
       </w:r>
       <w:proofErr w:type="spellStart"/>
@@ -12840,185 +11955,185 @@
     </w:p>
     <w:p>
       <w:r>
+        <w:t xml:space="preserve">    "</w:t>
+      </w:r>
+      <w:proofErr w:type="spellStart"/>
+      <w:proofErr w:type="gramStart"/>
+      <w:r>
+        <w:t>staffCat</w:t>
+      </w:r>
+      <w:proofErr w:type="spellEnd"/>
+      <w:proofErr w:type="gramEnd"/>
+      <w:r>
+        <w:t>": 0,</w:t>
+      </w:r>
+    </w:p>
+    <w:p>
+      <w:r>
+        <w:t xml:space="preserve">    "</w:t>
+      </w:r>
+      <w:proofErr w:type="spellStart"/>
+      <w:r>
+        <w:t>idImg</w:t>
+      </w:r>
+      <w:proofErr w:type="spellEnd"/>
+      <w:r>
+        <w:t>": ""</w:t>
+      </w:r>
+    </w:p>
+    <w:p>
+      <w:r>
+        <w:t xml:space="preserve">  },</w:t>
+      </w:r>
+    </w:p>
+    <w:p>
+      <w:r>
+        <w:t xml:space="preserve">  "</w:t>
+      </w:r>
+      <w:proofErr w:type="spellStart"/>
+      <w:proofErr w:type="gramStart"/>
+      <w:r>
+        <w:t>otp</w:t>
+      </w:r>
+      <w:proofErr w:type="spellEnd"/>
+      <w:proofErr w:type="gramEnd"/>
+      <w:r>
+        <w:t>": null,</w:t>
+      </w:r>
+    </w:p>
+    <w:p>
+      <w:r>
+        <w:t xml:space="preserve">  "</w:t>
+      </w:r>
+      <w:proofErr w:type="spellStart"/>
+      <w:proofErr w:type="gramStart"/>
+      <w:r>
+        <w:t>staffTypeCd</w:t>
+      </w:r>
+      <w:proofErr w:type="spellEnd"/>
+      <w:proofErr w:type="gramEnd"/>
+      <w:r>
+        <w:t>": 25,</w:t>
+      </w:r>
+    </w:p>
+    <w:p>
+      <w:r>
+        <w:t xml:space="preserve">  "</w:t>
+      </w:r>
+      <w:proofErr w:type="spellStart"/>
+      <w:proofErr w:type="gramStart"/>
+      <w:r>
+        <w:t>flatStaffDtlsId</w:t>
+      </w:r>
+      <w:proofErr w:type="spellEnd"/>
+      <w:proofErr w:type="gramEnd"/>
+      <w:r>
+        <w:t>": 1,</w:t>
+      </w:r>
+    </w:p>
+    <w:p>
+      <w:r>
+        <w:t xml:space="preserve">  "</w:t>
+      </w:r>
+      <w:proofErr w:type="spellStart"/>
+      <w:proofErr w:type="gramStart"/>
+      <w:r>
+        <w:t>responseMessage</w:t>
+      </w:r>
+      <w:proofErr w:type="spellEnd"/>
+      <w:proofErr w:type="gramEnd"/>
+      <w:r>
+        <w:t>": {</w:t>
+      </w:r>
+    </w:p>
+    <w:p>
+      <w:r>
+        <w:t xml:space="preserve">    "</w:t>
+      </w:r>
+      <w:proofErr w:type="gramStart"/>
+      <w:r>
+        <w:t>status</w:t>
+      </w:r>
+      <w:proofErr w:type="gramEnd"/>
+      <w:r>
+        <w:t>": "200",</w:t>
+      </w:r>
+    </w:p>
+    <w:p>
+      <w:r>
+        <w:t xml:space="preserve">    "</w:t>
+      </w:r>
+      <w:proofErr w:type="gramStart"/>
+      <w:r>
+        <w:t>message</w:t>
+      </w:r>
+      <w:proofErr w:type="gramEnd"/>
+      <w:r>
+        <w:t>": "OK",</w:t>
+      </w:r>
+    </w:p>
+    <w:p>
+      <w:r>
+        <w:t xml:space="preserve">    "</w:t>
+      </w:r>
+      <w:proofErr w:type="spellStart"/>
+      <w:proofErr w:type="gramStart"/>
+      <w:r>
+        <w:t>apiVersion</w:t>
+      </w:r>
+      <w:proofErr w:type="spellEnd"/>
+      <w:proofErr w:type="gramEnd"/>
+      <w:r>
+        <w:t>": null</w:t>
+      </w:r>
+    </w:p>
+    <w:p>
+      <w:r>
+        <w:t xml:space="preserve">  }</w:t>
+      </w:r>
+    </w:p>
+    <w:p>
+      <w:r>
+        <w:t>}</w:t>
+      </w:r>
+    </w:p>
+    <w:p/>
+    <w:p>
+      <w:pPr>
+        <w:pStyle w:val="Heading1"/>
+      </w:pPr>
+      <w:bookmarkStart w:id="18" w:name="_Toc471494460"/>
+      <w:r>
+        <w:t>CREATE GATEPASS FOR FAMILY GUEST</w:t>
+      </w:r>
+      <w:bookmarkEnd w:id="18"/>
+    </w:p>
+    <w:p>
+      <w:r>
+        <w:t>METHOD: POST</w:t>
+      </w:r>
+    </w:p>
+    <w:p>
+      <w:r>
+        <w:t xml:space="preserve">URL: </w:t>
+      </w:r>
+      <w:r>
+        <w:t>/</w:t>
+      </w:r>
+      <w:proofErr w:type="spellStart"/>
+      <w:r>
+        <w:t>familyguestgatepass</w:t>
+      </w:r>
+      <w:proofErr w:type="spellEnd"/>
+    </w:p>
+    <w:p>
+      <w:r>
+        <w:t xml:space="preserve">REQUEST JSON: </w:t>
+      </w:r>
+    </w:p>
+    <w:p>
+      <w:r>
         <w:lastRenderedPageBreak/>
-        <w:t xml:space="preserve">    "</w:t>
-      </w:r>
-      <w:proofErr w:type="spellStart"/>
-      <w:proofErr w:type="gramStart"/>
-      <w:r>
-        <w:t>staffCat</w:t>
-      </w:r>
-      <w:proofErr w:type="spellEnd"/>
-      <w:proofErr w:type="gramEnd"/>
-      <w:r>
-        <w:t>": 0,</w:t>
-      </w:r>
-    </w:p>
-    <w:p>
-      <w:r>
-        <w:t xml:space="preserve">    "</w:t>
-      </w:r>
-      <w:proofErr w:type="spellStart"/>
-      <w:r>
-        <w:t>idImg</w:t>
-      </w:r>
-      <w:proofErr w:type="spellEnd"/>
-      <w:r>
-        <w:t>": ""</w:t>
-      </w:r>
-    </w:p>
-    <w:p>
-      <w:r>
-        <w:t xml:space="preserve">  },</w:t>
-      </w:r>
-    </w:p>
-    <w:p>
-      <w:r>
-        <w:t xml:space="preserve">  "</w:t>
-      </w:r>
-      <w:proofErr w:type="spellStart"/>
-      <w:proofErr w:type="gramStart"/>
-      <w:r>
-        <w:t>otp</w:t>
-      </w:r>
-      <w:proofErr w:type="spellEnd"/>
-      <w:proofErr w:type="gramEnd"/>
-      <w:r>
-        <w:t>": null,</w:t>
-      </w:r>
-    </w:p>
-    <w:p>
-      <w:r>
-        <w:t xml:space="preserve">  "</w:t>
-      </w:r>
-      <w:proofErr w:type="spellStart"/>
-      <w:proofErr w:type="gramStart"/>
-      <w:r>
-        <w:t>staffTypeCd</w:t>
-      </w:r>
-      <w:proofErr w:type="spellEnd"/>
-      <w:proofErr w:type="gramEnd"/>
-      <w:r>
-        <w:t>": 25,</w:t>
-      </w:r>
-    </w:p>
-    <w:p>
-      <w:r>
-        <w:t xml:space="preserve">  "</w:t>
-      </w:r>
-      <w:proofErr w:type="spellStart"/>
-      <w:proofErr w:type="gramStart"/>
-      <w:r>
-        <w:t>flatStaffDtlsId</w:t>
-      </w:r>
-      <w:proofErr w:type="spellEnd"/>
-      <w:proofErr w:type="gramEnd"/>
-      <w:r>
-        <w:t>": 1,</w:t>
-      </w:r>
-    </w:p>
-    <w:p>
-      <w:r>
-        <w:t xml:space="preserve">  "</w:t>
-      </w:r>
-      <w:proofErr w:type="spellStart"/>
-      <w:proofErr w:type="gramStart"/>
-      <w:r>
-        <w:t>responseMessage</w:t>
-      </w:r>
-      <w:proofErr w:type="spellEnd"/>
-      <w:proofErr w:type="gramEnd"/>
-      <w:r>
-        <w:t>": {</w:t>
-      </w:r>
-    </w:p>
-    <w:p>
-      <w:r>
-        <w:t xml:space="preserve">    "</w:t>
-      </w:r>
-      <w:proofErr w:type="gramStart"/>
-      <w:r>
-        <w:t>status</w:t>
-      </w:r>
-      <w:proofErr w:type="gramEnd"/>
-      <w:r>
-        <w:t>": "200",</w:t>
-      </w:r>
-    </w:p>
-    <w:p>
-      <w:r>
-        <w:t xml:space="preserve">    "</w:t>
-      </w:r>
-      <w:proofErr w:type="gramStart"/>
-      <w:r>
-        <w:t>message</w:t>
-      </w:r>
-      <w:proofErr w:type="gramEnd"/>
-      <w:r>
-        <w:t>": "OK",</w:t>
-      </w:r>
-    </w:p>
-    <w:p>
-      <w:r>
-        <w:t xml:space="preserve">    "</w:t>
-      </w:r>
-      <w:proofErr w:type="spellStart"/>
-      <w:proofErr w:type="gramStart"/>
-      <w:r>
-        <w:t>apiVersion</w:t>
-      </w:r>
-      <w:proofErr w:type="spellEnd"/>
-      <w:proofErr w:type="gramEnd"/>
-      <w:r>
-        <w:t>": null</w:t>
-      </w:r>
-    </w:p>
-    <w:p>
-      <w:r>
-        <w:t xml:space="preserve">  }</w:t>
-      </w:r>
-    </w:p>
-    <w:p>
-      <w:r>
-        <w:t>}</w:t>
-      </w:r>
-    </w:p>
-    <w:p/>
-    <w:p>
-      <w:pPr>
-        <w:pStyle w:val="Heading1"/>
-      </w:pPr>
-      <w:bookmarkStart w:id="18" w:name="_Toc471494460"/>
-      <w:r>
-        <w:t>CREATE GATEPASS FOR FAMILY GUEST</w:t>
-      </w:r>
-      <w:bookmarkEnd w:id="18"/>
-    </w:p>
-    <w:p>
-      <w:r>
-        <w:t>METHOD: POST</w:t>
-      </w:r>
-    </w:p>
-    <w:p>
-      <w:r>
-        <w:t xml:space="preserve">URL: </w:t>
-      </w:r>
-      <w:r>
-        <w:t>/</w:t>
-      </w:r>
-      <w:proofErr w:type="spellStart"/>
-      <w:r>
-        <w:t>familyguestgatepass</w:t>
-      </w:r>
-      <w:proofErr w:type="spellEnd"/>
-    </w:p>
-    <w:p>
-      <w:r>
-        <w:t xml:space="preserve">REQUEST JSON: </w:t>
-      </w:r>
-    </w:p>
-    <w:p>
-      <w:r>
         <w:t>{</w:t>
       </w:r>
     </w:p>
@@ -13140,7 +12255,6 @@
     </w:p>
     <w:p>
       <w:r>
-        <w:lastRenderedPageBreak/>
         <w:tab/>
         <w:t>"</w:t>
       </w:r>
@@ -13374,6 +12488,7 @@
     </w:p>
     <w:p>
       <w:r>
+        <w:lastRenderedPageBreak/>
         <w:t>}</w:t>
       </w:r>
     </w:p>
@@ -13434,25 +12549,6 @@
       </w:r>
     </w:p>
     <w:p>
-      <w:pPr>
-        <w:ind w:firstLine="720"/>
-      </w:pPr>
-      <w:r>
-        <w:lastRenderedPageBreak/>
-        <w:t>"</w:t>
-      </w:r>
-      <w:proofErr w:type="spellStart"/>
-      <w:proofErr w:type="gramStart"/>
-      <w:r>
-        <w:t>isStaffCntcNumUpdated</w:t>
-      </w:r>
-      <w:proofErr w:type="spellEnd"/>
-      <w:proofErr w:type="gramEnd"/>
-      <w:r>
-        <w:t>":"N",</w:t>
-      </w:r>
-    </w:p>
-    <w:p>
       <w:r>
         <w:tab/>
         <w:t>"</w:t>
@@ -13460,18 +12556,12 @@
       <w:proofErr w:type="spellStart"/>
       <w:proofErr w:type="gramStart"/>
       <w:r>
-        <w:t>updatedImg</w:t>
-      </w:r>
-      <w:proofErr w:type="spellEnd"/>
-      <w:proofErr w:type="gramEnd"/>
-      <w:r>
-        <w:t>":"Base64</w:t>
-      </w:r>
-      <w:r>
-        <w:t xml:space="preserve"> Encoded String of Updated Image</w:t>
-      </w:r>
-      <w:r>
-        <w:t>",</w:t>
+        <w:t>isStaffCntcNumUpdated</w:t>
+      </w:r>
+      <w:proofErr w:type="spellEnd"/>
+      <w:proofErr w:type="gramEnd"/>
+      <w:r>
+        <w:t>":"N",</w:t>
       </w:r>
     </w:p>
     <w:p>
@@ -13480,18 +12570,17 @@
         <w:t>"</w:t>
       </w:r>
       <w:proofErr w:type="spellStart"/>
-      <w:r>
-        <w:t>updatedIdImg</w:t>
-      </w:r>
-      <w:proofErr w:type="spellEnd"/>
+      <w:proofErr w:type="gramStart"/>
+      <w:r>
+        <w:t>updatedImg</w:t>
+      </w:r>
+      <w:proofErr w:type="spellEnd"/>
+      <w:proofErr w:type="gramEnd"/>
       <w:r>
         <w:t>":"</w:t>
       </w:r>
       <w:r>
-        <w:t xml:space="preserve"> </w:t>
-      </w:r>
-      <w:r>
-        <w:t xml:space="preserve">Base64 Encoded String of Updated Id Image </w:t>
+        <w:t>Base64 Encoded String Image</w:t>
       </w:r>
       <w:r>
         <w:t>",</w:t>
@@ -13503,14 +12592,21 @@
         <w:t>"</w:t>
       </w:r>
       <w:proofErr w:type="spellStart"/>
-      <w:proofErr w:type="gramStart"/>
-      <w:r>
-        <w:t>staffTypeCd</w:t>
-      </w:r>
-      <w:proofErr w:type="spellEnd"/>
-      <w:proofErr w:type="gramEnd"/>
-      <w:r>
-        <w:t>":"25",</w:t>
+      <w:r>
+        <w:t>updatedIdImg</w:t>
+      </w:r>
+      <w:proofErr w:type="spellEnd"/>
+      <w:r>
+        <w:t>":"</w:t>
+      </w:r>
+      <w:r>
+        <w:t xml:space="preserve"> </w:t>
+      </w:r>
+      <w:r>
+        <w:t xml:space="preserve">Base64 Encoded String Image </w:t>
+      </w:r>
+      <w:r>
+        <w:t>",</w:t>
       </w:r>
     </w:p>
     <w:p>
@@ -13521,18 +12617,15 @@
       <w:proofErr w:type="spellStart"/>
       <w:proofErr w:type="gramStart"/>
       <w:r>
-        <w:t>staffDtl</w:t>
-      </w:r>
-      <w:proofErr w:type="spellEnd"/>
-      <w:proofErr w:type="gramEnd"/>
-      <w:r>
-        <w:t>": {</w:t>
-      </w:r>
-    </w:p>
-    <w:p>
-      <w:r>
-        <w:tab/>
-      </w:r>
+        <w:t>staffTypeCd</w:t>
+      </w:r>
+      <w:proofErr w:type="spellEnd"/>
+      <w:proofErr w:type="gramEnd"/>
+      <w:r>
+        <w:t>":"25",</w:t>
+      </w:r>
+    </w:p>
+    <w:p>
       <w:r>
         <w:tab/>
         <w:t>"</w:t>
@@ -13540,161 +12633,230 @@
       <w:proofErr w:type="spellStart"/>
       <w:proofErr w:type="gramStart"/>
       <w:r>
+        <w:t>staffDtl</w:t>
+      </w:r>
+      <w:proofErr w:type="spellEnd"/>
+      <w:proofErr w:type="gramEnd"/>
+      <w:r>
+        <w:t>": {</w:t>
+      </w:r>
+    </w:p>
+    <w:p>
+      <w:r>
+        <w:tab/>
+      </w:r>
+      <w:r>
+        <w:tab/>
+        <w:t xml:space="preserve">  "</w:t>
+      </w:r>
+      <w:proofErr w:type="spellStart"/>
+      <w:proofErr w:type="gramStart"/>
+      <w:r>
+        <w:t>flatDtlsId</w:t>
+      </w:r>
+      <w:proofErr w:type="spellEnd"/>
+      <w:proofErr w:type="gramEnd"/>
+      <w:r>
+        <w:t>":1,</w:t>
+      </w:r>
+    </w:p>
+    <w:p>
+      <w:r>
+        <w:tab/>
+        <w:t xml:space="preserve">      "</w:t>
+      </w:r>
+      <w:proofErr w:type="spellStart"/>
+      <w:proofErr w:type="gramStart"/>
+      <w:r>
         <w:t>staffDtlsId</w:t>
       </w:r>
       <w:proofErr w:type="spellEnd"/>
       <w:proofErr w:type="gramEnd"/>
       <w:r>
-        <w:t>":1,</w:t>
+        <w:t>": 27,</w:t>
       </w:r>
     </w:p>
     <w:p>
       <w:r>
         <w:tab/>
-      </w:r>
+        <w:t xml:space="preserve">      "</w:t>
+      </w:r>
+      <w:proofErr w:type="spellStart"/>
+      <w:proofErr w:type="gramStart"/>
+      <w:r>
+        <w:t>visitorHeaderId</w:t>
+      </w:r>
+      <w:proofErr w:type="spellEnd"/>
+      <w:proofErr w:type="gramEnd"/>
+      <w:r>
+        <w:t>":15,</w:t>
+      </w:r>
+    </w:p>
+    <w:p>
       <w:r>
         <w:tab/>
+        <w:t xml:space="preserve">      "</w:t>
+      </w:r>
+      <w:proofErr w:type="spellStart"/>
+      <w:proofErr w:type="gramStart"/>
+      <w:r>
+        <w:t>cntcNum</w:t>
+      </w:r>
+      <w:proofErr w:type="spellEnd"/>
+      <w:proofErr w:type="gramEnd"/>
+      <w:r>
+        <w:t>": "9096409777",</w:t>
+      </w:r>
+    </w:p>
+    <w:p>
+      <w:r>
+        <w:tab/>
+        <w:t xml:space="preserve">      "</w:t>
+      </w:r>
+      <w:proofErr w:type="spellStart"/>
+      <w:proofErr w:type="gramStart"/>
+      <w:r>
+        <w:t>firstNm</w:t>
+      </w:r>
+      <w:proofErr w:type="spellEnd"/>
+      <w:proofErr w:type="gramEnd"/>
+      <w:r>
+        <w:t>": "</w:t>
+      </w:r>
+      <w:proofErr w:type="spellStart"/>
+      <w:r>
+        <w:t>Piyush</w:t>
+      </w:r>
+      <w:proofErr w:type="spellEnd"/>
+      <w:r>
+        <w:t>",</w:t>
+      </w:r>
+    </w:p>
+    <w:p>
+      <w:r>
+        <w:tab/>
+        <w:t xml:space="preserve">      "</w:t>
+      </w:r>
+      <w:proofErr w:type="spellStart"/>
+      <w:proofErr w:type="gramStart"/>
+      <w:r>
+        <w:t>lastNm</w:t>
+      </w:r>
+      <w:proofErr w:type="spellEnd"/>
+      <w:proofErr w:type="gramEnd"/>
+      <w:r>
+        <w:t>": "</w:t>
+      </w:r>
+      <w:proofErr w:type="spellStart"/>
+      <w:r>
+        <w:t>Jadhav</w:t>
+      </w:r>
+      <w:proofErr w:type="spellEnd"/>
+      <w:r>
+        <w:t>",</w:t>
+      </w:r>
+    </w:p>
+    <w:p>
+      <w:r>
+        <w:tab/>
+        <w:t xml:space="preserve">      "</w:t>
+      </w:r>
+      <w:proofErr w:type="spellStart"/>
+      <w:proofErr w:type="gramStart"/>
+      <w:r>
+        <w:t>genderCd</w:t>
+      </w:r>
+      <w:proofErr w:type="spellEnd"/>
+      <w:proofErr w:type="gramEnd"/>
+      <w:r>
+        <w:t>": 20,</w:t>
+      </w:r>
+    </w:p>
+    <w:p>
+      <w:r>
+        <w:tab/>
+        <w:t xml:space="preserve">      "</w:t>
+      </w:r>
+      <w:proofErr w:type="gramStart"/>
+      <w:r>
+        <w:t>dob</w:t>
+      </w:r>
+      <w:proofErr w:type="gramEnd"/>
+      <w:r>
+        <w:t>": "1989-08-17",</w:t>
+      </w:r>
+    </w:p>
+    <w:p>
+      <w:r>
+        <w:tab/>
+        <w:t xml:space="preserve">      "</w:t>
+      </w:r>
+      <w:proofErr w:type="spellStart"/>
+      <w:proofErr w:type="gramStart"/>
+      <w:r>
+        <w:t>aadharCardNo</w:t>
+      </w:r>
+      <w:proofErr w:type="spellEnd"/>
+      <w:proofErr w:type="gramEnd"/>
+      <w:r>
+        <w:t>": "asba-893798293",</w:t>
+      </w:r>
+    </w:p>
+    <w:p>
+      <w:r>
+        <w:tab/>
+        <w:t xml:space="preserve">      "</w:t>
+      </w:r>
+      <w:proofErr w:type="gramStart"/>
+      <w:r>
+        <w:t>photo</w:t>
+      </w:r>
+      <w:proofErr w:type="gramEnd"/>
+      <w:r>
+        <w:t>": "https://dl.dropboxusercontent.com/s/vvwxlgakpzwy1rm/Piyush_9096409749_1483341990887.png?dl=0",</w:t>
+      </w:r>
+    </w:p>
+    <w:p>
+      <w:r>
+        <w:tab/>
+        <w:t xml:space="preserve">      "</w:t>
+      </w:r>
+      <w:proofErr w:type="spellStart"/>
+      <w:proofErr w:type="gramStart"/>
+      <w:r>
+        <w:t>idImg</w:t>
+      </w:r>
+      <w:proofErr w:type="spellEnd"/>
+      <w:proofErr w:type="gramEnd"/>
+      <w:r>
+        <w:t>": "https://dl.dropboxusercontent.com/s/vvwxlgakpzwy1rm/Piyush_9096409749_1483341990887.png?dl=0",</w:t>
+      </w:r>
+    </w:p>
+    <w:p>
+      <w:r>
+        <w:lastRenderedPageBreak/>
+        <w:tab/>
+        <w:t xml:space="preserve">      "</w:t>
+      </w:r>
+      <w:proofErr w:type="spellStart"/>
+      <w:proofErr w:type="gramStart"/>
+      <w:r>
+        <w:t>addr</w:t>
+      </w:r>
+      <w:proofErr w:type="spellEnd"/>
+      <w:proofErr w:type="gramEnd"/>
+      <w:r>
+        <w:t>": "</w:t>
+      </w:r>
+      <w:proofErr w:type="spellStart"/>
+      <w:r>
+        <w:t>Pune</w:t>
+      </w:r>
+      <w:proofErr w:type="spellEnd"/>
+      <w:r>
         <w:t>"</w:t>
       </w:r>
-      <w:proofErr w:type="spellStart"/>
-      <w:proofErr w:type="gramStart"/>
-      <w:r>
-        <w:t>aadharCardNo</w:t>
-      </w:r>
-      <w:proofErr w:type="spellEnd"/>
-      <w:proofErr w:type="gramEnd"/>
-      <w:r>
-        <w:t>":"ADH-0099999",</w:t>
-      </w:r>
-    </w:p>
-    <w:p>
-      <w:r>
-        <w:tab/>
-      </w:r>
-      <w:r>
-        <w:tab/>
-        <w:t>"</w:t>
-      </w:r>
-      <w:proofErr w:type="spellStart"/>
-      <w:proofErr w:type="gramStart"/>
-      <w:r>
-        <w:t>cntcNum</w:t>
-      </w:r>
-      <w:proofErr w:type="spellEnd"/>
-      <w:proofErr w:type="gramEnd"/>
-      <w:r>
-        <w:t>":"1234567890",</w:t>
-      </w:r>
-    </w:p>
-    <w:p>
-      <w:r>
-        <w:tab/>
-      </w:r>
-      <w:r>
-        <w:tab/>
-        <w:t>"</w:t>
-      </w:r>
-      <w:proofErr w:type="gramStart"/>
-      <w:r>
-        <w:t>dob</w:t>
-      </w:r>
-      <w:proofErr w:type="gramEnd"/>
-      <w:r>
-        <w:t>":"1989-08-20",</w:t>
-      </w:r>
-    </w:p>
-    <w:p>
-      <w:r>
-        <w:tab/>
-      </w:r>
-      <w:r>
-        <w:tab/>
-        <w:t>"</w:t>
-      </w:r>
-      <w:proofErr w:type="spellStart"/>
-      <w:proofErr w:type="gramStart"/>
-      <w:r>
-        <w:t>firstNm</w:t>
-      </w:r>
-      <w:proofErr w:type="spellEnd"/>
-      <w:proofErr w:type="gramEnd"/>
-      <w:r>
-        <w:t>":"</w:t>
-      </w:r>
-      <w:proofErr w:type="spellStart"/>
-      <w:r>
-        <w:t>Piyush</w:t>
-      </w:r>
-      <w:proofErr w:type="spellEnd"/>
-      <w:r>
-        <w:t>",</w:t>
-      </w:r>
-    </w:p>
-    <w:p>
-      <w:r>
-        <w:tab/>
-      </w:r>
-      <w:r>
-        <w:tab/>
-        <w:t>"</w:t>
-      </w:r>
-      <w:proofErr w:type="spellStart"/>
-      <w:proofErr w:type="gramStart"/>
-      <w:r>
-        <w:t>lastNm</w:t>
-      </w:r>
-      <w:proofErr w:type="spellEnd"/>
-      <w:proofErr w:type="gramEnd"/>
-      <w:r>
-        <w:t>":"</w:t>
-      </w:r>
-      <w:proofErr w:type="spellStart"/>
-      <w:r>
-        <w:t>Jadhav</w:t>
-      </w:r>
-      <w:proofErr w:type="spellEnd"/>
-      <w:r>
-        <w:t>",</w:t>
-      </w:r>
-    </w:p>
-    <w:p>
-      <w:r>
-        <w:tab/>
-      </w:r>
-      <w:r>
-        <w:tab/>
-        <w:t>"</w:t>
-      </w:r>
-      <w:proofErr w:type="spellStart"/>
-      <w:proofErr w:type="gramStart"/>
-      <w:r>
-        <w:t>genderCd</w:t>
-      </w:r>
-      <w:proofErr w:type="spellEnd"/>
-      <w:proofErr w:type="gramEnd"/>
-      <w:r>
-        <w:t>":"20",</w:t>
-      </w:r>
-    </w:p>
-    <w:p>
-      <w:r>
-        <w:tab/>
-      </w:r>
-      <w:r>
-        <w:tab/>
-        <w:t>"img":"https://dl.dropboxusercontent.com/s/n5qx87oe7cjzcxv/askbka_skjjdnks_1234567890_1483614242713.png?dl=0",</w:t>
-      </w:r>
-    </w:p>
-    <w:p>
-      <w:r>
-        <w:tab/>
-      </w:r>
-      <w:r>
-        <w:tab/>
-        <w:t>"idImg":"https://dl.dropboxusercontent.com/s/bo6n87ujxu31eqm/askbka_skjjdnks_ID__1234567890_1483614247765.png?dl=0"</w:t>
-      </w:r>
-    </w:p>
-    <w:p/>
+    </w:p>
     <w:p>
       <w:r>
         <w:tab/>
@@ -13706,7 +12868,6 @@
         <w:t>}</w:t>
       </w:r>
     </w:p>
-    <w:p/>
     <w:p>
       <w:pPr>
         <w:rPr>
@@ -13768,7 +12929,6 @@
     </w:p>
     <w:p>
       <w:r>
-        <w:lastRenderedPageBreak/>
         <w:t xml:space="preserve">    "</w:t>
       </w:r>
       <w:proofErr w:type="spellStart"/>
@@ -14714,7 +13874,7 @@
 </file>
 
 <file path=customXml/itemProps1.xml><?xml version="1.0" encoding="utf-8"?>
-<ds:datastoreItem xmlns:ds="http://schemas.openxmlformats.org/officeDocument/2006/customXml" ds:itemID="{ECD0BBC6-748D-4A4A-A147-EBEE71FC9DA4}">
+<ds:datastoreItem xmlns:ds="http://schemas.openxmlformats.org/officeDocument/2006/customXml" ds:itemID="{1D5AE6E1-0B23-4B86-949B-023494343AD6}">
   <ds:schemaRefs>
     <ds:schemaRef ds:uri="http://schemas.openxmlformats.org/officeDocument/2006/bibliography"/>
   </ds:schemaRefs>

</xml_diff>

<commit_message>
Added Todays Visits get api
</commit_message>
<xml_diff>
--- a/API Doc.docx
+++ b/API Doc.docx
@@ -15572,6 +15572,2836 @@
         <w:t>}</w:t>
       </w:r>
     </w:p>
+    <w:p>
+      <w:pPr>
+        <w:pStyle w:val="Heading1"/>
+      </w:pPr>
+      <w:r>
+        <w:lastRenderedPageBreak/>
+        <w:t xml:space="preserve"> GET TODAY’S VISIT DTLS</w:t>
+      </w:r>
+    </w:p>
+    <w:p>
+      <w:r>
+        <w:rPr>
+          <w:b/>
+        </w:rPr>
+        <w:t>METHOD:</w:t>
+      </w:r>
+      <w:r>
+        <w:t xml:space="preserve"> GET</w:t>
+      </w:r>
+    </w:p>
+    <w:p>
+      <w:r>
+        <w:rPr>
+          <w:b/>
+        </w:rPr>
+        <w:t>URL:</w:t>
+      </w:r>
+      <w:r>
+        <w:t xml:space="preserve"> </w:t>
+      </w:r>
+      <w:r>
+        <w:t>/</w:t>
+      </w:r>
+      <w:proofErr w:type="spellStart"/>
+      <w:r>
+        <w:t>todaysvisits</w:t>
+      </w:r>
+      <w:proofErr w:type="gramStart"/>
+      <w:r>
+        <w:t>?pageNo</w:t>
+      </w:r>
+      <w:proofErr w:type="spellEnd"/>
+      <w:proofErr w:type="gramEnd"/>
+      <w:r>
+        <w:t>=</w:t>
+      </w:r>
+      <w:r>
+        <w:t>{</w:t>
+      </w:r>
+      <w:r>
+        <w:t xml:space="preserve"> </w:t>
+      </w:r>
+      <w:proofErr w:type="spellStart"/>
+      <w:r>
+        <w:t>pageNo</w:t>
+      </w:r>
+      <w:proofErr w:type="spellEnd"/>
+      <w:r>
+        <w:t xml:space="preserve"> }</w:t>
+      </w:r>
+    </w:p>
+    <w:p>
+      <w:r>
+        <w:rPr>
+          <w:b/>
+        </w:rPr>
+        <w:t>REQUEST JSON:</w:t>
+      </w:r>
+      <w:r>
+        <w:rPr>
+          <w:b/>
+        </w:rPr>
+        <w:t xml:space="preserve"> </w:t>
+      </w:r>
+      <w:r>
+        <w:t>N/A</w:t>
+      </w:r>
+    </w:p>
+    <w:p>
+      <w:pPr>
+        <w:rPr>
+          <w:b/>
+        </w:rPr>
+      </w:pPr>
+      <w:r>
+        <w:rPr>
+          <w:b/>
+        </w:rPr>
+        <w:t>RESPONSE JSON:</w:t>
+      </w:r>
+    </w:p>
+    <w:p>
+      <w:pPr>
+        <w:rPr>
+          <w:b/>
+        </w:rPr>
+      </w:pPr>
+    </w:p>
+    <w:p>
+      <w:r>
+        <w:t>{</w:t>
+      </w:r>
+    </w:p>
+    <w:p>
+      <w:r>
+        <w:t xml:space="preserve">  "</w:t>
+      </w:r>
+      <w:proofErr w:type="spellStart"/>
+      <w:proofErr w:type="gramStart"/>
+      <w:r>
+        <w:t>familyGuestVisitDtlResponse</w:t>
+      </w:r>
+      <w:proofErr w:type="spellEnd"/>
+      <w:proofErr w:type="gramEnd"/>
+      <w:r>
+        <w:t>": {</w:t>
+      </w:r>
+    </w:p>
+    <w:p>
+      <w:r>
+        <w:t xml:space="preserve">    "</w:t>
+      </w:r>
+      <w:proofErr w:type="spellStart"/>
+      <w:proofErr w:type="gramStart"/>
+      <w:r>
+        <w:t>familyGuestVisitDtl</w:t>
+      </w:r>
+      <w:proofErr w:type="spellEnd"/>
+      <w:proofErr w:type="gramEnd"/>
+      <w:r>
+        <w:t>": [</w:t>
+      </w:r>
+    </w:p>
+    <w:p>
+      <w:r>
+        <w:t xml:space="preserve">      {</w:t>
+      </w:r>
+    </w:p>
+    <w:p>
+      <w:r>
+        <w:t xml:space="preserve">        "</w:t>
+      </w:r>
+      <w:proofErr w:type="spellStart"/>
+      <w:proofErr w:type="gramStart"/>
+      <w:r>
+        <w:t>updatedImg</w:t>
+      </w:r>
+      <w:proofErr w:type="spellEnd"/>
+      <w:proofErr w:type="gramEnd"/>
+      <w:r>
+        <w:t>": null,</w:t>
+      </w:r>
+    </w:p>
+    <w:p>
+      <w:r>
+        <w:t xml:space="preserve">        "</w:t>
+      </w:r>
+      <w:proofErr w:type="spellStart"/>
+      <w:proofErr w:type="gramStart"/>
+      <w:r>
+        <w:t>updatedIdImg</w:t>
+      </w:r>
+      <w:proofErr w:type="spellEnd"/>
+      <w:proofErr w:type="gramEnd"/>
+      <w:r>
+        <w:t>": null,</w:t>
+      </w:r>
+    </w:p>
+    <w:p>
+      <w:r>
+        <w:t xml:space="preserve">        "</w:t>
+      </w:r>
+      <w:proofErr w:type="spellStart"/>
+      <w:proofErr w:type="gramStart"/>
+      <w:r>
+        <w:t>isCntcNumUpdated</w:t>
+      </w:r>
+      <w:proofErr w:type="spellEnd"/>
+      <w:proofErr w:type="gramEnd"/>
+      <w:r>
+        <w:t>": null,</w:t>
+      </w:r>
+    </w:p>
+    <w:p>
+      <w:r>
+        <w:t xml:space="preserve">        "</w:t>
+      </w:r>
+      <w:proofErr w:type="spellStart"/>
+      <w:proofErr w:type="gramStart"/>
+      <w:r>
+        <w:t>visitorHeaderId</w:t>
+      </w:r>
+      <w:proofErr w:type="spellEnd"/>
+      <w:proofErr w:type="gramEnd"/>
+      <w:r>
+        <w:t>": 16,</w:t>
+      </w:r>
+    </w:p>
+    <w:p>
+      <w:r>
+        <w:t xml:space="preserve">        "</w:t>
+      </w:r>
+      <w:proofErr w:type="spellStart"/>
+      <w:proofErr w:type="gramStart"/>
+      <w:r>
+        <w:t>societyDtlsId</w:t>
+      </w:r>
+      <w:proofErr w:type="spellEnd"/>
+      <w:proofErr w:type="gramEnd"/>
+      <w:r>
+        <w:t>": 0,</w:t>
+      </w:r>
+    </w:p>
+    <w:p>
+      <w:r>
+        <w:t xml:space="preserve">        "</w:t>
+      </w:r>
+      <w:proofErr w:type="spellStart"/>
+      <w:proofErr w:type="gramStart"/>
+      <w:r>
+        <w:t>firstNm</w:t>
+      </w:r>
+      <w:proofErr w:type="spellEnd"/>
+      <w:proofErr w:type="gramEnd"/>
+      <w:r>
+        <w:t>": "</w:t>
+      </w:r>
+      <w:proofErr w:type="spellStart"/>
+      <w:r>
+        <w:t>Abhi</w:t>
+      </w:r>
+      <w:proofErr w:type="spellEnd"/>
+      <w:r>
+        <w:t>",</w:t>
+      </w:r>
+    </w:p>
+    <w:p>
+      <w:r>
+        <w:t xml:space="preserve">        "</w:t>
+      </w:r>
+      <w:proofErr w:type="spellStart"/>
+      <w:proofErr w:type="gramStart"/>
+      <w:r>
+        <w:t>lastNm</w:t>
+      </w:r>
+      <w:proofErr w:type="spellEnd"/>
+      <w:proofErr w:type="gramEnd"/>
+      <w:r>
+        <w:t>": "</w:t>
+      </w:r>
+      <w:proofErr w:type="spellStart"/>
+      <w:r>
+        <w:t>Jadhav</w:t>
+      </w:r>
+      <w:proofErr w:type="spellEnd"/>
+      <w:r>
+        <w:t>",</w:t>
+      </w:r>
+    </w:p>
+    <w:p>
+      <w:r>
+        <w:t xml:space="preserve">        "</w:t>
+      </w:r>
+      <w:proofErr w:type="spellStart"/>
+      <w:proofErr w:type="gramStart"/>
+      <w:r>
+        <w:t>cntcNum</w:t>
+      </w:r>
+      <w:proofErr w:type="spellEnd"/>
+      <w:proofErr w:type="gramEnd"/>
+      <w:r>
+        <w:t>": "3334467890",</w:t>
+      </w:r>
+    </w:p>
+    <w:p>
+      <w:r>
+        <w:t xml:space="preserve">        "</w:t>
+      </w:r>
+      <w:proofErr w:type="spellStart"/>
+      <w:proofErr w:type="gramStart"/>
+      <w:r>
+        <w:t>isCnctcNumVerified</w:t>
+      </w:r>
+      <w:proofErr w:type="spellEnd"/>
+      <w:proofErr w:type="gramEnd"/>
+      <w:r>
+        <w:t>": "N",</w:t>
+      </w:r>
+    </w:p>
+    <w:p>
+      <w:r>
+        <w:t xml:space="preserve">        "</w:t>
+      </w:r>
+      <w:proofErr w:type="spellStart"/>
+      <w:proofErr w:type="gramStart"/>
+      <w:r>
+        <w:t>addr</w:t>
+      </w:r>
+      <w:proofErr w:type="spellEnd"/>
+      <w:proofErr w:type="gramEnd"/>
+      <w:r>
+        <w:t>": "</w:t>
+      </w:r>
+      <w:proofErr w:type="spellStart"/>
+      <w:r>
+        <w:t>Digras</w:t>
+      </w:r>
+      <w:proofErr w:type="spellEnd"/>
+      <w:r>
+        <w:t>",</w:t>
+      </w:r>
+    </w:p>
+    <w:p>
+      <w:r>
+        <w:t xml:space="preserve">        "</w:t>
+      </w:r>
+      <w:proofErr w:type="spellStart"/>
+      <w:proofErr w:type="gramStart"/>
+      <w:r>
+        <w:t>pincode</w:t>
+      </w:r>
+      <w:proofErr w:type="spellEnd"/>
+      <w:proofErr w:type="gramEnd"/>
+      <w:r>
+        <w:t>": null,</w:t>
+      </w:r>
+    </w:p>
+    <w:p>
+      <w:r>
+        <w:t xml:space="preserve">        "</w:t>
+      </w:r>
+      <w:proofErr w:type="spellStart"/>
+      <w:proofErr w:type="gramStart"/>
+      <w:r>
+        <w:t>vehicleNo</w:t>
+      </w:r>
+      <w:proofErr w:type="spellEnd"/>
+      <w:proofErr w:type="gramEnd"/>
+      <w:r>
+        <w:t>": "MH 11 Z 0774",</w:t>
+      </w:r>
+    </w:p>
+    <w:p>
+      <w:r>
+        <w:t xml:space="preserve">        "</w:t>
+      </w:r>
+      <w:proofErr w:type="gramStart"/>
+      <w:r>
+        <w:t>photo</w:t>
+      </w:r>
+      <w:proofErr w:type="gramEnd"/>
+      <w:r>
+        <w:t>": "https://dl.dropboxusercontent.com/s/oa3s93e76pfvxor/Guest_Abhishek_1234467890_1483766232001.png?dl=0",</w:t>
+      </w:r>
+    </w:p>
+    <w:p>
+      <w:r>
+        <w:t xml:space="preserve">        "</w:t>
+      </w:r>
+      <w:proofErr w:type="spellStart"/>
+      <w:proofErr w:type="gramStart"/>
+      <w:r>
+        <w:t>idImg</w:t>
+      </w:r>
+      <w:proofErr w:type="spellEnd"/>
+      <w:proofErr w:type="gramEnd"/>
+      <w:r>
+        <w:t>": null,</w:t>
+      </w:r>
+    </w:p>
+    <w:p>
+      <w:r>
+        <w:lastRenderedPageBreak/>
+        <w:t xml:space="preserve">        "</w:t>
+      </w:r>
+      <w:proofErr w:type="spellStart"/>
+      <w:proofErr w:type="gramStart"/>
+      <w:r>
+        <w:t>visitorTypeCd</w:t>
+      </w:r>
+      <w:proofErr w:type="spellEnd"/>
+      <w:proofErr w:type="gramEnd"/>
+      <w:r>
+        <w:t>": 0,</w:t>
+      </w:r>
+    </w:p>
+    <w:p>
+      <w:r>
+        <w:t xml:space="preserve">        "</w:t>
+      </w:r>
+      <w:proofErr w:type="spellStart"/>
+      <w:proofErr w:type="gramStart"/>
+      <w:r>
+        <w:t>createdTs</w:t>
+      </w:r>
+      <w:proofErr w:type="spellEnd"/>
+      <w:proofErr w:type="gramEnd"/>
+      <w:r>
+        <w:t>": "2017-01-07 10:41:45.0",</w:t>
+      </w:r>
+    </w:p>
+    <w:p>
+      <w:r>
+        <w:t xml:space="preserve">        "</w:t>
+      </w:r>
+      <w:proofErr w:type="spellStart"/>
+      <w:proofErr w:type="gramStart"/>
+      <w:r>
+        <w:t>modifiedTs</w:t>
+      </w:r>
+      <w:proofErr w:type="spellEnd"/>
+      <w:proofErr w:type="gramEnd"/>
+      <w:r>
+        <w:t>": "2017-01-07 10:41:45.0",</w:t>
+      </w:r>
+    </w:p>
+    <w:p>
+      <w:r>
+        <w:t xml:space="preserve">        "</w:t>
+      </w:r>
+      <w:proofErr w:type="spellStart"/>
+      <w:proofErr w:type="gramStart"/>
+      <w:r>
+        <w:t>createdBy</w:t>
+      </w:r>
+      <w:proofErr w:type="spellEnd"/>
+      <w:proofErr w:type="gramEnd"/>
+      <w:r>
+        <w:t>": "229615ca-cdb0-11e6-af26-f788c12ea4ac",</w:t>
+      </w:r>
+    </w:p>
+    <w:p>
+      <w:r>
+        <w:t xml:space="preserve">        "</w:t>
+      </w:r>
+      <w:proofErr w:type="spellStart"/>
+      <w:proofErr w:type="gramStart"/>
+      <w:r>
+        <w:t>modifiedBy</w:t>
+      </w:r>
+      <w:proofErr w:type="spellEnd"/>
+      <w:proofErr w:type="gramEnd"/>
+      <w:r>
+        <w:t>": "229615ca-cdb0-11e6-af26-f788c12ea4ac",</w:t>
+      </w:r>
+    </w:p>
+    <w:p>
+      <w:r>
+        <w:t xml:space="preserve">        "</w:t>
+      </w:r>
+      <w:proofErr w:type="spellStart"/>
+      <w:proofErr w:type="gramStart"/>
+      <w:r>
+        <w:t>familyGuestVisitDtlsId</w:t>
+      </w:r>
+      <w:proofErr w:type="spellEnd"/>
+      <w:proofErr w:type="gramEnd"/>
+      <w:r>
+        <w:t>": 18,</w:t>
+      </w:r>
+    </w:p>
+    <w:p>
+      <w:r>
+        <w:t xml:space="preserve">        "</w:t>
+      </w:r>
+      <w:proofErr w:type="spellStart"/>
+      <w:proofErr w:type="gramStart"/>
+      <w:r>
+        <w:t>accompainedBy</w:t>
+      </w:r>
+      <w:proofErr w:type="spellEnd"/>
+      <w:proofErr w:type="gramEnd"/>
+      <w:r>
+        <w:t>": 2,</w:t>
+      </w:r>
+    </w:p>
+    <w:p>
+      <w:r>
+        <w:t xml:space="preserve">        "</w:t>
+      </w:r>
+      <w:proofErr w:type="spellStart"/>
+      <w:proofErr w:type="gramStart"/>
+      <w:r>
+        <w:t>actualEntryTime</w:t>
+      </w:r>
+      <w:proofErr w:type="spellEnd"/>
+      <w:proofErr w:type="gramEnd"/>
+      <w:r>
+        <w:t>": null,</w:t>
+      </w:r>
+    </w:p>
+    <w:p>
+      <w:r>
+        <w:t xml:space="preserve">        "</w:t>
+      </w:r>
+      <w:proofErr w:type="spellStart"/>
+      <w:proofErr w:type="gramStart"/>
+      <w:r>
+        <w:t>actualExitTime</w:t>
+      </w:r>
+      <w:proofErr w:type="spellEnd"/>
+      <w:proofErr w:type="gramEnd"/>
+      <w:r>
+        <w:t>": null,</w:t>
+      </w:r>
+    </w:p>
+    <w:p>
+      <w:r>
+        <w:t xml:space="preserve">        "</w:t>
+      </w:r>
+      <w:proofErr w:type="spellStart"/>
+      <w:proofErr w:type="gramStart"/>
+      <w:r>
+        <w:t>expectedEntryTime</w:t>
+      </w:r>
+      <w:proofErr w:type="spellEnd"/>
+      <w:proofErr w:type="gramEnd"/>
+      <w:r>
+        <w:t>": "01:00 PM",</w:t>
+      </w:r>
+    </w:p>
+    <w:p>
+      <w:r>
+        <w:t xml:space="preserve">        "</w:t>
+      </w:r>
+      <w:proofErr w:type="spellStart"/>
+      <w:proofErr w:type="gramStart"/>
+      <w:r>
+        <w:t>expectedExitTime</w:t>
+      </w:r>
+      <w:proofErr w:type="spellEnd"/>
+      <w:proofErr w:type="gramEnd"/>
+      <w:r>
+        <w:t>": "04:00 PM",</w:t>
+      </w:r>
+    </w:p>
+    <w:p>
+      <w:r>
+        <w:t xml:space="preserve">        "</w:t>
+      </w:r>
+      <w:proofErr w:type="spellStart"/>
+      <w:proofErr w:type="gramStart"/>
+      <w:r>
+        <w:t>flatDtlsId</w:t>
+      </w:r>
+      <w:proofErr w:type="spellEnd"/>
+      <w:proofErr w:type="gramEnd"/>
+      <w:r>
+        <w:t>": 1,</w:t>
+      </w:r>
+    </w:p>
+    <w:p>
+      <w:r>
+        <w:t xml:space="preserve">        "</w:t>
+      </w:r>
+      <w:proofErr w:type="spellStart"/>
+      <w:proofErr w:type="gramStart"/>
+      <w:r>
+        <w:t>visitorGrpPhoto</w:t>
+      </w:r>
+      <w:proofErr w:type="spellEnd"/>
+      <w:proofErr w:type="gramEnd"/>
+      <w:r>
+        <w:t>": "https://dl.dropboxusercontent.com/s/vvwxlgakpzwy1rm/Piyush_9096409749_1483341990887.png?dl=0",</w:t>
+      </w:r>
+    </w:p>
+    <w:p>
+      <w:r>
+        <w:t xml:space="preserve">        "</w:t>
+      </w:r>
+      <w:proofErr w:type="spellStart"/>
+      <w:proofErr w:type="gramStart"/>
+      <w:r>
+        <w:t>pinCode</w:t>
+      </w:r>
+      <w:proofErr w:type="spellEnd"/>
+      <w:proofErr w:type="gramEnd"/>
+      <w:r>
+        <w:t>": null</w:t>
+      </w:r>
+    </w:p>
+    <w:p>
+      <w:r>
+        <w:t xml:space="preserve">      },</w:t>
+      </w:r>
+    </w:p>
+    <w:p>
+      <w:r>
+        <w:t xml:space="preserve">      {</w:t>
+      </w:r>
+    </w:p>
+    <w:p>
+      <w:r>
+        <w:t xml:space="preserve">        "</w:t>
+      </w:r>
+      <w:proofErr w:type="spellStart"/>
+      <w:proofErr w:type="gramStart"/>
+      <w:r>
+        <w:t>updatedImg</w:t>
+      </w:r>
+      <w:proofErr w:type="spellEnd"/>
+      <w:proofErr w:type="gramEnd"/>
+      <w:r>
+        <w:t>": null,</w:t>
+      </w:r>
+    </w:p>
+    <w:p>
+      <w:r>
+        <w:t xml:space="preserve">        "</w:t>
+      </w:r>
+      <w:proofErr w:type="spellStart"/>
+      <w:proofErr w:type="gramStart"/>
+      <w:r>
+        <w:t>updatedIdImg</w:t>
+      </w:r>
+      <w:proofErr w:type="spellEnd"/>
+      <w:proofErr w:type="gramEnd"/>
+      <w:r>
+        <w:t>": null,</w:t>
+      </w:r>
+    </w:p>
+    <w:p>
+      <w:r>
+        <w:t xml:space="preserve">        "</w:t>
+      </w:r>
+      <w:proofErr w:type="spellStart"/>
+      <w:proofErr w:type="gramStart"/>
+      <w:r>
+        <w:t>isCntcNumUpdated</w:t>
+      </w:r>
+      <w:proofErr w:type="spellEnd"/>
+      <w:proofErr w:type="gramEnd"/>
+      <w:r>
+        <w:t>": null,</w:t>
+      </w:r>
+    </w:p>
+    <w:p>
+      <w:r>
+        <w:t xml:space="preserve">        "</w:t>
+      </w:r>
+      <w:proofErr w:type="spellStart"/>
+      <w:proofErr w:type="gramStart"/>
+      <w:r>
+        <w:t>visitorHeaderId</w:t>
+      </w:r>
+      <w:proofErr w:type="spellEnd"/>
+      <w:proofErr w:type="gramEnd"/>
+      <w:r>
+        <w:t>": 16,</w:t>
+      </w:r>
+    </w:p>
+    <w:p>
+      <w:r>
+        <w:t xml:space="preserve">        "</w:t>
+      </w:r>
+      <w:proofErr w:type="spellStart"/>
+      <w:proofErr w:type="gramStart"/>
+      <w:r>
+        <w:t>societyDtlsId</w:t>
+      </w:r>
+      <w:proofErr w:type="spellEnd"/>
+      <w:proofErr w:type="gramEnd"/>
+      <w:r>
+        <w:t>": 0,</w:t>
+      </w:r>
+    </w:p>
+    <w:p>
+      <w:r>
+        <w:t xml:space="preserve">        "</w:t>
+      </w:r>
+      <w:proofErr w:type="spellStart"/>
+      <w:proofErr w:type="gramStart"/>
+      <w:r>
+        <w:t>firstNm</w:t>
+      </w:r>
+      <w:proofErr w:type="spellEnd"/>
+      <w:proofErr w:type="gramEnd"/>
+      <w:r>
+        <w:t>": "</w:t>
+      </w:r>
+      <w:proofErr w:type="spellStart"/>
+      <w:r>
+        <w:t>Abhi</w:t>
+      </w:r>
+      <w:proofErr w:type="spellEnd"/>
+      <w:r>
+        <w:t>",</w:t>
+      </w:r>
+    </w:p>
+    <w:p>
+      <w:r>
+        <w:t xml:space="preserve">        "</w:t>
+      </w:r>
+      <w:proofErr w:type="spellStart"/>
+      <w:proofErr w:type="gramStart"/>
+      <w:r>
+        <w:t>lastNm</w:t>
+      </w:r>
+      <w:proofErr w:type="spellEnd"/>
+      <w:proofErr w:type="gramEnd"/>
+      <w:r>
+        <w:t>": "</w:t>
+      </w:r>
+      <w:proofErr w:type="spellStart"/>
+      <w:r>
+        <w:t>Jadhav</w:t>
+      </w:r>
+      <w:proofErr w:type="spellEnd"/>
+      <w:r>
+        <w:t>",</w:t>
+      </w:r>
+    </w:p>
+    <w:p>
+      <w:r>
+        <w:t xml:space="preserve">        "</w:t>
+      </w:r>
+      <w:proofErr w:type="spellStart"/>
+      <w:proofErr w:type="gramStart"/>
+      <w:r>
+        <w:t>cntcNum</w:t>
+      </w:r>
+      <w:proofErr w:type="spellEnd"/>
+      <w:proofErr w:type="gramEnd"/>
+      <w:r>
+        <w:t>": "3334467890",</w:t>
+      </w:r>
+    </w:p>
+    <w:p>
+      <w:r>
+        <w:lastRenderedPageBreak/>
+        <w:t xml:space="preserve">        "</w:t>
+      </w:r>
+      <w:proofErr w:type="spellStart"/>
+      <w:proofErr w:type="gramStart"/>
+      <w:r>
+        <w:t>isCnctcNumVerified</w:t>
+      </w:r>
+      <w:proofErr w:type="spellEnd"/>
+      <w:proofErr w:type="gramEnd"/>
+      <w:r>
+        <w:t>": "N",</w:t>
+      </w:r>
+    </w:p>
+    <w:p>
+      <w:r>
+        <w:t xml:space="preserve">        "</w:t>
+      </w:r>
+      <w:proofErr w:type="spellStart"/>
+      <w:proofErr w:type="gramStart"/>
+      <w:r>
+        <w:t>addr</w:t>
+      </w:r>
+      <w:proofErr w:type="spellEnd"/>
+      <w:proofErr w:type="gramEnd"/>
+      <w:r>
+        <w:t>": "</w:t>
+      </w:r>
+      <w:proofErr w:type="spellStart"/>
+      <w:r>
+        <w:t>Digras</w:t>
+      </w:r>
+      <w:proofErr w:type="spellEnd"/>
+      <w:r>
+        <w:t>",</w:t>
+      </w:r>
+    </w:p>
+    <w:p>
+      <w:r>
+        <w:t xml:space="preserve">        "</w:t>
+      </w:r>
+      <w:proofErr w:type="spellStart"/>
+      <w:proofErr w:type="gramStart"/>
+      <w:r>
+        <w:t>pincode</w:t>
+      </w:r>
+      <w:proofErr w:type="spellEnd"/>
+      <w:proofErr w:type="gramEnd"/>
+      <w:r>
+        <w:t>": null,</w:t>
+      </w:r>
+    </w:p>
+    <w:p>
+      <w:r>
+        <w:t xml:space="preserve">        "</w:t>
+      </w:r>
+      <w:proofErr w:type="spellStart"/>
+      <w:proofErr w:type="gramStart"/>
+      <w:r>
+        <w:t>vehicleNo</w:t>
+      </w:r>
+      <w:proofErr w:type="spellEnd"/>
+      <w:proofErr w:type="gramEnd"/>
+      <w:r>
+        <w:t>": "MH 11 Z 0774",</w:t>
+      </w:r>
+    </w:p>
+    <w:p>
+      <w:r>
+        <w:t xml:space="preserve">        "</w:t>
+      </w:r>
+      <w:proofErr w:type="gramStart"/>
+      <w:r>
+        <w:t>photo</w:t>
+      </w:r>
+      <w:proofErr w:type="gramEnd"/>
+      <w:r>
+        <w:t>": "https://dl.dropboxusercontent.com/s/oa3s93e76pfvxor/Guest_Abhishek_1234467890_1483766232001.png?dl=0",</w:t>
+      </w:r>
+    </w:p>
+    <w:p>
+      <w:r>
+        <w:t xml:space="preserve">        "</w:t>
+      </w:r>
+      <w:proofErr w:type="spellStart"/>
+      <w:proofErr w:type="gramStart"/>
+      <w:r>
+        <w:t>idImg</w:t>
+      </w:r>
+      <w:proofErr w:type="spellEnd"/>
+      <w:proofErr w:type="gramEnd"/>
+      <w:r>
+        <w:t>": null,</w:t>
+      </w:r>
+    </w:p>
+    <w:p>
+      <w:r>
+        <w:t xml:space="preserve">        "</w:t>
+      </w:r>
+      <w:proofErr w:type="spellStart"/>
+      <w:proofErr w:type="gramStart"/>
+      <w:r>
+        <w:t>visitorTypeCd</w:t>
+      </w:r>
+      <w:proofErr w:type="spellEnd"/>
+      <w:proofErr w:type="gramEnd"/>
+      <w:r>
+        <w:t>": 0,</w:t>
+      </w:r>
+    </w:p>
+    <w:p>
+      <w:r>
+        <w:t xml:space="preserve">        "</w:t>
+      </w:r>
+      <w:proofErr w:type="spellStart"/>
+      <w:proofErr w:type="gramStart"/>
+      <w:r>
+        <w:t>createdTs</w:t>
+      </w:r>
+      <w:proofErr w:type="spellEnd"/>
+      <w:proofErr w:type="gramEnd"/>
+      <w:r>
+        <w:t>": "2017-01-07 10:47:18.0",</w:t>
+      </w:r>
+    </w:p>
+    <w:p>
+      <w:r>
+        <w:t xml:space="preserve">        "</w:t>
+      </w:r>
+      <w:proofErr w:type="spellStart"/>
+      <w:proofErr w:type="gramStart"/>
+      <w:r>
+        <w:t>modifiedTs</w:t>
+      </w:r>
+      <w:proofErr w:type="spellEnd"/>
+      <w:proofErr w:type="gramEnd"/>
+      <w:r>
+        <w:t>": "2017-01-07 10:47:18.0",</w:t>
+      </w:r>
+    </w:p>
+    <w:p>
+      <w:r>
+        <w:t xml:space="preserve">        "</w:t>
+      </w:r>
+      <w:proofErr w:type="spellStart"/>
+      <w:proofErr w:type="gramStart"/>
+      <w:r>
+        <w:t>createdBy</w:t>
+      </w:r>
+      <w:proofErr w:type="spellEnd"/>
+      <w:proofErr w:type="gramEnd"/>
+      <w:r>
+        <w:t>": "229615ca-cdb0-11e6-af26-f788c12ea4ac",</w:t>
+      </w:r>
+    </w:p>
+    <w:p>
+      <w:r>
+        <w:t xml:space="preserve">        "</w:t>
+      </w:r>
+      <w:proofErr w:type="spellStart"/>
+      <w:proofErr w:type="gramStart"/>
+      <w:r>
+        <w:t>modifiedBy</w:t>
+      </w:r>
+      <w:proofErr w:type="spellEnd"/>
+      <w:proofErr w:type="gramEnd"/>
+      <w:r>
+        <w:t>": "229615ca-cdb0-11e6-af26-f788c12ea4ac",</w:t>
+      </w:r>
+    </w:p>
+    <w:p>
+      <w:r>
+        <w:t xml:space="preserve">        "</w:t>
+      </w:r>
+      <w:proofErr w:type="spellStart"/>
+      <w:proofErr w:type="gramStart"/>
+      <w:r>
+        <w:t>familyGuestVisitDtlsId</w:t>
+      </w:r>
+      <w:proofErr w:type="spellEnd"/>
+      <w:proofErr w:type="gramEnd"/>
+      <w:r>
+        <w:t>": 19,</w:t>
+      </w:r>
+    </w:p>
+    <w:p>
+      <w:r>
+        <w:t xml:space="preserve">        "</w:t>
+      </w:r>
+      <w:proofErr w:type="spellStart"/>
+      <w:proofErr w:type="gramStart"/>
+      <w:r>
+        <w:t>accompainedBy</w:t>
+      </w:r>
+      <w:proofErr w:type="spellEnd"/>
+      <w:proofErr w:type="gramEnd"/>
+      <w:r>
+        <w:t>": 2,</w:t>
+      </w:r>
+    </w:p>
+    <w:p>
+      <w:r>
+        <w:t xml:space="preserve">        "</w:t>
+      </w:r>
+      <w:proofErr w:type="spellStart"/>
+      <w:proofErr w:type="gramStart"/>
+      <w:r>
+        <w:t>actualEntryTime</w:t>
+      </w:r>
+      <w:proofErr w:type="spellEnd"/>
+      <w:proofErr w:type="gramEnd"/>
+      <w:r>
+        <w:t>": null,</w:t>
+      </w:r>
+    </w:p>
+    <w:p>
+      <w:r>
+        <w:t xml:space="preserve">        "</w:t>
+      </w:r>
+      <w:proofErr w:type="spellStart"/>
+      <w:proofErr w:type="gramStart"/>
+      <w:r>
+        <w:t>actualExitTime</w:t>
+      </w:r>
+      <w:proofErr w:type="spellEnd"/>
+      <w:proofErr w:type="gramEnd"/>
+      <w:r>
+        <w:t>": null,</w:t>
+      </w:r>
+    </w:p>
+    <w:p>
+      <w:r>
+        <w:t xml:space="preserve">        "</w:t>
+      </w:r>
+      <w:proofErr w:type="spellStart"/>
+      <w:proofErr w:type="gramStart"/>
+      <w:r>
+        <w:t>expectedEntryTime</w:t>
+      </w:r>
+      <w:proofErr w:type="spellEnd"/>
+      <w:proofErr w:type="gramEnd"/>
+      <w:r>
+        <w:t>": "01:00 PM",</w:t>
+      </w:r>
+    </w:p>
+    <w:p>
+      <w:r>
+        <w:t xml:space="preserve">        "</w:t>
+      </w:r>
+      <w:proofErr w:type="spellStart"/>
+      <w:proofErr w:type="gramStart"/>
+      <w:r>
+        <w:t>expectedExitTime</w:t>
+      </w:r>
+      <w:proofErr w:type="spellEnd"/>
+      <w:proofErr w:type="gramEnd"/>
+      <w:r>
+        <w:t>": "04:00 PM",</w:t>
+      </w:r>
+    </w:p>
+    <w:p>
+      <w:r>
+        <w:t xml:space="preserve">        "</w:t>
+      </w:r>
+      <w:proofErr w:type="spellStart"/>
+      <w:proofErr w:type="gramStart"/>
+      <w:r>
+        <w:t>flatDtlsId</w:t>
+      </w:r>
+      <w:proofErr w:type="spellEnd"/>
+      <w:proofErr w:type="gramEnd"/>
+      <w:r>
+        <w:t>": 1,</w:t>
+      </w:r>
+    </w:p>
+    <w:p>
+      <w:r>
+        <w:t xml:space="preserve">        "</w:t>
+      </w:r>
+      <w:proofErr w:type="spellStart"/>
+      <w:proofErr w:type="gramStart"/>
+      <w:r>
+        <w:t>visitorGrpPhoto</w:t>
+      </w:r>
+      <w:proofErr w:type="spellEnd"/>
+      <w:proofErr w:type="gramEnd"/>
+      <w:r>
+        <w:t>": "https://dl.dropboxusercontent.com/s/vvwxlgakpzwy1rm/Piyush_9096409749_1483341990887.png?dl=0",</w:t>
+      </w:r>
+    </w:p>
+    <w:p>
+      <w:r>
+        <w:t xml:space="preserve">        "</w:t>
+      </w:r>
+      <w:proofErr w:type="spellStart"/>
+      <w:proofErr w:type="gramStart"/>
+      <w:r>
+        <w:t>pinCode</w:t>
+      </w:r>
+      <w:proofErr w:type="spellEnd"/>
+      <w:proofErr w:type="gramEnd"/>
+      <w:r>
+        <w:t>": null</w:t>
+      </w:r>
+    </w:p>
+    <w:p>
+      <w:r>
+        <w:t xml:space="preserve">      }</w:t>
+      </w:r>
+    </w:p>
+    <w:p>
+      <w:r>
+        <w:t xml:space="preserve">    ],</w:t>
+      </w:r>
+    </w:p>
+    <w:p>
+      <w:r>
+        <w:t xml:space="preserve">    "</w:t>
+      </w:r>
+      <w:proofErr w:type="spellStart"/>
+      <w:proofErr w:type="gramStart"/>
+      <w:r>
+        <w:t>paginationDetails</w:t>
+      </w:r>
+      <w:proofErr w:type="spellEnd"/>
+      <w:proofErr w:type="gramEnd"/>
+      <w:r>
+        <w:t>": {</w:t>
+      </w:r>
+    </w:p>
+    <w:p>
+      <w:r>
+        <w:lastRenderedPageBreak/>
+        <w:t xml:space="preserve">      "</w:t>
+      </w:r>
+      <w:proofErr w:type="spellStart"/>
+      <w:proofErr w:type="gramStart"/>
+      <w:r>
+        <w:t>totalCount</w:t>
+      </w:r>
+      <w:proofErr w:type="spellEnd"/>
+      <w:proofErr w:type="gramEnd"/>
+      <w:r>
+        <w:t>": 6,</w:t>
+      </w:r>
+    </w:p>
+    <w:p>
+      <w:r>
+        <w:t xml:space="preserve">      "</w:t>
+      </w:r>
+      <w:proofErr w:type="spellStart"/>
+      <w:proofErr w:type="gramStart"/>
+      <w:r>
+        <w:t>pageNum</w:t>
+      </w:r>
+      <w:proofErr w:type="spellEnd"/>
+      <w:proofErr w:type="gramEnd"/>
+      <w:r>
+        <w:t>": 1,</w:t>
+      </w:r>
+    </w:p>
+    <w:p>
+      <w:r>
+        <w:t xml:space="preserve">      "</w:t>
+      </w:r>
+      <w:proofErr w:type="spellStart"/>
+      <w:proofErr w:type="gramStart"/>
+      <w:r>
+        <w:t>maxRecordsPerPage</w:t>
+      </w:r>
+      <w:proofErr w:type="spellEnd"/>
+      <w:proofErr w:type="gramEnd"/>
+      <w:r>
+        <w:t>": 2</w:t>
+      </w:r>
+    </w:p>
+    <w:p>
+      <w:r>
+        <w:t xml:space="preserve">    }</w:t>
+      </w:r>
+    </w:p>
+    <w:p>
+      <w:r>
+        <w:t xml:space="preserve">  },</w:t>
+      </w:r>
+    </w:p>
+    <w:p>
+      <w:r>
+        <w:t xml:space="preserve">  "</w:t>
+      </w:r>
+      <w:proofErr w:type="spellStart"/>
+      <w:proofErr w:type="gramStart"/>
+      <w:r>
+        <w:t>vendorVisitDtlResponse</w:t>
+      </w:r>
+      <w:proofErr w:type="spellEnd"/>
+      <w:proofErr w:type="gramEnd"/>
+      <w:r>
+        <w:t>": {</w:t>
+      </w:r>
+    </w:p>
+    <w:p>
+      <w:r>
+        <w:t xml:space="preserve">    "</w:t>
+      </w:r>
+      <w:proofErr w:type="spellStart"/>
+      <w:proofErr w:type="gramStart"/>
+      <w:r>
+        <w:t>vendorVisitDtls</w:t>
+      </w:r>
+      <w:proofErr w:type="spellEnd"/>
+      <w:proofErr w:type="gramEnd"/>
+      <w:r>
+        <w:t>": [</w:t>
+      </w:r>
+    </w:p>
+    <w:p>
+      <w:r>
+        <w:t xml:space="preserve">      {</w:t>
+      </w:r>
+    </w:p>
+    <w:p>
+      <w:r>
+        <w:t xml:space="preserve">        "</w:t>
+      </w:r>
+      <w:proofErr w:type="spellStart"/>
+      <w:proofErr w:type="gramStart"/>
+      <w:r>
+        <w:t>updatedImg</w:t>
+      </w:r>
+      <w:proofErr w:type="spellEnd"/>
+      <w:proofErr w:type="gramEnd"/>
+      <w:r>
+        <w:t>": null,</w:t>
+      </w:r>
+    </w:p>
+    <w:p>
+      <w:r>
+        <w:t xml:space="preserve">        "</w:t>
+      </w:r>
+      <w:proofErr w:type="spellStart"/>
+      <w:proofErr w:type="gramStart"/>
+      <w:r>
+        <w:t>updatedIdImg</w:t>
+      </w:r>
+      <w:proofErr w:type="spellEnd"/>
+      <w:proofErr w:type="gramEnd"/>
+      <w:r>
+        <w:t>": null,</w:t>
+      </w:r>
+    </w:p>
+    <w:p>
+      <w:r>
+        <w:t xml:space="preserve">        "</w:t>
+      </w:r>
+      <w:proofErr w:type="spellStart"/>
+      <w:proofErr w:type="gramStart"/>
+      <w:r>
+        <w:t>isCntcNumUpdated</w:t>
+      </w:r>
+      <w:proofErr w:type="spellEnd"/>
+      <w:proofErr w:type="gramEnd"/>
+      <w:r>
+        <w:t>": null,</w:t>
+      </w:r>
+    </w:p>
+    <w:p>
+      <w:r>
+        <w:t xml:space="preserve">        "</w:t>
+      </w:r>
+      <w:proofErr w:type="spellStart"/>
+      <w:proofErr w:type="gramStart"/>
+      <w:r>
+        <w:t>visitorHeaderId</w:t>
+      </w:r>
+      <w:proofErr w:type="spellEnd"/>
+      <w:proofErr w:type="gramEnd"/>
+      <w:r>
+        <w:t>": 0,</w:t>
+      </w:r>
+    </w:p>
+    <w:p>
+      <w:r>
+        <w:t xml:space="preserve">        "</w:t>
+      </w:r>
+      <w:proofErr w:type="spellStart"/>
+      <w:proofErr w:type="gramStart"/>
+      <w:r>
+        <w:t>societyDtlsId</w:t>
+      </w:r>
+      <w:proofErr w:type="spellEnd"/>
+      <w:proofErr w:type="gramEnd"/>
+      <w:r>
+        <w:t>": 0,</w:t>
+      </w:r>
+    </w:p>
+    <w:p>
+      <w:r>
+        <w:t xml:space="preserve">        "</w:t>
+      </w:r>
+      <w:proofErr w:type="spellStart"/>
+      <w:proofErr w:type="gramStart"/>
+      <w:r>
+        <w:t>firstNm</w:t>
+      </w:r>
+      <w:proofErr w:type="spellEnd"/>
+      <w:proofErr w:type="gramEnd"/>
+      <w:r>
+        <w:t>": null,</w:t>
+      </w:r>
+    </w:p>
+    <w:p>
+      <w:r>
+        <w:t xml:space="preserve">        "</w:t>
+      </w:r>
+      <w:proofErr w:type="spellStart"/>
+      <w:proofErr w:type="gramStart"/>
+      <w:r>
+        <w:t>lastNm</w:t>
+      </w:r>
+      <w:proofErr w:type="spellEnd"/>
+      <w:proofErr w:type="gramEnd"/>
+      <w:r>
+        <w:t>": null,</w:t>
+      </w:r>
+    </w:p>
+    <w:p>
+      <w:r>
+        <w:t xml:space="preserve">        "</w:t>
+      </w:r>
+      <w:proofErr w:type="spellStart"/>
+      <w:proofErr w:type="gramStart"/>
+      <w:r>
+        <w:t>cntcNum</w:t>
+      </w:r>
+      <w:proofErr w:type="spellEnd"/>
+      <w:proofErr w:type="gramEnd"/>
+      <w:r>
+        <w:t>": null,</w:t>
+      </w:r>
+    </w:p>
+    <w:p>
+      <w:r>
+        <w:t xml:space="preserve">        "</w:t>
+      </w:r>
+      <w:proofErr w:type="spellStart"/>
+      <w:proofErr w:type="gramStart"/>
+      <w:r>
+        <w:t>isCnctcNumVerified</w:t>
+      </w:r>
+      <w:proofErr w:type="spellEnd"/>
+      <w:proofErr w:type="gramEnd"/>
+      <w:r>
+        <w:t>": null,</w:t>
+      </w:r>
+    </w:p>
+    <w:p>
+      <w:r>
+        <w:t xml:space="preserve">        "</w:t>
+      </w:r>
+      <w:proofErr w:type="spellStart"/>
+      <w:proofErr w:type="gramStart"/>
+      <w:r>
+        <w:t>addr</w:t>
+      </w:r>
+      <w:proofErr w:type="spellEnd"/>
+      <w:proofErr w:type="gramEnd"/>
+      <w:r>
+        <w:t>": null,</w:t>
+      </w:r>
+    </w:p>
+    <w:p>
+      <w:r>
+        <w:t xml:space="preserve">        "</w:t>
+      </w:r>
+      <w:proofErr w:type="spellStart"/>
+      <w:proofErr w:type="gramStart"/>
+      <w:r>
+        <w:t>pincode</w:t>
+      </w:r>
+      <w:proofErr w:type="spellEnd"/>
+      <w:proofErr w:type="gramEnd"/>
+      <w:r>
+        <w:t>": null,</w:t>
+      </w:r>
+    </w:p>
+    <w:p>
+      <w:r>
+        <w:t xml:space="preserve">        "</w:t>
+      </w:r>
+      <w:proofErr w:type="spellStart"/>
+      <w:proofErr w:type="gramStart"/>
+      <w:r>
+        <w:t>vehicleNo</w:t>
+      </w:r>
+      <w:proofErr w:type="spellEnd"/>
+      <w:proofErr w:type="gramEnd"/>
+      <w:r>
+        <w:t>": null,</w:t>
+      </w:r>
+    </w:p>
+    <w:p>
+      <w:r>
+        <w:t xml:space="preserve">        "</w:t>
+      </w:r>
+      <w:proofErr w:type="gramStart"/>
+      <w:r>
+        <w:t>photo</w:t>
+      </w:r>
+      <w:proofErr w:type="gramEnd"/>
+      <w:r>
+        <w:t>": null,</w:t>
+      </w:r>
+    </w:p>
+    <w:p>
+      <w:r>
+        <w:t xml:space="preserve">        "</w:t>
+      </w:r>
+      <w:proofErr w:type="spellStart"/>
+      <w:proofErr w:type="gramStart"/>
+      <w:r>
+        <w:t>idImg</w:t>
+      </w:r>
+      <w:proofErr w:type="spellEnd"/>
+      <w:proofErr w:type="gramEnd"/>
+      <w:r>
+        <w:t>": null,</w:t>
+      </w:r>
+    </w:p>
+    <w:p>
+      <w:r>
+        <w:t xml:space="preserve">        "</w:t>
+      </w:r>
+      <w:proofErr w:type="spellStart"/>
+      <w:proofErr w:type="gramStart"/>
+      <w:r>
+        <w:t>visitorTypeCd</w:t>
+      </w:r>
+      <w:proofErr w:type="spellEnd"/>
+      <w:proofErr w:type="gramEnd"/>
+      <w:r>
+        <w:t>": 0,</w:t>
+      </w:r>
+    </w:p>
+    <w:p>
+      <w:r>
+        <w:t xml:space="preserve">        "</w:t>
+      </w:r>
+      <w:proofErr w:type="spellStart"/>
+      <w:proofErr w:type="gramStart"/>
+      <w:r>
+        <w:t>createdTs</w:t>
+      </w:r>
+      <w:proofErr w:type="spellEnd"/>
+      <w:proofErr w:type="gramEnd"/>
+      <w:r>
+        <w:t>": null,</w:t>
+      </w:r>
+    </w:p>
+    <w:p>
+      <w:r>
+        <w:t xml:space="preserve">        "</w:t>
+      </w:r>
+      <w:proofErr w:type="spellStart"/>
+      <w:proofErr w:type="gramStart"/>
+      <w:r>
+        <w:t>modifiedTs</w:t>
+      </w:r>
+      <w:proofErr w:type="spellEnd"/>
+      <w:proofErr w:type="gramEnd"/>
+      <w:r>
+        <w:t>": null,</w:t>
+      </w:r>
+    </w:p>
+    <w:p>
+      <w:r>
+        <w:lastRenderedPageBreak/>
+        <w:t xml:space="preserve">        "</w:t>
+      </w:r>
+      <w:proofErr w:type="spellStart"/>
+      <w:proofErr w:type="gramStart"/>
+      <w:r>
+        <w:t>createdBy</w:t>
+      </w:r>
+      <w:proofErr w:type="spellEnd"/>
+      <w:proofErr w:type="gramEnd"/>
+      <w:r>
+        <w:t>": null,</w:t>
+      </w:r>
+    </w:p>
+    <w:p>
+      <w:r>
+        <w:t xml:space="preserve">        "</w:t>
+      </w:r>
+      <w:proofErr w:type="spellStart"/>
+      <w:proofErr w:type="gramStart"/>
+      <w:r>
+        <w:t>modifiedBy</w:t>
+      </w:r>
+      <w:proofErr w:type="spellEnd"/>
+      <w:proofErr w:type="gramEnd"/>
+      <w:r>
+        <w:t>": null,</w:t>
+      </w:r>
+    </w:p>
+    <w:p>
+      <w:r>
+        <w:t xml:space="preserve">        "</w:t>
+      </w:r>
+      <w:proofErr w:type="spellStart"/>
+      <w:proofErr w:type="gramStart"/>
+      <w:r>
+        <w:t>vendorDtlsVisitId</w:t>
+      </w:r>
+      <w:proofErr w:type="spellEnd"/>
+      <w:proofErr w:type="gramEnd"/>
+      <w:r>
+        <w:t>": 0,</w:t>
+      </w:r>
+    </w:p>
+    <w:p>
+      <w:r>
+        <w:t xml:space="preserve">        "</w:t>
+      </w:r>
+      <w:proofErr w:type="spellStart"/>
+      <w:proofErr w:type="gramStart"/>
+      <w:r>
+        <w:t>accompainedBy</w:t>
+      </w:r>
+      <w:proofErr w:type="spellEnd"/>
+      <w:proofErr w:type="gramEnd"/>
+      <w:r>
+        <w:t>": 0,</w:t>
+      </w:r>
+    </w:p>
+    <w:p>
+      <w:r>
+        <w:t xml:space="preserve">        "</w:t>
+      </w:r>
+      <w:proofErr w:type="spellStart"/>
+      <w:proofErr w:type="gramStart"/>
+      <w:r>
+        <w:t>agencyNm</w:t>
+      </w:r>
+      <w:proofErr w:type="spellEnd"/>
+      <w:proofErr w:type="gramEnd"/>
+      <w:r>
+        <w:t>": null,</w:t>
+      </w:r>
+    </w:p>
+    <w:p>
+      <w:r>
+        <w:t xml:space="preserve">        "</w:t>
+      </w:r>
+      <w:proofErr w:type="spellStart"/>
+      <w:proofErr w:type="gramStart"/>
+      <w:r>
+        <w:t>agencyOffcCntcNum</w:t>
+      </w:r>
+      <w:proofErr w:type="spellEnd"/>
+      <w:proofErr w:type="gramEnd"/>
+      <w:r>
+        <w:t>": null,</w:t>
+      </w:r>
+    </w:p>
+    <w:p>
+      <w:r>
+        <w:t xml:space="preserve">        "</w:t>
+      </w:r>
+      <w:proofErr w:type="spellStart"/>
+      <w:proofErr w:type="gramStart"/>
+      <w:r>
+        <w:t>cntcPerAgencyOffc</w:t>
+      </w:r>
+      <w:proofErr w:type="spellEnd"/>
+      <w:proofErr w:type="gramEnd"/>
+      <w:r>
+        <w:t>": null,</w:t>
+      </w:r>
+    </w:p>
+    <w:p>
+      <w:r>
+        <w:t xml:space="preserve">        "</w:t>
+      </w:r>
+      <w:proofErr w:type="spellStart"/>
+      <w:proofErr w:type="gramStart"/>
+      <w:r>
+        <w:t>entryTime</w:t>
+      </w:r>
+      <w:proofErr w:type="spellEnd"/>
+      <w:proofErr w:type="gramEnd"/>
+      <w:r>
+        <w:t>": null,</w:t>
+      </w:r>
+    </w:p>
+    <w:p>
+      <w:r>
+        <w:t xml:space="preserve">        "</w:t>
+      </w:r>
+      <w:proofErr w:type="spellStart"/>
+      <w:proofErr w:type="gramStart"/>
+      <w:r>
+        <w:t>expExitTime</w:t>
+      </w:r>
+      <w:proofErr w:type="spellEnd"/>
+      <w:proofErr w:type="gramEnd"/>
+      <w:r>
+        <w:t>": null,</w:t>
+      </w:r>
+    </w:p>
+    <w:p>
+      <w:r>
+        <w:t xml:space="preserve">        "</w:t>
+      </w:r>
+      <w:proofErr w:type="spellStart"/>
+      <w:proofErr w:type="gramStart"/>
+      <w:r>
+        <w:t>actualEntryTime</w:t>
+      </w:r>
+      <w:proofErr w:type="spellEnd"/>
+      <w:proofErr w:type="gramEnd"/>
+      <w:r>
+        <w:t>": null,</w:t>
+      </w:r>
+    </w:p>
+    <w:p>
+      <w:r>
+        <w:t xml:space="preserve">        "</w:t>
+      </w:r>
+      <w:proofErr w:type="spellStart"/>
+      <w:proofErr w:type="gramStart"/>
+      <w:r>
+        <w:t>actualExitTime</w:t>
+      </w:r>
+      <w:proofErr w:type="spellEnd"/>
+      <w:proofErr w:type="gramEnd"/>
+      <w:r>
+        <w:t>": null,</w:t>
+      </w:r>
+    </w:p>
+    <w:p>
+      <w:r>
+        <w:t xml:space="preserve">        "</w:t>
+      </w:r>
+      <w:proofErr w:type="spellStart"/>
+      <w:proofErr w:type="gramStart"/>
+      <w:r>
+        <w:t>idCardPhoto</w:t>
+      </w:r>
+      <w:proofErr w:type="spellEnd"/>
+      <w:proofErr w:type="gramEnd"/>
+      <w:r>
+        <w:t>": null,</w:t>
+      </w:r>
+    </w:p>
+    <w:p>
+      <w:r>
+        <w:t xml:space="preserve">        "</w:t>
+      </w:r>
+      <w:proofErr w:type="spellStart"/>
+      <w:proofErr w:type="gramStart"/>
+      <w:r>
+        <w:t>societyMemberFlatHeaderId</w:t>
+      </w:r>
+      <w:proofErr w:type="spellEnd"/>
+      <w:proofErr w:type="gramEnd"/>
+      <w:r>
+        <w:t>": 0,</w:t>
+      </w:r>
+    </w:p>
+    <w:p>
+      <w:r>
+        <w:t xml:space="preserve">        "</w:t>
+      </w:r>
+      <w:proofErr w:type="spellStart"/>
+      <w:proofErr w:type="gramStart"/>
+      <w:r>
+        <w:t>societyVisitorHeaderId</w:t>
+      </w:r>
+      <w:proofErr w:type="spellEnd"/>
+      <w:proofErr w:type="gramEnd"/>
+      <w:r>
+        <w:t>": 0,</w:t>
+      </w:r>
+    </w:p>
+    <w:p>
+      <w:r>
+        <w:t xml:space="preserve">        "</w:t>
+      </w:r>
+      <w:proofErr w:type="spellStart"/>
+      <w:proofErr w:type="gramStart"/>
+      <w:r>
+        <w:t>vendorTypeCd</w:t>
+      </w:r>
+      <w:proofErr w:type="spellEnd"/>
+      <w:proofErr w:type="gramEnd"/>
+      <w:r>
+        <w:t>": 0,</w:t>
+      </w:r>
+    </w:p>
+    <w:p>
+      <w:r>
+        <w:t xml:space="preserve">        "</w:t>
+      </w:r>
+      <w:proofErr w:type="spellStart"/>
+      <w:proofErr w:type="gramStart"/>
+      <w:r>
+        <w:t>visitPurposeCd</w:t>
+      </w:r>
+      <w:proofErr w:type="spellEnd"/>
+      <w:proofErr w:type="gramEnd"/>
+      <w:r>
+        <w:t>": 0,</w:t>
+      </w:r>
+    </w:p>
+    <w:p>
+      <w:r>
+        <w:t xml:space="preserve">        "</w:t>
+      </w:r>
+      <w:proofErr w:type="spellStart"/>
+      <w:proofErr w:type="gramStart"/>
+      <w:r>
+        <w:t>visitorPhoto</w:t>
+      </w:r>
+      <w:proofErr w:type="spellEnd"/>
+      <w:proofErr w:type="gramEnd"/>
+      <w:r>
+        <w:t>": null</w:t>
+      </w:r>
+    </w:p>
+    <w:p>
+      <w:r>
+        <w:t xml:space="preserve">      }</w:t>
+      </w:r>
+    </w:p>
+    <w:p>
+      <w:r>
+        <w:t xml:space="preserve">    ],</w:t>
+      </w:r>
+    </w:p>
+    <w:p>
+      <w:r>
+        <w:t xml:space="preserve">    "</w:t>
+      </w:r>
+      <w:proofErr w:type="spellStart"/>
+      <w:proofErr w:type="gramStart"/>
+      <w:r>
+        <w:t>paginationDetails</w:t>
+      </w:r>
+      <w:proofErr w:type="spellEnd"/>
+      <w:proofErr w:type="gramEnd"/>
+      <w:r>
+        <w:t>": {</w:t>
+      </w:r>
+    </w:p>
+    <w:p>
+      <w:r>
+        <w:t xml:space="preserve">      "</w:t>
+      </w:r>
+      <w:proofErr w:type="spellStart"/>
+      <w:proofErr w:type="gramStart"/>
+      <w:r>
+        <w:t>totalCount</w:t>
+      </w:r>
+      <w:proofErr w:type="spellEnd"/>
+      <w:proofErr w:type="gramEnd"/>
+      <w:r>
+        <w:t>": 6,</w:t>
+      </w:r>
+    </w:p>
+    <w:p>
+      <w:r>
+        <w:t xml:space="preserve">      "</w:t>
+      </w:r>
+      <w:proofErr w:type="spellStart"/>
+      <w:proofErr w:type="gramStart"/>
+      <w:r>
+        <w:t>pageNum</w:t>
+      </w:r>
+      <w:proofErr w:type="spellEnd"/>
+      <w:proofErr w:type="gramEnd"/>
+      <w:r>
+        <w:t>": 1,</w:t>
+      </w:r>
+    </w:p>
+    <w:p>
+      <w:r>
+        <w:t xml:space="preserve">      "</w:t>
+      </w:r>
+      <w:proofErr w:type="spellStart"/>
+      <w:proofErr w:type="gramStart"/>
+      <w:r>
+        <w:t>maxRecordsPerPage</w:t>
+      </w:r>
+      <w:proofErr w:type="spellEnd"/>
+      <w:proofErr w:type="gramEnd"/>
+      <w:r>
+        <w:t>": 2</w:t>
+      </w:r>
+    </w:p>
+    <w:p>
+      <w:r>
+        <w:t xml:space="preserve">    }</w:t>
+      </w:r>
+    </w:p>
+    <w:p>
+      <w:r>
+        <w:t xml:space="preserve">  },</w:t>
+      </w:r>
+    </w:p>
+    <w:p>
+      <w:r>
+        <w:lastRenderedPageBreak/>
+        <w:t xml:space="preserve">  "</w:t>
+      </w:r>
+      <w:proofErr w:type="spellStart"/>
+      <w:proofErr w:type="gramStart"/>
+      <w:r>
+        <w:t>familyStaffVisitResponse</w:t>
+      </w:r>
+      <w:proofErr w:type="spellEnd"/>
+      <w:proofErr w:type="gramEnd"/>
+      <w:r>
+        <w:t>": {</w:t>
+      </w:r>
+    </w:p>
+    <w:p>
+      <w:r>
+        <w:t xml:space="preserve">    "</w:t>
+      </w:r>
+      <w:proofErr w:type="spellStart"/>
+      <w:proofErr w:type="gramStart"/>
+      <w:r>
+        <w:t>familyStaffVisitDtls</w:t>
+      </w:r>
+      <w:proofErr w:type="spellEnd"/>
+      <w:proofErr w:type="gramEnd"/>
+      <w:r>
+        <w:t>": [</w:t>
+      </w:r>
+    </w:p>
+    <w:p>
+      <w:r>
+        <w:t xml:space="preserve">      {</w:t>
+      </w:r>
+    </w:p>
+    <w:p>
+      <w:r>
+        <w:t xml:space="preserve">        "</w:t>
+      </w:r>
+      <w:proofErr w:type="spellStart"/>
+      <w:proofErr w:type="gramStart"/>
+      <w:r>
+        <w:t>updatedImg</w:t>
+      </w:r>
+      <w:proofErr w:type="spellEnd"/>
+      <w:proofErr w:type="gramEnd"/>
+      <w:r>
+        <w:t>": null,</w:t>
+      </w:r>
+    </w:p>
+    <w:p>
+      <w:r>
+        <w:t xml:space="preserve">        "</w:t>
+      </w:r>
+      <w:proofErr w:type="spellStart"/>
+      <w:proofErr w:type="gramStart"/>
+      <w:r>
+        <w:t>updatedIdImg</w:t>
+      </w:r>
+      <w:proofErr w:type="spellEnd"/>
+      <w:proofErr w:type="gramEnd"/>
+      <w:r>
+        <w:t>": null,</w:t>
+      </w:r>
+    </w:p>
+    <w:p>
+      <w:r>
+        <w:t xml:space="preserve">        "</w:t>
+      </w:r>
+      <w:proofErr w:type="spellStart"/>
+      <w:proofErr w:type="gramStart"/>
+      <w:r>
+        <w:t>isCntcNumUpdated</w:t>
+      </w:r>
+      <w:proofErr w:type="spellEnd"/>
+      <w:proofErr w:type="gramEnd"/>
+      <w:r>
+        <w:t>": null,</w:t>
+      </w:r>
+    </w:p>
+    <w:p>
+      <w:r>
+        <w:t xml:space="preserve">        "</w:t>
+      </w:r>
+      <w:proofErr w:type="spellStart"/>
+      <w:proofErr w:type="gramStart"/>
+      <w:r>
+        <w:t>visitorHeaderId</w:t>
+      </w:r>
+      <w:proofErr w:type="spellEnd"/>
+      <w:proofErr w:type="gramEnd"/>
+      <w:r>
+        <w:t>": 0,</w:t>
+      </w:r>
+    </w:p>
+    <w:p>
+      <w:r>
+        <w:t xml:space="preserve">        "</w:t>
+      </w:r>
+      <w:proofErr w:type="spellStart"/>
+      <w:proofErr w:type="gramStart"/>
+      <w:r>
+        <w:t>societyDtlsId</w:t>
+      </w:r>
+      <w:proofErr w:type="spellEnd"/>
+      <w:proofErr w:type="gramEnd"/>
+      <w:r>
+        <w:t>": 0,</w:t>
+      </w:r>
+    </w:p>
+    <w:p>
+      <w:r>
+        <w:t xml:space="preserve">        "</w:t>
+      </w:r>
+      <w:proofErr w:type="spellStart"/>
+      <w:proofErr w:type="gramStart"/>
+      <w:r>
+        <w:t>firstNm</w:t>
+      </w:r>
+      <w:proofErr w:type="spellEnd"/>
+      <w:proofErr w:type="gramEnd"/>
+      <w:r>
+        <w:t>": null,</w:t>
+      </w:r>
+    </w:p>
+    <w:p>
+      <w:r>
+        <w:t xml:space="preserve">        "</w:t>
+      </w:r>
+      <w:proofErr w:type="spellStart"/>
+      <w:proofErr w:type="gramStart"/>
+      <w:r>
+        <w:t>lastNm</w:t>
+      </w:r>
+      <w:proofErr w:type="spellEnd"/>
+      <w:proofErr w:type="gramEnd"/>
+      <w:r>
+        <w:t>": null,</w:t>
+      </w:r>
+    </w:p>
+    <w:p>
+      <w:r>
+        <w:t xml:space="preserve">        "</w:t>
+      </w:r>
+      <w:proofErr w:type="spellStart"/>
+      <w:proofErr w:type="gramStart"/>
+      <w:r>
+        <w:t>cntcNum</w:t>
+      </w:r>
+      <w:proofErr w:type="spellEnd"/>
+      <w:proofErr w:type="gramEnd"/>
+      <w:r>
+        <w:t>": null,</w:t>
+      </w:r>
+    </w:p>
+    <w:p>
+      <w:r>
+        <w:t xml:space="preserve">        "</w:t>
+      </w:r>
+      <w:proofErr w:type="spellStart"/>
+      <w:proofErr w:type="gramStart"/>
+      <w:r>
+        <w:t>isCnctcNumVerified</w:t>
+      </w:r>
+      <w:proofErr w:type="spellEnd"/>
+      <w:proofErr w:type="gramEnd"/>
+      <w:r>
+        <w:t>": null,</w:t>
+      </w:r>
+    </w:p>
+    <w:p>
+      <w:r>
+        <w:t xml:space="preserve">        "</w:t>
+      </w:r>
+      <w:proofErr w:type="spellStart"/>
+      <w:proofErr w:type="gramStart"/>
+      <w:r>
+        <w:t>addr</w:t>
+      </w:r>
+      <w:proofErr w:type="spellEnd"/>
+      <w:proofErr w:type="gramEnd"/>
+      <w:r>
+        <w:t>": null,</w:t>
+      </w:r>
+    </w:p>
+    <w:p>
+      <w:r>
+        <w:t xml:space="preserve">        "</w:t>
+      </w:r>
+      <w:proofErr w:type="spellStart"/>
+      <w:proofErr w:type="gramStart"/>
+      <w:r>
+        <w:t>pincode</w:t>
+      </w:r>
+      <w:proofErr w:type="spellEnd"/>
+      <w:proofErr w:type="gramEnd"/>
+      <w:r>
+        <w:t>": null,</w:t>
+      </w:r>
+    </w:p>
+    <w:p>
+      <w:r>
+        <w:t xml:space="preserve">        "</w:t>
+      </w:r>
+      <w:proofErr w:type="spellStart"/>
+      <w:proofErr w:type="gramStart"/>
+      <w:r>
+        <w:t>vehicleNo</w:t>
+      </w:r>
+      <w:proofErr w:type="spellEnd"/>
+      <w:proofErr w:type="gramEnd"/>
+      <w:r>
+        <w:t>": null,</w:t>
+      </w:r>
+    </w:p>
+    <w:p>
+      <w:r>
+        <w:t xml:space="preserve">        "</w:t>
+      </w:r>
+      <w:proofErr w:type="gramStart"/>
+      <w:r>
+        <w:t>photo</w:t>
+      </w:r>
+      <w:proofErr w:type="gramEnd"/>
+      <w:r>
+        <w:t>": null,</w:t>
+      </w:r>
+    </w:p>
+    <w:p>
+      <w:r>
+        <w:t xml:space="preserve">        "</w:t>
+      </w:r>
+      <w:proofErr w:type="spellStart"/>
+      <w:proofErr w:type="gramStart"/>
+      <w:r>
+        <w:t>idImg</w:t>
+      </w:r>
+      <w:proofErr w:type="spellEnd"/>
+      <w:proofErr w:type="gramEnd"/>
+      <w:r>
+        <w:t>": null,</w:t>
+      </w:r>
+    </w:p>
+    <w:p>
+      <w:r>
+        <w:t xml:space="preserve">        "</w:t>
+      </w:r>
+      <w:proofErr w:type="spellStart"/>
+      <w:proofErr w:type="gramStart"/>
+      <w:r>
+        <w:t>visitorTypeCd</w:t>
+      </w:r>
+      <w:proofErr w:type="spellEnd"/>
+      <w:proofErr w:type="gramEnd"/>
+      <w:r>
+        <w:t>": 0,</w:t>
+      </w:r>
+    </w:p>
+    <w:p>
+      <w:r>
+        <w:t xml:space="preserve">        "</w:t>
+      </w:r>
+      <w:proofErr w:type="spellStart"/>
+      <w:proofErr w:type="gramStart"/>
+      <w:r>
+        <w:t>createdTs</w:t>
+      </w:r>
+      <w:proofErr w:type="spellEnd"/>
+      <w:proofErr w:type="gramEnd"/>
+      <w:r>
+        <w:t>": null,</w:t>
+      </w:r>
+    </w:p>
+    <w:p>
+      <w:r>
+        <w:t xml:space="preserve">        "</w:t>
+      </w:r>
+      <w:proofErr w:type="spellStart"/>
+      <w:proofErr w:type="gramStart"/>
+      <w:r>
+        <w:t>modifiedTs</w:t>
+      </w:r>
+      <w:proofErr w:type="spellEnd"/>
+      <w:proofErr w:type="gramEnd"/>
+      <w:r>
+        <w:t>": null,</w:t>
+      </w:r>
+    </w:p>
+    <w:p>
+      <w:r>
+        <w:t xml:space="preserve">        "</w:t>
+      </w:r>
+      <w:proofErr w:type="spellStart"/>
+      <w:proofErr w:type="gramStart"/>
+      <w:r>
+        <w:t>createdBy</w:t>
+      </w:r>
+      <w:proofErr w:type="spellEnd"/>
+      <w:proofErr w:type="gramEnd"/>
+      <w:r>
+        <w:t>": null,</w:t>
+      </w:r>
+    </w:p>
+    <w:p>
+      <w:r>
+        <w:t xml:space="preserve">        "</w:t>
+      </w:r>
+      <w:proofErr w:type="spellStart"/>
+      <w:proofErr w:type="gramStart"/>
+      <w:r>
+        <w:t>modifiedBy</w:t>
+      </w:r>
+      <w:proofErr w:type="spellEnd"/>
+      <w:proofErr w:type="gramEnd"/>
+      <w:r>
+        <w:t>": null,</w:t>
+      </w:r>
+    </w:p>
+    <w:p>
+      <w:r>
+        <w:t xml:space="preserve">        "</w:t>
+      </w:r>
+      <w:proofErr w:type="spellStart"/>
+      <w:proofErr w:type="gramStart"/>
+      <w:r>
+        <w:t>familyStaffVisitDtlsId</w:t>
+      </w:r>
+      <w:proofErr w:type="spellEnd"/>
+      <w:proofErr w:type="gramEnd"/>
+      <w:r>
+        <w:t>": 0,</w:t>
+      </w:r>
+    </w:p>
+    <w:p>
+      <w:r>
+        <w:t xml:space="preserve">        "</w:t>
+      </w:r>
+      <w:proofErr w:type="spellStart"/>
+      <w:proofErr w:type="gramStart"/>
+      <w:r>
+        <w:t>empNm</w:t>
+      </w:r>
+      <w:proofErr w:type="spellEnd"/>
+      <w:proofErr w:type="gramEnd"/>
+      <w:r>
+        <w:t>": null,</w:t>
+      </w:r>
+    </w:p>
+    <w:p>
+      <w:r>
+        <w:t xml:space="preserve">        "</w:t>
+      </w:r>
+      <w:proofErr w:type="spellStart"/>
+      <w:proofErr w:type="gramStart"/>
+      <w:r>
+        <w:t>idCardPhoto</w:t>
+      </w:r>
+      <w:proofErr w:type="spellEnd"/>
+      <w:proofErr w:type="gramEnd"/>
+      <w:r>
+        <w:t>": null,</w:t>
+      </w:r>
+    </w:p>
+    <w:p>
+      <w:r>
+        <w:lastRenderedPageBreak/>
+        <w:t xml:space="preserve">        "</w:t>
+      </w:r>
+      <w:proofErr w:type="spellStart"/>
+      <w:proofErr w:type="gramStart"/>
+      <w:r>
+        <w:t>societyMemberFlatHeaderId</w:t>
+      </w:r>
+      <w:proofErr w:type="spellEnd"/>
+      <w:proofErr w:type="gramEnd"/>
+      <w:r>
+        <w:t>": 0,</w:t>
+      </w:r>
+    </w:p>
+    <w:p>
+      <w:r>
+        <w:t xml:space="preserve">        "</w:t>
+      </w:r>
+      <w:proofErr w:type="spellStart"/>
+      <w:proofErr w:type="gramStart"/>
+      <w:r>
+        <w:t>societyVisitorHeaderId</w:t>
+      </w:r>
+      <w:proofErr w:type="spellEnd"/>
+      <w:proofErr w:type="gramEnd"/>
+      <w:r>
+        <w:t>": 0,</w:t>
+      </w:r>
+    </w:p>
+    <w:p>
+      <w:r>
+        <w:t xml:space="preserve">        "</w:t>
+      </w:r>
+      <w:proofErr w:type="spellStart"/>
+      <w:proofErr w:type="gramStart"/>
+      <w:r>
+        <w:t>staffTypeCd</w:t>
+      </w:r>
+      <w:proofErr w:type="spellEnd"/>
+      <w:proofErr w:type="gramEnd"/>
+      <w:r>
+        <w:t>": 0,</w:t>
+      </w:r>
+    </w:p>
+    <w:p>
+      <w:r>
+        <w:t xml:space="preserve">        "</w:t>
+      </w:r>
+      <w:proofErr w:type="spellStart"/>
+      <w:proofErr w:type="gramStart"/>
+      <w:r>
+        <w:t>visitorPhoto</w:t>
+      </w:r>
+      <w:proofErr w:type="spellEnd"/>
+      <w:proofErr w:type="gramEnd"/>
+      <w:r>
+        <w:t>": null</w:t>
+      </w:r>
+    </w:p>
+    <w:p>
+      <w:r>
+        <w:t xml:space="preserve">      }</w:t>
+      </w:r>
+    </w:p>
+    <w:p>
+      <w:r>
+        <w:t xml:space="preserve">    ],</w:t>
+      </w:r>
+    </w:p>
+    <w:p>
+      <w:r>
+        <w:t xml:space="preserve">    "</w:t>
+      </w:r>
+      <w:proofErr w:type="spellStart"/>
+      <w:proofErr w:type="gramStart"/>
+      <w:r>
+        <w:t>paginationDetails</w:t>
+      </w:r>
+      <w:proofErr w:type="spellEnd"/>
+      <w:proofErr w:type="gramEnd"/>
+      <w:r>
+        <w:t>": {</w:t>
+      </w:r>
+    </w:p>
+    <w:p>
+      <w:r>
+        <w:t xml:space="preserve">      "</w:t>
+      </w:r>
+      <w:proofErr w:type="spellStart"/>
+      <w:proofErr w:type="gramStart"/>
+      <w:r>
+        <w:t>totalCount</w:t>
+      </w:r>
+      <w:proofErr w:type="spellEnd"/>
+      <w:proofErr w:type="gramEnd"/>
+      <w:r>
+        <w:t>": 6,</w:t>
+      </w:r>
+    </w:p>
+    <w:p>
+      <w:r>
+        <w:t xml:space="preserve">      "</w:t>
+      </w:r>
+      <w:proofErr w:type="spellStart"/>
+      <w:proofErr w:type="gramStart"/>
+      <w:r>
+        <w:t>pageNum</w:t>
+      </w:r>
+      <w:proofErr w:type="spellEnd"/>
+      <w:proofErr w:type="gramEnd"/>
+      <w:r>
+        <w:t>": 1,</w:t>
+      </w:r>
+    </w:p>
+    <w:p>
+      <w:r>
+        <w:t xml:space="preserve">      "</w:t>
+      </w:r>
+      <w:proofErr w:type="spellStart"/>
+      <w:proofErr w:type="gramStart"/>
+      <w:r>
+        <w:t>maxRecordsPerPage</w:t>
+      </w:r>
+      <w:proofErr w:type="spellEnd"/>
+      <w:proofErr w:type="gramEnd"/>
+      <w:r>
+        <w:t>": 2</w:t>
+      </w:r>
+    </w:p>
+    <w:p>
+      <w:r>
+        <w:t xml:space="preserve">    }</w:t>
+      </w:r>
+    </w:p>
+    <w:p>
+      <w:r>
+        <w:t xml:space="preserve">  },</w:t>
+      </w:r>
+    </w:p>
+    <w:p>
+      <w:r>
+        <w:t xml:space="preserve">  "</w:t>
+      </w:r>
+      <w:proofErr w:type="spellStart"/>
+      <w:proofErr w:type="gramStart"/>
+      <w:r>
+        <w:t>dlvryServicesVisitDtlResponse</w:t>
+      </w:r>
+      <w:proofErr w:type="spellEnd"/>
+      <w:proofErr w:type="gramEnd"/>
+      <w:r>
+        <w:t>": {</w:t>
+      </w:r>
+    </w:p>
+    <w:p>
+      <w:r>
+        <w:t xml:space="preserve">    "</w:t>
+      </w:r>
+      <w:proofErr w:type="spellStart"/>
+      <w:proofErr w:type="gramStart"/>
+      <w:r>
+        <w:t>dlvryServicesVisitDtls</w:t>
+      </w:r>
+      <w:proofErr w:type="spellEnd"/>
+      <w:proofErr w:type="gramEnd"/>
+      <w:r>
+        <w:t>": [</w:t>
+      </w:r>
+    </w:p>
+    <w:p>
+      <w:r>
+        <w:t xml:space="preserve">      {</w:t>
+      </w:r>
+    </w:p>
+    <w:p>
+      <w:r>
+        <w:t xml:space="preserve">        "</w:t>
+      </w:r>
+      <w:proofErr w:type="spellStart"/>
+      <w:proofErr w:type="gramStart"/>
+      <w:r>
+        <w:t>updatedImg</w:t>
+      </w:r>
+      <w:proofErr w:type="spellEnd"/>
+      <w:proofErr w:type="gramEnd"/>
+      <w:r>
+        <w:t>": null,</w:t>
+      </w:r>
+    </w:p>
+    <w:p>
+      <w:r>
+        <w:t xml:space="preserve">        "</w:t>
+      </w:r>
+      <w:proofErr w:type="spellStart"/>
+      <w:proofErr w:type="gramStart"/>
+      <w:r>
+        <w:t>updatedIdImg</w:t>
+      </w:r>
+      <w:proofErr w:type="spellEnd"/>
+      <w:proofErr w:type="gramEnd"/>
+      <w:r>
+        <w:t>": null,</w:t>
+      </w:r>
+    </w:p>
+    <w:p>
+      <w:r>
+        <w:t xml:space="preserve">        "</w:t>
+      </w:r>
+      <w:proofErr w:type="spellStart"/>
+      <w:proofErr w:type="gramStart"/>
+      <w:r>
+        <w:t>isCntcNumUpdated</w:t>
+      </w:r>
+      <w:proofErr w:type="spellEnd"/>
+      <w:proofErr w:type="gramEnd"/>
+      <w:r>
+        <w:t>": null,</w:t>
+      </w:r>
+    </w:p>
+    <w:p>
+      <w:r>
+        <w:t xml:space="preserve">        "</w:t>
+      </w:r>
+      <w:proofErr w:type="spellStart"/>
+      <w:proofErr w:type="gramStart"/>
+      <w:r>
+        <w:t>visitorHeaderId</w:t>
+      </w:r>
+      <w:proofErr w:type="spellEnd"/>
+      <w:proofErr w:type="gramEnd"/>
+      <w:r>
+        <w:t>": 0,</w:t>
+      </w:r>
+    </w:p>
+    <w:p>
+      <w:r>
+        <w:t xml:space="preserve">        "</w:t>
+      </w:r>
+      <w:proofErr w:type="spellStart"/>
+      <w:proofErr w:type="gramStart"/>
+      <w:r>
+        <w:t>societyDtlsId</w:t>
+      </w:r>
+      <w:proofErr w:type="spellEnd"/>
+      <w:proofErr w:type="gramEnd"/>
+      <w:r>
+        <w:t>": 0,</w:t>
+      </w:r>
+    </w:p>
+    <w:p>
+      <w:r>
+        <w:t xml:space="preserve">        "</w:t>
+      </w:r>
+      <w:proofErr w:type="spellStart"/>
+      <w:proofErr w:type="gramStart"/>
+      <w:r>
+        <w:t>firstNm</w:t>
+      </w:r>
+      <w:proofErr w:type="spellEnd"/>
+      <w:proofErr w:type="gramEnd"/>
+      <w:r>
+        <w:t>": null,</w:t>
+      </w:r>
+    </w:p>
+    <w:p>
+      <w:r>
+        <w:t xml:space="preserve">        "</w:t>
+      </w:r>
+      <w:proofErr w:type="spellStart"/>
+      <w:proofErr w:type="gramStart"/>
+      <w:r>
+        <w:t>lastNm</w:t>
+      </w:r>
+      <w:proofErr w:type="spellEnd"/>
+      <w:proofErr w:type="gramEnd"/>
+      <w:r>
+        <w:t>": null,</w:t>
+      </w:r>
+    </w:p>
+    <w:p>
+      <w:r>
+        <w:t xml:space="preserve">        "</w:t>
+      </w:r>
+      <w:proofErr w:type="spellStart"/>
+      <w:proofErr w:type="gramStart"/>
+      <w:r>
+        <w:t>cntcNum</w:t>
+      </w:r>
+      <w:proofErr w:type="spellEnd"/>
+      <w:proofErr w:type="gramEnd"/>
+      <w:r>
+        <w:t>": null,</w:t>
+      </w:r>
+    </w:p>
+    <w:p>
+      <w:r>
+        <w:t xml:space="preserve">        "</w:t>
+      </w:r>
+      <w:proofErr w:type="spellStart"/>
+      <w:proofErr w:type="gramStart"/>
+      <w:r>
+        <w:t>isCnctcNumVerified</w:t>
+      </w:r>
+      <w:proofErr w:type="spellEnd"/>
+      <w:proofErr w:type="gramEnd"/>
+      <w:r>
+        <w:t>": null,</w:t>
+      </w:r>
+    </w:p>
+    <w:p>
+      <w:r>
+        <w:t xml:space="preserve">        "</w:t>
+      </w:r>
+      <w:proofErr w:type="spellStart"/>
+      <w:proofErr w:type="gramStart"/>
+      <w:r>
+        <w:t>addr</w:t>
+      </w:r>
+      <w:proofErr w:type="spellEnd"/>
+      <w:proofErr w:type="gramEnd"/>
+      <w:r>
+        <w:t>": null,</w:t>
+      </w:r>
+    </w:p>
+    <w:p>
+      <w:r>
+        <w:lastRenderedPageBreak/>
+        <w:t xml:space="preserve">        "</w:t>
+      </w:r>
+      <w:proofErr w:type="spellStart"/>
+      <w:proofErr w:type="gramStart"/>
+      <w:r>
+        <w:t>pincode</w:t>
+      </w:r>
+      <w:proofErr w:type="spellEnd"/>
+      <w:proofErr w:type="gramEnd"/>
+      <w:r>
+        <w:t>": null,</w:t>
+      </w:r>
+    </w:p>
+    <w:p>
+      <w:r>
+        <w:t xml:space="preserve">        "</w:t>
+      </w:r>
+      <w:proofErr w:type="spellStart"/>
+      <w:proofErr w:type="gramStart"/>
+      <w:r>
+        <w:t>vehicleNo</w:t>
+      </w:r>
+      <w:proofErr w:type="spellEnd"/>
+      <w:proofErr w:type="gramEnd"/>
+      <w:r>
+        <w:t>": null,</w:t>
+      </w:r>
+    </w:p>
+    <w:p>
+      <w:r>
+        <w:t xml:space="preserve">        "</w:t>
+      </w:r>
+      <w:proofErr w:type="gramStart"/>
+      <w:r>
+        <w:t>photo</w:t>
+      </w:r>
+      <w:proofErr w:type="gramEnd"/>
+      <w:r>
+        <w:t>": null,</w:t>
+      </w:r>
+    </w:p>
+    <w:p>
+      <w:r>
+        <w:t xml:space="preserve">        "</w:t>
+      </w:r>
+      <w:proofErr w:type="spellStart"/>
+      <w:proofErr w:type="gramStart"/>
+      <w:r>
+        <w:t>idImg</w:t>
+      </w:r>
+      <w:proofErr w:type="spellEnd"/>
+      <w:proofErr w:type="gramEnd"/>
+      <w:r>
+        <w:t>": null,</w:t>
+      </w:r>
+    </w:p>
+    <w:p>
+      <w:r>
+        <w:t xml:space="preserve">        "</w:t>
+      </w:r>
+      <w:proofErr w:type="spellStart"/>
+      <w:proofErr w:type="gramStart"/>
+      <w:r>
+        <w:t>visitorTypeCd</w:t>
+      </w:r>
+      <w:proofErr w:type="spellEnd"/>
+      <w:proofErr w:type="gramEnd"/>
+      <w:r>
+        <w:t>": 0,</w:t>
+      </w:r>
+    </w:p>
+    <w:p>
+      <w:r>
+        <w:t xml:space="preserve">        "</w:t>
+      </w:r>
+      <w:proofErr w:type="spellStart"/>
+      <w:proofErr w:type="gramStart"/>
+      <w:r>
+        <w:t>createdTs</w:t>
+      </w:r>
+      <w:proofErr w:type="spellEnd"/>
+      <w:proofErr w:type="gramEnd"/>
+      <w:r>
+        <w:t>": null,</w:t>
+      </w:r>
+    </w:p>
+    <w:p>
+      <w:r>
+        <w:t xml:space="preserve">        "</w:t>
+      </w:r>
+      <w:proofErr w:type="spellStart"/>
+      <w:proofErr w:type="gramStart"/>
+      <w:r>
+        <w:t>modifiedTs</w:t>
+      </w:r>
+      <w:proofErr w:type="spellEnd"/>
+      <w:proofErr w:type="gramEnd"/>
+      <w:r>
+        <w:t>": null,</w:t>
+      </w:r>
+    </w:p>
+    <w:p>
+      <w:r>
+        <w:t xml:space="preserve">        "</w:t>
+      </w:r>
+      <w:proofErr w:type="spellStart"/>
+      <w:proofErr w:type="gramStart"/>
+      <w:r>
+        <w:t>createdBy</w:t>
+      </w:r>
+      <w:proofErr w:type="spellEnd"/>
+      <w:proofErr w:type="gramEnd"/>
+      <w:r>
+        <w:t>": null,</w:t>
+      </w:r>
+    </w:p>
+    <w:p>
+      <w:r>
+        <w:t xml:space="preserve">        "</w:t>
+      </w:r>
+      <w:proofErr w:type="spellStart"/>
+      <w:proofErr w:type="gramStart"/>
+      <w:r>
+        <w:t>modifiedBy</w:t>
+      </w:r>
+      <w:proofErr w:type="spellEnd"/>
+      <w:proofErr w:type="gramEnd"/>
+      <w:r>
+        <w:t>": null,</w:t>
+      </w:r>
+    </w:p>
+    <w:p>
+      <w:r>
+        <w:t xml:space="preserve">        "</w:t>
+      </w:r>
+      <w:proofErr w:type="spellStart"/>
+      <w:proofErr w:type="gramStart"/>
+      <w:r>
+        <w:t>dlvryServicesDtlsId</w:t>
+      </w:r>
+      <w:proofErr w:type="spellEnd"/>
+      <w:proofErr w:type="gramEnd"/>
+      <w:r>
+        <w:t>": 0,</w:t>
+      </w:r>
+    </w:p>
+    <w:p>
+      <w:r>
+        <w:t xml:space="preserve">        "</w:t>
+      </w:r>
+      <w:proofErr w:type="spellStart"/>
+      <w:proofErr w:type="gramStart"/>
+      <w:r>
+        <w:t>accompainedBy</w:t>
+      </w:r>
+      <w:proofErr w:type="spellEnd"/>
+      <w:proofErr w:type="gramEnd"/>
+      <w:r>
+        <w:t>": 0,</w:t>
+      </w:r>
+    </w:p>
+    <w:p>
+      <w:r>
+        <w:t xml:space="preserve">        "</w:t>
+      </w:r>
+      <w:proofErr w:type="spellStart"/>
+      <w:proofErr w:type="gramStart"/>
+      <w:r>
+        <w:t>agencyNm</w:t>
+      </w:r>
+      <w:proofErr w:type="spellEnd"/>
+      <w:proofErr w:type="gramEnd"/>
+      <w:r>
+        <w:t>": null,</w:t>
+      </w:r>
+    </w:p>
+    <w:p>
+      <w:r>
+        <w:t xml:space="preserve">        "</w:t>
+      </w:r>
+      <w:proofErr w:type="spellStart"/>
+      <w:proofErr w:type="gramStart"/>
+      <w:r>
+        <w:t>entryTime</w:t>
+      </w:r>
+      <w:proofErr w:type="spellEnd"/>
+      <w:proofErr w:type="gramEnd"/>
+      <w:r>
+        <w:t>": null,</w:t>
+      </w:r>
+    </w:p>
+    <w:p>
+      <w:r>
+        <w:t xml:space="preserve">        "</w:t>
+      </w:r>
+      <w:proofErr w:type="spellStart"/>
+      <w:proofErr w:type="gramStart"/>
+      <w:r>
+        <w:t>expExitTime</w:t>
+      </w:r>
+      <w:proofErr w:type="spellEnd"/>
+      <w:proofErr w:type="gramEnd"/>
+      <w:r>
+        <w:t>": null,</w:t>
+      </w:r>
+    </w:p>
+    <w:p>
+      <w:r>
+        <w:t xml:space="preserve">        "</w:t>
+      </w:r>
+      <w:proofErr w:type="spellStart"/>
+      <w:proofErr w:type="gramStart"/>
+      <w:r>
+        <w:t>idCardPhoto</w:t>
+      </w:r>
+      <w:proofErr w:type="spellEnd"/>
+      <w:proofErr w:type="gramEnd"/>
+      <w:r>
+        <w:t>": null,</w:t>
+      </w:r>
+    </w:p>
+    <w:p>
+      <w:r>
+        <w:t xml:space="preserve">        "</w:t>
+      </w:r>
+      <w:proofErr w:type="spellStart"/>
+      <w:proofErr w:type="gramStart"/>
+      <w:r>
+        <w:t>societyMemberFlatHeaderId</w:t>
+      </w:r>
+      <w:proofErr w:type="spellEnd"/>
+      <w:proofErr w:type="gramEnd"/>
+      <w:r>
+        <w:t>": 0,</w:t>
+      </w:r>
+    </w:p>
+    <w:p>
+      <w:r>
+        <w:t xml:space="preserve">        "</w:t>
+      </w:r>
+      <w:proofErr w:type="spellStart"/>
+      <w:proofErr w:type="gramStart"/>
+      <w:r>
+        <w:t>visitorPhoto</w:t>
+      </w:r>
+      <w:proofErr w:type="spellEnd"/>
+      <w:proofErr w:type="gramEnd"/>
+      <w:r>
+        <w:t>": null</w:t>
+      </w:r>
+    </w:p>
+    <w:p>
+      <w:r>
+        <w:t xml:space="preserve">      }</w:t>
+      </w:r>
+    </w:p>
+    <w:p>
+      <w:r>
+        <w:t xml:space="preserve">    ],</w:t>
+      </w:r>
+    </w:p>
+    <w:p>
+      <w:r>
+        <w:t xml:space="preserve">    "</w:t>
+      </w:r>
+      <w:proofErr w:type="spellStart"/>
+      <w:proofErr w:type="gramStart"/>
+      <w:r>
+        <w:t>paginationDetails</w:t>
+      </w:r>
+      <w:proofErr w:type="spellEnd"/>
+      <w:proofErr w:type="gramEnd"/>
+      <w:r>
+        <w:t>": {</w:t>
+      </w:r>
+    </w:p>
+    <w:p>
+      <w:r>
+        <w:t xml:space="preserve">      "</w:t>
+      </w:r>
+      <w:proofErr w:type="spellStart"/>
+      <w:proofErr w:type="gramStart"/>
+      <w:r>
+        <w:t>totalCount</w:t>
+      </w:r>
+      <w:proofErr w:type="spellEnd"/>
+      <w:proofErr w:type="gramEnd"/>
+      <w:r>
+        <w:t>": 6,</w:t>
+      </w:r>
+    </w:p>
+    <w:p>
+      <w:r>
+        <w:t xml:space="preserve">      "</w:t>
+      </w:r>
+      <w:proofErr w:type="spellStart"/>
+      <w:proofErr w:type="gramStart"/>
+      <w:r>
+        <w:t>pageNum</w:t>
+      </w:r>
+      <w:proofErr w:type="spellEnd"/>
+      <w:proofErr w:type="gramEnd"/>
+      <w:r>
+        <w:t>": 1,</w:t>
+      </w:r>
+    </w:p>
+    <w:p>
+      <w:r>
+        <w:t xml:space="preserve">      "</w:t>
+      </w:r>
+      <w:proofErr w:type="spellStart"/>
+      <w:proofErr w:type="gramStart"/>
+      <w:r>
+        <w:t>maxRecordsPerPage</w:t>
+      </w:r>
+      <w:proofErr w:type="spellEnd"/>
+      <w:proofErr w:type="gramEnd"/>
+      <w:r>
+        <w:t>": 2</w:t>
+      </w:r>
+    </w:p>
+    <w:p>
+      <w:r>
+        <w:t xml:space="preserve">    }</w:t>
+      </w:r>
+    </w:p>
+    <w:p>
+      <w:r>
+        <w:t xml:space="preserve">  },</w:t>
+      </w:r>
+    </w:p>
+    <w:p>
+      <w:r>
+        <w:lastRenderedPageBreak/>
+        <w:t xml:space="preserve">  "</w:t>
+      </w:r>
+      <w:proofErr w:type="spellStart"/>
+      <w:proofErr w:type="gramStart"/>
+      <w:r>
+        <w:t>responseMessage</w:t>
+      </w:r>
+      <w:proofErr w:type="spellEnd"/>
+      <w:proofErr w:type="gramEnd"/>
+      <w:r>
+        <w:t>": {</w:t>
+      </w:r>
+    </w:p>
+    <w:p>
+      <w:r>
+        <w:t xml:space="preserve">    "</w:t>
+      </w:r>
+      <w:proofErr w:type="gramStart"/>
+      <w:r>
+        <w:t>status</w:t>
+      </w:r>
+      <w:proofErr w:type="gramEnd"/>
+      <w:r>
+        <w:t>": "200",</w:t>
+      </w:r>
+    </w:p>
+    <w:p>
+      <w:r>
+        <w:t xml:space="preserve">    "</w:t>
+      </w:r>
+      <w:proofErr w:type="gramStart"/>
+      <w:r>
+        <w:t>message</w:t>
+      </w:r>
+      <w:proofErr w:type="gramEnd"/>
+      <w:r>
+        <w:t>": "OK",</w:t>
+      </w:r>
+    </w:p>
+    <w:p>
+      <w:r>
+        <w:t xml:space="preserve">    "</w:t>
+      </w:r>
+      <w:proofErr w:type="spellStart"/>
+      <w:proofErr w:type="gramStart"/>
+      <w:r>
+        <w:t>apiVersion</w:t>
+      </w:r>
+      <w:proofErr w:type="spellEnd"/>
+      <w:proofErr w:type="gramEnd"/>
+      <w:r>
+        <w:t>": null</w:t>
+      </w:r>
+    </w:p>
+    <w:p>
+      <w:r>
+        <w:t xml:space="preserve">  }</w:t>
+      </w:r>
+    </w:p>
+    <w:p>
+      <w:r>
+        <w:t>}</w:t>
+      </w:r>
+    </w:p>
     <w:sectPr>
       <w:pgSz w:w="12240" w:h="15840"/>
       <w:pgMar w:top="1440" w:right="1440" w:bottom="1440" w:left="1440" w:header="720" w:footer="720" w:gutter="0"/>

</xml_diff>

<commit_message>
Added Todays visit dtls api
</commit_message>
<xml_diff>
--- a/API Doc.docx
+++ b/API Doc.docx
@@ -47,7 +47,7 @@
           <w:r>
             <w:fldChar w:fldCharType="separate"/>
           </w:r>
-          <w:hyperlink w:anchor="_Toc471575873" w:history="1">
+          <w:hyperlink w:anchor="_Toc471576257" w:history="1">
             <w:r>
               <w:rPr>
                 <w:rStyle w:val="Hyperlink"/>
@@ -74,7 +74,7 @@
                 <w:noProof/>
                 <w:webHidden/>
               </w:rPr>
-              <w:instrText xml:space="preserve"> PAGEREF _Toc471575873 \h </w:instrText>
+              <w:instrText xml:space="preserve"> PAGEREF _Toc471576257 \h </w:instrText>
             </w:r>
             <w:r>
               <w:rPr>
@@ -116,7 +116,7 @@
               <w:noProof/>
             </w:rPr>
           </w:pPr>
-          <w:hyperlink w:anchor="_Toc471575874" w:history="1">
+          <w:hyperlink w:anchor="_Toc471576258" w:history="1">
             <w:r>
               <w:rPr>
                 <w:rStyle w:val="Hyperlink"/>
@@ -143,7 +143,7 @@
                 <w:noProof/>
                 <w:webHidden/>
               </w:rPr>
-              <w:instrText xml:space="preserve"> PAGEREF _Toc471575874 \h </w:instrText>
+              <w:instrText xml:space="preserve"> PAGEREF _Toc471576258 \h </w:instrText>
             </w:r>
             <w:r>
               <w:rPr>
@@ -185,7 +185,7 @@
               <w:noProof/>
             </w:rPr>
           </w:pPr>
-          <w:hyperlink w:anchor="_Toc471575875" w:history="1">
+          <w:hyperlink w:anchor="_Toc471576259" w:history="1">
             <w:r>
               <w:rPr>
                 <w:rStyle w:val="Hyperlink"/>
@@ -212,7 +212,7 @@
                 <w:noProof/>
                 <w:webHidden/>
               </w:rPr>
-              <w:instrText xml:space="preserve"> PAGEREF _Toc471575875 \h </w:instrText>
+              <w:instrText xml:space="preserve"> PAGEREF _Toc471576259 \h </w:instrText>
             </w:r>
             <w:r>
               <w:rPr>
@@ -254,7 +254,7 @@
               <w:noProof/>
             </w:rPr>
           </w:pPr>
-          <w:hyperlink w:anchor="_Toc471575876" w:history="1">
+          <w:hyperlink w:anchor="_Toc471576260" w:history="1">
             <w:r>
               <w:rPr>
                 <w:rStyle w:val="Hyperlink"/>
@@ -281,7 +281,7 @@
                 <w:noProof/>
                 <w:webHidden/>
               </w:rPr>
-              <w:instrText xml:space="preserve"> PAGEREF _Toc471575876 \h </w:instrText>
+              <w:instrText xml:space="preserve"> PAGEREF _Toc471576260 \h </w:instrText>
             </w:r>
             <w:r>
               <w:rPr>
@@ -323,7 +323,7 @@
               <w:noProof/>
             </w:rPr>
           </w:pPr>
-          <w:hyperlink w:anchor="_Toc471575877" w:history="1">
+          <w:hyperlink w:anchor="_Toc471576261" w:history="1">
             <w:r>
               <w:rPr>
                 <w:rStyle w:val="Hyperlink"/>
@@ -350,7 +350,7 @@
                 <w:noProof/>
                 <w:webHidden/>
               </w:rPr>
-              <w:instrText xml:space="preserve"> PAGEREF _Toc471575877 \h </w:instrText>
+              <w:instrText xml:space="preserve"> PAGEREF _Toc471576261 \h </w:instrText>
             </w:r>
             <w:r>
               <w:rPr>
@@ -392,7 +392,7 @@
               <w:noProof/>
             </w:rPr>
           </w:pPr>
-          <w:hyperlink w:anchor="_Toc471575878" w:history="1">
+          <w:hyperlink w:anchor="_Toc471576262" w:history="1">
             <w:r>
               <w:rPr>
                 <w:rStyle w:val="Hyperlink"/>
@@ -419,7 +419,7 @@
                 <w:noProof/>
                 <w:webHidden/>
               </w:rPr>
-              <w:instrText xml:space="preserve"> PAGEREF _Toc471575878 \h </w:instrText>
+              <w:instrText xml:space="preserve"> PAGEREF _Toc471576262 \h </w:instrText>
             </w:r>
             <w:r>
               <w:rPr>
@@ -461,7 +461,7 @@
               <w:noProof/>
             </w:rPr>
           </w:pPr>
-          <w:hyperlink w:anchor="_Toc471575879" w:history="1">
+          <w:hyperlink w:anchor="_Toc471576263" w:history="1">
             <w:r>
               <w:rPr>
                 <w:rStyle w:val="Hyperlink"/>
@@ -488,7 +488,7 @@
                 <w:noProof/>
                 <w:webHidden/>
               </w:rPr>
-              <w:instrText xml:space="preserve"> PAGEREF _Toc471575879 \h </w:instrText>
+              <w:instrText xml:space="preserve"> PAGEREF _Toc471576263 \h </w:instrText>
             </w:r>
             <w:r>
               <w:rPr>
@@ -530,7 +530,7 @@
               <w:noProof/>
             </w:rPr>
           </w:pPr>
-          <w:hyperlink w:anchor="_Toc471575880" w:history="1">
+          <w:hyperlink w:anchor="_Toc471576264" w:history="1">
             <w:r>
               <w:rPr>
                 <w:rStyle w:val="Hyperlink"/>
@@ -557,7 +557,7 @@
                 <w:noProof/>
                 <w:webHidden/>
               </w:rPr>
-              <w:instrText xml:space="preserve"> PAGEREF _Toc471575880 \h </w:instrText>
+              <w:instrText xml:space="preserve"> PAGEREF _Toc471576264 \h </w:instrText>
             </w:r>
             <w:r>
               <w:rPr>
@@ -599,7 +599,7 @@
               <w:noProof/>
             </w:rPr>
           </w:pPr>
-          <w:hyperlink w:anchor="_Toc471575881" w:history="1">
+          <w:hyperlink w:anchor="_Toc471576265" w:history="1">
             <w:r>
               <w:rPr>
                 <w:rStyle w:val="Hyperlink"/>
@@ -626,7 +626,7 @@
                 <w:noProof/>
                 <w:webHidden/>
               </w:rPr>
-              <w:instrText xml:space="preserve"> PAGEREF _Toc471575881 \h </w:instrText>
+              <w:instrText xml:space="preserve"> PAGEREF _Toc471576265 \h </w:instrText>
             </w:r>
             <w:r>
               <w:rPr>
@@ -668,7 +668,7 @@
               <w:noProof/>
             </w:rPr>
           </w:pPr>
-          <w:hyperlink w:anchor="_Toc471575882" w:history="1">
+          <w:hyperlink w:anchor="_Toc471576266" w:history="1">
             <w:r>
               <w:rPr>
                 <w:rStyle w:val="Hyperlink"/>
@@ -695,7 +695,7 @@
                 <w:noProof/>
                 <w:webHidden/>
               </w:rPr>
-              <w:instrText xml:space="preserve"> PAGEREF _Toc471575882 \h </w:instrText>
+              <w:instrText xml:space="preserve"> PAGEREF _Toc471576266 \h </w:instrText>
             </w:r>
             <w:r>
               <w:rPr>
@@ -737,7 +737,7 @@
               <w:noProof/>
             </w:rPr>
           </w:pPr>
-          <w:hyperlink w:anchor="_Toc471575883" w:history="1">
+          <w:hyperlink w:anchor="_Toc471576267" w:history="1">
             <w:r>
               <w:rPr>
                 <w:rStyle w:val="Hyperlink"/>
@@ -764,7 +764,7 @@
                 <w:noProof/>
                 <w:webHidden/>
               </w:rPr>
-              <w:instrText xml:space="preserve"> PAGEREF _Toc471575883 \h </w:instrText>
+              <w:instrText xml:space="preserve"> PAGEREF _Toc471576267 \h </w:instrText>
             </w:r>
             <w:r>
               <w:rPr>
@@ -806,7 +806,7 @@
               <w:noProof/>
             </w:rPr>
           </w:pPr>
-          <w:hyperlink w:anchor="_Toc471575884" w:history="1">
+          <w:hyperlink w:anchor="_Toc471576268" w:history="1">
             <w:r>
               <w:rPr>
                 <w:rStyle w:val="Hyperlink"/>
@@ -833,7 +833,7 @@
                 <w:noProof/>
                 <w:webHidden/>
               </w:rPr>
-              <w:instrText xml:space="preserve"> PAGEREF _Toc471575884 \h </w:instrText>
+              <w:instrText xml:space="preserve"> PAGEREF _Toc471576268 \h </w:instrText>
             </w:r>
             <w:r>
               <w:rPr>
@@ -875,7 +875,7 @@
               <w:noProof/>
             </w:rPr>
           </w:pPr>
-          <w:hyperlink w:anchor="_Toc471575885" w:history="1">
+          <w:hyperlink w:anchor="_Toc471576269" w:history="1">
             <w:r>
               <w:rPr>
                 <w:rStyle w:val="Hyperlink"/>
@@ -902,7 +902,7 @@
                 <w:noProof/>
                 <w:webHidden/>
               </w:rPr>
-              <w:instrText xml:space="preserve"> PAGEREF _Toc471575885 \h </w:instrText>
+              <w:instrText xml:space="preserve"> PAGEREF _Toc471576269 \h </w:instrText>
             </w:r>
             <w:r>
               <w:rPr>
@@ -944,7 +944,7 @@
               <w:noProof/>
             </w:rPr>
           </w:pPr>
-          <w:hyperlink w:anchor="_Toc471575886" w:history="1">
+          <w:hyperlink w:anchor="_Toc471576270" w:history="1">
             <w:r>
               <w:rPr>
                 <w:rStyle w:val="Hyperlink"/>
@@ -971,7 +971,7 @@
                 <w:noProof/>
                 <w:webHidden/>
               </w:rPr>
-              <w:instrText xml:space="preserve"> PAGEREF _Toc471575886 \h </w:instrText>
+              <w:instrText xml:space="preserve"> PAGEREF _Toc471576270 \h </w:instrText>
             </w:r>
             <w:r>
               <w:rPr>
@@ -1013,7 +1013,7 @@
               <w:noProof/>
             </w:rPr>
           </w:pPr>
-          <w:hyperlink w:anchor="_Toc471575887" w:history="1">
+          <w:hyperlink w:anchor="_Toc471576271" w:history="1">
             <w:r>
               <w:rPr>
                 <w:rStyle w:val="Hyperlink"/>
@@ -1040,7 +1040,7 @@
                 <w:noProof/>
                 <w:webHidden/>
               </w:rPr>
-              <w:instrText xml:space="preserve"> PAGEREF _Toc471575887 \h </w:instrText>
+              <w:instrText xml:space="preserve"> PAGEREF _Toc471576271 \h </w:instrText>
             </w:r>
             <w:r>
               <w:rPr>
@@ -1082,7 +1082,7 @@
               <w:noProof/>
             </w:rPr>
           </w:pPr>
-          <w:hyperlink w:anchor="_Toc471575888" w:history="1">
+          <w:hyperlink w:anchor="_Toc471576272" w:history="1">
             <w:r>
               <w:rPr>
                 <w:rStyle w:val="Hyperlink"/>
@@ -1109,7 +1109,7 @@
                 <w:noProof/>
                 <w:webHidden/>
               </w:rPr>
-              <w:instrText xml:space="preserve"> PAGEREF _Toc471575888 \h </w:instrText>
+              <w:instrText xml:space="preserve"> PAGEREF _Toc471576272 \h </w:instrText>
             </w:r>
             <w:r>
               <w:rPr>
@@ -1151,7 +1151,7 @@
               <w:noProof/>
             </w:rPr>
           </w:pPr>
-          <w:hyperlink w:anchor="_Toc471575889" w:history="1">
+          <w:hyperlink w:anchor="_Toc471576273" w:history="1">
             <w:r>
               <w:rPr>
                 <w:rStyle w:val="Hyperlink"/>
@@ -1178,7 +1178,7 @@
                 <w:noProof/>
                 <w:webHidden/>
               </w:rPr>
-              <w:instrText xml:space="preserve"> PAGEREF _Toc471575889 \h </w:instrText>
+              <w:instrText xml:space="preserve"> PAGEREF _Toc471576273 \h </w:instrText>
             </w:r>
             <w:r>
               <w:rPr>
@@ -1220,7 +1220,7 @@
               <w:noProof/>
             </w:rPr>
           </w:pPr>
-          <w:hyperlink w:anchor="_Toc471575890" w:history="1">
+          <w:hyperlink w:anchor="_Toc471576274" w:history="1">
             <w:r>
               <w:rPr>
                 <w:rStyle w:val="Hyperlink"/>
@@ -1247,7 +1247,7 @@
                 <w:noProof/>
                 <w:webHidden/>
               </w:rPr>
-              <w:instrText xml:space="preserve"> PAGEREF _Toc471575890 \h </w:instrText>
+              <w:instrText xml:space="preserve"> PAGEREF _Toc471576274 \h </w:instrText>
             </w:r>
             <w:r>
               <w:rPr>
@@ -1289,7 +1289,7 @@
               <w:noProof/>
             </w:rPr>
           </w:pPr>
-          <w:hyperlink w:anchor="_Toc471575891" w:history="1">
+          <w:hyperlink w:anchor="_Toc471576275" w:history="1">
             <w:r>
               <w:rPr>
                 <w:rStyle w:val="Hyperlink"/>
@@ -1316,7 +1316,7 @@
                 <w:noProof/>
                 <w:webHidden/>
               </w:rPr>
-              <w:instrText xml:space="preserve"> PAGEREF _Toc471575891 \h </w:instrText>
+              <w:instrText xml:space="preserve"> PAGEREF _Toc471576275 \h </w:instrText>
             </w:r>
             <w:r>
               <w:rPr>
@@ -1358,7 +1358,7 @@
               <w:noProof/>
             </w:rPr>
           </w:pPr>
-          <w:hyperlink w:anchor="_Toc471575892" w:history="1">
+          <w:hyperlink w:anchor="_Toc471576276" w:history="1">
             <w:r>
               <w:rPr>
                 <w:rStyle w:val="Hyperlink"/>
@@ -1385,7 +1385,7 @@
                 <w:noProof/>
                 <w:webHidden/>
               </w:rPr>
-              <w:instrText xml:space="preserve"> PAGEREF _Toc471575892 \h </w:instrText>
+              <w:instrText xml:space="preserve"> PAGEREF _Toc471576276 \h </w:instrText>
             </w:r>
             <w:r>
               <w:rPr>
@@ -1427,7 +1427,7 @@
               <w:noProof/>
             </w:rPr>
           </w:pPr>
-          <w:hyperlink w:anchor="_Toc471575893" w:history="1">
+          <w:hyperlink w:anchor="_Toc471576277" w:history="1">
             <w:r>
               <w:rPr>
                 <w:rStyle w:val="Hyperlink"/>
@@ -1454,7 +1454,7 @@
                 <w:noProof/>
                 <w:webHidden/>
               </w:rPr>
-              <w:instrText xml:space="preserve"> PAGEREF _Toc471575893 \h </w:instrText>
+              <w:instrText xml:space="preserve"> PAGEREF _Toc471576277 \h </w:instrText>
             </w:r>
             <w:r>
               <w:rPr>
@@ -1486,6 +1486,75 @@
           </w:hyperlink>
         </w:p>
         <w:p>
+          <w:pPr>
+            <w:pStyle w:val="TOC1"/>
+            <w:tabs>
+              <w:tab w:val="right" w:leader="dot" w:pos="9350"/>
+            </w:tabs>
+            <w:rPr>
+              <w:rFonts w:eastAsiaTheme="minorEastAsia"/>
+              <w:noProof/>
+            </w:rPr>
+          </w:pPr>
+          <w:hyperlink w:anchor="_Toc471576278" w:history="1">
+            <w:r>
+              <w:rPr>
+                <w:rStyle w:val="Hyperlink"/>
+                <w:noProof/>
+              </w:rPr>
+              <w:t>GET TODAY’S VISIT DTLS</w:t>
+            </w:r>
+            <w:r>
+              <w:rPr>
+                <w:noProof/>
+                <w:webHidden/>
+              </w:rPr>
+              <w:tab/>
+            </w:r>
+            <w:r>
+              <w:rPr>
+                <w:noProof/>
+                <w:webHidden/>
+              </w:rPr>
+              <w:fldChar w:fldCharType="begin"/>
+            </w:r>
+            <w:r>
+              <w:rPr>
+                <w:noProof/>
+                <w:webHidden/>
+              </w:rPr>
+              <w:instrText xml:space="preserve"> PAGEREF _Toc471576278 \h </w:instrText>
+            </w:r>
+            <w:r>
+              <w:rPr>
+                <w:noProof/>
+                <w:webHidden/>
+              </w:rPr>
+            </w:r>
+            <w:r>
+              <w:rPr>
+                <w:noProof/>
+                <w:webHidden/>
+              </w:rPr>
+              <w:fldChar w:fldCharType="separate"/>
+            </w:r>
+            <w:r>
+              <w:rPr>
+                <w:noProof/>
+                <w:webHidden/>
+              </w:rPr>
+              <w:t>44</w:t>
+            </w:r>
+            <w:r>
+              <w:rPr>
+                <w:noProof/>
+                <w:webHidden/>
+              </w:rPr>
+              <w:fldChar w:fldCharType="end"/>
+            </w:r>
+          </w:hyperlink>
+        </w:p>
+        <w:p>
           <w:r>
             <w:fldChar w:fldCharType="end"/>
           </w:r>
@@ -1521,7 +1590,7 @@
         <w:pStyle w:val="Heading1"/>
       </w:pPr>
       <w:bookmarkStart w:id="0" w:name="_Toc471131844"/>
-      <w:bookmarkStart w:id="1" w:name="_Toc471575873"/>
+      <w:bookmarkStart w:id="1" w:name="_Toc471576257"/>
       <w:r>
         <w:t>SERVICE DETAILS:</w:t>
       </w:r>
@@ -1552,7 +1621,7 @@
       <w:pPr>
         <w:pStyle w:val="Heading1"/>
       </w:pPr>
-      <w:bookmarkStart w:id="2" w:name="_Toc471575874"/>
+      <w:bookmarkStart w:id="2" w:name="_Toc471576258"/>
       <w:r>
         <w:t>GET MASTER DATA BY VISITOR TYPE</w:t>
       </w:r>
@@ -1630,352 +1699,352 @@
     </w:p>
     <w:p>
       <w:r>
+        <w:lastRenderedPageBreak/>
         <w:t xml:space="preserve">RESPONSE JSON: </w:t>
       </w:r>
     </w:p>
     <w:p>
       <w:r>
+        <w:t>{</w:t>
+      </w:r>
+    </w:p>
+    <w:p>
+      <w:r>
+        <w:t xml:space="preserve">  "</w:t>
+      </w:r>
+      <w:proofErr w:type="spellStart"/>
+      <w:proofErr w:type="gramStart"/>
+      <w:r>
+        <w:t>vendorTypeMasterData</w:t>
+      </w:r>
+      <w:proofErr w:type="spellEnd"/>
+      <w:proofErr w:type="gramEnd"/>
+      <w:r>
+        <w:t>": [</w:t>
+      </w:r>
+    </w:p>
+    <w:p>
+      <w:r>
+        <w:t xml:space="preserve">    {</w:t>
+      </w:r>
+    </w:p>
+    <w:p>
+      <w:r>
+        <w:t xml:space="preserve">      "</w:t>
+      </w:r>
+      <w:proofErr w:type="spellStart"/>
+      <w:proofErr w:type="gramStart"/>
+      <w:r>
+        <w:t>masterDataId</w:t>
+      </w:r>
+      <w:proofErr w:type="spellEnd"/>
+      <w:proofErr w:type="gramEnd"/>
+      <w:r>
+        <w:t>": 1,</w:t>
+      </w:r>
+    </w:p>
+    <w:p>
+      <w:r>
+        <w:t xml:space="preserve">      "</w:t>
+      </w:r>
+      <w:proofErr w:type="gramStart"/>
+      <w:r>
+        <w:t>code</w:t>
+      </w:r>
+      <w:proofErr w:type="gramEnd"/>
+      <w:r>
+        <w:t>": null,</w:t>
+      </w:r>
+    </w:p>
+    <w:p>
+      <w:r>
+        <w:t xml:space="preserve">      "</w:t>
+      </w:r>
+      <w:proofErr w:type="spellStart"/>
+      <w:proofErr w:type="gramStart"/>
+      <w:r>
+        <w:t>createdBy</w:t>
+      </w:r>
+      <w:proofErr w:type="spellEnd"/>
+      <w:proofErr w:type="gramEnd"/>
+      <w:r>
+        <w:t>": null,</w:t>
+      </w:r>
+    </w:p>
+    <w:p>
+      <w:r>
+        <w:t xml:space="preserve">      "</w:t>
+      </w:r>
+      <w:proofErr w:type="spellStart"/>
+      <w:proofErr w:type="gramStart"/>
+      <w:r>
+        <w:t>createdTs</w:t>
+      </w:r>
+      <w:proofErr w:type="spellEnd"/>
+      <w:proofErr w:type="gramEnd"/>
+      <w:r>
+        <w:t>": 1482247094000,</w:t>
+      </w:r>
+    </w:p>
+    <w:p>
+      <w:r>
+        <w:t xml:space="preserve">      "</w:t>
+      </w:r>
+      <w:proofErr w:type="gramStart"/>
+      <w:r>
+        <w:t>description</w:t>
+      </w:r>
+      <w:proofErr w:type="gramEnd"/>
+      <w:r>
+        <w:t>": "Beautician",</w:t>
+      </w:r>
+    </w:p>
+    <w:p>
+      <w:r>
+        <w:t xml:space="preserve">      "</w:t>
+      </w:r>
+      <w:proofErr w:type="spellStart"/>
+      <w:proofErr w:type="gramStart"/>
+      <w:r>
+        <w:t>displayText</w:t>
+      </w:r>
+      <w:proofErr w:type="spellEnd"/>
+      <w:proofErr w:type="gramEnd"/>
+      <w:r>
+        <w:t>": "Beautician",</w:t>
+      </w:r>
+    </w:p>
+    <w:p>
+      <w:r>
+        <w:t xml:space="preserve">      "</w:t>
+      </w:r>
+      <w:proofErr w:type="spellStart"/>
+      <w:proofErr w:type="gramStart"/>
+      <w:r>
+        <w:t>grp</w:t>
+      </w:r>
+      <w:proofErr w:type="spellEnd"/>
+      <w:proofErr w:type="gramEnd"/>
+      <w:r>
+        <w:t>": "</w:t>
+      </w:r>
+      <w:proofErr w:type="spellStart"/>
+      <w:r>
+        <w:t>vendortype</w:t>
+      </w:r>
+      <w:proofErr w:type="spellEnd"/>
+      <w:r>
+        <w:t>",</w:t>
+      </w:r>
+    </w:p>
+    <w:p>
+      <w:r>
+        <w:t xml:space="preserve">      "</w:t>
+      </w:r>
+      <w:proofErr w:type="spellStart"/>
+      <w:proofErr w:type="gramStart"/>
+      <w:r>
+        <w:t>isActive</w:t>
+      </w:r>
+      <w:proofErr w:type="spellEnd"/>
+      <w:proofErr w:type="gramEnd"/>
+      <w:r>
+        <w:t>": "Y",</w:t>
+      </w:r>
+    </w:p>
+    <w:p>
+      <w:r>
+        <w:t xml:space="preserve">      "</w:t>
+      </w:r>
+      <w:proofErr w:type="spellStart"/>
+      <w:proofErr w:type="gramStart"/>
+      <w:r>
+        <w:t>modifiedBy</w:t>
+      </w:r>
+      <w:proofErr w:type="spellEnd"/>
+      <w:proofErr w:type="gramEnd"/>
+      <w:r>
+        <w:t>": null,</w:t>
+      </w:r>
+    </w:p>
+    <w:p>
+      <w:r>
+        <w:t xml:space="preserve">      "</w:t>
+      </w:r>
+      <w:proofErr w:type="spellStart"/>
+      <w:proofErr w:type="gramStart"/>
+      <w:r>
+        <w:t>modifiedTs</w:t>
+      </w:r>
+      <w:proofErr w:type="spellEnd"/>
+      <w:proofErr w:type="gramEnd"/>
+      <w:r>
+        <w:t>": 1483787392000,</w:t>
+      </w:r>
+    </w:p>
+    <w:p>
+      <w:r>
+        <w:t xml:space="preserve">      "</w:t>
+      </w:r>
+      <w:proofErr w:type="spellStart"/>
+      <w:proofErr w:type="gramStart"/>
+      <w:r>
+        <w:t>subGroup</w:t>
+      </w:r>
+      <w:proofErr w:type="spellEnd"/>
+      <w:proofErr w:type="gramEnd"/>
+      <w:r>
+        <w:t>": "</w:t>
+      </w:r>
+      <w:proofErr w:type="spellStart"/>
+      <w:r>
+        <w:t>vendortype.beautician</w:t>
+      </w:r>
+      <w:proofErr w:type="spellEnd"/>
+      <w:r>
+        <w:t>",</w:t>
+      </w:r>
+    </w:p>
+    <w:p>
+      <w:r>
+        <w:t xml:space="preserve">      "</w:t>
+      </w:r>
+      <w:proofErr w:type="gramStart"/>
+      <w:r>
+        <w:t>value</w:t>
+      </w:r>
+      <w:proofErr w:type="gramEnd"/>
+      <w:r>
+        <w:t>": null</w:t>
+      </w:r>
+    </w:p>
+    <w:p>
+      <w:r>
+        <w:t xml:space="preserve">    }</w:t>
+      </w:r>
+    </w:p>
+    <w:p>
+      <w:r>
+        <w:t xml:space="preserve">  ],</w:t>
+      </w:r>
+    </w:p>
+    <w:p>
+      <w:r>
+        <w:t xml:space="preserve">  "</w:t>
+      </w:r>
+      <w:proofErr w:type="spellStart"/>
+      <w:proofErr w:type="gramStart"/>
+      <w:r>
+        <w:t>visitPurposeMasterData</w:t>
+      </w:r>
+      <w:proofErr w:type="spellEnd"/>
+      <w:proofErr w:type="gramEnd"/>
+      <w:r>
+        <w:t>": [</w:t>
+      </w:r>
+    </w:p>
+    <w:p>
+      <w:r>
+        <w:t xml:space="preserve">    {</w:t>
+      </w:r>
+    </w:p>
+    <w:p>
+      <w:r>
+        <w:t xml:space="preserve">      "</w:t>
+      </w:r>
+      <w:proofErr w:type="spellStart"/>
+      <w:proofErr w:type="gramStart"/>
+      <w:r>
+        <w:t>masterDataId</w:t>
+      </w:r>
+      <w:proofErr w:type="spellEnd"/>
+      <w:proofErr w:type="gramEnd"/>
+      <w:r>
+        <w:t>": 6,</w:t>
+      </w:r>
+    </w:p>
+    <w:p>
+      <w:r>
+        <w:t xml:space="preserve">      "</w:t>
+      </w:r>
+      <w:proofErr w:type="gramStart"/>
+      <w:r>
+        <w:t>code</w:t>
+      </w:r>
+      <w:proofErr w:type="gramEnd"/>
+      <w:r>
+        <w:t>": null,</w:t>
+      </w:r>
+    </w:p>
+    <w:p>
+      <w:r>
+        <w:t xml:space="preserve">      "</w:t>
+      </w:r>
+      <w:proofErr w:type="spellStart"/>
+      <w:proofErr w:type="gramStart"/>
+      <w:r>
+        <w:t>createdBy</w:t>
+      </w:r>
+      <w:proofErr w:type="spellEnd"/>
+      <w:proofErr w:type="gramEnd"/>
+      <w:r>
+        <w:t>": null,</w:t>
+      </w:r>
+    </w:p>
+    <w:p>
+      <w:r>
+        <w:t xml:space="preserve">      "</w:t>
+      </w:r>
+      <w:proofErr w:type="spellStart"/>
+      <w:proofErr w:type="gramStart"/>
+      <w:r>
+        <w:t>createdTs</w:t>
+      </w:r>
+      <w:proofErr w:type="spellEnd"/>
+      <w:proofErr w:type="gramEnd"/>
+      <w:r>
+        <w:t>": 1482325377000,</w:t>
+      </w:r>
+    </w:p>
+    <w:p>
+      <w:r>
+        <w:t xml:space="preserve">      "</w:t>
+      </w:r>
+      <w:proofErr w:type="gramStart"/>
+      <w:r>
+        <w:t>description</w:t>
+      </w:r>
+      <w:proofErr w:type="gramEnd"/>
+      <w:r>
+        <w:t xml:space="preserve">": "Complaint Resolution </w:t>
+      </w:r>
+      <w:proofErr w:type="spellStart"/>
+      <w:r>
+        <w:t>desc</w:t>
+      </w:r>
+      <w:proofErr w:type="spellEnd"/>
+      <w:r>
+        <w:t>",</w:t>
+      </w:r>
+    </w:p>
+    <w:p>
+      <w:r>
         <w:lastRenderedPageBreak/>
-        <w:t>{</w:t>
-      </w:r>
-    </w:p>
-    <w:p>
-      <w:r>
-        <w:t xml:space="preserve">  "</w:t>
-      </w:r>
-      <w:proofErr w:type="spellStart"/>
-      <w:proofErr w:type="gramStart"/>
-      <w:r>
-        <w:t>vendorTypeMasterData</w:t>
-      </w:r>
-      <w:proofErr w:type="spellEnd"/>
-      <w:proofErr w:type="gramEnd"/>
-      <w:r>
-        <w:t>": [</w:t>
-      </w:r>
-    </w:p>
-    <w:p>
-      <w:r>
-        <w:t xml:space="preserve">    {</w:t>
-      </w:r>
-    </w:p>
-    <w:p>
-      <w:r>
         <w:t xml:space="preserve">      "</w:t>
       </w:r>
       <w:proofErr w:type="spellStart"/>
       <w:proofErr w:type="gramStart"/>
       <w:r>
-        <w:t>masterDataId</w:t>
-      </w:r>
-      <w:proofErr w:type="spellEnd"/>
-      <w:proofErr w:type="gramEnd"/>
-      <w:r>
-        <w:t>": 1,</w:t>
-      </w:r>
-    </w:p>
-    <w:p>
-      <w:r>
-        <w:t xml:space="preserve">      "</w:t>
-      </w:r>
-      <w:proofErr w:type="gramStart"/>
-      <w:r>
-        <w:t>code</w:t>
-      </w:r>
-      <w:proofErr w:type="gramEnd"/>
-      <w:r>
-        <w:t>": null,</w:t>
-      </w:r>
-    </w:p>
-    <w:p>
-      <w:r>
-        <w:t xml:space="preserve">      "</w:t>
-      </w:r>
-      <w:proofErr w:type="spellStart"/>
-      <w:proofErr w:type="gramStart"/>
-      <w:r>
-        <w:t>createdBy</w:t>
-      </w:r>
-      <w:proofErr w:type="spellEnd"/>
-      <w:proofErr w:type="gramEnd"/>
-      <w:r>
-        <w:t>": null,</w:t>
-      </w:r>
-    </w:p>
-    <w:p>
-      <w:r>
-        <w:t xml:space="preserve">      "</w:t>
-      </w:r>
-      <w:proofErr w:type="spellStart"/>
-      <w:proofErr w:type="gramStart"/>
-      <w:r>
-        <w:t>createdTs</w:t>
-      </w:r>
-      <w:proofErr w:type="spellEnd"/>
-      <w:proofErr w:type="gramEnd"/>
-      <w:r>
-        <w:t>": 1482247094000,</w:t>
-      </w:r>
-    </w:p>
-    <w:p>
-      <w:r>
-        <w:t xml:space="preserve">      "</w:t>
-      </w:r>
-      <w:proofErr w:type="gramStart"/>
-      <w:r>
-        <w:t>description</w:t>
-      </w:r>
-      <w:proofErr w:type="gramEnd"/>
-      <w:r>
-        <w:t>": "Beautician",</w:t>
-      </w:r>
-    </w:p>
-    <w:p>
-      <w:r>
-        <w:t xml:space="preserve">      "</w:t>
-      </w:r>
-      <w:proofErr w:type="spellStart"/>
-      <w:proofErr w:type="gramStart"/>
-      <w:r>
         <w:t>displayText</w:t>
       </w:r>
       <w:proofErr w:type="spellEnd"/>
       <w:proofErr w:type="gramEnd"/>
       <w:r>
-        <w:t>": "Beautician",</w:t>
-      </w:r>
-    </w:p>
-    <w:p>
-      <w:r>
-        <w:t xml:space="preserve">      "</w:t>
-      </w:r>
-      <w:proofErr w:type="spellStart"/>
-      <w:proofErr w:type="gramStart"/>
-      <w:r>
-        <w:t>grp</w:t>
-      </w:r>
-      <w:proofErr w:type="spellEnd"/>
-      <w:proofErr w:type="gramEnd"/>
-      <w:r>
-        <w:t>": "</w:t>
-      </w:r>
-      <w:proofErr w:type="spellStart"/>
-      <w:r>
-        <w:t>vendortype</w:t>
-      </w:r>
-      <w:proofErr w:type="spellEnd"/>
-      <w:r>
-        <w:t>",</w:t>
-      </w:r>
-    </w:p>
-    <w:p>
-      <w:r>
-        <w:t xml:space="preserve">      "</w:t>
-      </w:r>
-      <w:proofErr w:type="spellStart"/>
-      <w:proofErr w:type="gramStart"/>
-      <w:r>
-        <w:t>isActive</w:t>
-      </w:r>
-      <w:proofErr w:type="spellEnd"/>
-      <w:proofErr w:type="gramEnd"/>
-      <w:r>
-        <w:t>": "Y",</w:t>
-      </w:r>
-    </w:p>
-    <w:p>
-      <w:r>
-        <w:t xml:space="preserve">      "</w:t>
-      </w:r>
-      <w:proofErr w:type="spellStart"/>
-      <w:proofErr w:type="gramStart"/>
-      <w:r>
-        <w:t>modifiedBy</w:t>
-      </w:r>
-      <w:proofErr w:type="spellEnd"/>
-      <w:proofErr w:type="gramEnd"/>
-      <w:r>
-        <w:t>": null,</w:t>
-      </w:r>
-    </w:p>
-    <w:p>
-      <w:r>
-        <w:t xml:space="preserve">      "</w:t>
-      </w:r>
-      <w:proofErr w:type="spellStart"/>
-      <w:proofErr w:type="gramStart"/>
-      <w:r>
-        <w:t>modifiedTs</w:t>
-      </w:r>
-      <w:proofErr w:type="spellEnd"/>
-      <w:proofErr w:type="gramEnd"/>
-      <w:r>
-        <w:t>": 1483787392000,</w:t>
-      </w:r>
-    </w:p>
-    <w:p>
-      <w:r>
-        <w:t xml:space="preserve">      "</w:t>
-      </w:r>
-      <w:proofErr w:type="spellStart"/>
-      <w:proofErr w:type="gramStart"/>
-      <w:r>
-        <w:t>subGroup</w:t>
-      </w:r>
-      <w:proofErr w:type="spellEnd"/>
-      <w:proofErr w:type="gramEnd"/>
-      <w:r>
-        <w:t>": "</w:t>
-      </w:r>
-      <w:proofErr w:type="spellStart"/>
-      <w:r>
-        <w:t>vendortype.beautician</w:t>
-      </w:r>
-      <w:proofErr w:type="spellEnd"/>
-      <w:r>
-        <w:t>",</w:t>
-      </w:r>
-    </w:p>
-    <w:p>
-      <w:r>
-        <w:t xml:space="preserve">      "</w:t>
-      </w:r>
-      <w:proofErr w:type="gramStart"/>
-      <w:r>
-        <w:t>value</w:t>
-      </w:r>
-      <w:proofErr w:type="gramEnd"/>
-      <w:r>
-        <w:t>": null</w:t>
-      </w:r>
-    </w:p>
-    <w:p>
-      <w:r>
-        <w:t xml:space="preserve">    }</w:t>
-      </w:r>
-    </w:p>
-    <w:p>
-      <w:r>
-        <w:t xml:space="preserve">  ],</w:t>
-      </w:r>
-    </w:p>
-    <w:p>
-      <w:r>
-        <w:t xml:space="preserve">  "</w:t>
-      </w:r>
-      <w:proofErr w:type="spellStart"/>
-      <w:proofErr w:type="gramStart"/>
-      <w:r>
-        <w:t>visitPurposeMasterData</w:t>
-      </w:r>
-      <w:proofErr w:type="spellEnd"/>
-      <w:proofErr w:type="gramEnd"/>
-      <w:r>
-        <w:t>": [</w:t>
-      </w:r>
-    </w:p>
-    <w:p>
-      <w:r>
-        <w:t xml:space="preserve">    {</w:t>
-      </w:r>
-    </w:p>
-    <w:p>
-      <w:r>
-        <w:t xml:space="preserve">      "</w:t>
-      </w:r>
-      <w:proofErr w:type="spellStart"/>
-      <w:proofErr w:type="gramStart"/>
-      <w:r>
-        <w:t>masterDataId</w:t>
-      </w:r>
-      <w:proofErr w:type="spellEnd"/>
-      <w:proofErr w:type="gramEnd"/>
-      <w:r>
-        <w:t>": 6,</w:t>
-      </w:r>
-    </w:p>
-    <w:p>
-      <w:r>
-        <w:t xml:space="preserve">      "</w:t>
-      </w:r>
-      <w:proofErr w:type="gramStart"/>
-      <w:r>
-        <w:t>code</w:t>
-      </w:r>
-      <w:proofErr w:type="gramEnd"/>
-      <w:r>
-        <w:t>": null,</w:t>
-      </w:r>
-    </w:p>
-    <w:p>
-      <w:r>
-        <w:t xml:space="preserve">      "</w:t>
-      </w:r>
-      <w:proofErr w:type="spellStart"/>
-      <w:proofErr w:type="gramStart"/>
-      <w:r>
-        <w:t>createdBy</w:t>
-      </w:r>
-      <w:proofErr w:type="spellEnd"/>
-      <w:proofErr w:type="gramEnd"/>
-      <w:r>
-        <w:t>": null,</w:t>
-      </w:r>
-    </w:p>
-    <w:p>
-      <w:r>
-        <w:t xml:space="preserve">      "</w:t>
-      </w:r>
-      <w:proofErr w:type="spellStart"/>
-      <w:proofErr w:type="gramStart"/>
-      <w:r>
-        <w:t>createdTs</w:t>
-      </w:r>
-      <w:proofErr w:type="spellEnd"/>
-      <w:proofErr w:type="gramEnd"/>
-      <w:r>
-        <w:t>": 1482325377000,</w:t>
-      </w:r>
-    </w:p>
-    <w:p>
-      <w:r>
-        <w:t xml:space="preserve">      "</w:t>
-      </w:r>
-      <w:proofErr w:type="gramStart"/>
-      <w:r>
-        <w:t>description</w:t>
-      </w:r>
-      <w:proofErr w:type="gramEnd"/>
-      <w:r>
-        <w:t xml:space="preserve">": "Complaint Resolution </w:t>
-      </w:r>
-      <w:proofErr w:type="spellStart"/>
-      <w:r>
-        <w:t>desc</w:t>
-      </w:r>
-      <w:proofErr w:type="spellEnd"/>
-      <w:r>
-        <w:t>",</w:t>
-      </w:r>
-    </w:p>
-    <w:p>
-      <w:r>
-        <w:t xml:space="preserve">      "</w:t>
-      </w:r>
-      <w:proofErr w:type="spellStart"/>
-      <w:proofErr w:type="gramStart"/>
-      <w:r>
-        <w:t>displayText</w:t>
-      </w:r>
-      <w:proofErr w:type="spellEnd"/>
-      <w:proofErr w:type="gramEnd"/>
-      <w:r>
         <w:t>": "Complaint Resolution",</w:t>
       </w:r>
     </w:p>
     <w:p>
       <w:r>
-        <w:lastRenderedPageBreak/>
         <w:t xml:space="preserve">      "</w:t>
       </w:r>
       <w:proofErr w:type="spellStart"/>
@@ -2158,7 +2227,7 @@
       <w:pPr>
         <w:pStyle w:val="Heading1"/>
       </w:pPr>
-      <w:bookmarkStart w:id="3" w:name="_Toc471575875"/>
+      <w:bookmarkStart w:id="3" w:name="_Toc471576259"/>
       <w:r>
         <w:t>USER REGISTRATION</w:t>
       </w:r>
@@ -2272,6 +2341,7 @@
     </w:p>
     <w:p>
       <w:r>
+        <w:lastRenderedPageBreak/>
         <w:t>"</w:t>
       </w:r>
       <w:proofErr w:type="spellStart"/>
@@ -2545,6 +2615,7 @@
     <w:p/>
     <w:p>
       <w:r>
+        <w:lastRenderedPageBreak/>
         <w:t>}}</w:t>
       </w:r>
     </w:p>
@@ -3109,7 +3180,6 @@
     <w:p/>
     <w:p>
       <w:r>
-        <w:lastRenderedPageBreak/>
         <w:tab/>
         <w:t>},</w:t>
       </w:r>
@@ -3381,7 +3451,7 @@
       <w:pPr>
         <w:pStyle w:val="Heading1"/>
       </w:pPr>
-      <w:bookmarkStart w:id="4" w:name="_Toc471575876"/>
+      <w:bookmarkStart w:id="4" w:name="_Toc471576260"/>
       <w:r>
         <w:t>USER LOGIN</w:t>
       </w:r>
@@ -3845,7 +3915,7 @@
       <w:pPr>
         <w:pStyle w:val="Heading1"/>
       </w:pPr>
-      <w:bookmarkStart w:id="5" w:name="_Toc471575877"/>
+      <w:bookmarkStart w:id="5" w:name="_Toc471576261"/>
       <w:r>
         <w:t>SECURIY GUARD LOGIN</w:t>
       </w:r>
@@ -4308,7 +4378,7 @@
       <w:pPr>
         <w:pStyle w:val="Heading1"/>
       </w:pPr>
-      <w:bookmarkStart w:id="6" w:name="_Toc471575878"/>
+      <w:bookmarkStart w:id="6" w:name="_Toc471576262"/>
       <w:r>
         <w:t>GET SOCIETY MEMBER FLAT DETAILS</w:t>
       </w:r>
@@ -7169,7 +7239,7 @@
       <w:pPr>
         <w:pStyle w:val="Heading1"/>
       </w:pPr>
-      <w:bookmarkStart w:id="7" w:name="_Toc471575879"/>
+      <w:bookmarkStart w:id="7" w:name="_Toc471576263"/>
       <w:r>
         <w:t>GET SOCIETY MEMBER FAMILY DETAILS</w:t>
       </w:r>
@@ -8580,7 +8650,7 @@
       <w:pPr>
         <w:pStyle w:val="Heading1"/>
       </w:pPr>
-      <w:bookmarkStart w:id="8" w:name="_Toc471575880"/>
+      <w:bookmarkStart w:id="8" w:name="_Toc471576264"/>
       <w:r>
         <w:t>GET FLAT STAFF DETAILS</w:t>
       </w:r>
@@ -9068,7 +9138,7 @@
       <w:pPr>
         <w:pStyle w:val="Heading1"/>
       </w:pPr>
-      <w:bookmarkStart w:id="9" w:name="_Toc471575881"/>
+      <w:bookmarkStart w:id="9" w:name="_Toc471576265"/>
       <w:r>
         <w:lastRenderedPageBreak/>
         <w:t>GET FLAT VEHICLE DETAILS</w:t>
@@ -9360,7 +9430,7 @@
       <w:pPr>
         <w:pStyle w:val="Heading1"/>
       </w:pPr>
-      <w:bookmarkStart w:id="10" w:name="_Toc471575882"/>
+      <w:bookmarkStart w:id="10" w:name="_Toc471576266"/>
       <w:r>
         <w:lastRenderedPageBreak/>
         <w:t>ADD FLAT VEHICLE DETAILS</w:t>
@@ -9582,7 +9652,7 @@
       <w:pPr>
         <w:pStyle w:val="Heading1"/>
       </w:pPr>
-      <w:bookmarkStart w:id="11" w:name="_Toc471575883"/>
+      <w:bookmarkStart w:id="11" w:name="_Toc471576267"/>
       <w:r>
         <w:t>UPDATE FLAT VEHICLE DETAILS</w:t>
       </w:r>
@@ -9820,7 +9890,7 @@
       <w:pPr>
         <w:pStyle w:val="Heading1"/>
       </w:pPr>
-      <w:bookmarkStart w:id="12" w:name="_Toc471575884"/>
+      <w:bookmarkStart w:id="12" w:name="_Toc471576268"/>
       <w:r>
         <w:t>DELETE FLAT VEHICLE DETAILS</w:t>
       </w:r>
@@ -9998,7 +10068,7 @@
       <w:pPr>
         <w:pStyle w:val="Heading1"/>
       </w:pPr>
-      <w:bookmarkStart w:id="13" w:name="_Toc471575885"/>
+      <w:bookmarkStart w:id="13" w:name="_Toc471576269"/>
       <w:r>
         <w:t>DELETE SOCIETY MEMBER FLAT STAFF DETAILS</w:t>
       </w:r>
@@ -10147,7 +10217,7 @@
       <w:pPr>
         <w:pStyle w:val="Heading1"/>
       </w:pPr>
-      <w:bookmarkStart w:id="14" w:name="_Toc471575886"/>
+      <w:bookmarkStart w:id="14" w:name="_Toc471576270"/>
       <w:r>
         <w:t>ADD FAMILY MEMBER REQUEST</w:t>
       </w:r>
@@ -10497,7 +10567,7 @@
       <w:pPr>
         <w:pStyle w:val="Heading1"/>
       </w:pPr>
-      <w:bookmarkStart w:id="15" w:name="_Toc471575887"/>
+      <w:bookmarkStart w:id="15" w:name="_Toc471576271"/>
       <w:r>
         <w:t>UPDATE HOME ADMIN DETAILS</w:t>
       </w:r>
@@ -10716,7 +10786,7 @@
       <w:pPr>
         <w:pStyle w:val="Heading1"/>
       </w:pPr>
-      <w:bookmarkStart w:id="16" w:name="_Toc471575888"/>
+      <w:bookmarkStart w:id="16" w:name="_Toc471576272"/>
       <w:r>
         <w:t>CHECK REGISTRATION OF A VISITOR BY CONTACT NUMBER</w:t>
       </w:r>
@@ -11663,7 +11733,7 @@
       <w:pPr>
         <w:pStyle w:val="Heading1"/>
       </w:pPr>
-      <w:bookmarkStart w:id="17" w:name="_Toc471575889"/>
+      <w:bookmarkStart w:id="17" w:name="_Toc471576273"/>
       <w:r>
         <w:t>ADD</w:t>
       </w:r>
@@ -12151,7 +12221,7 @@
       <w:pPr>
         <w:pStyle w:val="Heading1"/>
       </w:pPr>
-      <w:bookmarkStart w:id="18" w:name="_Toc471575890"/>
+      <w:bookmarkStart w:id="18" w:name="_Toc471576274"/>
       <w:r>
         <w:t>UPDATE FLAT STAFF DETAILS</w:t>
       </w:r>
@@ -12996,7 +13066,7 @@
       <w:pPr>
         <w:pStyle w:val="Heading1"/>
       </w:pPr>
-      <w:bookmarkStart w:id="19" w:name="_Toc471575891"/>
+      <w:bookmarkStart w:id="19" w:name="_Toc471576275"/>
       <w:r>
         <w:t>CREATE GATEPASS FOR FAMILY GUEST</w:t>
       </w:r>
@@ -13764,7 +13834,7 @@
       <w:pPr>
         <w:pStyle w:val="Heading1"/>
       </w:pPr>
-      <w:bookmarkStart w:id="20" w:name="_Toc471575892"/>
+      <w:bookmarkStart w:id="20" w:name="_Toc471576276"/>
       <w:r>
         <w:t>ADD EXISTING STAFF TO MEMBE</w:t>
       </w:r>
@@ -14227,7 +14297,7 @@
       <w:pPr>
         <w:pStyle w:val="Heading1"/>
       </w:pPr>
-      <w:bookmarkStart w:id="21" w:name="_Toc471575893"/>
+      <w:bookmarkStart w:id="21" w:name="_Toc471576277"/>
       <w:r>
         <w:t>CREATE GATEPASS FOR FAMILY VENDOR</w:t>
       </w:r>
@@ -15578,8 +15648,13 @@
       </w:pPr>
       <w:r>
         <w:lastRenderedPageBreak/>
-        <w:t xml:space="preserve"> GET TODAY’S VISIT DTLS</w:t>
-      </w:r>
+        <w:t xml:space="preserve"> </w:t>
+      </w:r>
+      <w:bookmarkStart w:id="22" w:name="_Toc471576278"/>
+      <w:r>
+        <w:t>GET TODAY’S VISIT DTLS</w:t>
+      </w:r>
+      <w:bookmarkEnd w:id="22"/>
     </w:p>
     <w:p>
       <w:r>
@@ -19508,7 +19583,7 @@
 </file>
 
 <file path=customXml/itemProps1.xml><?xml version="1.0" encoding="utf-8"?>
-<ds:datastoreItem xmlns:ds="http://schemas.openxmlformats.org/officeDocument/2006/customXml" ds:itemID="{9214A749-AE62-4D26-A59F-71CDA9376AF0}">
+<ds:datastoreItem xmlns:ds="http://schemas.openxmlformats.org/officeDocument/2006/customXml" ds:itemID="{677D19CE-E06A-4007-B8B5-4DC80C5F9868}">
   <ds:schemaRefs>
     <ds:schemaRef ds:uri="http://schemas.openxmlformats.org/officeDocument/2006/bibliography"/>
   </ds:schemaRefs>

</xml_diff>

<commit_message>
Added GATE Get visit APIS
</commit_message>
<xml_diff>
--- a/API Doc.docx
+++ b/API Doc.docx
@@ -17990,6 +17990,2276 @@
       </w:r>
     </w:p>
     <w:p/>
+    <w:p>
+      <w:pPr>
+        <w:pStyle w:val="Heading1"/>
+      </w:pPr>
+      <w:r>
+        <w:t xml:space="preserve">GET  PAST </w:t>
+      </w:r>
+      <w:r>
+        <w:t>FAMILY GUEST</w:t>
+      </w:r>
+      <w:r>
+        <w:t xml:space="preserve"> VISITS FOR GATE</w:t>
+      </w:r>
+      <w:r>
+        <w:t xml:space="preserve"> USER</w:t>
+      </w:r>
+    </w:p>
+    <w:p/>
+    <w:p>
+      <w:r>
+        <w:rPr>
+          <w:b/>
+        </w:rPr>
+        <w:t>METHOD:</w:t>
+      </w:r>
+      <w:r>
+        <w:t xml:space="preserve"> GET</w:t>
+      </w:r>
+    </w:p>
+    <w:p>
+      <w:r>
+        <w:rPr>
+          <w:b/>
+        </w:rPr>
+        <w:t>URL:</w:t>
+      </w:r>
+      <w:r>
+        <w:t xml:space="preserve"> </w:t>
+      </w:r>
+      <w:r>
+        <w:t>/</w:t>
+      </w:r>
+      <w:r>
+        <w:t xml:space="preserve"> </w:t>
+      </w:r>
+      <w:r>
+        <w:t>pastfamilyguestvisits?pageNo={</w:t>
+      </w:r>
+      <w:r>
+        <w:t xml:space="preserve"> </w:t>
+      </w:r>
+      <w:r>
+        <w:t>pageNo }</w:t>
+      </w:r>
+      <w:r>
+        <w:t>&amp;startDate=</w:t>
+      </w:r>
+      <w:r>
+        <w:t>{startDate}</w:t>
+      </w:r>
+      <w:r>
+        <w:t>&amp;endDate=</w:t>
+      </w:r>
+      <w:r>
+        <w:t>{</w:t>
+      </w:r>
+      <w:r>
+        <w:t>endDate</w:t>
+      </w:r>
+      <w:r>
+        <w:t>}</w:t>
+      </w:r>
+    </w:p>
+    <w:p>
+      <w:r>
+        <w:rPr>
+          <w:b/>
+        </w:rPr>
+        <w:t xml:space="preserve">Note : </w:t>
+      </w:r>
+      <w:r>
+        <w:t>Date Format should be ‘’DD-MM-YYYY”</w:t>
+      </w:r>
+    </w:p>
+    <w:p>
+      <w:r>
+        <w:rPr>
+          <w:b/>
+        </w:rPr>
+        <w:t>REQUEST JSON:</w:t>
+      </w:r>
+      <w:r>
+        <w:rPr>
+          <w:b/>
+        </w:rPr>
+        <w:t xml:space="preserve"> </w:t>
+      </w:r>
+      <w:r>
+        <w:t>N/A</w:t>
+      </w:r>
+    </w:p>
+    <w:p>
+      <w:pPr>
+        <w:rPr>
+          <w:b/>
+        </w:rPr>
+      </w:pPr>
+      <w:r>
+        <w:rPr>
+          <w:b/>
+        </w:rPr>
+        <w:t>RESPONSE JSON:</w:t>
+      </w:r>
+    </w:p>
+    <w:p>
+      <w:r>
+        <w:t>{</w:t>
+      </w:r>
+    </w:p>
+    <w:p>
+      <w:r>
+        <w:lastRenderedPageBreak/>
+        <w:t xml:space="preserve">  "familyGuestVisitDtl": [</w:t>
+      </w:r>
+    </w:p>
+    <w:p>
+      <w:r>
+        <w:t xml:space="preserve">    {</w:t>
+      </w:r>
+    </w:p>
+    <w:p>
+      <w:r>
+        <w:t xml:space="preserve">      "updatedImg": null,</w:t>
+      </w:r>
+    </w:p>
+    <w:p>
+      <w:r>
+        <w:t xml:space="preserve">      "updatedIdImg": null,</w:t>
+      </w:r>
+    </w:p>
+    <w:p>
+      <w:r>
+        <w:t xml:space="preserve">      "isCntcNumUpdated": null,</w:t>
+      </w:r>
+    </w:p>
+    <w:p>
+      <w:r>
+        <w:t xml:space="preserve">      "visitorHeaderId": 18,</w:t>
+      </w:r>
+    </w:p>
+    <w:p>
+      <w:r>
+        <w:t xml:space="preserve">      "societyDtlsId": 0,</w:t>
+      </w:r>
+    </w:p>
+    <w:p>
+      <w:r>
+        <w:t xml:space="preserve">      "firstNm": "Abhi",</w:t>
+      </w:r>
+    </w:p>
+    <w:p>
+      <w:r>
+        <w:t xml:space="preserve">      "lastNm": "Jadhav",</w:t>
+      </w:r>
+    </w:p>
+    <w:p>
+      <w:r>
+        <w:t xml:space="preserve">      "cntcNum": "3334467890",</w:t>
+      </w:r>
+    </w:p>
+    <w:p>
+      <w:r>
+        <w:t xml:space="preserve">      "isCnctcNumVerified": "N",</w:t>
+      </w:r>
+    </w:p>
+    <w:p>
+      <w:r>
+        <w:t xml:space="preserve">      "addr": "Digras",</w:t>
+      </w:r>
+    </w:p>
+    <w:p>
+      <w:r>
+        <w:t xml:space="preserve">      "pinCode": null,</w:t>
+      </w:r>
+    </w:p>
+    <w:p>
+      <w:r>
+        <w:t xml:space="preserve">      "vehicleNo": "MH 11 Z 0774",</w:t>
+      </w:r>
+    </w:p>
+    <w:p>
+      <w:r>
+        <w:t xml:space="preserve">      "photo": "https://dl.dropboxusercontent.com/s/ubklwal625cbcd8/Guest_Abhi_3334467890_1483785187806.png?dl=0",</w:t>
+      </w:r>
+    </w:p>
+    <w:p>
+      <w:r>
+        <w:t xml:space="preserve">      "idImg": null,</w:t>
+      </w:r>
+    </w:p>
+    <w:p>
+      <w:r>
+        <w:t xml:space="preserve">      "visitorTypeCd": 0,</w:t>
+      </w:r>
+    </w:p>
+    <w:p>
+      <w:r>
+        <w:t xml:space="preserve">      "createdTs": "2017-01-08 12:34:47.0",</w:t>
+      </w:r>
+    </w:p>
+    <w:p>
+      <w:r>
+        <w:t xml:space="preserve">      "modifiedTs": "2017-01-09 12:36:49.0",</w:t>
+      </w:r>
+    </w:p>
+    <w:p>
+      <w:r>
+        <w:t xml:space="preserve">      "createdBy": "229615ca-cdb0-11e6-af26-f788c12ea4ac",</w:t>
+      </w:r>
+    </w:p>
+    <w:p>
+      <w:r>
+        <w:t xml:space="preserve">      "modifiedBy": "229615ca-cdb0-11e6-af26-f788c12ea4ac",</w:t>
+      </w:r>
+    </w:p>
+    <w:p>
+      <w:r>
+        <w:t xml:space="preserve">      "familyGuestVisitDtlsId": 26,</w:t>
+      </w:r>
+    </w:p>
+    <w:p>
+      <w:r>
+        <w:t xml:space="preserve">      "accompainedBy": 2,</w:t>
+      </w:r>
+    </w:p>
+    <w:p>
+      <w:r>
+        <w:t xml:space="preserve">      "actualEntryTime": null,</w:t>
+      </w:r>
+    </w:p>
+    <w:p>
+      <w:r>
+        <w:lastRenderedPageBreak/>
+        <w:t xml:space="preserve">      "actualExitTime": null,</w:t>
+      </w:r>
+    </w:p>
+    <w:p>
+      <w:r>
+        <w:t xml:space="preserve">      "expectedEntryTime": "01:00 PM",</w:t>
+      </w:r>
+    </w:p>
+    <w:p>
+      <w:r>
+        <w:t xml:space="preserve">      "expectedExitTime": "04:00 PM",</w:t>
+      </w:r>
+    </w:p>
+    <w:p>
+      <w:r>
+        <w:t xml:space="preserve">      "flatDtlsId": 1,</w:t>
+      </w:r>
+    </w:p>
+    <w:p>
+      <w:r>
+        <w:t xml:space="preserve">      "visitorGrpPhoto": "https://dl.dropboxusercontent.com/s/zpo8md0f034kimg/Guest_Abhi_3334467890_1483785193986.png?dl=0",</w:t>
+      </w:r>
+    </w:p>
+    <w:p>
+      <w:r>
+        <w:t xml:space="preserve">      "statusCd": "45",</w:t>
+      </w:r>
+    </w:p>
+    <w:p>
+      <w:r>
+        <w:t xml:space="preserve">      "isApproved": "Y",</w:t>
+      </w:r>
+    </w:p>
+    <w:p>
+      <w:r>
+        <w:t xml:space="preserve">      "visitStartDate": 1483945487000,</w:t>
+      </w:r>
+    </w:p>
+    <w:p>
+      <w:r>
+        <w:t xml:space="preserve">      "visitEndDate": 1483859087000</w:t>
+      </w:r>
+    </w:p>
+    <w:p>
+      <w:r>
+        <w:t xml:space="preserve">    },</w:t>
+      </w:r>
+    </w:p>
+    <w:p>
+      <w:r>
+        <w:t xml:space="preserve">    {</w:t>
+      </w:r>
+    </w:p>
+    <w:p>
+      <w:r>
+        <w:t xml:space="preserve">      "updatedImg": null,</w:t>
+      </w:r>
+    </w:p>
+    <w:p>
+      <w:r>
+        <w:t xml:space="preserve">      "updatedIdImg": null,</w:t>
+      </w:r>
+    </w:p>
+    <w:p>
+      <w:r>
+        <w:t xml:space="preserve">      "isCntcNumUpdated": null,</w:t>
+      </w:r>
+    </w:p>
+    <w:p>
+      <w:r>
+        <w:t xml:space="preserve">      "visitorHeaderId": 19,</w:t>
+      </w:r>
+    </w:p>
+    <w:p>
+      <w:r>
+        <w:t xml:space="preserve">      "societyDtlsId": 0,</w:t>
+      </w:r>
+    </w:p>
+    <w:p>
+      <w:r>
+        <w:t xml:space="preserve">      "firstNm": "Abhi",</w:t>
+      </w:r>
+    </w:p>
+    <w:p>
+      <w:r>
+        <w:t xml:space="preserve">      "lastNm": "Jadhav",</w:t>
+      </w:r>
+    </w:p>
+    <w:p>
+      <w:r>
+        <w:t xml:space="preserve">      "cntcNum": "3334467890",</w:t>
+      </w:r>
+    </w:p>
+    <w:p>
+      <w:r>
+        <w:t xml:space="preserve">      "isCnctcNumVerified": "N",</w:t>
+      </w:r>
+    </w:p>
+    <w:p>
+      <w:r>
+        <w:t xml:space="preserve">      "addr": "Digras",</w:t>
+      </w:r>
+    </w:p>
+    <w:p>
+      <w:r>
+        <w:t xml:space="preserve">      "pinCode": null,</w:t>
+      </w:r>
+    </w:p>
+    <w:p>
+      <w:r>
+        <w:t xml:space="preserve">      "vehicleNo": "MH 11 Z 0774",</w:t>
+      </w:r>
+    </w:p>
+    <w:p>
+      <w:r>
+        <w:lastRenderedPageBreak/>
+        <w:t xml:space="preserve">      "photo": "https://dl.dropboxusercontent.com/s/rwjkf5m2sxxzz43/Guest_Abhi_3334467890_1483785297201.png?dl=0",</w:t>
+      </w:r>
+    </w:p>
+    <w:p>
+      <w:r>
+        <w:t xml:space="preserve">      "idImg": null,</w:t>
+      </w:r>
+    </w:p>
+    <w:p>
+      <w:r>
+        <w:t xml:space="preserve">      "visitorTypeCd": 0,</w:t>
+      </w:r>
+    </w:p>
+    <w:p>
+      <w:r>
+        <w:t xml:space="preserve">      "createdTs": "2017-01-08 12:34:47.0",</w:t>
+      </w:r>
+    </w:p>
+    <w:p>
+      <w:r>
+        <w:t xml:space="preserve">      "modifiedTs": "2017-01-09 12:36:49.0",</w:t>
+      </w:r>
+    </w:p>
+    <w:p>
+      <w:r>
+        <w:t xml:space="preserve">      "createdBy": "229615ca-cdb0-11e6-af26-f788c12ea4ac",</w:t>
+      </w:r>
+    </w:p>
+    <w:p>
+      <w:r>
+        <w:t xml:space="preserve">      "modifiedBy": "229615ca-cdb0-11e6-af26-f788c12ea4ac",</w:t>
+      </w:r>
+    </w:p>
+    <w:p>
+      <w:r>
+        <w:t xml:space="preserve">      "familyGuestVisitDtlsId": 27,</w:t>
+      </w:r>
+    </w:p>
+    <w:p>
+      <w:r>
+        <w:t xml:space="preserve">      "accompainedBy": 2,</w:t>
+      </w:r>
+    </w:p>
+    <w:p>
+      <w:r>
+        <w:t xml:space="preserve">      "actualEntryTime": null,</w:t>
+      </w:r>
+    </w:p>
+    <w:p>
+      <w:r>
+        <w:t xml:space="preserve">      "actualExitTime": null,</w:t>
+      </w:r>
+    </w:p>
+    <w:p>
+      <w:r>
+        <w:t xml:space="preserve">      "expectedEntryTime": "01:00 PM",</w:t>
+      </w:r>
+    </w:p>
+    <w:p>
+      <w:r>
+        <w:t xml:space="preserve">      "expectedExitTime": "04:00 PM",</w:t>
+      </w:r>
+    </w:p>
+    <w:p>
+      <w:r>
+        <w:t xml:space="preserve">      "flatDtlsId": 1,</w:t>
+      </w:r>
+    </w:p>
+    <w:p>
+      <w:r>
+        <w:t xml:space="preserve">      "visitorGrpPhoto": "https://dl.dropboxusercontent.com/s/hzhe2k19at2vvdz/Guest_Abhi_3334467890_1483785301272.png?dl=0",</w:t>
+      </w:r>
+    </w:p>
+    <w:p>
+      <w:r>
+        <w:t xml:space="preserve">      "statusCd": "45",</w:t>
+      </w:r>
+    </w:p>
+    <w:p>
+      <w:r>
+        <w:t xml:space="preserve">      "isApproved": "Y",</w:t>
+      </w:r>
+    </w:p>
+    <w:p>
+      <w:r>
+        <w:t xml:space="preserve">      "visitStartDate": 1483945487000,</w:t>
+      </w:r>
+    </w:p>
+    <w:p>
+      <w:r>
+        <w:t xml:space="preserve">      "visitEndDate": 1483859087000</w:t>
+      </w:r>
+    </w:p>
+    <w:p>
+      <w:r>
+        <w:t xml:space="preserve">    }</w:t>
+      </w:r>
+    </w:p>
+    <w:p>
+      <w:r>
+        <w:t xml:space="preserve">  ],</w:t>
+      </w:r>
+    </w:p>
+    <w:p>
+      <w:r>
+        <w:t xml:space="preserve">  "paginationDetails": {</w:t>
+      </w:r>
+    </w:p>
+    <w:p>
+      <w:r>
+        <w:t xml:space="preserve">    "totalCount": 2,</w:t>
+      </w:r>
+    </w:p>
+    <w:p>
+      <w:r>
+        <w:lastRenderedPageBreak/>
+        <w:t xml:space="preserve">    "pageNum": 1,</w:t>
+      </w:r>
+    </w:p>
+    <w:p>
+      <w:r>
+        <w:t xml:space="preserve">    "maxRecordsPerPage": 20</w:t>
+      </w:r>
+    </w:p>
+    <w:p>
+      <w:r>
+        <w:t xml:space="preserve">  },</w:t>
+      </w:r>
+    </w:p>
+    <w:p>
+      <w:r>
+        <w:t xml:space="preserve">  "responseMessage": {</w:t>
+      </w:r>
+    </w:p>
+    <w:p>
+      <w:r>
+        <w:t xml:space="preserve">    "status": "200",</w:t>
+      </w:r>
+    </w:p>
+    <w:p>
+      <w:r>
+        <w:t xml:space="preserve">    "message": "OK",</w:t>
+      </w:r>
+    </w:p>
+    <w:p>
+      <w:r>
+        <w:t xml:space="preserve">    "apiVersion": null</w:t>
+      </w:r>
+    </w:p>
+    <w:p>
+      <w:r>
+        <w:t xml:space="preserve">  }</w:t>
+      </w:r>
+    </w:p>
+    <w:p>
+      <w:r>
+        <w:t>}</w:t>
+      </w:r>
+    </w:p>
+    <w:p/>
+    <w:p/>
+    <w:p>
+      <w:pPr>
+        <w:pStyle w:val="Heading1"/>
+      </w:pPr>
+      <w:r>
+        <w:t>GET  PAST FAMILY STAFF VISITS FOR GATE USER</w:t>
+      </w:r>
+    </w:p>
+    <w:p/>
+    <w:p>
+      <w:r>
+        <w:rPr>
+          <w:b/>
+        </w:rPr>
+        <w:t>METHOD:</w:t>
+      </w:r>
+      <w:r>
+        <w:t xml:space="preserve"> GET</w:t>
+      </w:r>
+    </w:p>
+    <w:p>
+      <w:r>
+        <w:rPr>
+          <w:b/>
+        </w:rPr>
+        <w:t>URL:</w:t>
+      </w:r>
+      <w:r>
+        <w:t xml:space="preserve"> </w:t>
+      </w:r>
+      <w:r>
+        <w:t>/</w:t>
+      </w:r>
+      <w:r>
+        <w:t xml:space="preserve"> </w:t>
+      </w:r>
+      <w:r>
+        <w:t>pastfamilystaffvisits</w:t>
+      </w:r>
+      <w:r>
+        <w:t>?pageNo={</w:t>
+      </w:r>
+      <w:r>
+        <w:t xml:space="preserve"> </w:t>
+      </w:r>
+      <w:r>
+        <w:t>pageNo }</w:t>
+      </w:r>
+      <w:r>
+        <w:t>&amp;startDate=</w:t>
+      </w:r>
+      <w:r>
+        <w:t>{startDate}</w:t>
+      </w:r>
+      <w:r>
+        <w:t>&amp;endDate=</w:t>
+      </w:r>
+      <w:r>
+        <w:t>{</w:t>
+      </w:r>
+      <w:r>
+        <w:t>endDate</w:t>
+      </w:r>
+      <w:r>
+        <w:t>}</w:t>
+      </w:r>
+    </w:p>
+    <w:p>
+      <w:r>
+        <w:rPr>
+          <w:b/>
+        </w:rPr>
+        <w:t xml:space="preserve">Note : </w:t>
+      </w:r>
+      <w:r>
+        <w:t>Date Format should be ‘’DD-MM-YYYY”</w:t>
+      </w:r>
+    </w:p>
+    <w:p>
+      <w:r>
+        <w:rPr>
+          <w:b/>
+        </w:rPr>
+        <w:t>REQUEST JSON:</w:t>
+      </w:r>
+      <w:r>
+        <w:rPr>
+          <w:b/>
+        </w:rPr>
+        <w:t xml:space="preserve"> </w:t>
+      </w:r>
+      <w:r>
+        <w:t>N/A</w:t>
+      </w:r>
+    </w:p>
+    <w:p>
+      <w:pPr>
+        <w:rPr>
+          <w:b/>
+        </w:rPr>
+      </w:pPr>
+      <w:r>
+        <w:rPr>
+          <w:b/>
+        </w:rPr>
+        <w:t>RESPONSE JSON:</w:t>
+      </w:r>
+    </w:p>
+    <w:p>
+      <w:r>
+        <w:t>{</w:t>
+      </w:r>
+    </w:p>
+    <w:p>
+      <w:r>
+        <w:t xml:space="preserve">  "familyStaffVisitDtls": [</w:t>
+      </w:r>
+    </w:p>
+    <w:p>
+      <w:r>
+        <w:t xml:space="preserve">    {</w:t>
+      </w:r>
+    </w:p>
+    <w:p>
+      <w:r>
+        <w:t xml:space="preserve">      "updatedImg": null,</w:t>
+      </w:r>
+    </w:p>
+    <w:p>
+      <w:r>
+        <w:t xml:space="preserve">      "updatedIdImg": null,</w:t>
+      </w:r>
+    </w:p>
+    <w:p>
+      <w:r>
+        <w:t xml:space="preserve">      "isCntcNumUpdated": null,</w:t>
+      </w:r>
+    </w:p>
+    <w:p>
+      <w:r>
+        <w:t xml:space="preserve">      "visitorHeaderId": 0,</w:t>
+      </w:r>
+    </w:p>
+    <w:p>
+      <w:r>
+        <w:lastRenderedPageBreak/>
+        <w:t xml:space="preserve">      "societyDtlsId": 0,</w:t>
+      </w:r>
+    </w:p>
+    <w:p>
+      <w:r>
+        <w:t xml:space="preserve">      "firstNm": "PiyushUpdated",</w:t>
+      </w:r>
+    </w:p>
+    <w:p>
+      <w:r>
+        <w:t xml:space="preserve">      "lastNm": "JadhavUpdated",</w:t>
+      </w:r>
+    </w:p>
+    <w:p>
+      <w:r>
+        <w:t xml:space="preserve">      "cntcNum": "1234567890",</w:t>
+      </w:r>
+    </w:p>
+    <w:p>
+      <w:r>
+        <w:t xml:space="preserve">      "isCnctcNumVerified": "N",</w:t>
+      </w:r>
+    </w:p>
+    <w:p>
+      <w:r>
+        <w:t xml:space="preserve">      "addr": "Solapur",</w:t>
+      </w:r>
+    </w:p>
+    <w:p>
+      <w:r>
+        <w:t xml:space="preserve">      "pinCode": null,</w:t>
+      </w:r>
+    </w:p>
+    <w:p>
+      <w:r>
+        <w:t xml:space="preserve">      "vehicleNo": "MH 13 Z 0774",</w:t>
+      </w:r>
+    </w:p>
+    <w:p>
+      <w:r>
+        <w:t xml:space="preserve">      "photo": "https://dl.dropboxusercontent.com/s/10awg64bczxxons/PiyushUpdated_JadhavUpdated_1234567890_1483717161067.png?dl=0",</w:t>
+      </w:r>
+    </w:p>
+    <w:p>
+      <w:r>
+        <w:t xml:space="preserve">      "idImg": "https://dl.dropboxusercontent.com/s/hmrdj38y5n6burd/PiyushUpdated_JadhavUpdated_ID__1234567890_1483717166650.png?dl=0",</w:t>
+      </w:r>
+    </w:p>
+    <w:p>
+      <w:r>
+        <w:t xml:space="preserve">      "visitorTypeCd": 0,</w:t>
+      </w:r>
+    </w:p>
+    <w:p>
+      <w:r>
+        <w:t xml:space="preserve">      "createdTs": "2017-01-08 13:05:22.0",</w:t>
+      </w:r>
+    </w:p>
+    <w:p>
+      <w:r>
+        <w:t xml:space="preserve">      "modifiedTs": "2017-01-09 15:10:26.0",</w:t>
+      </w:r>
+    </w:p>
+    <w:p>
+      <w:r>
+        <w:t xml:space="preserve">      "createdBy": null,</w:t>
+      </w:r>
+    </w:p>
+    <w:p>
+      <w:r>
+        <w:t xml:space="preserve">      "modifiedBy": null,</w:t>
+      </w:r>
+    </w:p>
+    <w:p>
+      <w:r>
+        <w:t xml:space="preserve">      "familyStaffVisitDtlsId": 7,</w:t>
+      </w:r>
+    </w:p>
+    <w:p>
+      <w:r>
+        <w:t xml:space="preserve">      "empNm": null,</w:t>
+      </w:r>
+    </w:p>
+    <w:p>
+      <w:r>
+        <w:t xml:space="preserve">      "idCardPhoto": null,</w:t>
+      </w:r>
+    </w:p>
+    <w:p>
+      <w:r>
+        <w:t xml:space="preserve">      "societyMemberFlatHeaderId": 0,</w:t>
+      </w:r>
+    </w:p>
+    <w:p>
+      <w:r>
+        <w:t xml:space="preserve">      "societyVisitorHeaderId": 0,</w:t>
+      </w:r>
+    </w:p>
+    <w:p>
+      <w:r>
+        <w:t xml:space="preserve">      "staffTypeCd": 0,</w:t>
+      </w:r>
+    </w:p>
+    <w:p>
+      <w:r>
+        <w:t xml:space="preserve">      "visitorPhoto": null,</w:t>
+      </w:r>
+    </w:p>
+    <w:p>
+      <w:r>
+        <w:t xml:space="preserve">      "visitStartDate": 1483947322000,</w:t>
+      </w:r>
+    </w:p>
+    <w:p>
+      <w:r>
+        <w:lastRenderedPageBreak/>
+        <w:t xml:space="preserve">      "visitEndDate": 1483774522000,</w:t>
+      </w:r>
+    </w:p>
+    <w:p>
+      <w:r>
+        <w:t xml:space="preserve">      "statusCd": "44",</w:t>
+      </w:r>
+    </w:p>
+    <w:p>
+      <w:r>
+        <w:t xml:space="preserve">      "isApproved": "Y",</w:t>
+      </w:r>
+    </w:p>
+    <w:p>
+      <w:r>
+        <w:t xml:space="preserve">      "entryTime": "03:00 PM",</w:t>
+      </w:r>
+    </w:p>
+    <w:p>
+      <w:r>
+        <w:t xml:space="preserve">      "exitTime": "04:00 PM"</w:t>
+      </w:r>
+    </w:p>
+    <w:p>
+      <w:r>
+        <w:t xml:space="preserve">    }</w:t>
+      </w:r>
+    </w:p>
+    <w:p>
+      <w:r>
+        <w:t xml:space="preserve">  ],</w:t>
+      </w:r>
+    </w:p>
+    <w:p>
+      <w:r>
+        <w:t xml:space="preserve">  "paginationDetails": {</w:t>
+      </w:r>
+    </w:p>
+    <w:p>
+      <w:r>
+        <w:t xml:space="preserve">    "totalCount": 1,</w:t>
+      </w:r>
+    </w:p>
+    <w:p>
+      <w:r>
+        <w:t xml:space="preserve">    "pageNum": 1,</w:t>
+      </w:r>
+    </w:p>
+    <w:p>
+      <w:r>
+        <w:t xml:space="preserve">    "maxRecordsPerPage": 20</w:t>
+      </w:r>
+    </w:p>
+    <w:p>
+      <w:r>
+        <w:t xml:space="preserve">  },</w:t>
+      </w:r>
+    </w:p>
+    <w:p>
+      <w:r>
+        <w:t xml:space="preserve">  "responseMessage": {</w:t>
+      </w:r>
+    </w:p>
+    <w:p>
+      <w:r>
+        <w:t xml:space="preserve">    "status": "200",</w:t>
+      </w:r>
+    </w:p>
+    <w:p>
+      <w:r>
+        <w:t xml:space="preserve">    "message": "OK",</w:t>
+      </w:r>
+    </w:p>
+    <w:p>
+      <w:r>
+        <w:t xml:space="preserve">    "apiVersion": null</w:t>
+      </w:r>
+    </w:p>
+    <w:p>
+      <w:r>
+        <w:t xml:space="preserve">  }</w:t>
+      </w:r>
+    </w:p>
+    <w:p>
+      <w:r>
+        <w:t>}</w:t>
+      </w:r>
+    </w:p>
+    <w:p/>
+    <w:p>
+      <w:pPr>
+        <w:pStyle w:val="Heading1"/>
+      </w:pPr>
+      <w:r>
+        <w:t>GET  PAST FAMILY VENDOR VISITS FOR GATE USER</w:t>
+      </w:r>
+    </w:p>
+    <w:p/>
+    <w:p>
+      <w:r>
+        <w:rPr>
+          <w:b/>
+        </w:rPr>
+        <w:t>METHOD:</w:t>
+      </w:r>
+      <w:r>
+        <w:t xml:space="preserve"> GET</w:t>
+      </w:r>
+    </w:p>
+    <w:p>
+      <w:r>
+        <w:rPr>
+          <w:b/>
+        </w:rPr>
+        <w:t>URL:</w:t>
+      </w:r>
+      <w:r>
+        <w:t xml:space="preserve"> </w:t>
+      </w:r>
+      <w:r>
+        <w:t>/</w:t>
+      </w:r>
+      <w:r>
+        <w:t xml:space="preserve"> </w:t>
+      </w:r>
+      <w:r>
+        <w:t>pastfamilyvendorvisits</w:t>
+      </w:r>
+      <w:r>
+        <w:t>?pageNo={</w:t>
+      </w:r>
+      <w:r>
+        <w:t xml:space="preserve"> </w:t>
+      </w:r>
+      <w:r>
+        <w:t>pageNo }</w:t>
+      </w:r>
+      <w:r>
+        <w:t>&amp;startDate=</w:t>
+      </w:r>
+      <w:r>
+        <w:t>{startDate}</w:t>
+      </w:r>
+      <w:r>
+        <w:t>&amp;endDate=</w:t>
+      </w:r>
+      <w:r>
+        <w:t>{</w:t>
+      </w:r>
+      <w:r>
+        <w:t>endDate</w:t>
+      </w:r>
+      <w:r>
+        <w:t>}</w:t>
+      </w:r>
+    </w:p>
+    <w:p>
+      <w:r>
+        <w:rPr>
+          <w:b/>
+        </w:rPr>
+        <w:t xml:space="preserve">Note : </w:t>
+      </w:r>
+      <w:r>
+        <w:t>Date Format should be ‘’DD-MM-YYYY”</w:t>
+      </w:r>
+    </w:p>
+    <w:p>
+      <w:r>
+        <w:rPr>
+          <w:b/>
+        </w:rPr>
+        <w:t>REQUEST JSON:</w:t>
+      </w:r>
+      <w:r>
+        <w:rPr>
+          <w:b/>
+        </w:rPr>
+        <w:t xml:space="preserve"> </w:t>
+      </w:r>
+      <w:r>
+        <w:t>N/A</w:t>
+      </w:r>
+    </w:p>
+    <w:p>
+      <w:pPr>
+        <w:rPr>
+          <w:b/>
+        </w:rPr>
+      </w:pPr>
+      <w:r>
+        <w:rPr>
+          <w:b/>
+        </w:rPr>
+        <w:lastRenderedPageBreak/>
+        <w:t>RESPONSE JSON:</w:t>
+      </w:r>
+    </w:p>
+    <w:p>
+      <w:r>
+        <w:t>{</w:t>
+      </w:r>
+    </w:p>
+    <w:p>
+      <w:r>
+        <w:t xml:space="preserve">  "vendorVisitDtls": [</w:t>
+      </w:r>
+    </w:p>
+    <w:p>
+      <w:r>
+        <w:t xml:space="preserve">    {</w:t>
+      </w:r>
+    </w:p>
+    <w:p>
+      <w:r>
+        <w:t xml:space="preserve">      "updatedImg": null,</w:t>
+      </w:r>
+    </w:p>
+    <w:p>
+      <w:r>
+        <w:t xml:space="preserve">      "updatedIdImg": null,</w:t>
+      </w:r>
+    </w:p>
+    <w:p>
+      <w:r>
+        <w:t xml:space="preserve">      "isCntcNumUpdated": null,</w:t>
+      </w:r>
+    </w:p>
+    <w:p>
+      <w:r>
+        <w:t xml:space="preserve">      "visitorHeaderId": 38,</w:t>
+      </w:r>
+    </w:p>
+    <w:p>
+      <w:r>
+        <w:t xml:space="preserve">      "societyDtlsId": 0,</w:t>
+      </w:r>
+    </w:p>
+    <w:p>
+      <w:r>
+        <w:t xml:space="preserve">      "firstNm": "Aarti",</w:t>
+      </w:r>
+    </w:p>
+    <w:p>
+      <w:r>
+        <w:t xml:space="preserve">      "lastNm": "",</w:t>
+      </w:r>
+    </w:p>
+    <w:p>
+      <w:r>
+        <w:t xml:space="preserve">      "cntcNum": "9823098231",</w:t>
+      </w:r>
+    </w:p>
+    <w:p>
+      <w:r>
+        <w:t xml:space="preserve">      "isCnctcNumVerified": "Y",</w:t>
+      </w:r>
+    </w:p>
+    <w:p>
+      <w:r>
+        <w:t xml:space="preserve">      "addr": "",</w:t>
+      </w:r>
+    </w:p>
+    <w:p>
+      <w:r>
+        <w:t xml:space="preserve">      "pinCode": null,</w:t>
+      </w:r>
+    </w:p>
+    <w:p>
+      <w:r>
+        <w:t xml:space="preserve">      "vehicleNo": "",</w:t>
+      </w:r>
+    </w:p>
+    <w:p>
+      <w:r>
+        <w:t xml:space="preserve">      "photo": "https://dl.dropboxusercontent.com/s/vvwxlgakpzwy1rm/Piyush_9096409749_1483341990887.png?dl=0",</w:t>
+      </w:r>
+    </w:p>
+    <w:p>
+      <w:r>
+        <w:t xml:space="preserve">      "idImg": "https://dl.dropboxusercontent.com/s/vvwxlgakpzwy1rm/Piyush_9096409749_1483341990887.png?dl=0",</w:t>
+      </w:r>
+    </w:p>
+    <w:p>
+      <w:r>
+        <w:t xml:space="preserve">      "visitorTypeCd": 0,</w:t>
+      </w:r>
+    </w:p>
+    <w:p>
+      <w:r>
+        <w:t xml:space="preserve">      "createdTs": "2017-01-08 16:45:37.0",</w:t>
+      </w:r>
+    </w:p>
+    <w:p>
+      <w:r>
+        <w:t xml:space="preserve">      "modifiedTs": "2017-01-09 15:09:51.0",</w:t>
+      </w:r>
+    </w:p>
+    <w:p>
+      <w:r>
+        <w:t xml:space="preserve">      "createdBy": "229615ca-cdb0-11e6-af26-f788c12ea4ac",</w:t>
+      </w:r>
+    </w:p>
+    <w:p>
+      <w:r>
+        <w:t xml:space="preserve">      "modifiedBy": "229615ca-cdb0-11e6-af26-f788c12ea4ac",</w:t>
+      </w:r>
+    </w:p>
+    <w:p>
+      <w:r>
+        <w:lastRenderedPageBreak/>
+        <w:t xml:space="preserve">      "vendorDtlsVisitId": 30,</w:t>
+      </w:r>
+    </w:p>
+    <w:p>
+      <w:r>
+        <w:t xml:space="preserve">      "accompainedBy": 0,</w:t>
+      </w:r>
+    </w:p>
+    <w:p>
+      <w:r>
+        <w:t xml:space="preserve">      "agencyNm": "",</w:t>
+      </w:r>
+    </w:p>
+    <w:p>
+      <w:r>
+        <w:t xml:space="preserve">      "agencyOffcCntcNum": "",</w:t>
+      </w:r>
+    </w:p>
+    <w:p>
+      <w:r>
+        <w:t xml:space="preserve">      "cntcPerAgencyOffc": "",</w:t>
+      </w:r>
+    </w:p>
+    <w:p>
+      <w:r>
+        <w:t xml:space="preserve">      "expectedEntryTime": "6:00 PM",</w:t>
+      </w:r>
+    </w:p>
+    <w:p>
+      <w:r>
+        <w:t xml:space="preserve">      "expectedExitTime": "8:00 PM",</w:t>
+      </w:r>
+    </w:p>
+    <w:p>
+      <w:r>
+        <w:t xml:space="preserve">      "actualEntryTime": null,</w:t>
+      </w:r>
+    </w:p>
+    <w:p>
+      <w:r>
+        <w:t xml:space="preserve">      "actualExitTime": "4:31 pm",</w:t>
+      </w:r>
+    </w:p>
+    <w:p>
+      <w:r>
+        <w:t xml:space="preserve">      "vendorTypeCd": 2,</w:t>
+      </w:r>
+    </w:p>
+    <w:p>
+      <w:r>
+        <w:t xml:space="preserve">      "vendorType": "",</w:t>
+      </w:r>
+    </w:p>
+    <w:p>
+      <w:r>
+        <w:t xml:space="preserve">      "visitPurposeCd": 7,</w:t>
+      </w:r>
+    </w:p>
+    <w:p>
+      <w:r>
+        <w:t xml:space="preserve">      "visitPurpose": "",</w:t>
+      </w:r>
+    </w:p>
+    <w:p>
+      <w:r>
+        <w:t xml:space="preserve">      "statusCd": "42",</w:t>
+      </w:r>
+    </w:p>
+    <w:p>
+      <w:r>
+        <w:t xml:space="preserve">      "isApproved": "Y",</w:t>
+      </w:r>
+    </w:p>
+    <w:p>
+      <w:r>
+        <w:t xml:space="preserve">      "visitStartDate": 1483960537000,</w:t>
+      </w:r>
+    </w:p>
+    <w:p>
+      <w:r>
+        <w:t xml:space="preserve">      "visitEndDate": 1483874137000,</w:t>
+      </w:r>
+    </w:p>
+    <w:p>
+      <w:r>
+        <w:t xml:space="preserve">      "vendorAccompanyVisitDtls": [],</w:t>
+      </w:r>
+    </w:p>
+    <w:p>
+      <w:r>
+        <w:t xml:space="preserve">      "flatDetailsVisitList": [</w:t>
+      </w:r>
+    </w:p>
+    <w:p>
+      <w:r>
+        <w:t xml:space="preserve">        {</w:t>
+      </w:r>
+    </w:p>
+    <w:p>
+      <w:r>
+        <w:t xml:space="preserve">          "flatDtlsId": 1,</w:t>
+      </w:r>
+    </w:p>
+    <w:p>
+      <w:r>
+        <w:t xml:space="preserve">          "flatDtls": "P-104",</w:t>
+      </w:r>
+    </w:p>
+    <w:p>
+      <w:r>
+        <w:t xml:space="preserve">          "memberNm": "Piyush  Jadhav"</w:t>
+      </w:r>
+    </w:p>
+    <w:p>
+      <w:r>
+        <w:t xml:space="preserve">        }</w:t>
+      </w:r>
+    </w:p>
+    <w:p>
+      <w:r>
+        <w:t xml:space="preserve">      ]</w:t>
+      </w:r>
+    </w:p>
+    <w:p>
+      <w:r>
+        <w:lastRenderedPageBreak/>
+        <w:t xml:space="preserve">    },</w:t>
+      </w:r>
+    </w:p>
+    <w:p>
+      <w:r>
+        <w:t xml:space="preserve">    {</w:t>
+      </w:r>
+    </w:p>
+    <w:p>
+      <w:r>
+        <w:t xml:space="preserve">      "updatedImg": null,</w:t>
+      </w:r>
+    </w:p>
+    <w:p>
+      <w:r>
+        <w:t xml:space="preserve">      "updatedIdImg": null,</w:t>
+      </w:r>
+    </w:p>
+    <w:p>
+      <w:r>
+        <w:t xml:space="preserve">      "isCntcNumUpdated": null,</w:t>
+      </w:r>
+    </w:p>
+    <w:p>
+      <w:r>
+        <w:t xml:space="preserve">      "visitorHeaderId": 38,</w:t>
+      </w:r>
+    </w:p>
+    <w:p>
+      <w:r>
+        <w:t xml:space="preserve">      "societyDtlsId": 0,</w:t>
+      </w:r>
+    </w:p>
+    <w:p>
+      <w:r>
+        <w:t xml:space="preserve">      "firstNm": "Aarti",</w:t>
+      </w:r>
+    </w:p>
+    <w:p>
+      <w:r>
+        <w:t xml:space="preserve">      "lastNm": "",</w:t>
+      </w:r>
+    </w:p>
+    <w:p>
+      <w:r>
+        <w:t xml:space="preserve">      "cntcNum": "9823098231",</w:t>
+      </w:r>
+    </w:p>
+    <w:p>
+      <w:r>
+        <w:t xml:space="preserve">      "isCnctcNumVerified": "Y",</w:t>
+      </w:r>
+    </w:p>
+    <w:p>
+      <w:r>
+        <w:t xml:space="preserve">      "addr": "",</w:t>
+      </w:r>
+    </w:p>
+    <w:p>
+      <w:r>
+        <w:t xml:space="preserve">      "pinCode": null,</w:t>
+      </w:r>
+    </w:p>
+    <w:p>
+      <w:r>
+        <w:t xml:space="preserve">      "vehicleNo": "",</w:t>
+      </w:r>
+    </w:p>
+    <w:p>
+      <w:r>
+        <w:t xml:space="preserve">      "photo": "https://dl.dropboxusercontent.com/s/vvwxlgakpzwy1rm/Piyush_9096409749_1483341990887.png?dl=0",</w:t>
+      </w:r>
+    </w:p>
+    <w:p>
+      <w:r>
+        <w:t xml:space="preserve">      "idImg": "https://dl.dropboxusercontent.com/s/vvwxlgakpzwy1rm/Piyush_9096409749_1483341990887.png?dl=0",</w:t>
+      </w:r>
+    </w:p>
+    <w:p>
+      <w:r>
+        <w:t xml:space="preserve">      "visitorTypeCd": 0,</w:t>
+      </w:r>
+    </w:p>
+    <w:p>
+      <w:r>
+        <w:t xml:space="preserve">      "createdTs": "2017-01-08 16:45:37.0",</w:t>
+      </w:r>
+    </w:p>
+    <w:p>
+      <w:r>
+        <w:t xml:space="preserve">      "modifiedTs": "2017-01-09 15:09:51.0",</w:t>
+      </w:r>
+    </w:p>
+    <w:p>
+      <w:r>
+        <w:t xml:space="preserve">      "createdBy": "229615ca-cdb0-11e6-af26-f788c12ea4ac",</w:t>
+      </w:r>
+    </w:p>
+    <w:p>
+      <w:r>
+        <w:t xml:space="preserve">      "modifiedBy": "229615ca-cdb0-11e6-af26-f788c12ea4ac",</w:t>
+      </w:r>
+    </w:p>
+    <w:p>
+      <w:r>
+        <w:t xml:space="preserve">      "vendorDtlsVisitId": 31,</w:t>
+      </w:r>
+    </w:p>
+    <w:p>
+      <w:r>
+        <w:t xml:space="preserve">      "accompainedBy": 0,</w:t>
+      </w:r>
+    </w:p>
+    <w:p>
+      <w:r>
+        <w:lastRenderedPageBreak/>
+        <w:t xml:space="preserve">      "agencyNm": "",</w:t>
+      </w:r>
+    </w:p>
+    <w:p>
+      <w:r>
+        <w:t xml:space="preserve">      "agencyOffcCntcNum": "",</w:t>
+      </w:r>
+    </w:p>
+    <w:p>
+      <w:r>
+        <w:t xml:space="preserve">      "cntcPerAgencyOffc": "",</w:t>
+      </w:r>
+    </w:p>
+    <w:p>
+      <w:r>
+        <w:t xml:space="preserve">      "expectedEntryTime": "6:00 PM",</w:t>
+      </w:r>
+    </w:p>
+    <w:p>
+      <w:r>
+        <w:t xml:space="preserve">      "expectedExitTime": "8:00 PM",</w:t>
+      </w:r>
+    </w:p>
+    <w:p>
+      <w:r>
+        <w:t xml:space="preserve">      "actualEntryTime": null,</w:t>
+      </w:r>
+    </w:p>
+    <w:p>
+      <w:r>
+        <w:t xml:space="preserve">      "actualExitTime": "4:31 pm",</w:t>
+      </w:r>
+    </w:p>
+    <w:p>
+      <w:r>
+        <w:t xml:space="preserve">      "vendorTypeCd": 2,</w:t>
+      </w:r>
+    </w:p>
+    <w:p>
+      <w:r>
+        <w:t xml:space="preserve">      "vendorType": "",</w:t>
+      </w:r>
+    </w:p>
+    <w:p>
+      <w:r>
+        <w:t xml:space="preserve">      "visitPurposeCd": 7,</w:t>
+      </w:r>
+    </w:p>
+    <w:p>
+      <w:r>
+        <w:t xml:space="preserve">      "visitPurpose": "",</w:t>
+      </w:r>
+    </w:p>
+    <w:p>
+      <w:r>
+        <w:t xml:space="preserve">      "statusCd": "42",</w:t>
+      </w:r>
+    </w:p>
+    <w:p>
+      <w:r>
+        <w:t xml:space="preserve">      "isApproved": "Y",</w:t>
+      </w:r>
+    </w:p>
+    <w:p>
+      <w:r>
+        <w:t xml:space="preserve">      "visitStartDate": 1483960537000,</w:t>
+      </w:r>
+    </w:p>
+    <w:p>
+      <w:r>
+        <w:t xml:space="preserve">      "visitEndDate": 1483787737000,</w:t>
+      </w:r>
+    </w:p>
+    <w:p>
+      <w:r>
+        <w:t xml:space="preserve">      "vendorAccompanyVisitDtls": [</w:t>
+      </w:r>
+    </w:p>
+    <w:p>
+      <w:r>
+        <w:t xml:space="preserve">        {</w:t>
+      </w:r>
+    </w:p>
+    <w:p>
+      <w:r>
+        <w:t xml:space="preserve">          "vendorAccompanyVisitDtlsId": 19,</w:t>
+      </w:r>
+    </w:p>
+    <w:p>
+      <w:r>
+        <w:t xml:space="preserve">          "accompanyCntcNum": "shradha",</w:t>
+      </w:r>
+    </w:p>
+    <w:p>
+      <w:r>
+        <w:t xml:space="preserve">          "accompanyNm": "9823878785",</w:t>
+      </w:r>
+    </w:p>
+    <w:p>
+      <w:r>
+        <w:t xml:space="preserve">          "accompanyPhoto": "https://dl.dropboxusercontent.com/s/ea8ihd4oaxdrvc7/Accompained%20Person_9823878785_shradha_1483802147074.png?dl=0",</w:t>
+      </w:r>
+    </w:p>
+    <w:p>
+      <w:r>
+        <w:t xml:space="preserve">          "createdBy": "229615ca-cdb0-11e6-af26-f788c12ea4ac",</w:t>
+      </w:r>
+    </w:p>
+    <w:p>
+      <w:r>
+        <w:t xml:space="preserve">          "createdTs": "2017-01-07 20:45:53.0",</w:t>
+      </w:r>
+    </w:p>
+    <w:p>
+      <w:r>
+        <w:t xml:space="preserve">          "modifiedBy": "229615ca-cdb0-11e6-af26-f788c12ea4ac",</w:t>
+      </w:r>
+    </w:p>
+    <w:p>
+      <w:r>
+        <w:lastRenderedPageBreak/>
+        <w:t xml:space="preserve">          "modifiedTs": "2017-01-07 20:45:53.0",</w:t>
+      </w:r>
+    </w:p>
+    <w:p>
+      <w:r>
+        <w:t xml:space="preserve">          "vendorVisitDtlsId": 31</w:t>
+      </w:r>
+    </w:p>
+    <w:p>
+      <w:r>
+        <w:t xml:space="preserve">        },</w:t>
+      </w:r>
+    </w:p>
+    <w:p>
+      <w:r>
+        <w:t xml:space="preserve">        {</w:t>
+      </w:r>
+    </w:p>
+    <w:p>
+      <w:r>
+        <w:t xml:space="preserve">          "vendorAccompanyVisitDtlsId": 20,</w:t>
+      </w:r>
+    </w:p>
+    <w:p>
+      <w:r>
+        <w:t xml:space="preserve">          "accompanyCntcNum": "shradha",</w:t>
+      </w:r>
+    </w:p>
+    <w:p>
+      <w:r>
+        <w:t xml:space="preserve">          "accompanyNm": "4848884888",</w:t>
+      </w:r>
+    </w:p>
+    <w:p>
+      <w:r>
+        <w:t xml:space="preserve">          "accompanyPhoto": "https://dl.dropboxusercontent.com/s/vvwxlgakpzwy1rm/Piyush_9096409749_1483341990887.png?dl=0",</w:t>
+      </w:r>
+    </w:p>
+    <w:p>
+      <w:r>
+        <w:t xml:space="preserve">          "createdBy": "229615ca-cdb0-11e6-af26-f788c12ea4ac",</w:t>
+      </w:r>
+    </w:p>
+    <w:p>
+      <w:r>
+        <w:t xml:space="preserve">          "createdTs": "2017-01-08 13:57:05.0",</w:t>
+      </w:r>
+    </w:p>
+    <w:p>
+      <w:r>
+        <w:t xml:space="preserve">          "modifiedBy": "229615ca-cdb0-11e6-af26-f788c12ea4ac",</w:t>
+      </w:r>
+    </w:p>
+    <w:p>
+      <w:r>
+        <w:t xml:space="preserve">          "modifiedTs": "2017-01-08 13:57:05.0",</w:t>
+      </w:r>
+    </w:p>
+    <w:p>
+      <w:r>
+        <w:t xml:space="preserve">          "vendorVisitDtlsId": 31</w:t>
+      </w:r>
+    </w:p>
+    <w:p>
+      <w:r>
+        <w:t xml:space="preserve">        }</w:t>
+      </w:r>
+    </w:p>
+    <w:p>
+      <w:r>
+        <w:t xml:space="preserve">      ],</w:t>
+      </w:r>
+    </w:p>
+    <w:p>
+      <w:r>
+        <w:t xml:space="preserve">      "flatDetailsVisitList": [</w:t>
+      </w:r>
+    </w:p>
+    <w:p>
+      <w:r>
+        <w:t xml:space="preserve">        {</w:t>
+      </w:r>
+    </w:p>
+    <w:p>
+      <w:r>
+        <w:t xml:space="preserve">          "flatDtlsId": 1,</w:t>
+      </w:r>
+    </w:p>
+    <w:p>
+      <w:r>
+        <w:t xml:space="preserve">          "flatDtls": "P-104",</w:t>
+      </w:r>
+    </w:p>
+    <w:p>
+      <w:r>
+        <w:t xml:space="preserve">          "memberNm": "Piyush  Jadhav"</w:t>
+      </w:r>
+    </w:p>
+    <w:p>
+      <w:r>
+        <w:t xml:space="preserve">        }</w:t>
+      </w:r>
+    </w:p>
+    <w:p>
+      <w:r>
+        <w:t xml:space="preserve">      ]</w:t>
+      </w:r>
+    </w:p>
+    <w:p>
+      <w:r>
+        <w:t xml:space="preserve">    },</w:t>
+      </w:r>
+    </w:p>
+    <w:p>
+      <w:r>
+        <w:t xml:space="preserve">    {</w:t>
+      </w:r>
+    </w:p>
+    <w:p>
+      <w:r>
+        <w:lastRenderedPageBreak/>
+        <w:t xml:space="preserve">      "updatedImg": null,</w:t>
+      </w:r>
+    </w:p>
+    <w:p>
+      <w:r>
+        <w:t xml:space="preserve">      "updatedIdImg": null,</w:t>
+      </w:r>
+    </w:p>
+    <w:p>
+      <w:r>
+        <w:t xml:space="preserve">      "isCntcNumUpdated": null,</w:t>
+      </w:r>
+    </w:p>
+    <w:p>
+      <w:r>
+        <w:t xml:space="preserve">      "visitorHeaderId": 39,</w:t>
+      </w:r>
+    </w:p>
+    <w:p>
+      <w:r>
+        <w:t xml:space="preserve">      "societyDtlsId": 0,</w:t>
+      </w:r>
+    </w:p>
+    <w:p>
+      <w:r>
+        <w:t xml:space="preserve">      "firstNm": "diksha",</w:t>
+      </w:r>
+    </w:p>
+    <w:p>
+      <w:r>
+        <w:t xml:space="preserve">      "lastNm": "katre",</w:t>
+      </w:r>
+    </w:p>
+    <w:p>
+      <w:r>
+        <w:t xml:space="preserve">      "cntcNum": "7507752840",</w:t>
+      </w:r>
+    </w:p>
+    <w:p>
+      <w:r>
+        <w:t xml:space="preserve">      "isCnctcNumVerified": "N",</w:t>
+      </w:r>
+    </w:p>
+    <w:p>
+      <w:r>
+        <w:t xml:space="preserve">      "addr": "nepal",</w:t>
+      </w:r>
+    </w:p>
+    <w:p>
+      <w:r>
+        <w:t xml:space="preserve">      "pinCode": null,</w:t>
+      </w:r>
+    </w:p>
+    <w:p>
+      <w:r>
+        <w:t xml:space="preserve">      "vehicleNo": "vzvsgs",</w:t>
+      </w:r>
+    </w:p>
+    <w:p>
+      <w:r>
+        <w:t xml:space="preserve">      "photo": "https://dl.dropboxusercontent.com/s/vvwxlgakpzwy1rm/Piyush_9096409749_1483341990887.png?dl=0",</w:t>
+      </w:r>
+    </w:p>
+    <w:p>
+      <w:r>
+        <w:t xml:space="preserve">      "idImg": "https://dl.dropboxusercontent.com/s/vvwxlgakpzwy1rm/Piyush_9096409749_1483341990887.png?dl=0",</w:t>
+      </w:r>
+    </w:p>
+    <w:p>
+      <w:r>
+        <w:t xml:space="preserve">      "visitorTypeCd": 0,</w:t>
+      </w:r>
+    </w:p>
+    <w:p>
+      <w:r>
+        <w:t xml:space="preserve">      "createdTs": "2017-01-09 17:47:15.0",</w:t>
+      </w:r>
+    </w:p>
+    <w:p>
+      <w:r>
+        <w:t xml:space="preserve">      "modifiedTs": "2017-01-09 17:47:15.0",</w:t>
+      </w:r>
+    </w:p>
+    <w:p>
+      <w:r>
+        <w:t xml:space="preserve">      "createdBy": "229615ca-cdb0-11e6-af26-f788c12ea4ac",</w:t>
+      </w:r>
+    </w:p>
+    <w:p>
+      <w:r>
+        <w:t xml:space="preserve">      "modifiedBy": "229615ca-cdb0-11e6-af26-f788c12ea4ac",</w:t>
+      </w:r>
+    </w:p>
+    <w:p>
+      <w:r>
+        <w:t xml:space="preserve">      "vendorDtlsVisitId": 32,</w:t>
+      </w:r>
+    </w:p>
+    <w:p>
+      <w:r>
+        <w:t xml:space="preserve">      "accompainedBy": 1,</w:t>
+      </w:r>
+    </w:p>
+    <w:p>
+      <w:r>
+        <w:t xml:space="preserve">      "agencyNm": "",</w:t>
+      </w:r>
+    </w:p>
+    <w:p>
+      <w:r>
+        <w:t xml:space="preserve">      "agencyOffcCntcNum": "",</w:t>
+      </w:r>
+    </w:p>
+    <w:p>
+      <w:r>
+        <w:lastRenderedPageBreak/>
+        <w:t xml:space="preserve">      "cntcPerAgencyOffc": "",</w:t>
+      </w:r>
+    </w:p>
+    <w:p>
+      <w:r>
+        <w:t xml:space="preserve">      "expectedEntryTime": "5:46 pm",</w:t>
+      </w:r>
+    </w:p>
+    <w:p>
+      <w:r>
+        <w:t xml:space="preserve">      "expectedExitTime": "6:46 pm",</w:t>
+      </w:r>
+    </w:p>
+    <w:p>
+      <w:r>
+        <w:t xml:space="preserve">      "actualEntryTime": null,</w:t>
+      </w:r>
+    </w:p>
+    <w:p>
+      <w:r>
+        <w:t xml:space="preserve">      "actualExitTime": null,</w:t>
+      </w:r>
+    </w:p>
+    <w:p>
+      <w:r>
+        <w:t xml:space="preserve">      "vendorTypeCd": 1,</w:t>
+      </w:r>
+    </w:p>
+    <w:p>
+      <w:r>
+        <w:t xml:space="preserve">      "vendorType": "",</w:t>
+      </w:r>
+    </w:p>
+    <w:p>
+      <w:r>
+        <w:t xml:space="preserve">      "visitPurposeCd": 6,</w:t>
+      </w:r>
+    </w:p>
+    <w:p>
+      <w:r>
+        <w:t xml:space="preserve">      "visitPurpose": "",</w:t>
+      </w:r>
+    </w:p>
+    <w:p>
+      <w:r>
+        <w:t xml:space="preserve">      "statusCd": null,</w:t>
+      </w:r>
+    </w:p>
+    <w:p>
+      <w:r>
+        <w:t xml:space="preserve">      "isApproved": "N",</w:t>
+      </w:r>
+    </w:p>
+    <w:p>
+      <w:r>
+        <w:t xml:space="preserve">      "visitStartDate": 1483964235000,</w:t>
+      </w:r>
+    </w:p>
+    <w:p>
+      <w:r>
+        <w:t xml:space="preserve">      "visitEndDate": 1483964235000,</w:t>
+      </w:r>
+    </w:p>
+    <w:p>
+      <w:r>
+        <w:t xml:space="preserve">      "vendorAccompanyVisitDtls": [</w:t>
+      </w:r>
+    </w:p>
+    <w:p>
+      <w:r>
+        <w:t xml:space="preserve">        {</w:t>
+      </w:r>
+    </w:p>
+    <w:p>
+      <w:r>
+        <w:t xml:space="preserve">          "vendorAccompanyVisitDtlsId": 21,</w:t>
+      </w:r>
+    </w:p>
+    <w:p>
+      <w:r>
+        <w:t xml:space="preserve">          "accompanyCntcNum": "shradha",</w:t>
+      </w:r>
+    </w:p>
+    <w:p>
+      <w:r>
+        <w:t xml:space="preserve">          "accompanyNm": "9794949484",</w:t>
+      </w:r>
+    </w:p>
+    <w:p>
+      <w:r>
+        <w:t xml:space="preserve">          "accompanyPhoto": "https://dl.dropboxusercontent.com/s/vvwxlgakpzwy1rm/Piyush_9096409749_1483341990887.png?dl=0",</w:t>
+      </w:r>
+    </w:p>
+    <w:p>
+      <w:r>
+        <w:t xml:space="preserve">          "createdBy": "229615ca-cdb0-11e6-af26-f788c12ea4ac",</w:t>
+      </w:r>
+    </w:p>
+    <w:p>
+      <w:r>
+        <w:t xml:space="preserve">          "createdTs": "2017-01-09 17:47:15.0",</w:t>
+      </w:r>
+    </w:p>
+    <w:p>
+      <w:r>
+        <w:t xml:space="preserve">          "modifiedBy": "229615ca-cdb0-11e6-af26-f788c12ea4ac",</w:t>
+      </w:r>
+    </w:p>
+    <w:p>
+      <w:r>
+        <w:t xml:space="preserve">          "modifiedTs": "2017-01-09 17:47:15.0",</w:t>
+      </w:r>
+    </w:p>
+    <w:p>
+      <w:r>
+        <w:t xml:space="preserve">          "vendorVisitDtlsId": 32</w:t>
+      </w:r>
+    </w:p>
+    <w:p>
+      <w:r>
+        <w:lastRenderedPageBreak/>
+        <w:t xml:space="preserve">        }</w:t>
+      </w:r>
+    </w:p>
+    <w:p>
+      <w:r>
+        <w:t xml:space="preserve">      ],</w:t>
+      </w:r>
+    </w:p>
+    <w:p>
+      <w:r>
+        <w:t xml:space="preserve">      "flatDetailsVisitList": [</w:t>
+      </w:r>
+    </w:p>
+    <w:p>
+      <w:r>
+        <w:t xml:space="preserve">        {</w:t>
+      </w:r>
+    </w:p>
+    <w:p>
+      <w:r>
+        <w:t xml:space="preserve">          "flatDtlsId": 1,</w:t>
+      </w:r>
+    </w:p>
+    <w:p>
+      <w:r>
+        <w:t xml:space="preserve">          "flatDtls": "P-104",</w:t>
+      </w:r>
+    </w:p>
+    <w:p>
+      <w:r>
+        <w:t xml:space="preserve">          "memberNm": "Piyush  Jadhav"</w:t>
+      </w:r>
+    </w:p>
+    <w:p>
+      <w:r>
+        <w:t xml:space="preserve">        }</w:t>
+      </w:r>
+    </w:p>
+    <w:p>
+      <w:r>
+        <w:t xml:space="preserve">      ]</w:t>
+      </w:r>
+    </w:p>
+    <w:p>
+      <w:r>
+        <w:t xml:space="preserve">    },</w:t>
+      </w:r>
+    </w:p>
+    <w:p>
+      <w:r>
+        <w:t xml:space="preserve">    {</w:t>
+      </w:r>
+    </w:p>
+    <w:p>
+      <w:r>
+        <w:t xml:space="preserve">      "updatedImg": null,</w:t>
+      </w:r>
+    </w:p>
+    <w:p>
+      <w:r>
+        <w:t xml:space="preserve">      "updatedIdImg": null,</w:t>
+      </w:r>
+    </w:p>
+    <w:p>
+      <w:r>
+        <w:t xml:space="preserve">      "isCntcNumUpdated": null,</w:t>
+      </w:r>
+    </w:p>
+    <w:p>
+      <w:r>
+        <w:t xml:space="preserve">      "visitorHeaderId": 40,</w:t>
+      </w:r>
+    </w:p>
+    <w:p>
+      <w:r>
+        <w:t xml:space="preserve">      "societyDtlsId": 0,</w:t>
+      </w:r>
+    </w:p>
+    <w:p>
+      <w:r>
+        <w:t xml:space="preserve">      "firstNm": "diksha",</w:t>
+      </w:r>
+    </w:p>
+    <w:p>
+      <w:r>
+        <w:t xml:space="preserve">      "lastNm": "katre",</w:t>
+      </w:r>
+    </w:p>
+    <w:p>
+      <w:r>
+        <w:t xml:space="preserve">      "cntcNum": "7507752840",</w:t>
+      </w:r>
+    </w:p>
+    <w:p>
+      <w:r>
+        <w:t xml:space="preserve">      "isCnctcNumVerified": "N",</w:t>
+      </w:r>
+    </w:p>
+    <w:p>
+      <w:r>
+        <w:t xml:space="preserve">      "addr": "nepal",</w:t>
+      </w:r>
+    </w:p>
+    <w:p>
+      <w:r>
+        <w:t xml:space="preserve">      "pinCode": null,</w:t>
+      </w:r>
+    </w:p>
+    <w:p>
+      <w:r>
+        <w:t xml:space="preserve">      "vehicleNo": "vzvsgs",</w:t>
+      </w:r>
+    </w:p>
+    <w:p>
+      <w:r>
+        <w:t xml:space="preserve">      "photo": "https://dl.dropboxusercontent.com/s/vvwxlgakpzwy1rm/Piyush_9096409749_1483341990887.png?dl=0",</w:t>
+      </w:r>
+    </w:p>
+    <w:p>
+      <w:r>
+        <w:lastRenderedPageBreak/>
+        <w:t xml:space="preserve">      "idImg": "https://dl.dropboxusercontent.com/s/vvwxlgakpzwy1rm/Piyush_9096409749_1483341990887.png?dl=0",</w:t>
+      </w:r>
+    </w:p>
+    <w:p>
+      <w:r>
+        <w:t xml:space="preserve">      "visitorTypeCd": 0,</w:t>
+      </w:r>
+    </w:p>
+    <w:p>
+      <w:r>
+        <w:t xml:space="preserve">      "createdTs": "2017-01-09 17:48:32.0",</w:t>
+      </w:r>
+    </w:p>
+    <w:p>
+      <w:r>
+        <w:t xml:space="preserve">      "modifiedTs": "2017-01-09 17:48:32.0",</w:t>
+      </w:r>
+    </w:p>
+    <w:p>
+      <w:r>
+        <w:t xml:space="preserve">      "createdBy": "229615ca-cdb0-11e6-af26-f788c12ea4ac",</w:t>
+      </w:r>
+    </w:p>
+    <w:p>
+      <w:r>
+        <w:t xml:space="preserve">      "modifiedBy": "229615ca-cdb0-11e6-af26-f788c12ea4ac",</w:t>
+      </w:r>
+    </w:p>
+    <w:p>
+      <w:r>
+        <w:t xml:space="preserve">      "vendorDtlsVisitId": 33,</w:t>
+      </w:r>
+    </w:p>
+    <w:p>
+      <w:r>
+        <w:t xml:space="preserve">      "accompainedBy": 2,</w:t>
+      </w:r>
+    </w:p>
+    <w:p>
+      <w:r>
+        <w:t xml:space="preserve">      "agencyNm": "",</w:t>
+      </w:r>
+    </w:p>
+    <w:p>
+      <w:r>
+        <w:t xml:space="preserve">      "agencyOffcCntcNum": "",</w:t>
+      </w:r>
+    </w:p>
+    <w:p>
+      <w:r>
+        <w:t xml:space="preserve">      "cntcPerAgencyOffc": "",</w:t>
+      </w:r>
+    </w:p>
+    <w:p>
+      <w:r>
+        <w:t xml:space="preserve">      "expectedEntryTime": "5:46 pm",</w:t>
+      </w:r>
+    </w:p>
+    <w:p>
+      <w:r>
+        <w:t xml:space="preserve">      "expectedExitTime": "6:46 pm",</w:t>
+      </w:r>
+    </w:p>
+    <w:p>
+      <w:r>
+        <w:t xml:space="preserve">      "actualEntryTime": null,</w:t>
+      </w:r>
+    </w:p>
+    <w:p>
+      <w:r>
+        <w:t xml:space="preserve">      "actualExitTime": null,</w:t>
+      </w:r>
+    </w:p>
+    <w:p>
+      <w:r>
+        <w:t xml:space="preserve">      "vendorTypeCd": 1,</w:t>
+      </w:r>
+    </w:p>
+    <w:p>
+      <w:r>
+        <w:t xml:space="preserve">      "vendorType": "",</w:t>
+      </w:r>
+    </w:p>
+    <w:p>
+      <w:r>
+        <w:t xml:space="preserve">      "visitPurposeCd": 6,</w:t>
+      </w:r>
+    </w:p>
+    <w:p>
+      <w:r>
+        <w:t xml:space="preserve">      "visitPurpose": "",</w:t>
+      </w:r>
+    </w:p>
+    <w:p>
+      <w:r>
+        <w:t xml:space="preserve">      "statusCd": null,</w:t>
+      </w:r>
+    </w:p>
+    <w:p>
+      <w:r>
+        <w:t xml:space="preserve">      "isApproved": "N",</w:t>
+      </w:r>
+    </w:p>
+    <w:p>
+      <w:r>
+        <w:t xml:space="preserve">      "visitStartDate": 1483964312000,</w:t>
+      </w:r>
+    </w:p>
+    <w:p>
+      <w:r>
+        <w:t xml:space="preserve">      "visitEndDate": 1483964312000,</w:t>
+      </w:r>
+    </w:p>
+    <w:p>
+      <w:r>
+        <w:t xml:space="preserve">      "vendorAccompanyVisitDtls": [</w:t>
+      </w:r>
+    </w:p>
+    <w:p>
+      <w:r>
+        <w:lastRenderedPageBreak/>
+        <w:t xml:space="preserve">        {</w:t>
+      </w:r>
+    </w:p>
+    <w:p>
+      <w:r>
+        <w:t xml:space="preserve">          "vendorAccompanyVisitDtlsId": 22,</w:t>
+      </w:r>
+    </w:p>
+    <w:p>
+      <w:r>
+        <w:t xml:space="preserve">          "accompanyCntcNum": "shradha",</w:t>
+      </w:r>
+    </w:p>
+    <w:p>
+      <w:r>
+        <w:t xml:space="preserve">          "accompanyNm": "9794949484",</w:t>
+      </w:r>
+    </w:p>
+    <w:p>
+      <w:r>
+        <w:t xml:space="preserve">          "accompanyPhoto": "https://dl.dropboxusercontent.com/s/vvwxlgakpzwy1rm/Piyush_9096409749_1483341990887.png?dl=0",</w:t>
+      </w:r>
+    </w:p>
+    <w:p>
+      <w:r>
+        <w:t xml:space="preserve">          "createdBy": "229615ca-cdb0-11e6-af26-f788c12ea4ac",</w:t>
+      </w:r>
+    </w:p>
+    <w:p>
+      <w:r>
+        <w:t xml:space="preserve">          "createdTs": "2017-01-09 17:48:32.0",</w:t>
+      </w:r>
+    </w:p>
+    <w:p>
+      <w:r>
+        <w:t xml:space="preserve">          "modifiedBy": "229615ca-cdb0-11e6-af26-f788c12ea4ac",</w:t>
+      </w:r>
+    </w:p>
+    <w:p>
+      <w:r>
+        <w:t xml:space="preserve">          "modifiedTs": "2017-01-09 17:48:32.0",</w:t>
+      </w:r>
+    </w:p>
+    <w:p>
+      <w:r>
+        <w:t xml:space="preserve">          "vendorVisitDtlsId": 33</w:t>
+      </w:r>
+    </w:p>
+    <w:p>
+      <w:r>
+        <w:t xml:space="preserve">        },</w:t>
+      </w:r>
+    </w:p>
+    <w:p>
+      <w:r>
+        <w:t xml:space="preserve">        {</w:t>
+      </w:r>
+    </w:p>
+    <w:p>
+      <w:r>
+        <w:t xml:space="preserve">          "vendorAccompanyVisitDtlsId": 23,</w:t>
+      </w:r>
+    </w:p>
+    <w:p>
+      <w:r>
+        <w:t xml:space="preserve">          "accompanyCntcNum": "swati",</w:t>
+      </w:r>
+    </w:p>
+    <w:p>
+      <w:r>
+        <w:t xml:space="preserve">          "accompanyNm": "9449499495",</w:t>
+      </w:r>
+    </w:p>
+    <w:p>
+      <w:r>
+        <w:t xml:space="preserve">          "accompanyPhoto": "https://dl.dropboxusercontent.com/s/vvwxlgakpzwy1rm/Piyush_9096409749_1483341990887.png?dl=0",</w:t>
+      </w:r>
+    </w:p>
+    <w:p>
+      <w:r>
+        <w:t xml:space="preserve">          "createdBy": "229615ca-cdb0-11e6-af26-f788c12ea4ac",</w:t>
+      </w:r>
+    </w:p>
+    <w:p>
+      <w:r>
+        <w:t xml:space="preserve">          "createdTs": "2017-01-09 17:48:32.0",</w:t>
+      </w:r>
+    </w:p>
+    <w:p>
+      <w:r>
+        <w:t xml:space="preserve">          "modifiedBy": "229615ca-cdb0-11e6-af26-f788c12ea4ac",</w:t>
+      </w:r>
+    </w:p>
+    <w:p>
+      <w:r>
+        <w:t xml:space="preserve">          "modifiedTs": "2017-01-09 17:48:32.0",</w:t>
+      </w:r>
+    </w:p>
+    <w:p>
+      <w:r>
+        <w:t xml:space="preserve">          "vendorVisitDtlsId": 33</w:t>
+      </w:r>
+    </w:p>
+    <w:p>
+      <w:r>
+        <w:t xml:space="preserve">        }</w:t>
+      </w:r>
+    </w:p>
+    <w:p>
+      <w:r>
+        <w:t xml:space="preserve">      ],</w:t>
+      </w:r>
+    </w:p>
+    <w:p>
+      <w:r>
+        <w:lastRenderedPageBreak/>
+        <w:t xml:space="preserve">      "flatDetailsVisitList": [</w:t>
+      </w:r>
+    </w:p>
+    <w:p>
+      <w:r>
+        <w:t xml:space="preserve">        {</w:t>
+      </w:r>
+    </w:p>
+    <w:p>
+      <w:r>
+        <w:t xml:space="preserve">          "flatDtlsId": 1,</w:t>
+      </w:r>
+    </w:p>
+    <w:p>
+      <w:r>
+        <w:t xml:space="preserve">          "flatDtls": "P-104",</w:t>
+      </w:r>
+    </w:p>
+    <w:p>
+      <w:r>
+        <w:t xml:space="preserve">          "memberNm": "Piyush  Jadhav"</w:t>
+      </w:r>
+    </w:p>
+    <w:p>
+      <w:r>
+        <w:t xml:space="preserve">        }</w:t>
+      </w:r>
+    </w:p>
+    <w:p>
+      <w:r>
+        <w:t xml:space="preserve">      ]</w:t>
+      </w:r>
+    </w:p>
+    <w:p>
+      <w:r>
+        <w:t xml:space="preserve">    }</w:t>
+      </w:r>
+    </w:p>
+    <w:p>
+      <w:r>
+        <w:t xml:space="preserve">  ],</w:t>
+      </w:r>
+    </w:p>
+    <w:p>
+      <w:r>
+        <w:t xml:space="preserve">  "paginationDetails": {</w:t>
+      </w:r>
+    </w:p>
+    <w:p>
+      <w:r>
+        <w:t xml:space="preserve">    "totalCount": 4,</w:t>
+      </w:r>
+    </w:p>
+    <w:p>
+      <w:r>
+        <w:t xml:space="preserve">    "pageNum": 1,</w:t>
+      </w:r>
+    </w:p>
+    <w:p>
+      <w:r>
+        <w:t xml:space="preserve">    "maxRecordsPerPage": 20</w:t>
+      </w:r>
+    </w:p>
+    <w:p>
+      <w:r>
+        <w:t xml:space="preserve">  },</w:t>
+      </w:r>
+    </w:p>
+    <w:p>
+      <w:r>
+        <w:t xml:space="preserve">  "responseMessage": {</w:t>
+      </w:r>
+    </w:p>
+    <w:p>
+      <w:r>
+        <w:t xml:space="preserve">    "status": "200",</w:t>
+      </w:r>
+    </w:p>
+    <w:p>
+      <w:r>
+        <w:t xml:space="preserve">    "message": "OK",</w:t>
+      </w:r>
+    </w:p>
+    <w:p>
+      <w:r>
+        <w:t xml:space="preserve">    "apiVersion": null</w:t>
+      </w:r>
+    </w:p>
+    <w:p>
+      <w:r>
+        <w:t xml:space="preserve">  }</w:t>
+      </w:r>
+    </w:p>
+    <w:p>
+      <w:r>
+        <w:t>}</w:t>
+      </w:r>
+    </w:p>
     <w:sectPr>
       <w:pgSz w:w="12240" w:h="15840"/>
       <w:pgMar w:top="1440" w:right="1440" w:bottom="1440" w:left="1440" w:header="720" w:footer="720" w:gutter="0"/>

</xml_diff>

<commit_message>
Added API for Update Family Guest Visit Details
</commit_message>
<xml_diff>
--- a/API Doc.docx
+++ b/API Doc.docx
@@ -20471,6 +20471,229 @@
         <w:t>}</w:t>
       </w:r>
     </w:p>
+    <w:p/>
+    <w:p>
+      <w:pPr>
+        <w:pStyle w:val="Heading1"/>
+      </w:pPr>
+      <w:r>
+        <w:t>UPDATE FAMILY GUEST VISIT DETAILS</w:t>
+      </w:r>
+    </w:p>
+    <w:p>
+      <w:r>
+        <w:rPr>
+          <w:b/>
+        </w:rPr>
+        <w:t>METHOD:</w:t>
+      </w:r>
+      <w:r>
+        <w:t xml:space="preserve"> PUT</w:t>
+      </w:r>
+    </w:p>
+    <w:p>
+      <w:r>
+        <w:rPr>
+          <w:b/>
+        </w:rPr>
+        <w:t>URL:</w:t>
+      </w:r>
+      <w:r>
+        <w:t xml:space="preserve"> </w:t>
+      </w:r>
+      <w:r>
+        <w:t>/familyguestgatepass</w:t>
+      </w:r>
+    </w:p>
+    <w:p>
+      <w:pPr>
+        <w:rPr>
+          <w:b/>
+        </w:rPr>
+      </w:pPr>
+      <w:r>
+        <w:rPr>
+          <w:b/>
+        </w:rPr>
+        <w:t>REQUEST JSON:</w:t>
+      </w:r>
+    </w:p>
+    <w:p>
+      <w:r>
+        <w:lastRenderedPageBreak/>
+        <w:t>{</w:t>
+      </w:r>
+    </w:p>
+    <w:p>
+      <w:r>
+        <w:tab/>
+        <w:t>"familyGuestVisitDtlsId":"1",</w:t>
+      </w:r>
+    </w:p>
+    <w:p>
+      <w:r>
+        <w:tab/>
+        <w:t>"cntcNum":"1234554321",</w:t>
+      </w:r>
+    </w:p>
+    <w:p>
+      <w:r>
+        <w:tab/>
+        <w:t>"firstNm":"Qwjksdjksd",</w:t>
+      </w:r>
+    </w:p>
+    <w:p>
+      <w:r>
+        <w:tab/>
+        <w:t>"lastNm":"Ancbxv",</w:t>
+      </w:r>
+    </w:p>
+    <w:p>
+      <w:r>
+        <w:tab/>
+        <w:t>"photo":"https://dl.dropboxusercontent.com/s/oa3s93e76pfvxor/Guest_Abhishek_1234467890_1483766232001.png?dl=0",</w:t>
+      </w:r>
+    </w:p>
+    <w:p>
+      <w:r>
+        <w:tab/>
+        <w:t>"addr":"Solpaur",</w:t>
+      </w:r>
+    </w:p>
+    <w:p>
+      <w:r>
+        <w:tab/>
+        <w:t>"accompainedBy":"4",</w:t>
+      </w:r>
+    </w:p>
+    <w:p>
+      <w:r>
+        <w:tab/>
+        <w:t>"expectedEntryTime":"04:00 PM",</w:t>
+      </w:r>
+    </w:p>
+    <w:p>
+      <w:r>
+        <w:tab/>
+        <w:t>"expectedExitTime":"08:00 PM",</w:t>
+      </w:r>
+    </w:p>
+    <w:p>
+      <w:r>
+        <w:tab/>
+        <w:t>"flatDtlsId":"1",</w:t>
+      </w:r>
+    </w:p>
+    <w:p>
+      <w:r>
+        <w:tab/>
+        <w:t>"visitorGrpPhoto":"https://dl.dropboxusercontent.com/s/vvwxlgakpzwy1rm/Piyush_9096409749_1483341990887.png?dl=0",</w:t>
+      </w:r>
+    </w:p>
+    <w:p>
+      <w:r>
+        <w:tab/>
+        <w:t>"pinCode":"411002",</w:t>
+      </w:r>
+    </w:p>
+    <w:p>
+      <w:r>
+        <w:tab/>
+        <w:t>"vehicleNo":"MH 11 Z 7777",</w:t>
+      </w:r>
+    </w:p>
+    <w:p>
+      <w:r>
+        <w:tab/>
+        <w:t>"visitorHeaderId":"1",</w:t>
+      </w:r>
+    </w:p>
+    <w:p>
+      <w:r>
+        <w:tab/>
+        <w:t xml:space="preserve">"updatedImg":"", </w:t>
+      </w:r>
+      <w:r>
+        <w:tab/>
+        <w:t>//Updated Image of the Guest</w:t>
+      </w:r>
+    </w:p>
+    <w:p>
+      <w:r>
+        <w:tab/>
+        <w:t>"updatedIdImg":"",</w:t>
+      </w:r>
+      <w:r>
+        <w:tab/>
+        <w:t>// Updated Image of Visitor Group</w:t>
+      </w:r>
+    </w:p>
+    <w:p>
+      <w:r>
+        <w:tab/>
+        <w:t>"isCntcNumUpdated":"Y/N"</w:t>
+      </w:r>
+      <w:r>
+        <w:tab/>
+        <w:t>//’Y’ if contact no is changed or else ‘N’</w:t>
+      </w:r>
+    </w:p>
+    <w:p>
+      <w:r>
+        <w:t>}</w:t>
+      </w:r>
+    </w:p>
+    <w:p>
+      <w:pPr>
+        <w:rPr>
+          <w:b/>
+        </w:rPr>
+      </w:pPr>
+      <w:r>
+        <w:rPr>
+          <w:b/>
+        </w:rPr>
+        <w:t>RESPONSE JSON:</w:t>
+      </w:r>
+    </w:p>
+    <w:p>
+      <w:r>
+        <w:t>{</w:t>
+      </w:r>
+    </w:p>
+    <w:p>
+      <w:r>
+        <w:t xml:space="preserve">  "responseMessage": {</w:t>
+      </w:r>
+    </w:p>
+    <w:p>
+      <w:r>
+        <w:t xml:space="preserve">    "status": "200",</w:t>
+      </w:r>
+    </w:p>
+    <w:p>
+      <w:r>
+        <w:t xml:space="preserve">    "message": "OK",</w:t>
+      </w:r>
+    </w:p>
+    <w:p>
+      <w:r>
+        <w:lastRenderedPageBreak/>
+        <w:t xml:space="preserve">    "apiVersion": null</w:t>
+      </w:r>
+    </w:p>
+    <w:p>
+      <w:r>
+        <w:t xml:space="preserve">  }</w:t>
+      </w:r>
+    </w:p>
+    <w:p>
+      <w:r>
+        <w:t>}</w:t>
+      </w:r>
+    </w:p>
+    <w:p/>
+    <w:p/>
     <w:sectPr>
       <w:pgSz w:w="12240" w:h="15840"/>
       <w:pgMar w:top="1440" w:right="1440" w:bottom="1440" w:left="1440" w:header="720" w:footer="720" w:gutter="0"/>
@@ -21577,7 +21800,7 @@
 </file>
 
 <file path=customXml/itemProps1.xml><?xml version="1.0" encoding="utf-8"?>
-<ds:datastoreItem xmlns:ds="http://schemas.openxmlformats.org/officeDocument/2006/customXml" ds:itemID="{7CCC3C96-2C14-44D5-8F00-F9BF95064272}">
+<ds:datastoreItem xmlns:ds="http://schemas.openxmlformats.org/officeDocument/2006/customXml" ds:itemID="{F89081B8-0508-425C-BE05-D65C3E5A4225}">
   <ds:schemaRefs>
     <ds:schemaRef ds:uri="http://schemas.openxmlformats.org/officeDocument/2006/bibliography"/>
   </ds:schemaRefs>

</xml_diff>

<commit_message>
Added API for creating gatepass for Society Vendor
</commit_message>
<xml_diff>
--- a/API Doc.docx
+++ b/API Doc.docx
@@ -28791,6 +28791,730 @@
       </w:r>
     </w:p>
     <w:p/>
+    <w:p>
+      <w:pPr>
+        <w:pStyle w:val="Heading1"/>
+      </w:pPr>
+      <w:r>
+        <w:t xml:space="preserve">CREATE GATEPASS FOR </w:t>
+      </w:r>
+      <w:r>
+        <w:t>SOCIETY</w:t>
+      </w:r>
+      <w:r>
+        <w:t xml:space="preserve"> VENDOR</w:t>
+      </w:r>
+    </w:p>
+    <w:p>
+      <w:r>
+        <w:rPr>
+          <w:b/>
+        </w:rPr>
+        <w:t>METHOD:</w:t>
+      </w:r>
+      <w:r>
+        <w:t xml:space="preserve"> POST</w:t>
+      </w:r>
+    </w:p>
+    <w:p>
+      <w:r>
+        <w:rPr>
+          <w:b/>
+        </w:rPr>
+        <w:t>URL:</w:t>
+      </w:r>
+      <w:r>
+        <w:t xml:space="preserve"> </w:t>
+      </w:r>
+      <w:r>
+        <w:t>/</w:t>
+      </w:r>
+      <w:r>
+        <w:t>societyvendorgatepass</w:t>
+      </w:r>
+    </w:p>
+    <w:p>
+      <w:pPr>
+        <w:rPr>
+          <w:b/>
+        </w:rPr>
+      </w:pPr>
+      <w:r>
+        <w:rPr>
+          <w:b/>
+        </w:rPr>
+        <w:t>REQUEST JSON:</w:t>
+      </w:r>
+    </w:p>
+    <w:p>
+      <w:pPr>
+        <w:pStyle w:val="ListParagraph"/>
+        <w:numPr>
+          <w:ilvl w:val="0"/>
+          <w:numId w:val="5"/>
+        </w:numPr>
+        <w:rPr>
+          <w:b/>
+        </w:rPr>
+      </w:pPr>
+      <w:r>
+        <w:rPr>
+          <w:b/>
+        </w:rPr>
+        <w:lastRenderedPageBreak/>
+        <w:t>For Un-Registered Vendor:</w:t>
+      </w:r>
+    </w:p>
+    <w:p>
+      <w:r>
+        <w:t>{</w:t>
+      </w:r>
+    </w:p>
+    <w:p>
+      <w:r>
+        <w:tab/>
+        <w:t>"vendorVisitDtl": {</w:t>
+      </w:r>
+    </w:p>
+    <w:p>
+      <w:r>
+        <w:tab/>
+      </w:r>
+      <w:r>
+        <w:tab/>
+        <w:t>"cntcNum":"3384848588",</w:t>
+      </w:r>
+    </w:p>
+    <w:p>
+      <w:r>
+        <w:tab/>
+      </w:r>
+      <w:r>
+        <w:tab/>
+        <w:t>"firstNm":"Aniket",</w:t>
+      </w:r>
+    </w:p>
+    <w:p>
+      <w:r>
+        <w:tab/>
+      </w:r>
+      <w:r>
+        <w:tab/>
+        <w:t>"lastNm":"Jadhav",</w:t>
+      </w:r>
+    </w:p>
+    <w:p>
+      <w:r>
+        <w:tab/>
+      </w:r>
+      <w:r>
+        <w:tab/>
+        <w:t>"photo":"",</w:t>
+      </w:r>
+    </w:p>
+    <w:p>
+      <w:r>
+        <w:tab/>
+      </w:r>
+      <w:r>
+        <w:tab/>
+        <w:t>"addr":"Mumbai",</w:t>
+      </w:r>
+    </w:p>
+    <w:p>
+      <w:r>
+        <w:tab/>
+      </w:r>
+      <w:r>
+        <w:tab/>
+        <w:t>"accompainedBy":"2",</w:t>
+      </w:r>
+    </w:p>
+    <w:p>
+      <w:r>
+        <w:tab/>
+      </w:r>
+      <w:r>
+        <w:tab/>
+        <w:t>"expectedEntryTime":"01:00 PM",</w:t>
+      </w:r>
+    </w:p>
+    <w:p>
+      <w:r>
+        <w:tab/>
+      </w:r>
+      <w:r>
+        <w:tab/>
+        <w:t>"expectedExitTime":"04:00 PM",</w:t>
+      </w:r>
+    </w:p>
+    <w:p>
+      <w:r>
+        <w:tab/>
+      </w:r>
+      <w:r>
+        <w:tab/>
+        <w:t>"idImg":"",</w:t>
+      </w:r>
+    </w:p>
+    <w:p>
+      <w:r>
+        <w:tab/>
+      </w:r>
+      <w:r>
+        <w:tab/>
+        <w:t>"vehicleNo":"MH 15 Z 0774",</w:t>
+      </w:r>
+    </w:p>
+    <w:p>
+      <w:r>
+        <w:tab/>
+      </w:r>
+      <w:r>
+        <w:tab/>
+        <w:t>"agencyNm":"Agency 1",</w:t>
+      </w:r>
+    </w:p>
+    <w:p>
+      <w:r>
+        <w:tab/>
+      </w:r>
+      <w:r>
+        <w:tab/>
+        <w:t>"agencyOffcCntcNum":"9096409749",</w:t>
+      </w:r>
+    </w:p>
+    <w:p>
+      <w:r>
+        <w:tab/>
+      </w:r>
+      <w:r>
+        <w:tab/>
+        <w:t>"cntcPerAgencyOffc":"Office 1",</w:t>
+      </w:r>
+    </w:p>
+    <w:p>
+      <w:r>
+        <w:tab/>
+      </w:r>
+      <w:r>
+        <w:tab/>
+        <w:t>"vendorTypeCd":"8",</w:t>
+      </w:r>
+    </w:p>
+    <w:p>
+      <w:r>
+        <w:tab/>
+      </w:r>
+      <w:r>
+        <w:tab/>
+        <w:t>"vendorType":"String",</w:t>
+      </w:r>
+      <w:r>
+        <w:tab/>
+        <w:t>//Description f vendor type selected is “Other” or else empty</w:t>
+      </w:r>
+    </w:p>
+    <w:p>
+      <w:r>
+        <w:tab/>
+      </w:r>
+      <w:r>
+        <w:tab/>
+        <w:t>"visitPurposeCd":"41",</w:t>
+      </w:r>
+    </w:p>
+    <w:p>
+      <w:r>
+        <w:tab/>
+      </w:r>
+      <w:r>
+        <w:tab/>
+        <w:t>"visitPurpose":"</w:t>
+      </w:r>
+      <w:r>
+        <w:t xml:space="preserve"> </w:t>
+      </w:r>
+      <w:r>
+        <w:t>String "</w:t>
+      </w:r>
+      <w:r>
+        <w:tab/>
+        <w:t>//Description if visit purpose selected is “Other” or else empty</w:t>
+      </w:r>
+    </w:p>
+    <w:p>
+      <w:r>
+        <w:tab/>
+        <w:t>},</w:t>
+      </w:r>
+    </w:p>
+    <w:p>
+      <w:r>
+        <w:tab/>
+        <w:t>"accompainedPersonsVisitDtls":[{</w:t>
+      </w:r>
+    </w:p>
+    <w:p>
+      <w:r>
+        <w:tab/>
+      </w:r>
+      <w:r>
+        <w:tab/>
+        <w:t>"accompanyCntcNum":"1234567890",</w:t>
+      </w:r>
+    </w:p>
+    <w:p>
+      <w:r>
+        <w:tab/>
+      </w:r>
+      <w:r>
+        <w:tab/>
+        <w:t>"accompanyNm":"Acc1",</w:t>
+      </w:r>
+    </w:p>
+    <w:p>
+      <w:r>
+        <w:tab/>
+      </w:r>
+      <w:r>
+        <w:tab/>
+        <w:t>"accompanyPhoto":""</w:t>
+      </w:r>
+    </w:p>
+    <w:p>
+      <w:r>
+        <w:lastRenderedPageBreak/>
+        <w:tab/>
+        <w:t>},</w:t>
+      </w:r>
+    </w:p>
+    <w:p>
+      <w:r>
+        <w:tab/>
+        <w:t>{</w:t>
+      </w:r>
+    </w:p>
+    <w:p>
+      <w:r>
+        <w:tab/>
+      </w:r>
+      <w:r>
+        <w:tab/>
+        <w:t>"accompanyCntcNum":"2345671890",</w:t>
+      </w:r>
+    </w:p>
+    <w:p>
+      <w:r>
+        <w:tab/>
+      </w:r>
+      <w:r>
+        <w:tab/>
+        <w:t>"accompanyNm":"Acc2",</w:t>
+      </w:r>
+    </w:p>
+    <w:p>
+      <w:r>
+        <w:tab/>
+      </w:r>
+      <w:r>
+        <w:tab/>
+        <w:t>"accompanyPhoto":""</w:t>
+      </w:r>
+    </w:p>
+    <w:p>
+      <w:r>
+        <w:tab/>
+        <w:t>}]</w:t>
+      </w:r>
+    </w:p>
+    <w:p>
+      <w:r>
+        <w:t>}</w:t>
+      </w:r>
+    </w:p>
+    <w:p>
+      <w:pPr>
+        <w:pStyle w:val="ListParagraph"/>
+        <w:numPr>
+          <w:ilvl w:val="0"/>
+          <w:numId w:val="5"/>
+        </w:numPr>
+        <w:rPr>
+          <w:b/>
+        </w:rPr>
+      </w:pPr>
+      <w:r>
+        <w:rPr>
+          <w:b/>
+        </w:rPr>
+        <w:t>For Registered Vendors:</w:t>
+      </w:r>
+    </w:p>
+    <w:p>
+      <w:r>
+        <w:t>{</w:t>
+      </w:r>
+    </w:p>
+    <w:p>
+      <w:r>
+        <w:tab/>
+        <w:t>"vendorVisitDtl": {</w:t>
+      </w:r>
+    </w:p>
+    <w:p>
+      <w:r>
+        <w:tab/>
+      </w:r>
+      <w:r>
+        <w:tab/>
+        <w:t>"cntcNum":"3384848588",</w:t>
+      </w:r>
+    </w:p>
+    <w:p>
+      <w:r>
+        <w:tab/>
+      </w:r>
+      <w:r>
+        <w:tab/>
+        <w:t>"firstNm":"Aniket",</w:t>
+      </w:r>
+    </w:p>
+    <w:p>
+      <w:r>
+        <w:tab/>
+      </w:r>
+      <w:r>
+        <w:tab/>
+        <w:t>"lastNm":"Jadhav",</w:t>
+      </w:r>
+    </w:p>
+    <w:p>
+      <w:r>
+        <w:tab/>
+      </w:r>
+      <w:r>
+        <w:tab/>
+        <w:t>"photo":"",</w:t>
+      </w:r>
+    </w:p>
+    <w:p>
+      <w:r>
+        <w:tab/>
+      </w:r>
+      <w:r>
+        <w:tab/>
+        <w:t>"addr":"Mumbai",</w:t>
+      </w:r>
+    </w:p>
+    <w:p>
+      <w:r>
+        <w:tab/>
+      </w:r>
+      <w:r>
+        <w:tab/>
+        <w:t>"accompainedBy":"2",</w:t>
+      </w:r>
+    </w:p>
+    <w:p>
+      <w:r>
+        <w:tab/>
+      </w:r>
+      <w:r>
+        <w:tab/>
+        <w:t>"expectedEntryTime":"01:00 PM",</w:t>
+      </w:r>
+    </w:p>
+    <w:p>
+      <w:r>
+        <w:tab/>
+      </w:r>
+      <w:r>
+        <w:tab/>
+        <w:t>"expectedExitTime":"04:00 PM",</w:t>
+      </w:r>
+    </w:p>
+    <w:p>
+      <w:r>
+        <w:tab/>
+      </w:r>
+      <w:r>
+        <w:tab/>
+        <w:t>"idImg":"",</w:t>
+      </w:r>
+    </w:p>
+    <w:p>
+      <w:r>
+        <w:tab/>
+      </w:r>
+      <w:r>
+        <w:tab/>
+        <w:t>"vehicleNo":"MH 15 Z 0774",</w:t>
+      </w:r>
+    </w:p>
+    <w:p>
+      <w:r>
+        <w:tab/>
+      </w:r>
+      <w:r>
+        <w:tab/>
+        <w:t>"agencyNm":"Agency 1",</w:t>
+      </w:r>
+    </w:p>
+    <w:p>
+      <w:r>
+        <w:tab/>
+      </w:r>
+      <w:r>
+        <w:tab/>
+        <w:t>"agencyOffcCntcNum":"9096409749",</w:t>
+      </w:r>
+    </w:p>
+    <w:p>
+      <w:r>
+        <w:tab/>
+      </w:r>
+      <w:r>
+        <w:tab/>
+        <w:t>"cntcPerAgencyOffc":"Office 1",</w:t>
+      </w:r>
+    </w:p>
+    <w:p>
+      <w:r>
+        <w:tab/>
+      </w:r>
+      <w:r>
+        <w:tab/>
+        <w:t>"vendorTypeCd":"4",</w:t>
+      </w:r>
+    </w:p>
+    <w:p>
+      <w:r>
+        <w:tab/>
+      </w:r>
+      <w:r>
+        <w:tab/>
+        <w:t>"visitPurposeCd":"7",</w:t>
+      </w:r>
+    </w:p>
+    <w:p>
+      <w:r>
+        <w:lastRenderedPageBreak/>
+        <w:tab/>
+      </w:r>
+      <w:r>
+        <w:tab/>
+      </w:r>
+      <w:r>
+        <w:t>//Below parameters will be sent in case of registered Vendor</w:t>
+      </w:r>
+    </w:p>
+    <w:p>
+      <w:r>
+        <w:tab/>
+      </w:r>
+      <w:r>
+        <w:tab/>
+        <w:t>"visitorHeaderId":"24</w:t>
+      </w:r>
+      <w:r>
+        <w:t>",</w:t>
+      </w:r>
+      <w:r>
+        <w:tab/>
+        <w:t>//Place the visitorHeaderId of registered Vendor here</w:t>
+      </w:r>
+    </w:p>
+    <w:p>
+      <w:r>
+        <w:tab/>
+      </w:r>
+      <w:r>
+        <w:tab/>
+        <w:t>"updatedImg":"Base64 Encoded String", //Place updated Image of Vendor here</w:t>
+      </w:r>
+    </w:p>
+    <w:p>
+      <w:r>
+        <w:tab/>
+      </w:r>
+      <w:r>
+        <w:tab/>
+        <w:t>"updatedIdImg":"</w:t>
+      </w:r>
+      <w:r>
+        <w:t xml:space="preserve"> </w:t>
+      </w:r>
+      <w:r>
+        <w:t>Base64 Encoded String", //Place updated Id Image of Vendor here</w:t>
+      </w:r>
+    </w:p>
+    <w:p>
+      <w:r>
+        <w:tab/>
+      </w:r>
+      <w:r>
+        <w:tab/>
+        <w:t>"isCntcNumUpdated":"Y</w:t>
+      </w:r>
+      <w:r>
+        <w:t>/N</w:t>
+      </w:r>
+      <w:r>
+        <w:t>"</w:t>
+      </w:r>
+      <w:r>
+        <w:t xml:space="preserve"> //If contact number of Vendor is upated than ‘Y’ or else ‘N’</w:t>
+      </w:r>
+    </w:p>
+    <w:p>
+      <w:r>
+        <w:tab/>
+      </w:r>
+      <w:r>
+        <w:tab/>
+      </w:r>
+    </w:p>
+    <w:p>
+      <w:r>
+        <w:tab/>
+        <w:t>},</w:t>
+      </w:r>
+    </w:p>
+    <w:p>
+      <w:r>
+        <w:tab/>
+        <w:t>"accompainedPersonsVisitDtls":[{</w:t>
+      </w:r>
+    </w:p>
+    <w:p>
+      <w:r>
+        <w:tab/>
+      </w:r>
+      <w:r>
+        <w:tab/>
+        <w:t>"accompanyCntcNum":"1234567890",</w:t>
+      </w:r>
+    </w:p>
+    <w:p>
+      <w:r>
+        <w:tab/>
+      </w:r>
+      <w:r>
+        <w:tab/>
+        <w:t>"accompanyNm":"Acc1",</w:t>
+      </w:r>
+    </w:p>
+    <w:p>
+      <w:r>
+        <w:tab/>
+      </w:r>
+      <w:r>
+        <w:tab/>
+        <w:t>"accompanyPhoto":""</w:t>
+      </w:r>
+    </w:p>
+    <w:p>
+      <w:r>
+        <w:tab/>
+        <w:t>},</w:t>
+      </w:r>
+    </w:p>
+    <w:p>
+      <w:r>
+        <w:tab/>
+        <w:t>{</w:t>
+      </w:r>
+    </w:p>
+    <w:p>
+      <w:r>
+        <w:tab/>
+      </w:r>
+      <w:r>
+        <w:tab/>
+        <w:t>"accompanyCntcNum":"2345671890",</w:t>
+      </w:r>
+    </w:p>
+    <w:p>
+      <w:r>
+        <w:tab/>
+      </w:r>
+      <w:r>
+        <w:tab/>
+        <w:t>"accompanyNm":"Acc2",</w:t>
+      </w:r>
+    </w:p>
+    <w:p>
+      <w:r>
+        <w:tab/>
+      </w:r>
+      <w:r>
+        <w:tab/>
+        <w:t>"accompanyPhoto":""</w:t>
+      </w:r>
+    </w:p>
+    <w:p>
+      <w:r>
+        <w:tab/>
+        <w:t>}]</w:t>
+      </w:r>
+    </w:p>
+    <w:p>
+      <w:r>
+        <w:t>}</w:t>
+      </w:r>
+    </w:p>
+    <w:p>
+      <w:pPr>
+        <w:rPr>
+          <w:b/>
+        </w:rPr>
+      </w:pPr>
+      <w:r>
+        <w:rPr>
+          <w:b/>
+        </w:rPr>
+        <w:t>RESPONSE JSON:</w:t>
+      </w:r>
+    </w:p>
+    <w:p>
+      <w:r>
+        <w:t>{</w:t>
+      </w:r>
+    </w:p>
+    <w:p>
+      <w:r>
+        <w:t xml:space="preserve">  "responseMessage": {</w:t>
+      </w:r>
+    </w:p>
+    <w:p>
+      <w:r>
+        <w:t xml:space="preserve">    "status": "200",</w:t>
+      </w:r>
+    </w:p>
+    <w:p>
+      <w:r>
+        <w:t xml:space="preserve">    "message": "OK",</w:t>
+      </w:r>
+    </w:p>
+    <w:p>
+      <w:r>
+        <w:t xml:space="preserve">    "apiVersion": null</w:t>
+      </w:r>
+    </w:p>
+    <w:p>
+      <w:r>
+        <w:t xml:space="preserve">  }</w:t>
+      </w:r>
+    </w:p>
+    <w:p>
+      <w:r>
+        <w:lastRenderedPageBreak/>
+        <w:t>}</w:t>
+      </w:r>
+    </w:p>
+    <w:p/>
+    <w:p/>
     <w:p/>
     <w:sectPr>
       <w:pgSz w:w="12240" w:h="15840"/>
@@ -28805,16 +29529,16 @@
 <file path=word/numbering.xml><?xml version="1.0" encoding="utf-8"?>
 <w:numbering xmlns:ve="http://schemas.openxmlformats.org/markup-compatibility/2006" xmlns:o="urn:schemas-microsoft-com:office:office" xmlns:r="http://schemas.openxmlformats.org/officeDocument/2006/relationships" xmlns:m="http://schemas.openxmlformats.org/officeDocument/2006/math" xmlns:v="urn:schemas-microsoft-com:vml" xmlns:wp="http://schemas.openxmlformats.org/drawingml/2006/wordprocessingDrawing" xmlns:w10="urn:schemas-microsoft-com:office:word" xmlns:w="http://schemas.openxmlformats.org/wordprocessingml/2006/main" xmlns:wne="http://schemas.microsoft.com/office/word/2006/wordml">
   <w:abstractNum w:abstractNumId="0">
-    <w:nsid w:val="0D732956"/>
+    <w:nsid w:val="04030BEA"/>
     <w:multiLevelType w:val="hybridMultilevel"/>
-    <w:tmpl w:val="A8FC40EE"/>
-    <w:lvl w:ilvl="0" w:tplc="30E6719A">
+    <w:tmpl w:val="198A237C"/>
+    <w:lvl w:ilvl="0" w:tplc="0409000F">
       <w:start w:val="1"/>
-      <w:numFmt w:val="lowerLetter"/>
+      <w:numFmt w:val="decimal"/>
       <w:lvlText w:val="%1."/>
       <w:lvlJc w:val="left"/>
       <w:pPr>
-        <w:ind w:left="1080" w:hanging="360"/>
+        <w:ind w:left="720" w:hanging="360"/>
       </w:pPr>
       <w:rPr>
         <w:rFonts w:hint="default"/>
@@ -28826,7 +29550,7 @@
       <w:lvlText w:val="%2."/>
       <w:lvlJc w:val="left"/>
       <w:pPr>
-        <w:ind w:left="1800" w:hanging="360"/>
+        <w:ind w:left="1440" w:hanging="360"/>
       </w:pPr>
     </w:lvl>
     <w:lvl w:ilvl="2" w:tplc="0409001B" w:tentative="1">
@@ -28835,7 +29559,7 @@
       <w:lvlText w:val="%3."/>
       <w:lvlJc w:val="right"/>
       <w:pPr>
-        <w:ind w:left="2520" w:hanging="180"/>
+        <w:ind w:left="2160" w:hanging="180"/>
       </w:pPr>
     </w:lvl>
     <w:lvl w:ilvl="3" w:tplc="0409000F" w:tentative="1">
@@ -28844,7 +29568,7 @@
       <w:lvlText w:val="%4."/>
       <w:lvlJc w:val="left"/>
       <w:pPr>
-        <w:ind w:left="3240" w:hanging="360"/>
+        <w:ind w:left="2880" w:hanging="360"/>
       </w:pPr>
     </w:lvl>
     <w:lvl w:ilvl="4" w:tplc="04090019" w:tentative="1">
@@ -28853,7 +29577,7 @@
       <w:lvlText w:val="%5."/>
       <w:lvlJc w:val="left"/>
       <w:pPr>
-        <w:ind w:left="3960" w:hanging="360"/>
+        <w:ind w:left="3600" w:hanging="360"/>
       </w:pPr>
     </w:lvl>
     <w:lvl w:ilvl="5" w:tplc="0409001B" w:tentative="1">
@@ -28862,7 +29586,7 @@
       <w:lvlText w:val="%6."/>
       <w:lvlJc w:val="right"/>
       <w:pPr>
-        <w:ind w:left="4680" w:hanging="180"/>
+        <w:ind w:left="4320" w:hanging="180"/>
       </w:pPr>
     </w:lvl>
     <w:lvl w:ilvl="6" w:tplc="0409000F" w:tentative="1">
@@ -28871,7 +29595,7 @@
       <w:lvlText w:val="%7."/>
       <w:lvlJc w:val="left"/>
       <w:pPr>
-        <w:ind w:left="5400" w:hanging="360"/>
+        <w:ind w:left="5040" w:hanging="360"/>
       </w:pPr>
     </w:lvl>
     <w:lvl w:ilvl="7" w:tplc="04090019" w:tentative="1">
@@ -28880,7 +29604,7 @@
       <w:lvlText w:val="%8."/>
       <w:lvlJc w:val="left"/>
       <w:pPr>
-        <w:ind w:left="6120" w:hanging="360"/>
+        <w:ind w:left="5760" w:hanging="360"/>
       </w:pPr>
     </w:lvl>
     <w:lvl w:ilvl="8" w:tplc="0409001B" w:tentative="1">
@@ -28889,21 +29613,21 @@
       <w:lvlText w:val="%9."/>
       <w:lvlJc w:val="right"/>
       <w:pPr>
-        <w:ind w:left="6840" w:hanging="180"/>
+        <w:ind w:left="6480" w:hanging="180"/>
       </w:pPr>
     </w:lvl>
   </w:abstractNum>
   <w:abstractNum w:abstractNumId="1">
-    <w:nsid w:val="1E8D389A"/>
+    <w:nsid w:val="0D732956"/>
     <w:multiLevelType w:val="hybridMultilevel"/>
-    <w:tmpl w:val="ACE6A160"/>
-    <w:lvl w:ilvl="0" w:tplc="04090011">
+    <w:tmpl w:val="A8FC40EE"/>
+    <w:lvl w:ilvl="0" w:tplc="30E6719A">
       <w:start w:val="1"/>
-      <w:numFmt w:val="decimal"/>
-      <w:lvlText w:val="%1)"/>
+      <w:numFmt w:val="lowerLetter"/>
+      <w:lvlText w:val="%1."/>
       <w:lvlJc w:val="left"/>
       <w:pPr>
-        <w:ind w:left="720" w:hanging="360"/>
+        <w:ind w:left="1080" w:hanging="360"/>
       </w:pPr>
       <w:rPr>
         <w:rFonts w:hint="default"/>
@@ -28915,7 +29639,7 @@
       <w:lvlText w:val="%2."/>
       <w:lvlJc w:val="left"/>
       <w:pPr>
-        <w:ind w:left="1440" w:hanging="360"/>
+        <w:ind w:left="1800" w:hanging="360"/>
       </w:pPr>
     </w:lvl>
     <w:lvl w:ilvl="2" w:tplc="0409001B" w:tentative="1">
@@ -28924,7 +29648,7 @@
       <w:lvlText w:val="%3."/>
       <w:lvlJc w:val="right"/>
       <w:pPr>
-        <w:ind w:left="2160" w:hanging="180"/>
+        <w:ind w:left="2520" w:hanging="180"/>
       </w:pPr>
     </w:lvl>
     <w:lvl w:ilvl="3" w:tplc="0409000F" w:tentative="1">
@@ -28933,7 +29657,7 @@
       <w:lvlText w:val="%4."/>
       <w:lvlJc w:val="left"/>
       <w:pPr>
-        <w:ind w:left="2880" w:hanging="360"/>
+        <w:ind w:left="3240" w:hanging="360"/>
       </w:pPr>
     </w:lvl>
     <w:lvl w:ilvl="4" w:tplc="04090019" w:tentative="1">
@@ -28942,7 +29666,7 @@
       <w:lvlText w:val="%5."/>
       <w:lvlJc w:val="left"/>
       <w:pPr>
-        <w:ind w:left="3600" w:hanging="360"/>
+        <w:ind w:left="3960" w:hanging="360"/>
       </w:pPr>
     </w:lvl>
     <w:lvl w:ilvl="5" w:tplc="0409001B" w:tentative="1">
@@ -28951,7 +29675,7 @@
       <w:lvlText w:val="%6."/>
       <w:lvlJc w:val="right"/>
       <w:pPr>
-        <w:ind w:left="4320" w:hanging="180"/>
+        <w:ind w:left="4680" w:hanging="180"/>
       </w:pPr>
     </w:lvl>
     <w:lvl w:ilvl="6" w:tplc="0409000F" w:tentative="1">
@@ -28960,7 +29684,7 @@
       <w:lvlText w:val="%7."/>
       <w:lvlJc w:val="left"/>
       <w:pPr>
-        <w:ind w:left="5040" w:hanging="360"/>
+        <w:ind w:left="5400" w:hanging="360"/>
       </w:pPr>
     </w:lvl>
     <w:lvl w:ilvl="7" w:tplc="04090019" w:tentative="1">
@@ -28969,7 +29693,7 @@
       <w:lvlText w:val="%8."/>
       <w:lvlJc w:val="left"/>
       <w:pPr>
-        <w:ind w:left="5760" w:hanging="360"/>
+        <w:ind w:left="6120" w:hanging="360"/>
       </w:pPr>
     </w:lvl>
     <w:lvl w:ilvl="8" w:tplc="0409001B" w:tentative="1">
@@ -28978,18 +29702,18 @@
       <w:lvlText w:val="%9."/>
       <w:lvlJc w:val="right"/>
       <w:pPr>
-        <w:ind w:left="6480" w:hanging="180"/>
+        <w:ind w:left="6840" w:hanging="180"/>
       </w:pPr>
     </w:lvl>
   </w:abstractNum>
   <w:abstractNum w:abstractNumId="2">
-    <w:nsid w:val="629004E0"/>
+    <w:nsid w:val="1E8D389A"/>
     <w:multiLevelType w:val="hybridMultilevel"/>
-    <w:tmpl w:val="198A237C"/>
-    <w:lvl w:ilvl="0" w:tplc="0409000F">
+    <w:tmpl w:val="ACE6A160"/>
+    <w:lvl w:ilvl="0" w:tplc="04090011">
       <w:start w:val="1"/>
       <w:numFmt w:val="decimal"/>
-      <w:lvlText w:val="%1."/>
+      <w:lvlText w:val="%1)"/>
       <w:lvlJc w:val="left"/>
       <w:pPr>
         <w:ind w:left="720" w:hanging="360"/>
@@ -29072,6 +29796,95 @@
     </w:lvl>
   </w:abstractNum>
   <w:abstractNum w:abstractNumId="3">
+    <w:nsid w:val="629004E0"/>
+    <w:multiLevelType w:val="hybridMultilevel"/>
+    <w:tmpl w:val="198A237C"/>
+    <w:lvl w:ilvl="0" w:tplc="0409000F">
+      <w:start w:val="1"/>
+      <w:numFmt w:val="decimal"/>
+      <w:lvlText w:val="%1."/>
+      <w:lvlJc w:val="left"/>
+      <w:pPr>
+        <w:ind w:left="720" w:hanging="360"/>
+      </w:pPr>
+      <w:rPr>
+        <w:rFonts w:hint="default"/>
+      </w:rPr>
+    </w:lvl>
+    <w:lvl w:ilvl="1" w:tplc="04090019" w:tentative="1">
+      <w:start w:val="1"/>
+      <w:numFmt w:val="lowerLetter"/>
+      <w:lvlText w:val="%2."/>
+      <w:lvlJc w:val="left"/>
+      <w:pPr>
+        <w:ind w:left="1440" w:hanging="360"/>
+      </w:pPr>
+    </w:lvl>
+    <w:lvl w:ilvl="2" w:tplc="0409001B" w:tentative="1">
+      <w:start w:val="1"/>
+      <w:numFmt w:val="lowerRoman"/>
+      <w:lvlText w:val="%3."/>
+      <w:lvlJc w:val="right"/>
+      <w:pPr>
+        <w:ind w:left="2160" w:hanging="180"/>
+      </w:pPr>
+    </w:lvl>
+    <w:lvl w:ilvl="3" w:tplc="0409000F" w:tentative="1">
+      <w:start w:val="1"/>
+      <w:numFmt w:val="decimal"/>
+      <w:lvlText w:val="%4."/>
+      <w:lvlJc w:val="left"/>
+      <w:pPr>
+        <w:ind w:left="2880" w:hanging="360"/>
+      </w:pPr>
+    </w:lvl>
+    <w:lvl w:ilvl="4" w:tplc="04090019" w:tentative="1">
+      <w:start w:val="1"/>
+      <w:numFmt w:val="lowerLetter"/>
+      <w:lvlText w:val="%5."/>
+      <w:lvlJc w:val="left"/>
+      <w:pPr>
+        <w:ind w:left="3600" w:hanging="360"/>
+      </w:pPr>
+    </w:lvl>
+    <w:lvl w:ilvl="5" w:tplc="0409001B" w:tentative="1">
+      <w:start w:val="1"/>
+      <w:numFmt w:val="lowerRoman"/>
+      <w:lvlText w:val="%6."/>
+      <w:lvlJc w:val="right"/>
+      <w:pPr>
+        <w:ind w:left="4320" w:hanging="180"/>
+      </w:pPr>
+    </w:lvl>
+    <w:lvl w:ilvl="6" w:tplc="0409000F" w:tentative="1">
+      <w:start w:val="1"/>
+      <w:numFmt w:val="decimal"/>
+      <w:lvlText w:val="%7."/>
+      <w:lvlJc w:val="left"/>
+      <w:pPr>
+        <w:ind w:left="5040" w:hanging="360"/>
+      </w:pPr>
+    </w:lvl>
+    <w:lvl w:ilvl="7" w:tplc="04090019" w:tentative="1">
+      <w:start w:val="1"/>
+      <w:numFmt w:val="lowerLetter"/>
+      <w:lvlText w:val="%8."/>
+      <w:lvlJc w:val="left"/>
+      <w:pPr>
+        <w:ind w:left="5760" w:hanging="360"/>
+      </w:pPr>
+    </w:lvl>
+    <w:lvl w:ilvl="8" w:tplc="0409001B" w:tentative="1">
+      <w:start w:val="1"/>
+      <w:numFmt w:val="lowerRoman"/>
+      <w:lvlText w:val="%9."/>
+      <w:lvlJc w:val="right"/>
+      <w:pPr>
+        <w:ind w:left="6480" w:hanging="180"/>
+      </w:pPr>
+    </w:lvl>
+  </w:abstractNum>
+  <w:abstractNum w:abstractNumId="4">
     <w:nsid w:val="703D31B9"/>
     <w:multiLevelType w:val="hybridMultilevel"/>
     <w:tmpl w:val="4BB01092"/>
@@ -29161,16 +29974,19 @@
     </w:lvl>
   </w:abstractNum>
   <w:num w:numId="1">
+    <w:abstractNumId w:val="4"/>
+  </w:num>
+  <w:num w:numId="2">
+    <w:abstractNumId w:val="1"/>
+  </w:num>
+  <w:num w:numId="3">
+    <w:abstractNumId w:val="2"/>
+  </w:num>
+  <w:num w:numId="4">
     <w:abstractNumId w:val="3"/>
   </w:num>
-  <w:num w:numId="2">
+  <w:num w:numId="5">
     <w:abstractNumId w:val="0"/>
-  </w:num>
-  <w:num w:numId="3">
-    <w:abstractNumId w:val="1"/>
-  </w:num>
-  <w:num w:numId="4">
-    <w:abstractNumId w:val="2"/>
   </w:num>
 </w:numbering>
 </file>
@@ -29946,7 +30762,7 @@
 </file>
 
 <file path=customXml/itemProps1.xml><?xml version="1.0" encoding="utf-8"?>
-<ds:datastoreItem xmlns:ds="http://schemas.openxmlformats.org/officeDocument/2006/customXml" ds:itemID="{CD181B21-C0A2-4CE1-B7AD-885C554CBE97}">
+<ds:datastoreItem xmlns:ds="http://schemas.openxmlformats.org/officeDocument/2006/customXml" ds:itemID="{3205C94E-0CBC-42F7-B077-E3C23E57EFEA}">
   <ds:schemaRefs>
     <ds:schemaRef ds:uri="http://schemas.openxmlformats.org/officeDocument/2006/bibliography"/>
   </ds:schemaRefs>

</xml_diff>

<commit_message>
Corrected create societyvendorgatepass API URL
</commit_message>
<xml_diff>
--- a/API Doc.docx
+++ b/API Doc.docx
@@ -29110,6 +29110,9 @@
       </w:r>
       <w:r>
         <w:t>/</w:t>
+      </w:r>
+      <w:r>
+        <w:t>gate/</w:t>
       </w:r>
       <w:r>
         <w:t>societyvendorgatepass</w:t>
@@ -31476,7 +31479,7 @@
 </file>
 
 <file path=customXml/itemProps1.xml><?xml version="1.0" encoding="utf-8"?>
-<ds:datastoreItem xmlns:ds="http://schemas.openxmlformats.org/officeDocument/2006/customXml" ds:itemID="{E77BD9BD-759B-4A3C-A17A-6B6EB14ED7F8}">
+<ds:datastoreItem xmlns:ds="http://schemas.openxmlformats.org/officeDocument/2006/customXml" ds:itemID="{1AAFE6B7-E380-4E00-8CE6-71E0AF1B7E5B}">
   <ds:schemaRefs>
     <ds:schemaRef ds:uri="http://schemas.openxmlformats.org/officeDocument/2006/bibliography"/>
   </ds:schemaRefs>

</xml_diff>

<commit_message>
Updated society staff api
</commit_message>
<xml_diff>
--- a/API Doc.docx
+++ b/API Doc.docx
@@ -31718,87 +31718,32 @@
     </w:p>
     <w:p>
       <w:r>
-        <w:t xml:space="preserve">  "flatStaffDtl": [</w:t>
-      </w:r>
-    </w:p>
-    <w:p>
-      <w:r>
-        <w:t xml:space="preserve">    {</w:t>
-      </w:r>
-    </w:p>
-    <w:p>
-      <w:r>
-        <w:t xml:space="preserve">      "flatDtlsId": 1</w:t>
-      </w:r>
-    </w:p>
-    <w:p>
-      <w:r>
-        <w:t xml:space="preserve">    },</w:t>
-      </w:r>
-    </w:p>
-    <w:p>
-      <w:r>
-        <w:t xml:space="preserve">    {</w:t>
+        <w:t xml:space="preserve">  "otp": null,</w:t>
+      </w:r>
+    </w:p>
+    <w:p>
+      <w:r>
+        <w:t xml:space="preserve">  "staffTypeCd": 0,</w:t>
+      </w:r>
+    </w:p>
+    <w:p>
+      <w:r>
+        <w:t xml:space="preserve">  "flatStaffDtlsId": 0,</w:t>
+      </w:r>
+    </w:p>
+    <w:p>
+      <w:r>
+        <w:t xml:space="preserve">  "isCntcNumUpdated": null,</w:t>
+      </w:r>
+    </w:p>
+    <w:p>
+      <w:r>
+        <w:t xml:space="preserve">  "updatedImg": null,</w:t>
       </w:r>
     </w:p>
     <w:p>
       <w:r>
         <w:lastRenderedPageBreak/>
-        <w:t xml:space="preserve">      "flatDtlsId": 2</w:t>
-      </w:r>
-    </w:p>
-    <w:p>
-      <w:r>
-        <w:t xml:space="preserve">    },</w:t>
-      </w:r>
-    </w:p>
-    <w:p>
-      <w:r>
-        <w:t xml:space="preserve">    {</w:t>
-      </w:r>
-    </w:p>
-    <w:p>
-      <w:r>
-        <w:t xml:space="preserve">      "flatDtlsId": 3</w:t>
-      </w:r>
-    </w:p>
-    <w:p>
-      <w:r>
-        <w:t xml:space="preserve">    }</w:t>
-      </w:r>
-    </w:p>
-    <w:p>
-      <w:r>
-        <w:t xml:space="preserve">  ],</w:t>
-      </w:r>
-    </w:p>
-    <w:p>
-      <w:r>
-        <w:t xml:space="preserve">  "otp": null,</w:t>
-      </w:r>
-    </w:p>
-    <w:p>
-      <w:r>
-        <w:t xml:space="preserve">  "staffTypeCd": 0,</w:t>
-      </w:r>
-    </w:p>
-    <w:p>
-      <w:r>
-        <w:t xml:space="preserve">  "flatStaffDtlsId": 0,</w:t>
-      </w:r>
-    </w:p>
-    <w:p>
-      <w:r>
-        <w:t xml:space="preserve">  "isCntcNumUpdated": null,</w:t>
-      </w:r>
-    </w:p>
-    <w:p>
-      <w:r>
-        <w:t xml:space="preserve">  "updatedImg": null,</w:t>
-      </w:r>
-    </w:p>
-    <w:p>
-      <w:r>
         <w:t xml:space="preserve">  "updatedIdImg": null,</w:t>
       </w:r>
     </w:p>
@@ -33079,7 +33024,7 @@
 </file>
 
 <file path=customXml/itemProps1.xml><?xml version="1.0" encoding="utf-8"?>
-<ds:datastoreItem xmlns:ds="http://schemas.openxmlformats.org/officeDocument/2006/customXml" ds:itemID="{BCD09A04-9926-4BAC-BD3A-06FBD1DBBF9C}">
+<ds:datastoreItem xmlns:ds="http://schemas.openxmlformats.org/officeDocument/2006/customXml" ds:itemID="{3193B117-0248-4120-9A99-2AE715BCA76E}">
   <ds:schemaRefs>
     <ds:schemaRef ds:uri="http://schemas.openxmlformats.org/officeDocument/2006/bibliography"/>
   </ds:schemaRefs>

</xml_diff>

<commit_message>
Removed fields from society staff
</commit_message>
<xml_diff>
--- a/API Doc.docx
+++ b/API Doc.docx
@@ -4436,7 +4436,7 @@
       <w:r>
         <w:t xml:space="preserve"> </w:t>
       </w:r>
-      <w:hyperlink r:id="rId6" w:history="1">
+      <w:hyperlink r:id="rId8" w:history="1">
         <w:r>
           <w:rPr>
             <w:rStyle w:val="Hyperlink"/>
@@ -31462,62 +31462,7 @@
     </w:p>
     <w:p>
       <w:r>
-        <w:t xml:space="preserve">  ],</w:t>
-      </w:r>
-    </w:p>
-    <w:p>
-      <w:r>
-        <w:t xml:space="preserve">  "otp": null,</w:t>
-      </w:r>
-    </w:p>
-    <w:p>
-      <w:r>
-        <w:t xml:space="preserve">  "staffTypeCd": 0,</w:t>
-      </w:r>
-    </w:p>
-    <w:p>
-      <w:r>
-        <w:t xml:space="preserve">  "flatStaffDtlsId": 0,</w:t>
-      </w:r>
-    </w:p>
-    <w:p>
-      <w:r>
-        <w:t xml:space="preserve">  "isCntcNumUpdated": null,</w:t>
-      </w:r>
-    </w:p>
-    <w:p>
-      <w:r>
-        <w:t xml:space="preserve">  "updatedImg": null,</w:t>
-      </w:r>
-    </w:p>
-    <w:p>
-      <w:r>
-        <w:t xml:space="preserve">  "updatedIdImg": null,</w:t>
-      </w:r>
-    </w:p>
-    <w:p>
-      <w:r>
-        <w:t xml:space="preserve">  "responseMessage": {</w:t>
-      </w:r>
-    </w:p>
-    <w:p>
-      <w:r>
-        <w:t xml:space="preserve">    "status": "200",</w:t>
-      </w:r>
-    </w:p>
-    <w:p>
-      <w:r>
-        <w:t xml:space="preserve">    "message": "OK",</w:t>
-      </w:r>
-    </w:p>
-    <w:p>
-      <w:r>
-        <w:t xml:space="preserve">    "apiVersion": null</w:t>
-      </w:r>
-    </w:p>
-    <w:p>
-      <w:r>
-        <w:t xml:space="preserve">  }</w:t>
+        <w:t xml:space="preserve">  ]</w:t>
       </w:r>
     </w:p>
     <w:p>
@@ -31617,62 +31562,62 @@
     </w:p>
     <w:p>
       <w:r>
+        <w:t xml:space="preserve">    "addr": "manjari",</w:t>
+      </w:r>
+    </w:p>
+    <w:p>
+      <w:r>
+        <w:t xml:space="preserve">    "pinCode": "591213",</w:t>
+      </w:r>
+    </w:p>
+    <w:p>
+      <w:r>
+        <w:t xml:space="preserve">    "vehicleNo": "MH 20145",</w:t>
+      </w:r>
+    </w:p>
+    <w:p>
+      <w:r>
+        <w:t xml:space="preserve">    "photo": "Base 64 encoded string ",</w:t>
+      </w:r>
+    </w:p>
+    <w:p>
+      <w:r>
+        <w:t xml:space="preserve">    "idImg": "Base 64 encoded string ",</w:t>
+      </w:r>
+    </w:p>
+    <w:p>
+      <w:r>
+        <w:t xml:space="preserve">    "aadharCardNo": "96860622222",</w:t>
+      </w:r>
+    </w:p>
+    <w:p>
+      <w:r>
+        <w:t xml:space="preserve">    "agencyNm": "A fedf",</w:t>
+      </w:r>
+    </w:p>
+    <w:p>
+      <w:r>
+        <w:t xml:space="preserve">    "agencyCntcNum": " 9999999",</w:t>
+      </w:r>
+    </w:p>
+    <w:p>
+      <w:r>
+        <w:t xml:space="preserve">    "agencyCntcPer": " ffdf",</w:t>
+      </w:r>
+    </w:p>
+    <w:p>
+      <w:r>
+        <w:t xml:space="preserve">    "andrRegId": "",</w:t>
+      </w:r>
+    </w:p>
+    <w:p>
+      <w:r>
+        <w:t xml:space="preserve">    "dob": "1992-06-13",</w:t>
+      </w:r>
+    </w:p>
+    <w:p>
+      <w:r>
         <w:lastRenderedPageBreak/>
-        <w:t xml:space="preserve">    "addr": "manjari",</w:t>
-      </w:r>
-    </w:p>
-    <w:p>
-      <w:r>
-        <w:t xml:space="preserve">    "pinCode": "591213",</w:t>
-      </w:r>
-    </w:p>
-    <w:p>
-      <w:r>
-        <w:t xml:space="preserve">    "vehicleNo": "MH 20145",</w:t>
-      </w:r>
-    </w:p>
-    <w:p>
-      <w:r>
-        <w:t xml:space="preserve">    "photo": "Base 64 encoded string ",</w:t>
-      </w:r>
-    </w:p>
-    <w:p>
-      <w:r>
-        <w:t xml:space="preserve">    "idImg": "Base 64 encoded string ",</w:t>
-      </w:r>
-    </w:p>
-    <w:p>
-      <w:r>
-        <w:t xml:space="preserve">    "aadharCardNo": "96860622222",</w:t>
-      </w:r>
-    </w:p>
-    <w:p>
-      <w:r>
-        <w:t xml:space="preserve">    "agencyNm": "A fedf",</w:t>
-      </w:r>
-    </w:p>
-    <w:p>
-      <w:r>
-        <w:t xml:space="preserve">    "agencyCntcNum": " 9999999",</w:t>
-      </w:r>
-    </w:p>
-    <w:p>
-      <w:r>
-        <w:t xml:space="preserve">    "agencyCntcPer": " ffdf",</w:t>
-      </w:r>
-    </w:p>
-    <w:p>
-      <w:r>
-        <w:t xml:space="preserve">    "andrRegId": "",</w:t>
-      </w:r>
-    </w:p>
-    <w:p>
-      <w:r>
-        <w:t xml:space="preserve">    "dob": "1992-06-13",</w:t>
-      </w:r>
-    </w:p>
-    <w:p>
-      <w:r>
         <w:t xml:space="preserve">    "employerCd": 46,</w:t>
       </w:r>
     </w:p>
@@ -31709,62 +31654,6 @@
     <w:p>
       <w:r>
         <w:t xml:space="preserve">    "exitTime": null</w:t>
-      </w:r>
-    </w:p>
-    <w:p>
-      <w:r>
-        <w:t xml:space="preserve">  },</w:t>
-      </w:r>
-    </w:p>
-    <w:p>
-      <w:r>
-        <w:t xml:space="preserve">  "otp": null,</w:t>
-      </w:r>
-    </w:p>
-    <w:p>
-      <w:r>
-        <w:t xml:space="preserve">  "staffTypeCd": 0,</w:t>
-      </w:r>
-    </w:p>
-    <w:p>
-      <w:r>
-        <w:t xml:space="preserve">  "flatStaffDtlsId": 0,</w:t>
-      </w:r>
-    </w:p>
-    <w:p>
-      <w:r>
-        <w:t xml:space="preserve">  "isCntcNumUpdated": null,</w:t>
-      </w:r>
-    </w:p>
-    <w:p>
-      <w:r>
-        <w:t xml:space="preserve">  "updatedImg": null,</w:t>
-      </w:r>
-    </w:p>
-    <w:p>
-      <w:r>
-        <w:lastRenderedPageBreak/>
-        <w:t xml:space="preserve">  "updatedIdImg": null,</w:t>
-      </w:r>
-    </w:p>
-    <w:p>
-      <w:r>
-        <w:t xml:space="preserve">  "responseMessage": {</w:t>
-      </w:r>
-    </w:p>
-    <w:p>
-      <w:r>
-        <w:t xml:space="preserve">    "status": "200",</w:t>
-      </w:r>
-    </w:p>
-    <w:p>
-      <w:r>
-        <w:t xml:space="preserve">    "message": "OK",</w:t>
-      </w:r>
-    </w:p>
-    <w:p>
-      <w:r>
-        <w:t xml:space="preserve">    "apiVersion": null</w:t>
       </w:r>
     </w:p>
     <w:p>
@@ -31786,6 +31675,56 @@
     </w:sectPr>
   </w:body>
 </w:document>
+</file>
+
+<file path=word/endnotes.xml><?xml version="1.0" encoding="utf-8"?>
+<w:endnotes xmlns:ve="http://schemas.openxmlformats.org/markup-compatibility/2006" xmlns:o="urn:schemas-microsoft-com:office:office" xmlns:r="http://schemas.openxmlformats.org/officeDocument/2006/relationships" xmlns:m="http://schemas.openxmlformats.org/officeDocument/2006/math" xmlns:v="urn:schemas-microsoft-com:vml" xmlns:wp="http://schemas.openxmlformats.org/drawingml/2006/wordprocessingDrawing" xmlns:w10="urn:schemas-microsoft-com:office:word" xmlns:w="http://schemas.openxmlformats.org/wordprocessingml/2006/main" xmlns:wne="http://schemas.microsoft.com/office/word/2006/wordml">
+  <w:endnote w:type="separator" w:id="0">
+    <w:p>
+      <w:pPr>
+        <w:spacing w:after="0" w:line="240" w:lineRule="auto"/>
+      </w:pPr>
+      <w:r>
+        <w:separator/>
+      </w:r>
+    </w:p>
+  </w:endnote>
+  <w:endnote w:type="continuationSeparator" w:id="1">
+    <w:p>
+      <w:pPr>
+        <w:spacing w:after="0" w:line="240" w:lineRule="auto"/>
+      </w:pPr>
+      <w:r>
+        <w:continuationSeparator/>
+      </w:r>
+    </w:p>
+  </w:endnote>
+</w:endnotes>
+</file>
+
+<file path=word/footnotes.xml><?xml version="1.0" encoding="utf-8"?>
+<w:footnotes xmlns:ve="http://schemas.openxmlformats.org/markup-compatibility/2006" xmlns:o="urn:schemas-microsoft-com:office:office" xmlns:r="http://schemas.openxmlformats.org/officeDocument/2006/relationships" xmlns:m="http://schemas.openxmlformats.org/officeDocument/2006/math" xmlns:v="urn:schemas-microsoft-com:vml" xmlns:wp="http://schemas.openxmlformats.org/drawingml/2006/wordprocessingDrawing" xmlns:w10="urn:schemas-microsoft-com:office:word" xmlns:w="http://schemas.openxmlformats.org/wordprocessingml/2006/main" xmlns:wne="http://schemas.microsoft.com/office/word/2006/wordml">
+  <w:footnote w:type="separator" w:id="0">
+    <w:p>
+      <w:pPr>
+        <w:spacing w:after="0" w:line="240" w:lineRule="auto"/>
+      </w:pPr>
+      <w:r>
+        <w:separator/>
+      </w:r>
+    </w:p>
+  </w:footnote>
+  <w:footnote w:type="continuationSeparator" w:id="1">
+    <w:p>
+      <w:pPr>
+        <w:spacing w:after="0" w:line="240" w:lineRule="auto"/>
+      </w:pPr>
+      <w:r>
+        <w:continuationSeparator/>
+      </w:r>
+    </w:p>
+  </w:footnote>
+</w:footnotes>
 </file>
 
 <file path=word/numbering.xml><?xml version="1.0" encoding="utf-8"?>

</xml_diff>

<commit_message>
Updated delivery services json
</commit_message>
<xml_diff>
--- a/API Doc.docx
+++ b/API Doc.docx
@@ -30622,12 +30622,36 @@
     <w:p>
       <w:r>
         <w:lastRenderedPageBreak/>
-        <w:t xml:space="preserve">      "photo": "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",</w:t>
-      </w:r>
-    </w:p>
-    <w:p>
-      <w:r>
-        <w:t xml:space="preserve">    "idImg": "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",</w:t>
+        <w:t xml:space="preserve">      "photo": "</w:t>
+      </w:r>
+      <w:r>
+        <w:t>"</w:t>
+      </w:r>
+      <w:r>
+        <w:t xml:space="preserve"> </w:t>
+      </w:r>
+      <w:r>
+        <w:t xml:space="preserve">Base 64 encoded string </w:t>
+      </w:r>
+      <w:r>
+        <w:t>",</w:t>
+      </w:r>
+    </w:p>
+    <w:p>
+      <w:r>
+        <w:t xml:space="preserve">    "idImg": "</w:t>
+      </w:r>
+      <w:r>
+        <w:t>"</w:t>
+      </w:r>
+      <w:r>
+        <w:t xml:space="preserve"> </w:t>
+      </w:r>
+      <w:r>
+        <w:t xml:space="preserve">Base 64 encoded string </w:t>
+      </w:r>
+      <w:r>
+        <w:t>",</w:t>
       </w:r>
     </w:p>
     <w:p>
@@ -30652,76 +30676,158 @@
     </w:p>
     <w:p>
       <w:r>
-        <w:t xml:space="preserve">    "idCardPhoto":  "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</w:t>
-      </w:r>
+        <w:t xml:space="preserve">    "idCardPhoto":  "</w:t>
+      </w:r>
+      <w:r>
+        <w:t>"</w:t>
+      </w:r>
+      <w:r>
+        <w:t xml:space="preserve"> </w:t>
+      </w:r>
+      <w:r>
+        <w:t xml:space="preserve">Base 64 encoded string </w:t>
+      </w:r>
+      <w:r>
+        <w:t>",</w:t>
+      </w:r>
+    </w:p>
+    <w:p>
+      <w:r>
+        <w:t xml:space="preserve">    "visitorPhoto": "</w:t>
+      </w:r>
+      <w:r>
+        <w:t>"</w:t>
+      </w:r>
+      <w:r>
+        <w:t xml:space="preserve"> </w:t>
+      </w:r>
+      <w:r>
+        <w:t xml:space="preserve">Base 64 encoded string </w:t>
+      </w:r>
+      <w:r>
+        <w:t>",</w:t>
+      </w:r>
+    </w:p>
+    <w:p>
+      <w:r>
+        <w:t xml:space="preserve">    "visitStartDate": "2017-01-17",</w:t>
+      </w:r>
+    </w:p>
+    <w:p>
+      <w:r>
+        <w:t xml:space="preserve">    "visitEndDate": "2017-01-17"</w:t>
+      </w:r>
+    </w:p>
+    <w:p>
+      <w:r>
+        <w:t xml:space="preserve">  },</w:t>
+      </w:r>
+    </w:p>
+    <w:p>
+      <w:r>
+        <w:t xml:space="preserve">  "dlvryServicesVisitedFlatDtls": [</w:t>
+      </w:r>
+    </w:p>
+    <w:p>
+      <w:r>
+        <w:t xml:space="preserve">    {</w:t>
+      </w:r>
+    </w:p>
+    <w:p>
+      <w:r>
+        <w:t xml:space="preserve">      "flatDtlsId": 1</w:t>
+      </w:r>
+    </w:p>
+    <w:p>
+      <w:r>
+        <w:t xml:space="preserve">    },</w:t>
+      </w:r>
+    </w:p>
+    <w:p>
+      <w:r>
+        <w:t xml:space="preserve">     {</w:t>
+      </w:r>
+    </w:p>
+    <w:p>
+      <w:r>
+        <w:t xml:space="preserve">      "flatDtlsId": 2</w:t>
+      </w:r>
+    </w:p>
+    <w:p>
+      <w:r>
+        <w:t xml:space="preserve">    },</w:t>
+      </w:r>
+    </w:p>
+    <w:p>
+      <w:r>
+        <w:t xml:space="preserve">     {</w:t>
+      </w:r>
+    </w:p>
+    <w:p>
+      <w:r>
+        <w:t xml:space="preserve">      "flatDtlsId": 3</w:t>
+      </w:r>
+    </w:p>
+    <w:p>
+      <w:r>
+        <w:t xml:space="preserve">    }</w:t>
+      </w:r>
+    </w:p>
+    <w:p>
+      <w:r>
+        <w:t xml:space="preserve">  ],</w:t>
+      </w:r>
+    </w:p>
+    <w:p>
+      <w:r>
+        <w:t xml:space="preserve">  "dlvryServicesaccmpVisitDtls": [</w:t>
+      </w:r>
+    </w:p>
+    <w:p>
+      <w:r>
+        <w:t xml:space="preserve">    {</w:t>
+      </w:r>
+    </w:p>
+    <w:p>
+      <w:r>
+        <w:t xml:space="preserve">      "cntcNum": "9740543168",</w:t>
+      </w:r>
+    </w:p>
+    <w:p>
       <w:r>
         <w:lastRenderedPageBreak/>
-        <w:t>pJpdJ6KStf31/9y2+j2rn8MVNpfdd6e3Ryl6svm4/uRuQPg0dnvZTDJ7++WZLLDiGRUb/S+tgM8l0u0vp74bLRd1dlvbTV+Ln7dC6up2OK4QKssj7KzKg+rOL7mVSDfI31st0/vvUYnI2t0q980Vif2cf60TiqmvP1EIXXvpvrX8V39rWo3aX9XN/NnH7/o7O+2wW/5vz2TWV9nP2oSPp1QWF98NbbNH+IvvpZbwKV1R/a7fs2ta73mGH4MUc/O6mqn43635P05QbhW0ZJ/awhfx/7tYb6oNwsM+f/FX9oxkw/WbgAAAAAAAAAAAAAAAAA4C98AopMJgmYC9QCAAAAAElFTkSuQmCC",</w:t>
-      </w:r>
-    </w:p>
-    <w:p>
-      <w:r>
-        <w:t xml:space="preserve">    "visitorPhoto": "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",</w:t>
-      </w:r>
-    </w:p>
-    <w:p>
-      <w:r>
-        <w:t xml:space="preserve">    "visitStartDate": "2017-01-17",</w:t>
-      </w:r>
-    </w:p>
-    <w:p>
-      <w:r>
-        <w:t xml:space="preserve">    "visitEndDate": "2017-01-17"</w:t>
-      </w:r>
-    </w:p>
-    <w:p>
-      <w:r>
-        <w:t xml:space="preserve">  },</w:t>
-      </w:r>
-    </w:p>
-    <w:p>
-      <w:r>
-        <w:t xml:space="preserve">  "dlvryServicesVisitedFlatDtls": [</w:t>
-      </w:r>
-    </w:p>
-    <w:p>
-      <w:r>
-        <w:t xml:space="preserve">    {</w:t>
-      </w:r>
-    </w:p>
-    <w:p>
-      <w:r>
-        <w:t xml:space="preserve">      "flatDtlsId": 1</w:t>
-      </w:r>
-    </w:p>
-    <w:p>
-      <w:r>
-        <w:t xml:space="preserve">    },</w:t>
-      </w:r>
-    </w:p>
-    <w:p>
-      <w:r>
-        <w:t xml:space="preserve">     {</w:t>
-      </w:r>
-    </w:p>
-    <w:p>
-      <w:r>
-        <w:t xml:space="preserve">      "flatDtlsId": 2</w:t>
-      </w:r>
-    </w:p>
-    <w:p>
-      <w:r>
-        <w:t xml:space="preserve">    },</w:t>
-      </w:r>
-    </w:p>
-    <w:p>
-      <w:r>
-        <w:t xml:space="preserve">     {</w:t>
-      </w:r>
-    </w:p>
-    <w:p>
-      <w:r>
-        <w:t xml:space="preserve">      "flatDtlsId": 3</w:t>
+        <w:t xml:space="preserve">      "idImg":  "</w:t>
+      </w:r>
+      <w:r>
+        <w:t>"</w:t>
+      </w:r>
+      <w:r>
+        <w:t xml:space="preserve"> </w:t>
+      </w:r>
+      <w:r>
+        <w:t xml:space="preserve">Base 64 encoded string </w:t>
+      </w:r>
+      <w:r>
+        <w:t>",</w:t>
+      </w:r>
+    </w:p>
+    <w:p>
+      <w:r>
+        <w:t xml:space="preserve">      "nm": "santosh",</w:t>
+      </w:r>
+    </w:p>
+    <w:p>
+      <w:r>
+        <w:t xml:space="preserve">      "photo":  "</w:t>
+      </w:r>
+      <w:r>
+        <w:t xml:space="preserve"> </w:t>
+      </w:r>
+      <w:r>
+        <w:t xml:space="preserve">Base 64 encoded string </w:t>
+      </w:r>
+      <w:r>
+        <w:t>"</w:t>
       </w:r>
     </w:p>
     <w:p>
@@ -30731,103 +30837,12 @@
     </w:p>
     <w:p>
       <w:r>
-        <w:t xml:space="preserve">  ],</w:t>
-      </w:r>
-    </w:p>
-    <w:p>
-      <w:r>
-        <w:lastRenderedPageBreak/>
-        <w:t xml:space="preserve">  "dlvryServicesaccmpVisitDtls": [</w:t>
-      </w:r>
-    </w:p>
-    <w:p>
-      <w:r>
-        <w:t xml:space="preserve">    {</w:t>
-      </w:r>
-    </w:p>
-    <w:p>
-      <w:r>
-        <w:t xml:space="preserve">      "cntcNum": "9740543168",</w:t>
-      </w:r>
-    </w:p>
-    <w:p>
-      <w:r>
-        <w:t xml:space="preserve">      "idImg":  "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",</w:t>
-      </w:r>
-    </w:p>
-    <w:p>
-      <w:r>
-        <w:t xml:space="preserve">      "nm": "santosh",</w:t>
-      </w:r>
-    </w:p>
-    <w:p>
-      <w:r>
-        <w:t xml:space="preserve">      "photo":  "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"</w:t>
-      </w:r>
-    </w:p>
-    <w:p>
-      <w:r>
-        <w:t xml:space="preserve">    }</w:t>
-      </w:r>
-    </w:p>
-    <w:p>
-      <w:r>
         <w:t xml:space="preserve">  ]</w:t>
       </w:r>
     </w:p>
     <w:p>
       <w:r>
         <w:t>}</w:t>
-      </w:r>
-    </w:p>
-    <w:p>
-      <w:pPr>
-        <w:rPr>
-          <w:b/>
-        </w:rPr>
-      </w:pPr>
-      <w:r>
-        <w:rPr>
-          <w:b/>
-        </w:rPr>
-        <w:t>RESPONSE</w:t>
-      </w:r>
-      <w:r>
-        <w:rPr>
-          <w:b/>
-        </w:rPr>
-        <w:t xml:space="preserve"> JSON:</w:t>
-      </w:r>
-    </w:p>
-    <w:p>
-      <w:r>
-        <w:t>{</w:t>
-      </w:r>
-    </w:p>
-    <w:p>
-      <w:r>
-        <w:t xml:space="preserve">  "responseMessage": {</w:t>
-      </w:r>
-    </w:p>
-    <w:p>
-      <w:r>
-        <w:lastRenderedPageBreak/>
-        <w:t xml:space="preserve">    "status": "200",</w:t>
-      </w:r>
-    </w:p>
-    <w:p>
-      <w:r>
-        <w:t xml:space="preserve">    "message": "OK",</w:t>
-      </w:r>
-    </w:p>
-    <w:p>
-      <w:r>
-        <w:t xml:space="preserve">    "apiVersion": null</w:t>
-      </w:r>
-    </w:p>
-    <w:p>
-      <w:r>
-        <w:t xml:space="preserve">  }</w:t>
       </w:r>
     </w:p>
     <w:p>
@@ -30921,16 +30936,24 @@
     </w:p>
     <w:p>
       <w:r>
-        <w:t xml:space="preserve">  </w:t>
-      </w:r>
-      <w:r>
-        <w:tab/>
-        <w:t>"visitorHeaderId":"7",</w:t>
-      </w:r>
-    </w:p>
-    <w:p>
-      <w:r>
-        <w:t xml:space="preserve">    "firstNm": "Santosh 7",</w:t>
+        <w:t xml:space="preserve">  "visitorHeaderId":{</w:t>
+      </w:r>
+      <w:r>
+        <w:t xml:space="preserve"> </w:t>
+      </w:r>
+      <w:r>
+        <w:t>visitorHeaderId }</w:t>
+      </w:r>
+      <w:r>
+        <w:t>,</w:t>
+      </w:r>
+    </w:p>
+    <w:p>
+      <w:r>
+        <w:t xml:space="preserve">    "firstNm": "Santosh </w:t>
+      </w:r>
+      <w:r>
+        <w:t>",</w:t>
       </w:r>
     </w:p>
     <w:p>
@@ -30984,6 +31007,7 @@
     </w:p>
     <w:p>
       <w:r>
+        <w:lastRenderedPageBreak/>
         <w:t xml:space="preserve">    "agencyNm": "sa",</w:t>
       </w:r>
     </w:p>
@@ -30994,7 +31018,6 @@
     </w:p>
     <w:p>
       <w:r>
-        <w:lastRenderedPageBreak/>
         <w:t xml:space="preserve">    "expExitTime": " 5 Pm",</w:t>
       </w:r>
     </w:p>
@@ -31139,319 +31162,6 @@
       </w:r>
       <w:r>
         <w:t>"</w:t>
-      </w:r>
-    </w:p>
-    <w:p>
-      <w:r>
-        <w:t xml:space="preserve">    }</w:t>
-      </w:r>
-    </w:p>
-    <w:p>
-      <w:r>
-        <w:t xml:space="preserve">  ]</w:t>
-      </w:r>
-    </w:p>
-    <w:p>
-      <w:r>
-        <w:lastRenderedPageBreak/>
-        <w:t>}</w:t>
-      </w:r>
-    </w:p>
-    <w:p/>
-    <w:p>
-      <w:pPr>
-        <w:rPr>
-          <w:b/>
-        </w:rPr>
-      </w:pPr>
-      <w:r>
-        <w:rPr>
-          <w:b/>
-        </w:rPr>
-        <w:t>RESPONSE JSON :</w:t>
-      </w:r>
-    </w:p>
-    <w:p>
-      <w:pPr>
-        <w:rPr>
-          <w:b/>
-        </w:rPr>
-      </w:pPr>
-    </w:p>
-    <w:p>
-      <w:r>
-        <w:t>{</w:t>
-      </w:r>
-    </w:p>
-    <w:p>
-      <w:r>
-        <w:t xml:space="preserve">  "responseMessage": {</w:t>
-      </w:r>
-    </w:p>
-    <w:p>
-      <w:r>
-        <w:t xml:space="preserve">    "status": "200",</w:t>
-      </w:r>
-    </w:p>
-    <w:p>
-      <w:r>
-        <w:t xml:space="preserve">    "message": "OK",</w:t>
-      </w:r>
-    </w:p>
-    <w:p>
-      <w:r>
-        <w:t xml:space="preserve">    "apiVersion": null</w:t>
-      </w:r>
-    </w:p>
-    <w:p>
-      <w:r>
-        <w:t xml:space="preserve">  }</w:t>
-      </w:r>
-    </w:p>
-    <w:p>
-      <w:r>
-        <w:t>}</w:t>
-      </w:r>
-    </w:p>
-    <w:p/>
-    <w:p>
-      <w:pPr>
-        <w:pStyle w:val="Heading1"/>
-      </w:pPr>
-      <w:bookmarkStart w:id="75" w:name="_Toc471843109"/>
-      <w:r>
-        <w:t>FAMILY ST</w:t>
-      </w:r>
-      <w:r>
-        <w:t>AFF GATE</w:t>
-      </w:r>
-      <w:r>
-        <w:t xml:space="preserve"> PASS CREATION FOR GATE</w:t>
-      </w:r>
-      <w:bookmarkEnd w:id="75"/>
-      <w:r>
-        <w:t xml:space="preserve"> </w:t>
-      </w:r>
-    </w:p>
-    <w:p>
-      <w:r>
-        <w:rPr>
-          <w:b/>
-        </w:rPr>
-        <w:t>METHOD:</w:t>
-      </w:r>
-      <w:r>
-        <w:t xml:space="preserve"> POST</w:t>
-      </w:r>
-    </w:p>
-    <w:p>
-      <w:r>
-        <w:rPr>
-          <w:b/>
-        </w:rPr>
-        <w:t>URL:</w:t>
-      </w:r>
-      <w:r>
-        <w:t xml:space="preserve"> </w:t>
-      </w:r>
-      <w:r>
-        <w:t>/</w:t>
-      </w:r>
-      <w:r>
-        <w:t xml:space="preserve"> gate/</w:t>
-      </w:r>
-      <w:r>
-        <w:t xml:space="preserve"> familystaff</w:t>
-      </w:r>
-    </w:p>
-    <w:p>
-      <w:pPr>
-        <w:rPr>
-          <w:b/>
-        </w:rPr>
-      </w:pPr>
-      <w:r>
-        <w:rPr>
-          <w:b/>
-        </w:rPr>
-        <w:t>REQUEST JSON:</w:t>
-      </w:r>
-    </w:p>
-    <w:p>
-      <w:r>
-        <w:t>{</w:t>
-      </w:r>
-    </w:p>
-    <w:p>
-      <w:r>
-        <w:t xml:space="preserve">  "staffDtl": {</w:t>
-      </w:r>
-    </w:p>
-    <w:p>
-      <w:r>
-        <w:t xml:space="preserve">    "firstNm": "santosh",</w:t>
-      </w:r>
-    </w:p>
-    <w:p>
-      <w:r>
-        <w:t xml:space="preserve">    "lastNm": "rode",</w:t>
-      </w:r>
-    </w:p>
-    <w:p>
-      <w:r>
-        <w:t xml:space="preserve">    "cntcNum": "9686062891",</w:t>
-      </w:r>
-    </w:p>
-    <w:p>
-      <w:r>
-        <w:t xml:space="preserve">    "addr": "manjari",</w:t>
-      </w:r>
-    </w:p>
-    <w:p>
-      <w:r>
-        <w:t xml:space="preserve">    "pinCode": "591213",</w:t>
-      </w:r>
-    </w:p>
-    <w:p>
-      <w:r>
-        <w:t xml:space="preserve">    "vehicleNo": "MH 20145",</w:t>
-      </w:r>
-    </w:p>
-    <w:p>
-      <w:r>
-        <w:t xml:space="preserve">    "photo": "</w:t>
-      </w:r>
-      <w:r>
-        <w:t xml:space="preserve">Base 64 encoded string </w:t>
-      </w:r>
-      <w:r>
-        <w:t>",</w:t>
-      </w:r>
-    </w:p>
-    <w:p>
-      <w:r>
-        <w:lastRenderedPageBreak/>
-        <w:t xml:space="preserve">    "idImg": "Base 64 encoded string ",</w:t>
-      </w:r>
-    </w:p>
-    <w:p>
-      <w:r>
-        <w:t xml:space="preserve">    "aadharCardNo": "96860622222",</w:t>
-      </w:r>
-    </w:p>
-    <w:p>
-      <w:r>
-        <w:t xml:space="preserve">    "agencyNm": "A fedf",</w:t>
-      </w:r>
-    </w:p>
-    <w:p>
-      <w:r>
-        <w:t xml:space="preserve">    "agencyCntcNum": " 9999999",</w:t>
-      </w:r>
-    </w:p>
-    <w:p>
-      <w:r>
-        <w:t xml:space="preserve">    "agencyCntcPer": " ffdf",</w:t>
-      </w:r>
-    </w:p>
-    <w:p>
-      <w:r>
-        <w:t xml:space="preserve">    "andrRegId": "",</w:t>
-      </w:r>
-    </w:p>
-    <w:p>
-      <w:r>
-        <w:t xml:space="preserve">    "dob": "1992-06-13",</w:t>
-      </w:r>
-    </w:p>
-    <w:p>
-      <w:r>
-        <w:t xml:space="preserve">    "employerCd": 46,</w:t>
-      </w:r>
-    </w:p>
-    <w:p>
-      <w:r>
-        <w:t xml:space="preserve">    "genderCd": 21</w:t>
-      </w:r>
-    </w:p>
-    <w:p>
-      <w:r>
-        <w:t xml:space="preserve">  },</w:t>
-      </w:r>
-    </w:p>
-    <w:p>
-      <w:r>
-        <w:t xml:space="preserve">  "staffVisitDtl": {</w:t>
-      </w:r>
-    </w:p>
-    <w:p>
-      <w:r>
-        <w:t xml:space="preserve">    "visitStartDate": "2017-01-17",</w:t>
-      </w:r>
-    </w:p>
-    <w:p>
-      <w:r>
-        <w:t xml:space="preserve">    "visitEndDate": "2017-01-17",</w:t>
-      </w:r>
-    </w:p>
-    <w:p>
-      <w:r>
-        <w:t xml:space="preserve">    "entryTime": null,</w:t>
-      </w:r>
-    </w:p>
-    <w:p>
-      <w:r>
-        <w:t xml:space="preserve">    "exitTime": null</w:t>
-      </w:r>
-    </w:p>
-    <w:p>
-      <w:r>
-        <w:t xml:space="preserve">  },</w:t>
-      </w:r>
-    </w:p>
-    <w:p>
-      <w:r>
-        <w:t xml:space="preserve">  "flatStaffDtl": [</w:t>
-      </w:r>
-    </w:p>
-    <w:p>
-      <w:r>
-        <w:t xml:space="preserve">    {</w:t>
-      </w:r>
-    </w:p>
-    <w:p>
-      <w:r>
-        <w:t xml:space="preserve">      "flatDtlsId": 1</w:t>
-      </w:r>
-    </w:p>
-    <w:p>
-      <w:r>
-        <w:t xml:space="preserve">    },</w:t>
-      </w:r>
-    </w:p>
-    <w:p>
-      <w:r>
-        <w:t xml:space="preserve">    {</w:t>
-      </w:r>
-    </w:p>
-    <w:p>
-      <w:r>
-        <w:t xml:space="preserve">      "flatDtlsId": 2</w:t>
-      </w:r>
-    </w:p>
-    <w:p>
-      <w:r>
-        <w:t xml:space="preserve">    },</w:t>
-      </w:r>
-    </w:p>
-    <w:p>
-      <w:r>
-        <w:t xml:space="preserve">    {</w:t>
-      </w:r>
-    </w:p>
-    <w:p>
-      <w:r>
-        <w:t xml:space="preserve">      "flatDtlsId": 3</w:t>
       </w:r>
     </w:p>
     <w:p>
@@ -31471,11 +31181,324 @@
       </w:r>
     </w:p>
     <w:p/>
+    <w:p>
+      <w:pPr>
+        <w:rPr>
+          <w:b/>
+        </w:rPr>
+      </w:pPr>
+      <w:r>
+        <w:rPr>
+          <w:b/>
+        </w:rPr>
+        <w:t>RESPONSE JSON :</w:t>
+      </w:r>
+    </w:p>
+    <w:p>
+      <w:pPr>
+        <w:rPr>
+          <w:b/>
+        </w:rPr>
+      </w:pPr>
+    </w:p>
+    <w:p>
+      <w:r>
+        <w:t>{</w:t>
+      </w:r>
+    </w:p>
+    <w:p>
+      <w:r>
+        <w:t xml:space="preserve">  "responseMessage": {</w:t>
+      </w:r>
+    </w:p>
+    <w:p>
+      <w:r>
+        <w:t xml:space="preserve">    "status": "200",</w:t>
+      </w:r>
+    </w:p>
+    <w:p>
+      <w:r>
+        <w:t xml:space="preserve">    "message": "OK",</w:t>
+      </w:r>
+    </w:p>
+    <w:p>
+      <w:r>
+        <w:t xml:space="preserve">    "apiVersion": null</w:t>
+      </w:r>
+    </w:p>
+    <w:p>
+      <w:r>
+        <w:t xml:space="preserve">  }</w:t>
+      </w:r>
+    </w:p>
+    <w:p>
+      <w:r>
+        <w:t>}</w:t>
+      </w:r>
+    </w:p>
     <w:p/>
     <w:p>
       <w:pPr>
         <w:pStyle w:val="Heading1"/>
       </w:pPr>
+      <w:bookmarkStart w:id="75" w:name="_Toc471843109"/>
+      <w:r>
+        <w:t>FAMILY ST</w:t>
+      </w:r>
+      <w:r>
+        <w:t>AFF GATE</w:t>
+      </w:r>
+      <w:r>
+        <w:t xml:space="preserve"> PASS CREATION FOR GATE</w:t>
+      </w:r>
+      <w:bookmarkEnd w:id="75"/>
+      <w:r>
+        <w:t xml:space="preserve"> </w:t>
+      </w:r>
+    </w:p>
+    <w:p>
+      <w:r>
+        <w:rPr>
+          <w:b/>
+        </w:rPr>
+        <w:t>METHOD:</w:t>
+      </w:r>
+      <w:r>
+        <w:t xml:space="preserve"> POST</w:t>
+      </w:r>
+    </w:p>
+    <w:p>
+      <w:r>
+        <w:rPr>
+          <w:b/>
+        </w:rPr>
+        <w:t>URL:</w:t>
+      </w:r>
+      <w:r>
+        <w:t xml:space="preserve"> </w:t>
+      </w:r>
+      <w:r>
+        <w:t>/</w:t>
+      </w:r>
+      <w:r>
+        <w:t xml:space="preserve"> gate/</w:t>
+      </w:r>
+      <w:r>
+        <w:t xml:space="preserve"> familystaff</w:t>
+      </w:r>
+    </w:p>
+    <w:p>
+      <w:pPr>
+        <w:rPr>
+          <w:b/>
+        </w:rPr>
+      </w:pPr>
+      <w:r>
+        <w:rPr>
+          <w:b/>
+        </w:rPr>
+        <w:t>REQUEST JSON:</w:t>
+      </w:r>
+    </w:p>
+    <w:p>
+      <w:r>
+        <w:t>{</w:t>
+      </w:r>
+    </w:p>
+    <w:p>
+      <w:r>
+        <w:t xml:space="preserve">  "staffDtl": {</w:t>
+      </w:r>
+    </w:p>
+    <w:p>
+      <w:r>
+        <w:t xml:space="preserve">    "firstNm": "santosh",</w:t>
+      </w:r>
+    </w:p>
+    <w:p>
+      <w:r>
+        <w:t xml:space="preserve">    "lastNm": "rode",</w:t>
+      </w:r>
+    </w:p>
+    <w:p>
+      <w:r>
+        <w:t xml:space="preserve">    "cntcNum": "9686062891",</w:t>
+      </w:r>
+    </w:p>
+    <w:p>
+      <w:r>
+        <w:t xml:space="preserve">    "addr": "manjari",</w:t>
+      </w:r>
+    </w:p>
+    <w:p>
+      <w:r>
+        <w:t xml:space="preserve">    "pinCode": "591213",</w:t>
+      </w:r>
+    </w:p>
+    <w:p>
+      <w:r>
+        <w:lastRenderedPageBreak/>
+        <w:t xml:space="preserve">    "vehicleNo": "MH 20145",</w:t>
+      </w:r>
+    </w:p>
+    <w:p>
+      <w:r>
+        <w:t xml:space="preserve">    "photo": "</w:t>
+      </w:r>
+      <w:r>
+        <w:t xml:space="preserve">Base 64 encoded string </w:t>
+      </w:r>
+      <w:r>
+        <w:t>",</w:t>
+      </w:r>
+    </w:p>
+    <w:p>
+      <w:r>
+        <w:t xml:space="preserve">    "idImg": "Base 64 encoded string ",</w:t>
+      </w:r>
+    </w:p>
+    <w:p>
+      <w:r>
+        <w:t xml:space="preserve">    "aadharCardNo": "96860622222",</w:t>
+      </w:r>
+    </w:p>
+    <w:p>
+      <w:r>
+        <w:t xml:space="preserve">    "agencyNm": "A fedf",</w:t>
+      </w:r>
+    </w:p>
+    <w:p>
+      <w:r>
+        <w:t xml:space="preserve">    "agencyCntcNum": " 9999999",</w:t>
+      </w:r>
+    </w:p>
+    <w:p>
+      <w:r>
+        <w:t xml:space="preserve">    "agencyCntcPer": " ffdf",</w:t>
+      </w:r>
+    </w:p>
+    <w:p>
+      <w:r>
+        <w:t xml:space="preserve">    "andrRegId": "",</w:t>
+      </w:r>
+    </w:p>
+    <w:p>
+      <w:r>
+        <w:t xml:space="preserve">    "dob": "1992-06-13",</w:t>
+      </w:r>
+    </w:p>
+    <w:p>
+      <w:r>
+        <w:t xml:space="preserve">    "employerCd": 46,</w:t>
+      </w:r>
+    </w:p>
+    <w:p>
+      <w:r>
+        <w:t xml:space="preserve">    "genderCd": 21</w:t>
+      </w:r>
+    </w:p>
+    <w:p>
+      <w:r>
+        <w:t xml:space="preserve">  },</w:t>
+      </w:r>
+    </w:p>
+    <w:p>
+      <w:r>
+        <w:t xml:space="preserve">  "staffVisitDtl": {</w:t>
+      </w:r>
+    </w:p>
+    <w:p>
+      <w:r>
+        <w:t xml:space="preserve">    "visitStartDate": "2017-01-17",</w:t>
+      </w:r>
+    </w:p>
+    <w:p>
+      <w:r>
+        <w:t xml:space="preserve">    "visitEndDate": "2017-01-17",</w:t>
+      </w:r>
+    </w:p>
+    <w:p>
+      <w:r>
+        <w:t xml:space="preserve">    "entryTime": null,</w:t>
+      </w:r>
+    </w:p>
+    <w:p>
+      <w:r>
+        <w:t xml:space="preserve">    "exitTime": null</w:t>
+      </w:r>
+    </w:p>
+    <w:p>
+      <w:r>
+        <w:t xml:space="preserve">  },</w:t>
+      </w:r>
+    </w:p>
+    <w:p>
+      <w:r>
+        <w:t xml:space="preserve">  "flatStaffDtl": [</w:t>
+      </w:r>
+    </w:p>
+    <w:p>
+      <w:r>
+        <w:t xml:space="preserve">    {</w:t>
+      </w:r>
+    </w:p>
+    <w:p>
+      <w:r>
+        <w:t xml:space="preserve">      "flatDtlsId": 1</w:t>
+      </w:r>
+    </w:p>
+    <w:p>
+      <w:r>
+        <w:t xml:space="preserve">    },</w:t>
+      </w:r>
+    </w:p>
+    <w:p>
+      <w:r>
+        <w:t xml:space="preserve">    {</w:t>
+      </w:r>
+    </w:p>
+    <w:p>
+      <w:r>
+        <w:t xml:space="preserve">      "flatDtlsId": 2</w:t>
+      </w:r>
+    </w:p>
+    <w:p>
+      <w:r>
+        <w:t xml:space="preserve">    },</w:t>
+      </w:r>
+    </w:p>
+    <w:p>
+      <w:r>
+        <w:lastRenderedPageBreak/>
+        <w:t xml:space="preserve">    {</w:t>
+      </w:r>
+    </w:p>
+    <w:p>
+      <w:r>
+        <w:t xml:space="preserve">      "flatDtlsId": 3</w:t>
+      </w:r>
+    </w:p>
+    <w:p>
+      <w:r>
+        <w:t xml:space="preserve">    }</w:t>
+      </w:r>
+    </w:p>
+    <w:p>
+      <w:r>
+        <w:t xml:space="preserve">  ]</w:t>
+      </w:r>
+    </w:p>
+    <w:p>
+      <w:r>
+        <w:t>}</w:t>
+      </w:r>
+    </w:p>
+    <w:p/>
+    <w:p/>
+    <w:p>
+      <w:pPr>
+        <w:pStyle w:val="Heading1"/>
+      </w:pPr>
       <w:bookmarkStart w:id="76" w:name="_Toc471843110"/>
       <w:r>
         <w:t>SOCIETY  STAFF PASS CREATION FOR GATE</w:t>
@@ -31607,6 +31630,7 @@
     </w:p>
     <w:p>
       <w:r>
+        <w:lastRenderedPageBreak/>
         <w:t xml:space="preserve">    "andrRegId": "",</w:t>
       </w:r>
     </w:p>
@@ -31617,7 +31641,6 @@
     </w:p>
     <w:p>
       <w:r>
-        <w:lastRenderedPageBreak/>
         <w:t xml:space="preserve">    "employerCd": 46,</w:t>
       </w:r>
     </w:p>

</xml_diff>

<commit_message>
Added TOdays Total Visitor Count
</commit_message>
<xml_diff>
--- a/API Doc.docx
+++ b/API Doc.docx
@@ -31689,6 +31689,572 @@
         <w:t>}</w:t>
       </w:r>
     </w:p>
+    <w:p>
+      <w:pPr>
+        <w:pStyle w:val="Heading1"/>
+      </w:pPr>
+      <w:r>
+        <w:t>TODAYS  VISITOR COUNT FOR MEMBER</w:t>
+      </w:r>
+    </w:p>
+    <w:p>
+      <w:r>
+        <w:rPr>
+          <w:b/>
+        </w:rPr>
+        <w:t>METHOD:</w:t>
+      </w:r>
+      <w:r>
+        <w:t xml:space="preserve"> GET</w:t>
+      </w:r>
+    </w:p>
+    <w:p>
+      <w:pPr>
+        <w:rPr>
+          <w:rFonts w:ascii="Verdana" w:hAnsi="Verdana" w:cs="Verdana"/>
+          <w:sz w:val="18"/>
+          <w:szCs w:val="18"/>
+        </w:rPr>
+      </w:pPr>
+      <w:r>
+        <w:rPr>
+          <w:b/>
+        </w:rPr>
+        <w:t>URL:</w:t>
+      </w:r>
+      <w:r>
+        <w:t xml:space="preserve"> </w:t>
+      </w:r>
+      <w:r>
+        <w:t>/</w:t>
+      </w:r>
+      <w:r>
+        <w:t xml:space="preserve"> </w:t>
+      </w:r>
+      <w:r>
+        <w:rPr>
+          <w:rFonts w:ascii="Verdana" w:hAnsi="Verdana" w:cs="Verdana"/>
+          <w:sz w:val="18"/>
+          <w:szCs w:val="18"/>
+        </w:rPr>
+        <w:t>todaysvisitorcount</w:t>
+      </w:r>
+    </w:p>
+    <w:p>
+      <w:r>
+        <w:rPr>
+          <w:b/>
+        </w:rPr>
+        <w:t>REQUEST JSON:</w:t>
+      </w:r>
+      <w:r>
+        <w:t>N/A</w:t>
+      </w:r>
+    </w:p>
+    <w:p>
+      <w:pPr>
+        <w:rPr>
+          <w:b/>
+        </w:rPr>
+      </w:pPr>
+      <w:r>
+        <w:rPr>
+          <w:b/>
+        </w:rPr>
+        <w:t>RESPONSE</w:t>
+      </w:r>
+      <w:r>
+        <w:rPr>
+          <w:b/>
+        </w:rPr>
+        <w:t xml:space="preserve"> JSON:</w:t>
+      </w:r>
+    </w:p>
+    <w:p>
+      <w:pPr>
+        <w:autoSpaceDE w:val="0"/>
+        <w:autoSpaceDN w:val="0"/>
+        <w:adjustRightInd w:val="0"/>
+        <w:spacing w:after="0" w:line="240" w:lineRule="auto"/>
+        <w:rPr>
+          <w:rFonts w:ascii="Verdana" w:hAnsi="Verdana" w:cs="Verdana"/>
+          <w:sz w:val="18"/>
+          <w:szCs w:val="18"/>
+        </w:rPr>
+      </w:pPr>
+      <w:r>
+        <w:rPr>
+          <w:rFonts w:ascii="Verdana" w:hAnsi="Verdana" w:cs="Verdana"/>
+          <w:sz w:val="18"/>
+          <w:szCs w:val="18"/>
+        </w:rPr>
+        <w:t>todaysvisitorcount</w:t>
+      </w:r>
+    </w:p>
+    <w:p>
+      <w:pPr>
+        <w:autoSpaceDE w:val="0"/>
+        <w:autoSpaceDN w:val="0"/>
+        <w:adjustRightInd w:val="0"/>
+        <w:spacing w:after="0" w:line="240" w:lineRule="auto"/>
+        <w:rPr>
+          <w:rFonts w:ascii="Verdana" w:hAnsi="Verdana" w:cs="Verdana"/>
+          <w:sz w:val="18"/>
+          <w:szCs w:val="18"/>
+        </w:rPr>
+      </w:pPr>
+    </w:p>
+    <w:p>
+      <w:pPr>
+        <w:autoSpaceDE w:val="0"/>
+        <w:autoSpaceDN w:val="0"/>
+        <w:adjustRightInd w:val="0"/>
+        <w:spacing w:after="0" w:line="240" w:lineRule="auto"/>
+        <w:rPr>
+          <w:rFonts w:ascii="Verdana" w:hAnsi="Verdana" w:cs="Verdana"/>
+          <w:sz w:val="18"/>
+          <w:szCs w:val="18"/>
+        </w:rPr>
+      </w:pPr>
+    </w:p>
+    <w:p>
+      <w:pPr>
+        <w:autoSpaceDE w:val="0"/>
+        <w:autoSpaceDN w:val="0"/>
+        <w:adjustRightInd w:val="0"/>
+        <w:spacing w:after="0" w:line="240" w:lineRule="auto"/>
+        <w:rPr>
+          <w:rFonts w:ascii="Verdana" w:hAnsi="Verdana" w:cs="Verdana"/>
+          <w:sz w:val="18"/>
+          <w:szCs w:val="18"/>
+        </w:rPr>
+      </w:pPr>
+    </w:p>
+    <w:p>
+      <w:pPr>
+        <w:autoSpaceDE w:val="0"/>
+        <w:autoSpaceDN w:val="0"/>
+        <w:adjustRightInd w:val="0"/>
+        <w:spacing w:after="0" w:line="240" w:lineRule="auto"/>
+        <w:rPr>
+          <w:rFonts w:ascii="Verdana" w:hAnsi="Verdana" w:cs="Verdana"/>
+          <w:sz w:val="18"/>
+          <w:szCs w:val="18"/>
+        </w:rPr>
+      </w:pPr>
+      <w:r>
+        <w:rPr>
+          <w:rFonts w:ascii="Verdana" w:hAnsi="Verdana" w:cs="Verdana"/>
+          <w:sz w:val="18"/>
+          <w:szCs w:val="18"/>
+        </w:rPr>
+        <w:t>{</w:t>
+      </w:r>
+    </w:p>
+    <w:p>
+      <w:pPr>
+        <w:autoSpaceDE w:val="0"/>
+        <w:autoSpaceDN w:val="0"/>
+        <w:adjustRightInd w:val="0"/>
+        <w:spacing w:after="0" w:line="240" w:lineRule="auto"/>
+        <w:rPr>
+          <w:rFonts w:ascii="Verdana" w:hAnsi="Verdana" w:cs="Verdana"/>
+          <w:sz w:val="18"/>
+          <w:szCs w:val="18"/>
+        </w:rPr>
+      </w:pPr>
+      <w:r>
+        <w:rPr>
+          <w:rFonts w:ascii="Verdana" w:hAnsi="Verdana" w:cs="Verdana"/>
+          <w:sz w:val="18"/>
+          <w:szCs w:val="18"/>
+        </w:rPr>
+        <w:t xml:space="preserve">  "visitorCountDtl": {</w:t>
+      </w:r>
+    </w:p>
+    <w:p>
+      <w:pPr>
+        <w:autoSpaceDE w:val="0"/>
+        <w:autoSpaceDN w:val="0"/>
+        <w:adjustRightInd w:val="0"/>
+        <w:spacing w:after="0" w:line="240" w:lineRule="auto"/>
+        <w:rPr>
+          <w:rFonts w:ascii="Verdana" w:hAnsi="Verdana" w:cs="Verdana"/>
+          <w:sz w:val="18"/>
+          <w:szCs w:val="18"/>
+        </w:rPr>
+      </w:pPr>
+      <w:r>
+        <w:rPr>
+          <w:rFonts w:ascii="Verdana" w:hAnsi="Verdana" w:cs="Verdana"/>
+          <w:sz w:val="18"/>
+          <w:szCs w:val="18"/>
+        </w:rPr>
+        <w:t xml:space="preserve">    "familyGuestVisitorCount": 4,</w:t>
+      </w:r>
+    </w:p>
+    <w:p>
+      <w:pPr>
+        <w:autoSpaceDE w:val="0"/>
+        <w:autoSpaceDN w:val="0"/>
+        <w:adjustRightInd w:val="0"/>
+        <w:spacing w:after="0" w:line="240" w:lineRule="auto"/>
+        <w:rPr>
+          <w:rFonts w:ascii="Verdana" w:hAnsi="Verdana" w:cs="Verdana"/>
+          <w:sz w:val="18"/>
+          <w:szCs w:val="18"/>
+        </w:rPr>
+      </w:pPr>
+    </w:p>
+    <w:p>
+      <w:pPr>
+        <w:autoSpaceDE w:val="0"/>
+        <w:autoSpaceDN w:val="0"/>
+        <w:adjustRightInd w:val="0"/>
+        <w:spacing w:after="0" w:line="240" w:lineRule="auto"/>
+        <w:rPr>
+          <w:rFonts w:ascii="Verdana" w:hAnsi="Verdana" w:cs="Verdana"/>
+          <w:sz w:val="18"/>
+          <w:szCs w:val="18"/>
+        </w:rPr>
+      </w:pPr>
+      <w:r>
+        <w:rPr>
+          <w:rFonts w:ascii="Verdana" w:hAnsi="Verdana" w:cs="Verdana"/>
+          <w:sz w:val="18"/>
+          <w:szCs w:val="18"/>
+        </w:rPr>
+        <w:t xml:space="preserve">    "familyStaffVisitorCount": 9,</w:t>
+      </w:r>
+    </w:p>
+    <w:p>
+      <w:pPr>
+        <w:autoSpaceDE w:val="0"/>
+        <w:autoSpaceDN w:val="0"/>
+        <w:adjustRightInd w:val="0"/>
+        <w:spacing w:after="0" w:line="240" w:lineRule="auto"/>
+        <w:rPr>
+          <w:rFonts w:ascii="Verdana" w:hAnsi="Verdana" w:cs="Verdana"/>
+          <w:sz w:val="18"/>
+          <w:szCs w:val="18"/>
+        </w:rPr>
+      </w:pPr>
+    </w:p>
+    <w:p>
+      <w:pPr>
+        <w:autoSpaceDE w:val="0"/>
+        <w:autoSpaceDN w:val="0"/>
+        <w:adjustRightInd w:val="0"/>
+        <w:spacing w:after="0" w:line="240" w:lineRule="auto"/>
+        <w:rPr>
+          <w:rFonts w:ascii="Verdana" w:hAnsi="Verdana" w:cs="Verdana"/>
+          <w:sz w:val="18"/>
+          <w:szCs w:val="18"/>
+        </w:rPr>
+      </w:pPr>
+      <w:r>
+        <w:rPr>
+          <w:rFonts w:ascii="Verdana" w:hAnsi="Verdana" w:cs="Verdana"/>
+          <w:sz w:val="18"/>
+          <w:szCs w:val="18"/>
+        </w:rPr>
+        <w:t xml:space="preserve">    "societyStaffVisitorCount": 0,</w:t>
+      </w:r>
+    </w:p>
+    <w:p>
+      <w:pPr>
+        <w:autoSpaceDE w:val="0"/>
+        <w:autoSpaceDN w:val="0"/>
+        <w:adjustRightInd w:val="0"/>
+        <w:spacing w:after="0" w:line="240" w:lineRule="auto"/>
+        <w:rPr>
+          <w:rFonts w:ascii="Verdana" w:hAnsi="Verdana" w:cs="Verdana"/>
+          <w:sz w:val="18"/>
+          <w:szCs w:val="18"/>
+        </w:rPr>
+      </w:pPr>
+    </w:p>
+    <w:p>
+      <w:pPr>
+        <w:autoSpaceDE w:val="0"/>
+        <w:autoSpaceDN w:val="0"/>
+        <w:adjustRightInd w:val="0"/>
+        <w:spacing w:after="0" w:line="240" w:lineRule="auto"/>
+        <w:rPr>
+          <w:rFonts w:ascii="Verdana" w:hAnsi="Verdana" w:cs="Verdana"/>
+          <w:sz w:val="18"/>
+          <w:szCs w:val="18"/>
+        </w:rPr>
+      </w:pPr>
+      <w:r>
+        <w:rPr>
+          <w:rFonts w:ascii="Verdana" w:hAnsi="Verdana" w:cs="Verdana"/>
+          <w:sz w:val="18"/>
+          <w:szCs w:val="18"/>
+        </w:rPr>
+        <w:t xml:space="preserve">    "familyVendorVisitorCount": 4,</w:t>
+      </w:r>
+    </w:p>
+    <w:p>
+      <w:pPr>
+        <w:autoSpaceDE w:val="0"/>
+        <w:autoSpaceDN w:val="0"/>
+        <w:adjustRightInd w:val="0"/>
+        <w:spacing w:after="0" w:line="240" w:lineRule="auto"/>
+        <w:rPr>
+          <w:rFonts w:ascii="Verdana" w:hAnsi="Verdana" w:cs="Verdana"/>
+          <w:sz w:val="18"/>
+          <w:szCs w:val="18"/>
+        </w:rPr>
+      </w:pPr>
+    </w:p>
+    <w:p>
+      <w:pPr>
+        <w:autoSpaceDE w:val="0"/>
+        <w:autoSpaceDN w:val="0"/>
+        <w:adjustRightInd w:val="0"/>
+        <w:spacing w:after="0" w:line="240" w:lineRule="auto"/>
+        <w:rPr>
+          <w:rFonts w:ascii="Verdana" w:hAnsi="Verdana" w:cs="Verdana"/>
+          <w:sz w:val="18"/>
+          <w:szCs w:val="18"/>
+        </w:rPr>
+      </w:pPr>
+      <w:r>
+        <w:rPr>
+          <w:rFonts w:ascii="Verdana" w:hAnsi="Verdana" w:cs="Verdana"/>
+          <w:sz w:val="18"/>
+          <w:szCs w:val="18"/>
+        </w:rPr>
+        <w:t xml:space="preserve">    "societyVendorVisitorCount": 0,</w:t>
+      </w:r>
+    </w:p>
+    <w:p>
+      <w:pPr>
+        <w:autoSpaceDE w:val="0"/>
+        <w:autoSpaceDN w:val="0"/>
+        <w:adjustRightInd w:val="0"/>
+        <w:spacing w:after="0" w:line="240" w:lineRule="auto"/>
+        <w:rPr>
+          <w:rFonts w:ascii="Verdana" w:hAnsi="Verdana" w:cs="Verdana"/>
+          <w:sz w:val="18"/>
+          <w:szCs w:val="18"/>
+        </w:rPr>
+      </w:pPr>
+    </w:p>
+    <w:p>
+      <w:pPr>
+        <w:autoSpaceDE w:val="0"/>
+        <w:autoSpaceDN w:val="0"/>
+        <w:adjustRightInd w:val="0"/>
+        <w:spacing w:after="0" w:line="240" w:lineRule="auto"/>
+        <w:rPr>
+          <w:rFonts w:ascii="Verdana" w:hAnsi="Verdana" w:cs="Verdana"/>
+          <w:sz w:val="18"/>
+          <w:szCs w:val="18"/>
+        </w:rPr>
+      </w:pPr>
+      <w:r>
+        <w:rPr>
+          <w:rFonts w:ascii="Verdana" w:hAnsi="Verdana" w:cs="Verdana"/>
+          <w:sz w:val="18"/>
+          <w:szCs w:val="18"/>
+        </w:rPr>
+        <w:t xml:space="preserve">    "deliveryServiceVisitorCount": 5,</w:t>
+      </w:r>
+    </w:p>
+    <w:p>
+      <w:pPr>
+        <w:autoSpaceDE w:val="0"/>
+        <w:autoSpaceDN w:val="0"/>
+        <w:adjustRightInd w:val="0"/>
+        <w:spacing w:after="0" w:line="240" w:lineRule="auto"/>
+        <w:rPr>
+          <w:rFonts w:ascii="Verdana" w:hAnsi="Verdana" w:cs="Verdana"/>
+          <w:sz w:val="18"/>
+          <w:szCs w:val="18"/>
+        </w:rPr>
+      </w:pPr>
+    </w:p>
+    <w:p>
+      <w:pPr>
+        <w:autoSpaceDE w:val="0"/>
+        <w:autoSpaceDN w:val="0"/>
+        <w:adjustRightInd w:val="0"/>
+        <w:spacing w:after="0" w:line="240" w:lineRule="auto"/>
+        <w:rPr>
+          <w:rFonts w:ascii="Verdana" w:hAnsi="Verdana" w:cs="Verdana"/>
+          <w:sz w:val="18"/>
+          <w:szCs w:val="18"/>
+        </w:rPr>
+      </w:pPr>
+      <w:r>
+        <w:rPr>
+          <w:rFonts w:ascii="Verdana" w:hAnsi="Verdana" w:cs="Verdana"/>
+          <w:sz w:val="18"/>
+          <w:szCs w:val="18"/>
+        </w:rPr>
+        <w:t xml:space="preserve">    "totalVisitorCount": 22</w:t>
+      </w:r>
+    </w:p>
+    <w:p>
+      <w:pPr>
+        <w:autoSpaceDE w:val="0"/>
+        <w:autoSpaceDN w:val="0"/>
+        <w:adjustRightInd w:val="0"/>
+        <w:spacing w:after="0" w:line="240" w:lineRule="auto"/>
+        <w:rPr>
+          <w:rFonts w:ascii="Verdana" w:hAnsi="Verdana" w:cs="Verdana"/>
+          <w:sz w:val="18"/>
+          <w:szCs w:val="18"/>
+        </w:rPr>
+      </w:pPr>
+      <w:r>
+        <w:rPr>
+          <w:rFonts w:ascii="Verdana" w:hAnsi="Verdana" w:cs="Verdana"/>
+          <w:sz w:val="18"/>
+          <w:szCs w:val="18"/>
+        </w:rPr>
+        <w:lastRenderedPageBreak/>
+        <w:t xml:space="preserve">  },</w:t>
+      </w:r>
+    </w:p>
+    <w:p>
+      <w:pPr>
+        <w:autoSpaceDE w:val="0"/>
+        <w:autoSpaceDN w:val="0"/>
+        <w:adjustRightInd w:val="0"/>
+        <w:spacing w:after="0" w:line="240" w:lineRule="auto"/>
+        <w:rPr>
+          <w:rFonts w:ascii="Verdana" w:hAnsi="Verdana" w:cs="Verdana"/>
+          <w:sz w:val="18"/>
+          <w:szCs w:val="18"/>
+        </w:rPr>
+      </w:pPr>
+      <w:r>
+        <w:rPr>
+          <w:rFonts w:ascii="Verdana" w:hAnsi="Verdana" w:cs="Verdana"/>
+          <w:sz w:val="18"/>
+          <w:szCs w:val="18"/>
+        </w:rPr>
+        <w:t xml:space="preserve">  "responseMessage": {</w:t>
+      </w:r>
+    </w:p>
+    <w:p>
+      <w:pPr>
+        <w:autoSpaceDE w:val="0"/>
+        <w:autoSpaceDN w:val="0"/>
+        <w:adjustRightInd w:val="0"/>
+        <w:spacing w:after="0" w:line="240" w:lineRule="auto"/>
+        <w:rPr>
+          <w:rFonts w:ascii="Verdana" w:hAnsi="Verdana" w:cs="Verdana"/>
+          <w:sz w:val="18"/>
+          <w:szCs w:val="18"/>
+        </w:rPr>
+      </w:pPr>
+      <w:r>
+        <w:rPr>
+          <w:rFonts w:ascii="Verdana" w:hAnsi="Verdana" w:cs="Verdana"/>
+          <w:sz w:val="18"/>
+          <w:szCs w:val="18"/>
+        </w:rPr>
+        <w:t xml:space="preserve">    "status": "200",</w:t>
+      </w:r>
+    </w:p>
+    <w:p>
+      <w:pPr>
+        <w:autoSpaceDE w:val="0"/>
+        <w:autoSpaceDN w:val="0"/>
+        <w:adjustRightInd w:val="0"/>
+        <w:spacing w:after="0" w:line="240" w:lineRule="auto"/>
+        <w:rPr>
+          <w:rFonts w:ascii="Verdana" w:hAnsi="Verdana" w:cs="Verdana"/>
+          <w:sz w:val="18"/>
+          <w:szCs w:val="18"/>
+        </w:rPr>
+      </w:pPr>
+      <w:r>
+        <w:rPr>
+          <w:rFonts w:ascii="Verdana" w:hAnsi="Verdana" w:cs="Verdana"/>
+          <w:sz w:val="18"/>
+          <w:szCs w:val="18"/>
+        </w:rPr>
+        <w:t xml:space="preserve">    "message": "OK",</w:t>
+      </w:r>
+    </w:p>
+    <w:p>
+      <w:pPr>
+        <w:autoSpaceDE w:val="0"/>
+        <w:autoSpaceDN w:val="0"/>
+        <w:adjustRightInd w:val="0"/>
+        <w:spacing w:after="0" w:line="240" w:lineRule="auto"/>
+        <w:rPr>
+          <w:rFonts w:ascii="Verdana" w:hAnsi="Verdana" w:cs="Verdana"/>
+          <w:sz w:val="18"/>
+          <w:szCs w:val="18"/>
+        </w:rPr>
+      </w:pPr>
+      <w:r>
+        <w:rPr>
+          <w:rFonts w:ascii="Verdana" w:hAnsi="Verdana" w:cs="Verdana"/>
+          <w:sz w:val="18"/>
+          <w:szCs w:val="18"/>
+        </w:rPr>
+        <w:t xml:space="preserve">    "apiVersion": null</w:t>
+      </w:r>
+    </w:p>
+    <w:p>
+      <w:pPr>
+        <w:autoSpaceDE w:val="0"/>
+        <w:autoSpaceDN w:val="0"/>
+        <w:adjustRightInd w:val="0"/>
+        <w:spacing w:after="0" w:line="240" w:lineRule="auto"/>
+        <w:rPr>
+          <w:rFonts w:ascii="Verdana" w:hAnsi="Verdana" w:cs="Verdana"/>
+          <w:sz w:val="18"/>
+          <w:szCs w:val="18"/>
+        </w:rPr>
+      </w:pPr>
+      <w:r>
+        <w:rPr>
+          <w:rFonts w:ascii="Verdana" w:hAnsi="Verdana" w:cs="Verdana"/>
+          <w:sz w:val="18"/>
+          <w:szCs w:val="18"/>
+        </w:rPr>
+        <w:t xml:space="preserve">  }</w:t>
+      </w:r>
+    </w:p>
+    <w:p>
+      <w:pPr>
+        <w:autoSpaceDE w:val="0"/>
+        <w:autoSpaceDN w:val="0"/>
+        <w:adjustRightInd w:val="0"/>
+        <w:spacing w:after="0" w:line="240" w:lineRule="auto"/>
+        <w:rPr>
+          <w:rFonts w:ascii="Verdana" w:hAnsi="Verdana" w:cs="Verdana"/>
+          <w:sz w:val="18"/>
+          <w:szCs w:val="18"/>
+        </w:rPr>
+      </w:pPr>
+      <w:r>
+        <w:rPr>
+          <w:rFonts w:ascii="Verdana" w:hAnsi="Verdana" w:cs="Verdana"/>
+          <w:sz w:val="18"/>
+          <w:szCs w:val="18"/>
+        </w:rPr>
+        <w:t>}</w:t>
+      </w:r>
+    </w:p>
+    <w:p>
+      <w:pPr>
+        <w:rPr>
+          <w:rFonts w:ascii="Verdana" w:hAnsi="Verdana" w:cs="Verdana"/>
+          <w:sz w:val="18"/>
+          <w:szCs w:val="18"/>
+        </w:rPr>
+      </w:pPr>
+    </w:p>
+    <w:p/>
     <w:p/>
     <w:sectPr>
       <w:pgSz w:w="12240" w:h="15840"/>

</xml_diff>

<commit_message>
Added API for updating Delivery Services Visit Details from Member App
</commit_message>
<xml_diff>
--- a/API Doc.docx
+++ b/API Doc.docx
@@ -31501,7 +31501,10 @@
       </w:pPr>
       <w:bookmarkStart w:id="76" w:name="_Toc471843110"/>
       <w:r>
-        <w:t>SOCIETY  STAFF PASS CREATION FOR GATE</w:t>
+        <w:t>SOCIETY STAFF</w:t>
+      </w:r>
+      <w:r>
+        <w:t xml:space="preserve"> PASS CREATION FOR GATE</w:t>
       </w:r>
       <w:bookmarkEnd w:id="76"/>
       <w:r>
@@ -31533,10 +31536,7 @@
         <w:t>/</w:t>
       </w:r>
       <w:r>
-        <w:t xml:space="preserve"> gate/</w:t>
-      </w:r>
-      <w:r>
-        <w:t xml:space="preserve"> </w:t>
+        <w:t>gate/</w:t>
       </w:r>
       <w:r>
         <w:t>society</w:t>
@@ -32254,7 +32254,403 @@
         </w:rPr>
       </w:pPr>
     </w:p>
-    <w:p/>
+    <w:p>
+      <w:pPr>
+        <w:rPr>
+          <w:rFonts w:ascii="Verdana" w:hAnsi="Verdana" w:cs="Verdana"/>
+          <w:sz w:val="18"/>
+          <w:szCs w:val="18"/>
+        </w:rPr>
+      </w:pPr>
+    </w:p>
+    <w:p>
+      <w:pPr>
+        <w:pStyle w:val="Heading1"/>
+      </w:pPr>
+      <w:r>
+        <w:t>MEMBER APP: UPDATE DELIVERY SERVICES GATEPASS DETAILS</w:t>
+      </w:r>
+    </w:p>
+    <w:p>
+      <w:pPr>
+        <w:rPr>
+          <w:rFonts w:ascii="Verdana" w:hAnsi="Verdana" w:cs="Verdana"/>
+          <w:sz w:val="18"/>
+          <w:szCs w:val="18"/>
+        </w:rPr>
+      </w:pPr>
+      <w:r>
+        <w:rPr>
+          <w:rFonts w:ascii="Verdana" w:hAnsi="Verdana" w:cs="Verdana"/>
+          <w:b/>
+          <w:sz w:val="18"/>
+          <w:szCs w:val="18"/>
+        </w:rPr>
+        <w:t>METHOD:</w:t>
+      </w:r>
+      <w:r>
+        <w:rPr>
+          <w:rFonts w:ascii="Verdana" w:hAnsi="Verdana" w:cs="Verdana"/>
+          <w:sz w:val="18"/>
+          <w:szCs w:val="18"/>
+        </w:rPr>
+        <w:t xml:space="preserve"> PUT</w:t>
+      </w:r>
+    </w:p>
+    <w:p>
+      <w:r>
+        <w:rPr>
+          <w:b/>
+        </w:rPr>
+        <w:t>URL:</w:t>
+      </w:r>
+      <w:r>
+        <w:t xml:space="preserve"> /</w:t>
+      </w:r>
+      <w:r>
+        <w:t>deliveryservicesgatepass</w:t>
+      </w:r>
+    </w:p>
+    <w:p>
+      <w:pPr>
+        <w:rPr>
+          <w:b/>
+        </w:rPr>
+      </w:pPr>
+      <w:r>
+        <w:rPr>
+          <w:b/>
+        </w:rPr>
+        <w:t>REQUEST JSON:</w:t>
+      </w:r>
+    </w:p>
+    <w:p>
+      <w:r>
+        <w:t>{</w:t>
+      </w:r>
+    </w:p>
+    <w:p>
+      <w:r>
+        <w:tab/>
+        <w:t>"dlvryServicesDtlsId":"1",</w:t>
+      </w:r>
+    </w:p>
+    <w:p>
+      <w:r>
+        <w:tab/>
+        <w:t>"accompainedBy":"3",</w:t>
+      </w:r>
+    </w:p>
+    <w:p>
+      <w:r>
+        <w:tab/>
+        <w:t>"agencyNm":"Flipkart",</w:t>
+      </w:r>
+    </w:p>
+    <w:p>
+      <w:r>
+        <w:tab/>
+        <w:t>"expectedEntryTime":"03:00 PM",</w:t>
+      </w:r>
+    </w:p>
+    <w:p>
+      <w:r>
+        <w:tab/>
+        <w:t>"expectedExitTime":"05:00PM",</w:t>
+      </w:r>
+    </w:p>
+    <w:p>
+      <w:r>
+        <w:tab/>
+        <w:t>"idImg":"https://dl.dropboxusercontent.com/s/r912uefba41kjpo/Santosh_Rode_9686062891_1484057564035.png?dl=0",</w:t>
+      </w:r>
+    </w:p>
+    <w:p>
+      <w:r>
+        <w:tab/>
+        <w:t>"img":"https://dl.dropboxusercontent.com/s/8grkjvlchfctcrd/Santosh_Rode_ID__9686062891_1484057567916.png?dl=0",</w:t>
+      </w:r>
+    </w:p>
+    <w:p>
+      <w:r>
+        <w:tab/>
+        <w:t>"visitorHeaderId":"35",</w:t>
+      </w:r>
+    </w:p>
+    <w:p>
+      <w:r>
+        <w:tab/>
+        <w:t>"firstNm":"Piiyush",</w:t>
+      </w:r>
+    </w:p>
+    <w:p>
+      <w:r>
+        <w:tab/>
+        <w:t>"lastNm":" Jadhav",</w:t>
+      </w:r>
+    </w:p>
+    <w:p>
+      <w:r>
+        <w:tab/>
+        <w:t>"cntcNum":"9096409749",</w:t>
+      </w:r>
+    </w:p>
+    <w:p>
+      <w:r>
+        <w:tab/>
+        <w:t>"addr":"Pune",</w:t>
+      </w:r>
+    </w:p>
+    <w:p>
+      <w:r>
+        <w:tab/>
+        <w:t>"vehicleNo":"",</w:t>
+      </w:r>
+    </w:p>
+    <w:p>
+      <w:r>
+        <w:tab/>
+        <w:t>"updatedImg":"BASE64  Encode String",//Place Updated Image here</w:t>
+      </w:r>
+    </w:p>
+    <w:p>
+      <w:r>
+        <w:lastRenderedPageBreak/>
+        <w:tab/>
+        <w:t>"updatedIdImg":"",</w:t>
+      </w:r>
+      <w:r>
+        <w:t xml:space="preserve"> </w:t>
+      </w:r>
+      <w:r>
+        <w:t>//Place Updated Id Image here</w:t>
+      </w:r>
+    </w:p>
+    <w:p>
+      <w:r>
+        <w:tab/>
+        <w:t>"isCntcNumUpdated":"</w:t>
+      </w:r>
+      <w:r>
+        <w:t>Y/</w:t>
+      </w:r>
+      <w:r>
+        <w:t>N"</w:t>
+      </w:r>
+      <w:r>
+        <w:tab/>
+        <w:t>//If Contact no. is updated place ‘Y’ or else ‘N’</w:t>
+      </w:r>
+    </w:p>
+    <w:p>
+      <w:r>
+        <w:t>}</w:t>
+      </w:r>
+    </w:p>
+    <w:p>
+      <w:pPr>
+        <w:rPr>
+          <w:b/>
+        </w:rPr>
+      </w:pPr>
+      <w:r>
+        <w:rPr>
+          <w:b/>
+        </w:rPr>
+        <w:t>RESPONSE JSON:</w:t>
+      </w:r>
+    </w:p>
+    <w:p>
+      <w:r>
+        <w:t>{</w:t>
+      </w:r>
+    </w:p>
+    <w:p>
+      <w:r>
+        <w:t xml:space="preserve">  "dlvryServicesVisitDtl": {</w:t>
+      </w:r>
+    </w:p>
+    <w:p>
+      <w:r>
+        <w:t xml:space="preserve">    "updatedImg": "",</w:t>
+      </w:r>
+    </w:p>
+    <w:p>
+      <w:r>
+        <w:t xml:space="preserve">    "updatedIdImg": "",</w:t>
+      </w:r>
+    </w:p>
+    <w:p>
+      <w:r>
+        <w:t xml:space="preserve">    "isCntcNumUpdated": "N",</w:t>
+      </w:r>
+    </w:p>
+    <w:p>
+      <w:r>
+        <w:t xml:space="preserve">    "visitorHeaderId": 35,</w:t>
+      </w:r>
+    </w:p>
+    <w:p>
+      <w:r>
+        <w:t xml:space="preserve">    "societyDtlsId": 0,</w:t>
+      </w:r>
+    </w:p>
+    <w:p>
+      <w:r>
+        <w:t xml:space="preserve">    "firstNm": "Piiyush",</w:t>
+      </w:r>
+    </w:p>
+    <w:p>
+      <w:r>
+        <w:t xml:space="preserve">    "lastNm": " Jadhav",</w:t>
+      </w:r>
+    </w:p>
+    <w:p>
+      <w:r>
+        <w:t xml:space="preserve">    "cntcNum": "9096409749",</w:t>
+      </w:r>
+    </w:p>
+    <w:p>
+      <w:r>
+        <w:t xml:space="preserve">    "isCnctcNumVerified": null,</w:t>
+      </w:r>
+    </w:p>
+    <w:p>
+      <w:r>
+        <w:t xml:space="preserve">    "addr": "Pune",</w:t>
+      </w:r>
+    </w:p>
+    <w:p>
+      <w:r>
+        <w:t xml:space="preserve">    "pinCode": null,</w:t>
+      </w:r>
+    </w:p>
+    <w:p>
+      <w:r>
+        <w:t xml:space="preserve">    "vehicleNo": "",</w:t>
+      </w:r>
+    </w:p>
+    <w:p>
+      <w:r>
+        <w:t xml:space="preserve">    "photo": null,</w:t>
+      </w:r>
+    </w:p>
+    <w:p>
+      <w:r>
+        <w:t xml:space="preserve">    "idImg": "https://dl.dropboxusercontent.com/s/r912uefba41kjpo/Santosh_Rode_9686062891_1484057564035.png?dl=0",</w:t>
+      </w:r>
+    </w:p>
+    <w:p>
+      <w:r>
+        <w:t xml:space="preserve">    "visitorTypeCd": 0,</w:t>
+      </w:r>
+    </w:p>
+    <w:p>
+      <w:r>
+        <w:t xml:space="preserve">    "createdTs": null,</w:t>
+      </w:r>
+    </w:p>
+    <w:p>
+      <w:r>
+        <w:t xml:space="preserve">    "modifiedTs": null,</w:t>
+      </w:r>
+    </w:p>
+    <w:p>
+      <w:r>
+        <w:t xml:space="preserve">    "createdBy": null,</w:t>
+      </w:r>
+    </w:p>
+    <w:p>
+      <w:r>
+        <w:lastRenderedPageBreak/>
+        <w:t xml:space="preserve">    "modifiedBy": null,</w:t>
+      </w:r>
+    </w:p>
+    <w:p>
+      <w:r>
+        <w:t xml:space="preserve">    "dlvryServicesDtlsId": 1,</w:t>
+      </w:r>
+    </w:p>
+    <w:p>
+      <w:r>
+        <w:t xml:space="preserve">    "accompainedBy": 3,</w:t>
+      </w:r>
+    </w:p>
+    <w:p>
+      <w:r>
+        <w:t xml:space="preserve">    "agencyNm": "Flipkart",</w:t>
+      </w:r>
+    </w:p>
+    <w:p>
+      <w:r>
+        <w:t xml:space="preserve">    "expectedEntryTime": "03:00 PM",</w:t>
+      </w:r>
+    </w:p>
+    <w:p>
+      <w:r>
+        <w:t xml:space="preserve">    "expectedExitTime": "05:00PM",</w:t>
+      </w:r>
+    </w:p>
+    <w:p>
+      <w:r>
+        <w:t xml:space="preserve">    "img": "https://dl.dropboxusercontent.com/s/8grkjvlchfctcrd/Santosh_Rode_ID__9686062891_1484057567916.png?dl=0",</w:t>
+      </w:r>
+    </w:p>
+    <w:p>
+      <w:r>
+        <w:t xml:space="preserve">    "isApproved": null,</w:t>
+      </w:r>
+    </w:p>
+    <w:p>
+      <w:r>
+        <w:t xml:space="preserve">    "statusCd": 0,</w:t>
+      </w:r>
+    </w:p>
+    <w:p>
+      <w:r>
+        <w:t xml:space="preserve">    "visitStartDate": null,</w:t>
+      </w:r>
+    </w:p>
+    <w:p>
+      <w:r>
+        <w:t xml:space="preserve">    "visitEndDate": null</w:t>
+      </w:r>
+    </w:p>
+    <w:p>
+      <w:r>
+        <w:t xml:space="preserve">  },</w:t>
+      </w:r>
+    </w:p>
+    <w:p>
+      <w:r>
+        <w:t xml:space="preserve">  "responseMessage": {</w:t>
+      </w:r>
+    </w:p>
+    <w:p>
+      <w:r>
+        <w:t xml:space="preserve">    "status": "200",</w:t>
+      </w:r>
+    </w:p>
+    <w:p>
+      <w:r>
+        <w:t xml:space="preserve">    "message": "OK",</w:t>
+      </w:r>
+    </w:p>
+    <w:p>
+      <w:r>
+        <w:t xml:space="preserve">    "apiVersion": null</w:t>
+      </w:r>
+    </w:p>
+    <w:p>
+      <w:r>
+        <w:t xml:space="preserve">  }</w:t>
+      </w:r>
+    </w:p>
+    <w:p>
+      <w:r>
+        <w:t>}</w:t>
+      </w:r>
+    </w:p>
     <w:p/>
     <w:sectPr>
       <w:pgSz w:w="12240" w:h="15840"/>
@@ -32268,7 +32664,7 @@
 
 <file path=word/endnotes.xml><?xml version="1.0" encoding="utf-8"?>
 <w:endnotes xmlns:ve="http://schemas.openxmlformats.org/markup-compatibility/2006" xmlns:o="urn:schemas-microsoft-com:office:office" xmlns:r="http://schemas.openxmlformats.org/officeDocument/2006/relationships" xmlns:m="http://schemas.openxmlformats.org/officeDocument/2006/math" xmlns:v="urn:schemas-microsoft-com:vml" xmlns:wp="http://schemas.openxmlformats.org/drawingml/2006/wordprocessingDrawing" xmlns:w10="urn:schemas-microsoft-com:office:word" xmlns:w="http://schemas.openxmlformats.org/wordprocessingml/2006/main" xmlns:wne="http://schemas.microsoft.com/office/word/2006/wordml">
-  <w:endnote w:type="separator" w:id="0">
+  <w:endnote w:type="separator" w:id="-1">
     <w:p>
       <w:pPr>
         <w:spacing w:after="0" w:line="240" w:lineRule="auto"/>
@@ -32278,7 +32674,7 @@
       </w:r>
     </w:p>
   </w:endnote>
-  <w:endnote w:type="continuationSeparator" w:id="1">
+  <w:endnote w:type="continuationSeparator" w:id="0">
     <w:p>
       <w:pPr>
         <w:spacing w:after="0" w:line="240" w:lineRule="auto"/>
@@ -32293,7 +32689,7 @@
 
 <file path=word/footnotes.xml><?xml version="1.0" encoding="utf-8"?>
 <w:footnotes xmlns:ve="http://schemas.openxmlformats.org/markup-compatibility/2006" xmlns:o="urn:schemas-microsoft-com:office:office" xmlns:r="http://schemas.openxmlformats.org/officeDocument/2006/relationships" xmlns:m="http://schemas.openxmlformats.org/officeDocument/2006/math" xmlns:v="urn:schemas-microsoft-com:vml" xmlns:wp="http://schemas.openxmlformats.org/drawingml/2006/wordprocessingDrawing" xmlns:w10="urn:schemas-microsoft-com:office:word" xmlns:w="http://schemas.openxmlformats.org/wordprocessingml/2006/main" xmlns:wne="http://schemas.microsoft.com/office/word/2006/wordml">
-  <w:footnote w:type="separator" w:id="0">
+  <w:footnote w:type="separator" w:id="-1">
     <w:p>
       <w:pPr>
         <w:spacing w:after="0" w:line="240" w:lineRule="auto"/>
@@ -32303,7 +32699,7 @@
       </w:r>
     </w:p>
   </w:footnote>
-  <w:footnote w:type="continuationSeparator" w:id="1">
+  <w:footnote w:type="continuationSeparator" w:id="0">
     <w:p>
       <w:pPr>
         <w:spacing w:after="0" w:line="240" w:lineRule="auto"/>
@@ -33552,7 +33948,7 @@
 </file>
 
 <file path=customXml/itemProps1.xml><?xml version="1.0" encoding="utf-8"?>
-<ds:datastoreItem xmlns:ds="http://schemas.openxmlformats.org/officeDocument/2006/customXml" ds:itemID="{3193B117-0248-4120-9A99-2AE715BCA76E}">
+<ds:datastoreItem xmlns:ds="http://schemas.openxmlformats.org/officeDocument/2006/customXml" ds:itemID="{916E2E46-BB0C-4C1D-9DA5-165A3051C460}">
   <ds:schemaRefs>
     <ds:schemaRef ds:uri="http://schemas.openxmlformats.org/officeDocument/2006/bibliography"/>
   </ds:schemaRefs>

</xml_diff>

<commit_message>
Updated create delivery service
</commit_message>
<xml_diff>
--- a/API Doc.docx
+++ b/API Doc.docx
@@ -31072,24 +31072,12 @@
     </w:p>
     <w:p>
       <w:r>
-        <w:t xml:space="preserve">  "visitorHeaderId":{</w:t>
-      </w:r>
-      <w:r>
-        <w:t xml:space="preserve"> </w:t>
-      </w:r>
-      <w:r>
-        <w:t>visitorHeaderId }</w:t>
-      </w:r>
-      <w:r>
-        <w:t>,</w:t>
-      </w:r>
-    </w:p>
-    <w:p>
-      <w:r>
-        <w:t xml:space="preserve">    "firstNm": "Santosh </w:t>
-      </w:r>
-      <w:r>
-        <w:t>",</w:t>
+        <w:t xml:space="preserve">  "visitorHeaderId":"{visitorHeaderId}",</w:t>
+      </w:r>
+    </w:p>
+    <w:p>
+      <w:r>
+        <w:t xml:space="preserve">    "firstNm": "Santosh ",</w:t>
       </w:r>
     </w:p>
     <w:p>
@@ -31119,21 +31107,12 @@
     </w:p>
     <w:p>
       <w:r>
-        <w:t xml:space="preserve">      "photo": "</w:t>
-      </w:r>
-      <w:r>
-        <w:t xml:space="preserve"> </w:t>
-      </w:r>
-      <w:r>
-        <w:t xml:space="preserve">Base 64 encoded string </w:t>
-      </w:r>
-      <w:r>
-        <w:t>",</w:t>
-      </w:r>
-    </w:p>
-    <w:p>
-      <w:r>
-        <w:t xml:space="preserve">    "idImg": "Base 64 encoded string",</w:t>
+        <w:t xml:space="preserve">      "photo": "https://dl.dropboxusercontent.com/s/rh2xutn7hqy64xo/santosh_rode_9686062891_1484135654865.png?dl=0",</w:t>
+      </w:r>
+    </w:p>
+    <w:p>
+      <w:r>
+        <w:t xml:space="preserve">    "idImg": "https://dl.dropboxusercontent.com/s/cfzpcxdckmuheiw/santosh_rode_ID__9686062891_1484135658451.png?dl=0",</w:t>
       </w:r>
     </w:p>
     <w:p>
@@ -31158,34 +31137,6 @@
     </w:p>
     <w:p>
       <w:r>
-        <w:t xml:space="preserve">    "idCardPhoto":  "</w:t>
-      </w:r>
-      <w:r>
-        <w:t xml:space="preserve"> </w:t>
-      </w:r>
-      <w:r>
-        <w:t xml:space="preserve">Base 64 encoded string </w:t>
-      </w:r>
-      <w:r>
-        <w:t>",</w:t>
-      </w:r>
-    </w:p>
-    <w:p>
-      <w:r>
-        <w:t xml:space="preserve">    "visitorPhoto": "</w:t>
-      </w:r>
-      <w:r>
-        <w:t xml:space="preserve"> </w:t>
-      </w:r>
-      <w:r>
-        <w:t xml:space="preserve">Base 64 encoded string </w:t>
-      </w:r>
-      <w:r>
-        <w:t>",</w:t>
-      </w:r>
-    </w:p>
-    <w:p>
-      <w:r>
         <w:t xml:space="preserve">    "visitStartDate": "2017-01-17",</w:t>
       </w:r>
     </w:p>
@@ -31201,6 +31152,21 @@
     </w:p>
     <w:p>
       <w:r>
+        <w:t xml:space="preserve">  </w:t>
+      </w:r>
+    </w:p>
+    <w:p>
+      <w:r>
+        <w:t xml:space="preserve">   "updatedImg":"base64 String",</w:t>
+      </w:r>
+    </w:p>
+    <w:p>
+      <w:r>
+        <w:t xml:space="preserve">    "updatedIdImg":"base64 String",</w:t>
+      </w:r>
+    </w:p>
+    <w:p>
+      <w:r>
         <w:t xml:space="preserve">  "dlvryServicesVisitedFlatDtls": [</w:t>
       </w:r>
     </w:p>
@@ -31212,21 +31178,6 @@
     <w:p>
       <w:r>
         <w:t xml:space="preserve">      "flatDtlsId": 1</w:t>
-      </w:r>
-    </w:p>
-    <w:p>
-      <w:r>
-        <w:t xml:space="preserve">    },</w:t>
-      </w:r>
-    </w:p>
-    <w:p>
-      <w:r>
-        <w:t xml:space="preserve">     {</w:t>
-      </w:r>
-    </w:p>
-    <w:p>
-      <w:r>
-        <w:t xml:space="preserve">      "flatDtlsId": 2</w:t>
       </w:r>
     </w:p>
     <w:p>
@@ -31242,6 +31193,21 @@
     </w:p>
     <w:p>
       <w:r>
+        <w:t xml:space="preserve">      "flatDtlsId": 2</w:t>
+      </w:r>
+    </w:p>
+    <w:p>
+      <w:r>
+        <w:t xml:space="preserve">    },</w:t>
+      </w:r>
+    </w:p>
+    <w:p>
+      <w:r>
+        <w:t xml:space="preserve">     {</w:t>
+      </w:r>
+    </w:p>
+    <w:p>
+      <w:r>
         <w:t xml:space="preserve">      "flatDtlsId": 3</w:t>
       </w:r>
     </w:p>
@@ -31272,273 +31238,258 @@
     </w:p>
     <w:p>
       <w:r>
-        <w:t xml:space="preserve">      "idImg":  "</w:t>
-      </w:r>
+        <w:t xml:space="preserve">      "idImg":  "base 64 string",</w:t>
+      </w:r>
+    </w:p>
+    <w:p>
+      <w:r>
+        <w:t xml:space="preserve">      "nm": "santosh",</w:t>
+      </w:r>
+    </w:p>
+    <w:p>
+      <w:r>
+        <w:t xml:space="preserve">      "photo":  "base 64 stringC"</w:t>
+      </w:r>
+    </w:p>
+    <w:p>
+      <w:r>
+        <w:t xml:space="preserve">    }</w:t>
+      </w:r>
+    </w:p>
+    <w:p>
+      <w:r>
+        <w:t xml:space="preserve">  ]</w:t>
+      </w:r>
+    </w:p>
+    <w:p>
+      <w:r>
+        <w:t>}</w:t>
+      </w:r>
+    </w:p>
+    <w:p>
+      <w:pPr>
+        <w:rPr>
+          <w:b/>
+        </w:rPr>
+      </w:pPr>
+      <w:r>
+        <w:rPr>
+          <w:b/>
+        </w:rPr>
+        <w:t>RESPONSE JSON :</w:t>
+      </w:r>
+    </w:p>
+    <w:p>
+      <w:pPr>
+        <w:rPr>
+          <w:b/>
+        </w:rPr>
+      </w:pPr>
+    </w:p>
+    <w:p>
+      <w:r>
+        <w:t>{</w:t>
+      </w:r>
+    </w:p>
+    <w:p>
+      <w:r>
+        <w:t xml:space="preserve">  "responseMessage": {</w:t>
+      </w:r>
+    </w:p>
+    <w:p>
+      <w:r>
+        <w:t xml:space="preserve">    "status": "200",</w:t>
+      </w:r>
+    </w:p>
+    <w:p>
+      <w:r>
+        <w:t xml:space="preserve">    "message": "OK",</w:t>
+      </w:r>
+    </w:p>
+    <w:p>
+      <w:r>
+        <w:t xml:space="preserve">    "apiVersion": null</w:t>
+      </w:r>
+    </w:p>
+    <w:p>
+      <w:r>
+        <w:t xml:space="preserve">  }</w:t>
+      </w:r>
+    </w:p>
+    <w:p>
+      <w:r>
+        <w:lastRenderedPageBreak/>
+        <w:t>}</w:t>
+      </w:r>
+    </w:p>
+    <w:p/>
+    <w:p>
+      <w:pPr>
+        <w:pStyle w:val="Heading1"/>
+      </w:pPr>
+      <w:bookmarkStart w:id="75" w:name="_Toc471927875"/>
+      <w:r>
+        <w:t>FAMILY ST</w:t>
+      </w:r>
+      <w:r>
+        <w:t>AFF GATE</w:t>
+      </w:r>
+      <w:r>
+        <w:t xml:space="preserve"> PASS CREATION FOR GATE</w:t>
+      </w:r>
+      <w:bookmarkEnd w:id="75"/>
       <w:r>
         <w:t xml:space="preserve"> </w:t>
       </w:r>
-      <w:r>
-        <w:t>Base 64 encoded string</w:t>
-      </w:r>
-    </w:p>
-    <w:p>
-      <w:r>
-        <w:t xml:space="preserve">      "nm": "santosh",</w:t>
-      </w:r>
-    </w:p>
-    <w:p>
-      <w:r>
-        <w:t xml:space="preserve">      "photo":  "</w:t>
+    </w:p>
+    <w:p>
+      <w:r>
+        <w:rPr>
+          <w:b/>
+        </w:rPr>
+        <w:t>METHOD:</w:t>
+      </w:r>
+      <w:r>
+        <w:t xml:space="preserve"> POST</w:t>
+      </w:r>
+    </w:p>
+    <w:p>
+      <w:r>
+        <w:rPr>
+          <w:b/>
+        </w:rPr>
+        <w:t>URL:</w:t>
       </w:r>
       <w:r>
         <w:t xml:space="preserve"> </w:t>
       </w:r>
       <w:r>
+        <w:t>/</w:t>
+      </w:r>
+      <w:r>
+        <w:t xml:space="preserve"> gate/</w:t>
+      </w:r>
+      <w:r>
+        <w:t xml:space="preserve"> familystaff</w:t>
+      </w:r>
+    </w:p>
+    <w:p>
+      <w:pPr>
+        <w:rPr>
+          <w:b/>
+        </w:rPr>
+      </w:pPr>
+      <w:r>
+        <w:rPr>
+          <w:b/>
+        </w:rPr>
+        <w:t>REQUEST JSON:</w:t>
+      </w:r>
+    </w:p>
+    <w:p>
+      <w:r>
+        <w:t>{</w:t>
+      </w:r>
+    </w:p>
+    <w:p>
+      <w:r>
+        <w:t xml:space="preserve">  "staffDtl": {</w:t>
+      </w:r>
+    </w:p>
+    <w:p>
+      <w:r>
+        <w:t xml:space="preserve">    "firstNm": "santosh",</w:t>
+      </w:r>
+    </w:p>
+    <w:p>
+      <w:r>
+        <w:t xml:space="preserve">    "lastNm": "rode",</w:t>
+      </w:r>
+    </w:p>
+    <w:p>
+      <w:r>
+        <w:t xml:space="preserve">    "cntcNum": "9686062891",</w:t>
+      </w:r>
+    </w:p>
+    <w:p>
+      <w:r>
+        <w:t xml:space="preserve">    "addr": "manjari",</w:t>
+      </w:r>
+    </w:p>
+    <w:p>
+      <w:r>
+        <w:t xml:space="preserve">    "pinCode": "591213",</w:t>
+      </w:r>
+    </w:p>
+    <w:p>
+      <w:r>
+        <w:t xml:space="preserve">    "vehicleNo": "MH 20145",</w:t>
+      </w:r>
+    </w:p>
+    <w:p>
+      <w:r>
+        <w:t xml:space="preserve">    "photo": "</w:t>
+      </w:r>
+      <w:r>
         <w:t xml:space="preserve">Base 64 encoded string </w:t>
       </w:r>
       <w:r>
-        <w:t>"</w:t>
-      </w:r>
-    </w:p>
-    <w:p>
-      <w:r>
-        <w:t xml:space="preserve">    }</w:t>
-      </w:r>
-    </w:p>
-    <w:p>
-      <w:r>
-        <w:t xml:space="preserve">  ]</w:t>
-      </w:r>
-    </w:p>
-    <w:p>
-      <w:r>
-        <w:t>}</w:t>
-      </w:r>
-    </w:p>
-    <w:p/>
-    <w:p>
-      <w:pPr>
-        <w:rPr>
-          <w:b/>
-        </w:rPr>
-      </w:pPr>
-      <w:r>
-        <w:rPr>
-          <w:b/>
-        </w:rPr>
-        <w:t>RESPONSE JSON :</w:t>
-      </w:r>
-    </w:p>
-    <w:p>
-      <w:pPr>
-        <w:rPr>
-          <w:b/>
-        </w:rPr>
-      </w:pPr>
-    </w:p>
-    <w:p>
-      <w:r>
-        <w:t>{</w:t>
-      </w:r>
-    </w:p>
-    <w:p>
-      <w:r>
-        <w:t xml:space="preserve">  "responseMessage": {</w:t>
-      </w:r>
-    </w:p>
-    <w:p>
-      <w:r>
-        <w:t xml:space="preserve">    "status": "200",</w:t>
-      </w:r>
-    </w:p>
-    <w:p>
-      <w:r>
-        <w:t xml:space="preserve">    "message": "OK",</w:t>
-      </w:r>
-    </w:p>
-    <w:p>
-      <w:r>
-        <w:t xml:space="preserve">    "apiVersion": null</w:t>
-      </w:r>
-    </w:p>
-    <w:p>
-      <w:r>
-        <w:t xml:space="preserve">  }</w:t>
-      </w:r>
-    </w:p>
-    <w:p>
-      <w:r>
-        <w:t>}</w:t>
-      </w:r>
-    </w:p>
-    <w:p/>
-    <w:p>
-      <w:pPr>
-        <w:pStyle w:val="Heading1"/>
-      </w:pPr>
-      <w:bookmarkStart w:id="75" w:name="_Toc471927875"/>
+        <w:t>",</w:t>
+      </w:r>
+    </w:p>
+    <w:p>
+      <w:r>
+        <w:t xml:space="preserve">    "idImg": "Base 64 encoded string ",</w:t>
+      </w:r>
+    </w:p>
+    <w:p>
+      <w:r>
+        <w:t xml:space="preserve">    "aadharCardNo": "96860622222",</w:t>
+      </w:r>
+    </w:p>
+    <w:p>
+      <w:r>
+        <w:t xml:space="preserve">    "agencyNm": "A fedf",</w:t>
+      </w:r>
+    </w:p>
+    <w:p>
+      <w:r>
+        <w:t xml:space="preserve">    "agencyCntcNum": " 9999999",</w:t>
+      </w:r>
+    </w:p>
+    <w:p>
+      <w:r>
+        <w:t xml:space="preserve">    "agencyCntcPer": " ffdf",</w:t>
+      </w:r>
+    </w:p>
+    <w:p>
+      <w:r>
+        <w:t xml:space="preserve">    "andrRegId": "",</w:t>
+      </w:r>
+    </w:p>
+    <w:p>
+      <w:r>
+        <w:t xml:space="preserve">    "dob": "1992-06-13",</w:t>
+      </w:r>
+    </w:p>
+    <w:p>
+      <w:r>
+        <w:t xml:space="preserve">    "employerCd": 46,</w:t>
+      </w:r>
+    </w:p>
+    <w:p>
+      <w:r>
+        <w:t xml:space="preserve">    "genderCd": 21</w:t>
+      </w:r>
+    </w:p>
+    <w:p>
+      <w:r>
+        <w:t xml:space="preserve">  },</w:t>
+      </w:r>
+    </w:p>
+    <w:p>
       <w:r>
         <w:lastRenderedPageBreak/>
-        <w:t>FAMILY ST</w:t>
-      </w:r>
-      <w:r>
-        <w:t>AFF GATE</w:t>
-      </w:r>
-      <w:r>
-        <w:t xml:space="preserve"> PASS CREATION FOR GATE</w:t>
-      </w:r>
-      <w:bookmarkEnd w:id="75"/>
-      <w:r>
-        <w:t xml:space="preserve"> </w:t>
-      </w:r>
-    </w:p>
-    <w:p>
-      <w:r>
-        <w:rPr>
-          <w:b/>
-        </w:rPr>
-        <w:t>METHOD:</w:t>
-      </w:r>
-      <w:r>
-        <w:t xml:space="preserve"> POST</w:t>
-      </w:r>
-    </w:p>
-    <w:p>
-      <w:r>
-        <w:rPr>
-          <w:b/>
-        </w:rPr>
-        <w:t>URL:</w:t>
-      </w:r>
-      <w:r>
-        <w:t xml:space="preserve"> </w:t>
-      </w:r>
-      <w:r>
-        <w:t>/</w:t>
-      </w:r>
-      <w:r>
-        <w:t xml:space="preserve"> gate/</w:t>
-      </w:r>
-      <w:r>
-        <w:t xml:space="preserve"> familystaff</w:t>
-      </w:r>
-    </w:p>
-    <w:p>
-      <w:pPr>
-        <w:rPr>
-          <w:b/>
-        </w:rPr>
-      </w:pPr>
-      <w:r>
-        <w:rPr>
-          <w:b/>
-        </w:rPr>
-        <w:t>REQUEST JSON:</w:t>
-      </w:r>
-    </w:p>
-    <w:p>
-      <w:r>
-        <w:t>{</w:t>
-      </w:r>
-    </w:p>
-    <w:p>
-      <w:r>
-        <w:t xml:space="preserve">  "staffDtl": {</w:t>
-      </w:r>
-    </w:p>
-    <w:p>
-      <w:r>
-        <w:t xml:space="preserve">    "firstNm": "santosh",</w:t>
-      </w:r>
-    </w:p>
-    <w:p>
-      <w:r>
-        <w:t xml:space="preserve">    "lastNm": "rode",</w:t>
-      </w:r>
-    </w:p>
-    <w:p>
-      <w:r>
-        <w:t xml:space="preserve">    "cntcNum": "9686062891",</w:t>
-      </w:r>
-    </w:p>
-    <w:p>
-      <w:r>
-        <w:t xml:space="preserve">    "addr": "manjari",</w:t>
-      </w:r>
-    </w:p>
-    <w:p>
-      <w:r>
-        <w:t xml:space="preserve">    "pinCode": "591213",</w:t>
-      </w:r>
-    </w:p>
-    <w:p>
-      <w:r>
-        <w:t xml:space="preserve">    "vehicleNo": "MH 20145",</w:t>
-      </w:r>
-    </w:p>
-    <w:p>
-      <w:r>
-        <w:t xml:space="preserve">    "photo": "</w:t>
-      </w:r>
-      <w:r>
-        <w:t xml:space="preserve">Base 64 encoded string </w:t>
-      </w:r>
-      <w:r>
-        <w:t>",</w:t>
-      </w:r>
-    </w:p>
-    <w:p>
-      <w:r>
-        <w:t xml:space="preserve">    "idImg": "Base 64 encoded string ",</w:t>
-      </w:r>
-    </w:p>
-    <w:p>
-      <w:r>
-        <w:t xml:space="preserve">    "aadharCardNo": "96860622222",</w:t>
-      </w:r>
-    </w:p>
-    <w:p>
-      <w:r>
-        <w:t xml:space="preserve">    "agencyNm": "A fedf",</w:t>
-      </w:r>
-    </w:p>
-    <w:p>
-      <w:r>
-        <w:t xml:space="preserve">    "agencyCntcNum": " 9999999",</w:t>
-      </w:r>
-    </w:p>
-    <w:p>
-      <w:r>
-        <w:t xml:space="preserve">    "agencyCntcPer": " ffdf",</w:t>
-      </w:r>
-    </w:p>
-    <w:p>
-      <w:r>
-        <w:t xml:space="preserve">    "andrRegId": "",</w:t>
-      </w:r>
-    </w:p>
-    <w:p>
-      <w:r>
-        <w:t xml:space="preserve">    "dob": "1992-06-13",</w:t>
-      </w:r>
-    </w:p>
-    <w:p>
-      <w:r>
-        <w:t xml:space="preserve">    "employerCd": 46,</w:t>
-      </w:r>
-    </w:p>
-    <w:p>
-      <w:r>
-        <w:t xml:space="preserve">    "genderCd": 21</w:t>
-      </w:r>
-    </w:p>
-    <w:p>
-      <w:r>
-        <w:t xml:space="preserve">  },</w:t>
-      </w:r>
-    </w:p>
-    <w:p>
-      <w:r>
         <w:t xml:space="preserve">  "staffVisitDtl": {</w:t>
       </w:r>
     </w:p>
@@ -31554,7 +31505,6 @@
     </w:p>
     <w:p>
       <w:r>
-        <w:lastRenderedPageBreak/>
         <w:t xml:space="preserve">    "entryTime": null,</w:t>
       </w:r>
     </w:p>
@@ -31700,6 +31650,7 @@
     </w:p>
     <w:p>
       <w:r>
+        <w:lastRenderedPageBreak/>
         <w:t xml:space="preserve">  "staffDtl": {</w:t>
       </w:r>
     </w:p>
@@ -31715,126 +31666,126 @@
     </w:p>
     <w:p>
       <w:r>
+        <w:t xml:space="preserve">    "cntcNum": "9686062891",</w:t>
+      </w:r>
+    </w:p>
+    <w:p>
+      <w:r>
+        <w:t xml:space="preserve">    "addr": "manjari",</w:t>
+      </w:r>
+    </w:p>
+    <w:p>
+      <w:r>
+        <w:t xml:space="preserve">    "pinCode": "591213",</w:t>
+      </w:r>
+    </w:p>
+    <w:p>
+      <w:r>
+        <w:t xml:space="preserve">    "vehicleNo": "MH 20145",</w:t>
+      </w:r>
+    </w:p>
+    <w:p>
+      <w:r>
+        <w:t xml:space="preserve">    "photo": "Base 64 encoded string ",</w:t>
+      </w:r>
+    </w:p>
+    <w:p>
+      <w:r>
+        <w:t xml:space="preserve">    "idImg": "Base 64 encoded string ",</w:t>
+      </w:r>
+    </w:p>
+    <w:p>
+      <w:r>
+        <w:t xml:space="preserve">    "aadharCardNo": "96860622222",</w:t>
+      </w:r>
+    </w:p>
+    <w:p>
+      <w:r>
+        <w:t xml:space="preserve">    "agencyNm": "A fedf",</w:t>
+      </w:r>
+    </w:p>
+    <w:p>
+      <w:r>
+        <w:t xml:space="preserve">    "agencyCntcNum": " 9999999",</w:t>
+      </w:r>
+    </w:p>
+    <w:p>
+      <w:r>
+        <w:t xml:space="preserve">    "agencyCntcPer": " ffdf",</w:t>
+      </w:r>
+    </w:p>
+    <w:p>
+      <w:r>
+        <w:t xml:space="preserve">    "andrRegId": "",</w:t>
+      </w:r>
+    </w:p>
+    <w:p>
+      <w:r>
+        <w:t xml:space="preserve">    "dob": "1992-06-13",</w:t>
+      </w:r>
+    </w:p>
+    <w:p>
+      <w:r>
+        <w:t xml:space="preserve">    "employerCd": 46,</w:t>
+      </w:r>
+    </w:p>
+    <w:p>
+      <w:r>
+        <w:t xml:space="preserve">    "genderCd": 21</w:t>
+      </w:r>
+      <w:r>
+        <w:t>,</w:t>
+      </w:r>
+    </w:p>
+    <w:p>
+      <w:r>
+        <w:t xml:space="preserve">    "staffCatDesc":"",</w:t>
+      </w:r>
+    </w:p>
+    <w:p>
+      <w:r>
+        <w:t xml:space="preserve">    "agencyAddr":"Pune",</w:t>
+      </w:r>
+    </w:p>
+    <w:p>
+      <w:r>
+        <w:t xml:space="preserve">    "staffCat":"</w:t>
+      </w:r>
+      <w:r>
+        <w:t>25</w:t>
+      </w:r>
+      <w:r>
+        <w:t>"</w:t>
+      </w:r>
+    </w:p>
+    <w:p>
+      <w:r>
+        <w:t xml:space="preserve">  },</w:t>
+      </w:r>
+    </w:p>
+    <w:p>
+      <w:r>
+        <w:t xml:space="preserve">  "staffVisitDtl": {</w:t>
+      </w:r>
+    </w:p>
+    <w:p>
+      <w:r>
+        <w:t xml:space="preserve">    "entryTime": null,</w:t>
+      </w:r>
+    </w:p>
+    <w:p>
+      <w:r>
+        <w:t xml:space="preserve">    "exitTime": null</w:t>
+      </w:r>
+    </w:p>
+    <w:p>
+      <w:r>
+        <w:t xml:space="preserve">  }</w:t>
+      </w:r>
+    </w:p>
+    <w:p>
+      <w:r>
         <w:lastRenderedPageBreak/>
-        <w:t xml:space="preserve">    "cntcNum": "9686062891",</w:t>
-      </w:r>
-    </w:p>
-    <w:p>
-      <w:r>
-        <w:t xml:space="preserve">    "addr": "manjari",</w:t>
-      </w:r>
-    </w:p>
-    <w:p>
-      <w:r>
-        <w:t xml:space="preserve">    "pinCode": "591213",</w:t>
-      </w:r>
-    </w:p>
-    <w:p>
-      <w:r>
-        <w:t xml:space="preserve">    "vehicleNo": "MH 20145",</w:t>
-      </w:r>
-    </w:p>
-    <w:p>
-      <w:r>
-        <w:t xml:space="preserve">    "photo": "Base 64 encoded string ",</w:t>
-      </w:r>
-    </w:p>
-    <w:p>
-      <w:r>
-        <w:t xml:space="preserve">    "idImg": "Base 64 encoded string ",</w:t>
-      </w:r>
-    </w:p>
-    <w:p>
-      <w:r>
-        <w:t xml:space="preserve">    "aadharCardNo": "96860622222",</w:t>
-      </w:r>
-    </w:p>
-    <w:p>
-      <w:r>
-        <w:t xml:space="preserve">    "agencyNm": "A fedf",</w:t>
-      </w:r>
-    </w:p>
-    <w:p>
-      <w:r>
-        <w:t xml:space="preserve">    "agencyCntcNum": " 9999999",</w:t>
-      </w:r>
-    </w:p>
-    <w:p>
-      <w:r>
-        <w:t xml:space="preserve">    "agencyCntcPer": " ffdf",</w:t>
-      </w:r>
-    </w:p>
-    <w:p>
-      <w:r>
-        <w:t xml:space="preserve">    "andrRegId": "",</w:t>
-      </w:r>
-    </w:p>
-    <w:p>
-      <w:r>
-        <w:t xml:space="preserve">    "dob": "1992-06-13",</w:t>
-      </w:r>
-    </w:p>
-    <w:p>
-      <w:r>
-        <w:t xml:space="preserve">    "employerCd": 46,</w:t>
-      </w:r>
-    </w:p>
-    <w:p>
-      <w:r>
-        <w:t xml:space="preserve">    "genderCd": 21</w:t>
-      </w:r>
-      <w:r>
-        <w:t>,</w:t>
-      </w:r>
-    </w:p>
-    <w:p>
-      <w:r>
-        <w:t xml:space="preserve">    "staffCatDesc":"",</w:t>
-      </w:r>
-    </w:p>
-    <w:p>
-      <w:r>
-        <w:t xml:space="preserve">    "agencyAddr":"Pune",</w:t>
-      </w:r>
-    </w:p>
-    <w:p>
-      <w:r>
-        <w:t xml:space="preserve">    "staffCat":"</w:t>
-      </w:r>
-      <w:r>
-        <w:t>25</w:t>
-      </w:r>
-      <w:r>
-        <w:t>"</w:t>
-      </w:r>
-    </w:p>
-    <w:p>
-      <w:r>
-        <w:t xml:space="preserve">  },</w:t>
-      </w:r>
-    </w:p>
-    <w:p>
-      <w:r>
-        <w:t xml:space="preserve">  "staffVisitDtl": {</w:t>
-      </w:r>
-    </w:p>
-    <w:p>
-      <w:r>
-        <w:t xml:space="preserve">    "entryTime": null,</w:t>
-      </w:r>
-    </w:p>
-    <w:p>
-      <w:r>
-        <w:t xml:space="preserve">    "exitTime": null</w:t>
-      </w:r>
-    </w:p>
-    <w:p>
-      <w:r>
-        <w:t xml:space="preserve">  }</w:t>
-      </w:r>
-    </w:p>
-    <w:p>
-      <w:r>
         <w:t>}</w:t>
       </w:r>
     </w:p>
@@ -31871,7 +31822,6 @@
         <w:rPr>
           <w:b/>
         </w:rPr>
-        <w:lastRenderedPageBreak/>
         <w:t>URL:</w:t>
       </w:r>
       <w:r>
@@ -32490,6 +32440,7 @@
     </w:p>
     <w:p>
       <w:r>
+        <w:lastRenderedPageBreak/>
         <w:tab/>
         <w:t>"accompainedBy":"3",</w:t>
       </w:r>
@@ -32502,154 +32453,154 @@
     </w:p>
     <w:p>
       <w:r>
+        <w:tab/>
+        <w:t>"expectedEntryTime":"03:00 PM",</w:t>
+      </w:r>
+    </w:p>
+    <w:p>
+      <w:r>
+        <w:tab/>
+        <w:t>"expectedExitTime":"05:00PM",</w:t>
+      </w:r>
+    </w:p>
+    <w:p>
+      <w:r>
+        <w:tab/>
+        <w:t>"idImg":"https://dl.dropboxusercontent.com/s/r912uefba41kjpo/Santosh_Rode_9686062891_1484057564035.png?dl=0",</w:t>
+      </w:r>
+    </w:p>
+    <w:p>
+      <w:r>
+        <w:tab/>
+        <w:t>"img":"https://dl.dropboxusercontent.com/s/8grkjvlchfctcrd/Santosh_Rode_ID__9686062891_1484057567916.png?dl=0",</w:t>
+      </w:r>
+    </w:p>
+    <w:p>
+      <w:r>
+        <w:tab/>
+        <w:t>"visitorHeaderId":"35",</w:t>
+      </w:r>
+    </w:p>
+    <w:p>
+      <w:r>
+        <w:tab/>
+        <w:t>"firstNm":"Piiyush",</w:t>
+      </w:r>
+    </w:p>
+    <w:p>
+      <w:r>
+        <w:tab/>
+        <w:t>"lastNm":" Jadhav",</w:t>
+      </w:r>
+    </w:p>
+    <w:p>
+      <w:r>
+        <w:tab/>
+        <w:t>"cntcNum":"9096409749",</w:t>
+      </w:r>
+    </w:p>
+    <w:p>
+      <w:r>
+        <w:tab/>
+        <w:t>"addr":"Pune",</w:t>
+      </w:r>
+    </w:p>
+    <w:p>
+      <w:r>
+        <w:tab/>
+        <w:t>"vehicleNo":"",</w:t>
+      </w:r>
+    </w:p>
+    <w:p>
+      <w:r>
+        <w:tab/>
+        <w:t>"updatedImg":"BASE64  Encode String",//Place Updated Image here</w:t>
+      </w:r>
+    </w:p>
+    <w:p>
+      <w:r>
+        <w:tab/>
+        <w:t>"updatedIdImg":"",</w:t>
+      </w:r>
+      <w:r>
+        <w:t xml:space="preserve"> </w:t>
+      </w:r>
+      <w:r>
+        <w:t>//Place Updated Id Image here</w:t>
+      </w:r>
+    </w:p>
+    <w:p>
+      <w:r>
+        <w:tab/>
+        <w:t>"isCntcNumUpdated":"</w:t>
+      </w:r>
+      <w:r>
+        <w:t>Y/</w:t>
+      </w:r>
+      <w:r>
+        <w:t>N"</w:t>
+      </w:r>
+      <w:r>
+        <w:tab/>
+        <w:t>//If Contact no. is updated place ‘Y’ or else ‘N’</w:t>
+      </w:r>
+    </w:p>
+    <w:p>
+      <w:r>
+        <w:t>}</w:t>
+      </w:r>
+    </w:p>
+    <w:p>
+      <w:pPr>
+        <w:rPr>
+          <w:b/>
+        </w:rPr>
+      </w:pPr>
+      <w:r>
+        <w:rPr>
+          <w:b/>
+        </w:rPr>
+        <w:t>RESPONSE JSON:</w:t>
+      </w:r>
+    </w:p>
+    <w:p>
+      <w:r>
+        <w:t>{</w:t>
+      </w:r>
+    </w:p>
+    <w:p>
+      <w:r>
+        <w:t xml:space="preserve">  "dlvryServicesVisitDtl": {</w:t>
+      </w:r>
+    </w:p>
+    <w:p>
+      <w:r>
+        <w:t xml:space="preserve">    "updatedImg": "",</w:t>
+      </w:r>
+    </w:p>
+    <w:p>
+      <w:r>
+        <w:t xml:space="preserve">    "updatedIdImg": "",</w:t>
+      </w:r>
+    </w:p>
+    <w:p>
+      <w:r>
+        <w:t xml:space="preserve">    "isCntcNumUpdated": "N",</w:t>
+      </w:r>
+    </w:p>
+    <w:p>
+      <w:r>
+        <w:t xml:space="preserve">    "visitorHeaderId": 35,</w:t>
+      </w:r>
+    </w:p>
+    <w:p>
+      <w:r>
+        <w:t xml:space="preserve">    "societyDtlsId": 0,</w:t>
+      </w:r>
+    </w:p>
+    <w:p>
+      <w:r>
         <w:lastRenderedPageBreak/>
-        <w:tab/>
-        <w:t>"expectedEntryTime":"03:00 PM",</w:t>
-      </w:r>
-    </w:p>
-    <w:p>
-      <w:r>
-        <w:tab/>
-        <w:t>"expectedExitTime":"05:00PM",</w:t>
-      </w:r>
-    </w:p>
-    <w:p>
-      <w:r>
-        <w:tab/>
-        <w:t>"idImg":"https://dl.dropboxusercontent.com/s/r912uefba41kjpo/Santosh_Rode_9686062891_1484057564035.png?dl=0",</w:t>
-      </w:r>
-    </w:p>
-    <w:p>
-      <w:r>
-        <w:tab/>
-        <w:t>"img":"https://dl.dropboxusercontent.com/s/8grkjvlchfctcrd/Santosh_Rode_ID__9686062891_1484057567916.png?dl=0",</w:t>
-      </w:r>
-    </w:p>
-    <w:p>
-      <w:r>
-        <w:tab/>
-        <w:t>"visitorHeaderId":"35",</w:t>
-      </w:r>
-    </w:p>
-    <w:p>
-      <w:r>
-        <w:tab/>
-        <w:t>"firstNm":"Piiyush",</w:t>
-      </w:r>
-    </w:p>
-    <w:p>
-      <w:r>
-        <w:tab/>
-        <w:t>"lastNm":" Jadhav",</w:t>
-      </w:r>
-    </w:p>
-    <w:p>
-      <w:r>
-        <w:tab/>
-        <w:t>"cntcNum":"9096409749",</w:t>
-      </w:r>
-    </w:p>
-    <w:p>
-      <w:r>
-        <w:tab/>
-        <w:t>"addr":"Pune",</w:t>
-      </w:r>
-    </w:p>
-    <w:p>
-      <w:r>
-        <w:tab/>
-        <w:t>"vehicleNo":"",</w:t>
-      </w:r>
-    </w:p>
-    <w:p>
-      <w:r>
-        <w:tab/>
-        <w:t>"updatedImg":"BASE64  Encode String",//Place Updated Image here</w:t>
-      </w:r>
-    </w:p>
-    <w:p>
-      <w:r>
-        <w:tab/>
-        <w:t>"updatedIdImg":"",</w:t>
-      </w:r>
-      <w:r>
-        <w:t xml:space="preserve"> </w:t>
-      </w:r>
-      <w:r>
-        <w:t>//Place Updated Id Image here</w:t>
-      </w:r>
-    </w:p>
-    <w:p>
-      <w:r>
-        <w:tab/>
-        <w:t>"isCntcNumUpdated":"</w:t>
-      </w:r>
-      <w:r>
-        <w:t>Y/</w:t>
-      </w:r>
-      <w:r>
-        <w:t>N"</w:t>
-      </w:r>
-      <w:r>
-        <w:tab/>
-        <w:t>//If Contact no. is updated place ‘Y’ or else ‘N’</w:t>
-      </w:r>
-    </w:p>
-    <w:p>
-      <w:r>
-        <w:t>}</w:t>
-      </w:r>
-    </w:p>
-    <w:p>
-      <w:pPr>
-        <w:rPr>
-          <w:b/>
-        </w:rPr>
-      </w:pPr>
-      <w:r>
-        <w:rPr>
-          <w:b/>
-        </w:rPr>
-        <w:t>RESPONSE JSON:</w:t>
-      </w:r>
-    </w:p>
-    <w:p>
-      <w:r>
-        <w:t>{</w:t>
-      </w:r>
-    </w:p>
-    <w:p>
-      <w:r>
-        <w:t xml:space="preserve">  "dlvryServicesVisitDtl": {</w:t>
-      </w:r>
-    </w:p>
-    <w:p>
-      <w:r>
-        <w:t xml:space="preserve">    "updatedImg": "",</w:t>
-      </w:r>
-    </w:p>
-    <w:p>
-      <w:r>
-        <w:t xml:space="preserve">    "updatedIdImg": "",</w:t>
-      </w:r>
-    </w:p>
-    <w:p>
-      <w:r>
-        <w:t xml:space="preserve">    "isCntcNumUpdated": "N",</w:t>
-      </w:r>
-    </w:p>
-    <w:p>
-      <w:r>
-        <w:t xml:space="preserve">    "visitorHeaderId": 35,</w:t>
-      </w:r>
-    </w:p>
-    <w:p>
-      <w:r>
-        <w:t xml:space="preserve">    "societyDtlsId": 0,</w:t>
-      </w:r>
-    </w:p>
-    <w:p>
-      <w:r>
         <w:t xml:space="preserve">    "firstNm": "Piiyush",</w:t>
       </w:r>
     </w:p>
@@ -32660,112 +32611,112 @@
     </w:p>
     <w:p>
       <w:r>
+        <w:t xml:space="preserve">    "cntcNum": "9096409749",</w:t>
+      </w:r>
+    </w:p>
+    <w:p>
+      <w:r>
+        <w:t xml:space="preserve">    "isCnctcNumVerified": null,</w:t>
+      </w:r>
+    </w:p>
+    <w:p>
+      <w:r>
+        <w:t xml:space="preserve">    "addr": "Pune",</w:t>
+      </w:r>
+    </w:p>
+    <w:p>
+      <w:r>
+        <w:t xml:space="preserve">    "pinCode": null,</w:t>
+      </w:r>
+    </w:p>
+    <w:p>
+      <w:r>
+        <w:t xml:space="preserve">    "vehicleNo": "",</w:t>
+      </w:r>
+    </w:p>
+    <w:p>
+      <w:r>
+        <w:t xml:space="preserve">    "photo": null,</w:t>
+      </w:r>
+    </w:p>
+    <w:p>
+      <w:r>
+        <w:t xml:space="preserve">    "idImg": "https://dl.dropboxusercontent.com/s/r912uefba41kjpo/Santosh_Rode_9686062891_1484057564035.png?dl=0",</w:t>
+      </w:r>
+    </w:p>
+    <w:p>
+      <w:r>
+        <w:t xml:space="preserve">    "visitorTypeCd": 0,</w:t>
+      </w:r>
+    </w:p>
+    <w:p>
+      <w:r>
+        <w:t xml:space="preserve">    "createdTs": null,</w:t>
+      </w:r>
+    </w:p>
+    <w:p>
+      <w:r>
+        <w:t xml:space="preserve">    "modifiedTs": null,</w:t>
+      </w:r>
+    </w:p>
+    <w:p>
+      <w:r>
+        <w:t xml:space="preserve">    "createdBy": null,</w:t>
+      </w:r>
+    </w:p>
+    <w:p>
+      <w:r>
+        <w:t xml:space="preserve">    "modifiedBy": null,</w:t>
+      </w:r>
+    </w:p>
+    <w:p>
+      <w:r>
+        <w:t xml:space="preserve">    "dlvryServicesDtlsId": 1,</w:t>
+      </w:r>
+    </w:p>
+    <w:p>
+      <w:r>
+        <w:t xml:space="preserve">    "accompainedBy": 3,</w:t>
+      </w:r>
+    </w:p>
+    <w:p>
+      <w:r>
+        <w:t xml:space="preserve">    "agencyNm": "Flipkart",</w:t>
+      </w:r>
+    </w:p>
+    <w:p>
+      <w:r>
+        <w:t xml:space="preserve">    "expectedEntryTime": "03:00 PM",</w:t>
+      </w:r>
+    </w:p>
+    <w:p>
+      <w:r>
+        <w:t xml:space="preserve">    "expectedExitTime": "05:00PM",</w:t>
+      </w:r>
+    </w:p>
+    <w:p>
+      <w:r>
+        <w:t xml:space="preserve">    "img": "https://dl.dropboxusercontent.com/s/8grkjvlchfctcrd/Santosh_Rode_ID__9686062891_1484057567916.png?dl=0",</w:t>
+      </w:r>
+    </w:p>
+    <w:p>
+      <w:r>
+        <w:t xml:space="preserve">    "isApproved": null,</w:t>
+      </w:r>
+    </w:p>
+    <w:p>
+      <w:r>
+        <w:t xml:space="preserve">    "statusCd": 0,</w:t>
+      </w:r>
+    </w:p>
+    <w:p>
+      <w:r>
+        <w:t xml:space="preserve">    "visitStartDate": null,</w:t>
+      </w:r>
+    </w:p>
+    <w:p>
+      <w:r>
         <w:lastRenderedPageBreak/>
-        <w:t xml:space="preserve">    "cntcNum": "9096409749",</w:t>
-      </w:r>
-    </w:p>
-    <w:p>
-      <w:r>
-        <w:t xml:space="preserve">    "isCnctcNumVerified": null,</w:t>
-      </w:r>
-    </w:p>
-    <w:p>
-      <w:r>
-        <w:t xml:space="preserve">    "addr": "Pune",</w:t>
-      </w:r>
-    </w:p>
-    <w:p>
-      <w:r>
-        <w:t xml:space="preserve">    "pinCode": null,</w:t>
-      </w:r>
-    </w:p>
-    <w:p>
-      <w:r>
-        <w:t xml:space="preserve">    "vehicleNo": "",</w:t>
-      </w:r>
-    </w:p>
-    <w:p>
-      <w:r>
-        <w:t xml:space="preserve">    "photo": null,</w:t>
-      </w:r>
-    </w:p>
-    <w:p>
-      <w:r>
-        <w:t xml:space="preserve">    "idImg": "https://dl.dropboxusercontent.com/s/r912uefba41kjpo/Santosh_Rode_9686062891_1484057564035.png?dl=0",</w:t>
-      </w:r>
-    </w:p>
-    <w:p>
-      <w:r>
-        <w:t xml:space="preserve">    "visitorTypeCd": 0,</w:t>
-      </w:r>
-    </w:p>
-    <w:p>
-      <w:r>
-        <w:t xml:space="preserve">    "createdTs": null,</w:t>
-      </w:r>
-    </w:p>
-    <w:p>
-      <w:r>
-        <w:t xml:space="preserve">    "modifiedTs": null,</w:t>
-      </w:r>
-    </w:p>
-    <w:p>
-      <w:r>
-        <w:t xml:space="preserve">    "createdBy": null,</w:t>
-      </w:r>
-    </w:p>
-    <w:p>
-      <w:r>
-        <w:t xml:space="preserve">    "modifiedBy": null,</w:t>
-      </w:r>
-    </w:p>
-    <w:p>
-      <w:r>
-        <w:t xml:space="preserve">    "dlvryServicesDtlsId": 1,</w:t>
-      </w:r>
-    </w:p>
-    <w:p>
-      <w:r>
-        <w:t xml:space="preserve">    "accompainedBy": 3,</w:t>
-      </w:r>
-    </w:p>
-    <w:p>
-      <w:r>
-        <w:t xml:space="preserve">    "agencyNm": "Flipkart",</w:t>
-      </w:r>
-    </w:p>
-    <w:p>
-      <w:r>
-        <w:t xml:space="preserve">    "expectedEntryTime": "03:00 PM",</w:t>
-      </w:r>
-    </w:p>
-    <w:p>
-      <w:r>
-        <w:t xml:space="preserve">    "expectedExitTime": "05:00PM",</w:t>
-      </w:r>
-    </w:p>
-    <w:p>
-      <w:r>
-        <w:t xml:space="preserve">    "img": "https://dl.dropboxusercontent.com/s/8grkjvlchfctcrd/Santosh_Rode_ID__9686062891_1484057567916.png?dl=0",</w:t>
-      </w:r>
-    </w:p>
-    <w:p>
-      <w:r>
-        <w:t xml:space="preserve">    "isApproved": null,</w:t>
-      </w:r>
-    </w:p>
-    <w:p>
-      <w:r>
-        <w:t xml:space="preserve">    "statusCd": 0,</w:t>
-      </w:r>
-    </w:p>
-    <w:p>
-      <w:r>
-        <w:t xml:space="preserve">    "visitStartDate": null,</w:t>
-      </w:r>
-    </w:p>
-    <w:p>
-      <w:r>
         <w:t xml:space="preserve">    "visitEndDate": null</w:t>
       </w:r>
     </w:p>
@@ -32776,7 +32727,6 @@
     </w:p>
     <w:p>
       <w:r>
-        <w:lastRenderedPageBreak/>
         <w:t xml:space="preserve">  "responseMessage": {</w:t>
       </w:r>
     </w:p>
@@ -32818,7 +32768,7 @@
 
 <file path=word/endnotes.xml><?xml version="1.0" encoding="utf-8"?>
 <w:endnotes xmlns:ve="http://schemas.openxmlformats.org/markup-compatibility/2006" xmlns:o="urn:schemas-microsoft-com:office:office" xmlns:r="http://schemas.openxmlformats.org/officeDocument/2006/relationships" xmlns:m="http://schemas.openxmlformats.org/officeDocument/2006/math" xmlns:v="urn:schemas-microsoft-com:vml" xmlns:wp="http://schemas.openxmlformats.org/drawingml/2006/wordprocessingDrawing" xmlns:w10="urn:schemas-microsoft-com:office:word" xmlns:w="http://schemas.openxmlformats.org/wordprocessingml/2006/main" xmlns:wne="http://schemas.microsoft.com/office/word/2006/wordml">
-  <w:endnote w:type="separator" w:id="-1">
+  <w:endnote w:type="separator" w:id="0">
     <w:p>
       <w:pPr>
         <w:spacing w:after="0" w:line="240" w:lineRule="auto"/>
@@ -32828,7 +32778,7 @@
       </w:r>
     </w:p>
   </w:endnote>
-  <w:endnote w:type="continuationSeparator" w:id="0">
+  <w:endnote w:type="continuationSeparator" w:id="1">
     <w:p>
       <w:pPr>
         <w:spacing w:after="0" w:line="240" w:lineRule="auto"/>
@@ -32843,7 +32793,7 @@
 
 <file path=word/footnotes.xml><?xml version="1.0" encoding="utf-8"?>
 <w:footnotes xmlns:ve="http://schemas.openxmlformats.org/markup-compatibility/2006" xmlns:o="urn:schemas-microsoft-com:office:office" xmlns:r="http://schemas.openxmlformats.org/officeDocument/2006/relationships" xmlns:m="http://schemas.openxmlformats.org/officeDocument/2006/math" xmlns:v="urn:schemas-microsoft-com:vml" xmlns:wp="http://schemas.openxmlformats.org/drawingml/2006/wordprocessingDrawing" xmlns:w10="urn:schemas-microsoft-com:office:word" xmlns:w="http://schemas.openxmlformats.org/wordprocessingml/2006/main" xmlns:wne="http://schemas.microsoft.com/office/word/2006/wordml">
-  <w:footnote w:type="separator" w:id="-1">
+  <w:footnote w:type="separator" w:id="0">
     <w:p>
       <w:pPr>
         <w:spacing w:after="0" w:line="240" w:lineRule="auto"/>
@@ -32853,7 +32803,7 @@
       </w:r>
     </w:p>
   </w:footnote>
-  <w:footnote w:type="continuationSeparator" w:id="0">
+  <w:footnote w:type="continuationSeparator" w:id="1">
     <w:p>
       <w:pPr>
         <w:spacing w:after="0" w:line="240" w:lineRule="auto"/>

</xml_diff>

<commit_message>
Appended "gate' urls in front of gate user urls
</commit_message>
<xml_diff>
--- a/API Doc.docx
+++ b/API Doc.docx
@@ -21168,6 +21168,15 @@
         <w:t>/</w:t>
       </w:r>
       <w:r>
+        <w:t xml:space="preserve"> gate</w:t>
+      </w:r>
+      <w:r>
+        <w:t xml:space="preserve"> </w:t>
+      </w:r>
+      <w:r>
+        <w:t>/</w:t>
+      </w:r>
+      <w:r>
         <w:t xml:space="preserve"> </w:t>
       </w:r>
       <w:r>
@@ -21727,6 +21736,15 @@
         <w:t>/</w:t>
       </w:r>
       <w:r>
+        <w:t xml:space="preserve"> gate</w:t>
+      </w:r>
+      <w:r>
+        <w:t xml:space="preserve"> </w:t>
+      </w:r>
+      <w:r>
+        <w:t>/</w:t>
+      </w:r>
+      <w:r>
         <w:t xml:space="preserve"> </w:t>
       </w:r>
       <w:r>
@@ -22082,6 +22100,15 @@
         <w:t>/</w:t>
       </w:r>
       <w:r>
+        <w:t xml:space="preserve"> gate</w:t>
+      </w:r>
+      <w:r>
+        <w:t xml:space="preserve"> </w:t>
+      </w:r>
+      <w:r>
+        <w:t>/</w:t>
+      </w:r>
+      <w:r>
         <w:t xml:space="preserve"> </w:t>
       </w:r>
       <w:r>
@@ -23487,6 +23514,15 @@
         <w:t>/</w:t>
       </w:r>
       <w:r>
+        <w:t xml:space="preserve"> gate</w:t>
+      </w:r>
+      <w:r>
+        <w:t xml:space="preserve"> </w:t>
+      </w:r>
+      <w:r>
+        <w:t>/</w:t>
+      </w:r>
+      <w:r>
         <w:t xml:space="preserve"> </w:t>
       </w:r>
       <w:r>
@@ -24064,6 +24100,15 @@
         <w:t>/</w:t>
       </w:r>
       <w:r>
+        <w:t xml:space="preserve"> gate</w:t>
+      </w:r>
+      <w:r>
+        <w:t xml:space="preserve"> </w:t>
+      </w:r>
+      <w:r>
+        <w:t>/</w:t>
+      </w:r>
+      <w:r>
         <w:t xml:space="preserve"> </w:t>
       </w:r>
       <w:r>
@@ -24513,6 +24558,15 @@
         <w:t>/</w:t>
       </w:r>
       <w:r>
+        <w:t xml:space="preserve"> gate</w:t>
+      </w:r>
+      <w:r>
+        <w:t xml:space="preserve"> </w:t>
+      </w:r>
+      <w:r>
+        <w:t>/</w:t>
+      </w:r>
+      <w:r>
         <w:t xml:space="preserve"> </w:t>
       </w:r>
       <w:r>
@@ -24878,6 +24932,15 @@
         <w:t>/</w:t>
       </w:r>
       <w:r>
+        <w:t xml:space="preserve"> gate</w:t>
+      </w:r>
+      <w:r>
+        <w:t xml:space="preserve"> </w:t>
+      </w:r>
+      <w:r>
+        <w:t>/</w:t>
+      </w:r>
+      <w:r>
         <w:t xml:space="preserve"> </w:t>
       </w:r>
       <w:r>
@@ -25410,6 +25473,15 @@
         <w:t>/</w:t>
       </w:r>
       <w:r>
+        <w:t xml:space="preserve"> gate</w:t>
+      </w:r>
+      <w:r>
+        <w:t xml:space="preserve"> </w:t>
+      </w:r>
+      <w:r>
+        <w:t>/</w:t>
+      </w:r>
+      <w:r>
         <w:t xml:space="preserve"> </w:t>
       </w:r>
       <w:r>
@@ -26084,6 +26156,15 @@
         <w:t>/</w:t>
       </w:r>
       <w:r>
+        <w:t xml:space="preserve"> gate</w:t>
+      </w:r>
+      <w:r>
+        <w:t xml:space="preserve"> </w:t>
+      </w:r>
+      <w:r>
+        <w:t>/</w:t>
+      </w:r>
+      <w:r>
         <w:t xml:space="preserve"> </w:t>
       </w:r>
       <w:r>
@@ -26410,6 +26491,15 @@
         <w:t>/</w:t>
       </w:r>
       <w:r>
+        <w:t xml:space="preserve"> gate</w:t>
+      </w:r>
+      <w:r>
+        <w:t xml:space="preserve"> </w:t>
+      </w:r>
+      <w:r>
+        <w:t>/</w:t>
+      </w:r>
+      <w:r>
         <w:t xml:space="preserve"> </w:t>
       </w:r>
       <w:r>
@@ -27287,6 +27377,15 @@
           <w:b/>
         </w:rPr>
         <w:t>URL:</w:t>
+      </w:r>
+      <w:r>
+        <w:t xml:space="preserve"> </w:t>
+      </w:r>
+      <w:r>
+        <w:t>/</w:t>
+      </w:r>
+      <w:r>
+        <w:t xml:space="preserve"> gate</w:t>
       </w:r>
       <w:r>
         <w:t xml:space="preserve"> </w:t>

</xml_diff>

<commit_message>
Corrected the URL in the Get todays total visitor count API
</commit_message>
<xml_diff>
--- a/API Doc.docx
+++ b/API Doc.docx
@@ -30482,7 +30482,7 @@
         <w:t>/</w:t>
       </w:r>
       <w:r>
-        <w:t xml:space="preserve"> </w:t>
+        <w:t>gate/</w:t>
       </w:r>
       <w:r>
         <w:t>todaytotalvisitorcount</w:t>
@@ -36414,7 +36414,7 @@
 </file>
 
 <file path=customXml/itemProps1.xml><?xml version="1.0" encoding="utf-8"?>
-<ds:datastoreItem xmlns:ds="http://schemas.openxmlformats.org/officeDocument/2006/customXml" ds:itemID="{01CFE7D3-31F4-4B9C-A6F1-106B6826175F}">
+<ds:datastoreItem xmlns:ds="http://schemas.openxmlformats.org/officeDocument/2006/customXml" ds:itemID="{5901A6C0-8D91-4129-87BF-3109A73DD332}">
   <ds:schemaRefs>
     <ds:schemaRef ds:uri="http://schemas.openxmlformats.org/officeDocument/2006/bibliography"/>
   </ds:schemaRefs>

</xml_diff>

<commit_message>
Added API to verify otp sent to a contact no in gateapp
</commit_message>
<xml_diff>
--- a/API Doc.docx
+++ b/API Doc.docx
@@ -47,7 +47,7 @@
           <w:r>
             <w:fldChar w:fldCharType="separate"/>
           </w:r>
-          <w:hyperlink w:anchor="_Toc472158675" w:history="1">
+          <w:hyperlink w:anchor="_Toc472160886" w:history="1">
             <w:r>
               <w:rPr>
                 <w:rStyle w:val="Hyperlink"/>
@@ -74,7 +74,7 @@
                 <w:noProof/>
                 <w:webHidden/>
               </w:rPr>
-              <w:instrText xml:space="preserve"> PAGEREF _Toc472158675 \h </w:instrText>
+              <w:instrText xml:space="preserve"> PAGEREF _Toc472160886 \h </w:instrText>
             </w:r>
             <w:r>
               <w:rPr>
@@ -116,7 +116,7 @@
               <w:noProof/>
             </w:rPr>
           </w:pPr>
-          <w:hyperlink w:anchor="_Toc472158676" w:history="1">
+          <w:hyperlink w:anchor="_Toc472160887" w:history="1">
             <w:r>
               <w:rPr>
                 <w:rStyle w:val="Hyperlink"/>
@@ -143,7 +143,7 @@
                 <w:noProof/>
                 <w:webHidden/>
               </w:rPr>
-              <w:instrText xml:space="preserve"> PAGEREF _Toc472158676 \h </w:instrText>
+              <w:instrText xml:space="preserve"> PAGEREF _Toc472160887 \h </w:instrText>
             </w:r>
             <w:r>
               <w:rPr>
@@ -185,7 +185,7 @@
               <w:noProof/>
             </w:rPr>
           </w:pPr>
-          <w:hyperlink w:anchor="_Toc472158677" w:history="1">
+          <w:hyperlink w:anchor="_Toc472160888" w:history="1">
             <w:r>
               <w:rPr>
                 <w:rStyle w:val="Hyperlink"/>
@@ -212,7 +212,7 @@
                 <w:noProof/>
                 <w:webHidden/>
               </w:rPr>
-              <w:instrText xml:space="preserve"> PAGEREF _Toc472158677 \h </w:instrText>
+              <w:instrText xml:space="preserve"> PAGEREF _Toc472160888 \h </w:instrText>
             </w:r>
             <w:r>
               <w:rPr>
@@ -254,7 +254,7 @@
               <w:noProof/>
             </w:rPr>
           </w:pPr>
-          <w:hyperlink w:anchor="_Toc472158678" w:history="1">
+          <w:hyperlink w:anchor="_Toc472160889" w:history="1">
             <w:r>
               <w:rPr>
                 <w:rStyle w:val="Hyperlink"/>
@@ -281,7 +281,7 @@
                 <w:noProof/>
                 <w:webHidden/>
               </w:rPr>
-              <w:instrText xml:space="preserve"> PAGEREF _Toc472158678 \h </w:instrText>
+              <w:instrText xml:space="preserve"> PAGEREF _Toc472160889 \h </w:instrText>
             </w:r>
             <w:r>
               <w:rPr>
@@ -323,7 +323,7 @@
               <w:noProof/>
             </w:rPr>
           </w:pPr>
-          <w:hyperlink w:anchor="_Toc472158679" w:history="1">
+          <w:hyperlink w:anchor="_Toc472160890" w:history="1">
             <w:r>
               <w:rPr>
                 <w:rStyle w:val="Hyperlink"/>
@@ -350,7 +350,7 @@
                 <w:noProof/>
                 <w:webHidden/>
               </w:rPr>
-              <w:instrText xml:space="preserve"> PAGEREF _Toc472158679 \h </w:instrText>
+              <w:instrText xml:space="preserve"> PAGEREF _Toc472160890 \h </w:instrText>
             </w:r>
             <w:r>
               <w:rPr>
@@ -392,7 +392,7 @@
               <w:noProof/>
             </w:rPr>
           </w:pPr>
-          <w:hyperlink w:anchor="_Toc472158680" w:history="1">
+          <w:hyperlink w:anchor="_Toc472160891" w:history="1">
             <w:r>
               <w:rPr>
                 <w:rStyle w:val="Hyperlink"/>
@@ -419,7 +419,7 @@
                 <w:noProof/>
                 <w:webHidden/>
               </w:rPr>
-              <w:instrText xml:space="preserve"> PAGEREF _Toc472158680 \h </w:instrText>
+              <w:instrText xml:space="preserve"> PAGEREF _Toc472160891 \h </w:instrText>
             </w:r>
             <w:r>
               <w:rPr>
@@ -461,7 +461,7 @@
               <w:noProof/>
             </w:rPr>
           </w:pPr>
-          <w:hyperlink w:anchor="_Toc472158681" w:history="1">
+          <w:hyperlink w:anchor="_Toc472160892" w:history="1">
             <w:r>
               <w:rPr>
                 <w:rStyle w:val="Hyperlink"/>
@@ -488,7 +488,7 @@
                 <w:noProof/>
                 <w:webHidden/>
               </w:rPr>
-              <w:instrText xml:space="preserve"> PAGEREF _Toc472158681 \h </w:instrText>
+              <w:instrText xml:space="preserve"> PAGEREF _Toc472160892 \h </w:instrText>
             </w:r>
             <w:r>
               <w:rPr>
@@ -530,7 +530,7 @@
               <w:noProof/>
             </w:rPr>
           </w:pPr>
-          <w:hyperlink w:anchor="_Toc472158682" w:history="1">
+          <w:hyperlink w:anchor="_Toc472160893" w:history="1">
             <w:r>
               <w:rPr>
                 <w:rStyle w:val="Hyperlink"/>
@@ -557,7 +557,7 @@
                 <w:noProof/>
                 <w:webHidden/>
               </w:rPr>
-              <w:instrText xml:space="preserve"> PAGEREF _Toc472158682 \h </w:instrText>
+              <w:instrText xml:space="preserve"> PAGEREF _Toc472160893 \h </w:instrText>
             </w:r>
             <w:r>
               <w:rPr>
@@ -599,7 +599,7 @@
               <w:noProof/>
             </w:rPr>
           </w:pPr>
-          <w:hyperlink w:anchor="_Toc472158683" w:history="1">
+          <w:hyperlink w:anchor="_Toc472160894" w:history="1">
             <w:r>
               <w:rPr>
                 <w:rStyle w:val="Hyperlink"/>
@@ -626,7 +626,7 @@
                 <w:noProof/>
                 <w:webHidden/>
               </w:rPr>
-              <w:instrText xml:space="preserve"> PAGEREF _Toc472158683 \h </w:instrText>
+              <w:instrText xml:space="preserve"> PAGEREF _Toc472160894 \h </w:instrText>
             </w:r>
             <w:r>
               <w:rPr>
@@ -668,7 +668,7 @@
               <w:noProof/>
             </w:rPr>
           </w:pPr>
-          <w:hyperlink w:anchor="_Toc472158684" w:history="1">
+          <w:hyperlink w:anchor="_Toc472160895" w:history="1">
             <w:r>
               <w:rPr>
                 <w:rStyle w:val="Hyperlink"/>
@@ -695,7 +695,7 @@
                 <w:noProof/>
                 <w:webHidden/>
               </w:rPr>
-              <w:instrText xml:space="preserve"> PAGEREF _Toc472158684 \h </w:instrText>
+              <w:instrText xml:space="preserve"> PAGEREF _Toc472160895 \h </w:instrText>
             </w:r>
             <w:r>
               <w:rPr>
@@ -737,7 +737,7 @@
               <w:noProof/>
             </w:rPr>
           </w:pPr>
-          <w:hyperlink w:anchor="_Toc472158685" w:history="1">
+          <w:hyperlink w:anchor="_Toc472160896" w:history="1">
             <w:r>
               <w:rPr>
                 <w:rStyle w:val="Hyperlink"/>
@@ -764,7 +764,7 @@
                 <w:noProof/>
                 <w:webHidden/>
               </w:rPr>
-              <w:instrText xml:space="preserve"> PAGEREF _Toc472158685 \h </w:instrText>
+              <w:instrText xml:space="preserve"> PAGEREF _Toc472160896 \h </w:instrText>
             </w:r>
             <w:r>
               <w:rPr>
@@ -806,7 +806,7 @@
               <w:noProof/>
             </w:rPr>
           </w:pPr>
-          <w:hyperlink w:anchor="_Toc472158686" w:history="1">
+          <w:hyperlink w:anchor="_Toc472160897" w:history="1">
             <w:r>
               <w:rPr>
                 <w:rStyle w:val="Hyperlink"/>
@@ -833,7 +833,7 @@
                 <w:noProof/>
                 <w:webHidden/>
               </w:rPr>
-              <w:instrText xml:space="preserve"> PAGEREF _Toc472158686 \h </w:instrText>
+              <w:instrText xml:space="preserve"> PAGEREF _Toc472160897 \h </w:instrText>
             </w:r>
             <w:r>
               <w:rPr>
@@ -875,7 +875,7 @@
               <w:noProof/>
             </w:rPr>
           </w:pPr>
-          <w:hyperlink w:anchor="_Toc472158687" w:history="1">
+          <w:hyperlink w:anchor="_Toc472160898" w:history="1">
             <w:r>
               <w:rPr>
                 <w:rStyle w:val="Hyperlink"/>
@@ -902,7 +902,7 @@
                 <w:noProof/>
                 <w:webHidden/>
               </w:rPr>
-              <w:instrText xml:space="preserve"> PAGEREF _Toc472158687 \h </w:instrText>
+              <w:instrText xml:space="preserve"> PAGEREF _Toc472160898 \h </w:instrText>
             </w:r>
             <w:r>
               <w:rPr>
@@ -944,7 +944,7 @@
               <w:noProof/>
             </w:rPr>
           </w:pPr>
-          <w:hyperlink w:anchor="_Toc472158688" w:history="1">
+          <w:hyperlink w:anchor="_Toc472160899" w:history="1">
             <w:r>
               <w:rPr>
                 <w:rStyle w:val="Hyperlink"/>
@@ -971,7 +971,7 @@
                 <w:noProof/>
                 <w:webHidden/>
               </w:rPr>
-              <w:instrText xml:space="preserve"> PAGEREF _Toc472158688 \h </w:instrText>
+              <w:instrText xml:space="preserve"> PAGEREF _Toc472160899 \h </w:instrText>
             </w:r>
             <w:r>
               <w:rPr>
@@ -1013,7 +1013,7 @@
               <w:noProof/>
             </w:rPr>
           </w:pPr>
-          <w:hyperlink w:anchor="_Toc472158689" w:history="1">
+          <w:hyperlink w:anchor="_Toc472160900" w:history="1">
             <w:r>
               <w:rPr>
                 <w:rStyle w:val="Hyperlink"/>
@@ -1040,7 +1040,7 @@
                 <w:noProof/>
                 <w:webHidden/>
               </w:rPr>
-              <w:instrText xml:space="preserve"> PAGEREF _Toc472158689 \h </w:instrText>
+              <w:instrText xml:space="preserve"> PAGEREF _Toc472160900 \h </w:instrText>
             </w:r>
             <w:r>
               <w:rPr>
@@ -1082,7 +1082,7 @@
               <w:noProof/>
             </w:rPr>
           </w:pPr>
-          <w:hyperlink w:anchor="_Toc472158690" w:history="1">
+          <w:hyperlink w:anchor="_Toc472160901" w:history="1">
             <w:r>
               <w:rPr>
                 <w:rStyle w:val="Hyperlink"/>
@@ -1109,7 +1109,7 @@
                 <w:noProof/>
                 <w:webHidden/>
               </w:rPr>
-              <w:instrText xml:space="preserve"> PAGEREF _Toc472158690 \h </w:instrText>
+              <w:instrText xml:space="preserve"> PAGEREF _Toc472160901 \h </w:instrText>
             </w:r>
             <w:r>
               <w:rPr>
@@ -1151,7 +1151,7 @@
               <w:noProof/>
             </w:rPr>
           </w:pPr>
-          <w:hyperlink w:anchor="_Toc472158691" w:history="1">
+          <w:hyperlink w:anchor="_Toc472160902" w:history="1">
             <w:r>
               <w:rPr>
                 <w:rStyle w:val="Hyperlink"/>
@@ -1178,7 +1178,7 @@
                 <w:noProof/>
                 <w:webHidden/>
               </w:rPr>
-              <w:instrText xml:space="preserve"> PAGEREF _Toc472158691 \h </w:instrText>
+              <w:instrText xml:space="preserve"> PAGEREF _Toc472160902 \h </w:instrText>
             </w:r>
             <w:r>
               <w:rPr>
@@ -1220,7 +1220,7 @@
               <w:noProof/>
             </w:rPr>
           </w:pPr>
-          <w:hyperlink w:anchor="_Toc472158692" w:history="1">
+          <w:hyperlink w:anchor="_Toc472160903" w:history="1">
             <w:r>
               <w:rPr>
                 <w:rStyle w:val="Hyperlink"/>
@@ -1247,7 +1247,7 @@
                 <w:noProof/>
                 <w:webHidden/>
               </w:rPr>
-              <w:instrText xml:space="preserve"> PAGEREF _Toc472158692 \h </w:instrText>
+              <w:instrText xml:space="preserve"> PAGEREF _Toc472160903 \h </w:instrText>
             </w:r>
             <w:r>
               <w:rPr>
@@ -1289,7 +1289,7 @@
               <w:noProof/>
             </w:rPr>
           </w:pPr>
-          <w:hyperlink w:anchor="_Toc472158693" w:history="1">
+          <w:hyperlink w:anchor="_Toc472160904" w:history="1">
             <w:r>
               <w:rPr>
                 <w:rStyle w:val="Hyperlink"/>
@@ -1316,7 +1316,7 @@
                 <w:noProof/>
                 <w:webHidden/>
               </w:rPr>
-              <w:instrText xml:space="preserve"> PAGEREF _Toc472158693 \h </w:instrText>
+              <w:instrText xml:space="preserve"> PAGEREF _Toc472160904 \h </w:instrText>
             </w:r>
             <w:r>
               <w:rPr>
@@ -1358,7 +1358,7 @@
               <w:noProof/>
             </w:rPr>
           </w:pPr>
-          <w:hyperlink w:anchor="_Toc472158694" w:history="1">
+          <w:hyperlink w:anchor="_Toc472160905" w:history="1">
             <w:r>
               <w:rPr>
                 <w:rStyle w:val="Hyperlink"/>
@@ -1385,7 +1385,7 @@
                 <w:noProof/>
                 <w:webHidden/>
               </w:rPr>
-              <w:instrText xml:space="preserve"> PAGEREF _Toc472158694 \h </w:instrText>
+              <w:instrText xml:space="preserve"> PAGEREF _Toc472160905 \h </w:instrText>
             </w:r>
             <w:r>
               <w:rPr>
@@ -1427,7 +1427,7 @@
               <w:noProof/>
             </w:rPr>
           </w:pPr>
-          <w:hyperlink w:anchor="_Toc472158695" w:history="1">
+          <w:hyperlink w:anchor="_Toc472160906" w:history="1">
             <w:r>
               <w:rPr>
                 <w:rStyle w:val="Hyperlink"/>
@@ -1454,7 +1454,7 @@
                 <w:noProof/>
                 <w:webHidden/>
               </w:rPr>
-              <w:instrText xml:space="preserve"> PAGEREF _Toc472158695 \h </w:instrText>
+              <w:instrText xml:space="preserve"> PAGEREF _Toc472160906 \h </w:instrText>
             </w:r>
             <w:r>
               <w:rPr>
@@ -1496,7 +1496,7 @@
               <w:noProof/>
             </w:rPr>
           </w:pPr>
-          <w:hyperlink w:anchor="_Toc472158696" w:history="1">
+          <w:hyperlink w:anchor="_Toc472160907" w:history="1">
             <w:r>
               <w:rPr>
                 <w:rStyle w:val="Hyperlink"/>
@@ -1523,7 +1523,7 @@
                 <w:noProof/>
                 <w:webHidden/>
               </w:rPr>
-              <w:instrText xml:space="preserve"> PAGEREF _Toc472158696 \h </w:instrText>
+              <w:instrText xml:space="preserve"> PAGEREF _Toc472160907 \h </w:instrText>
             </w:r>
             <w:r>
               <w:rPr>
@@ -1565,7 +1565,7 @@
               <w:noProof/>
             </w:rPr>
           </w:pPr>
-          <w:hyperlink w:anchor="_Toc472158697" w:history="1">
+          <w:hyperlink w:anchor="_Toc472160908" w:history="1">
             <w:r>
               <w:rPr>
                 <w:rStyle w:val="Hyperlink"/>
@@ -1592,7 +1592,7 @@
                 <w:noProof/>
                 <w:webHidden/>
               </w:rPr>
-              <w:instrText xml:space="preserve"> PAGEREF _Toc472158697 \h </w:instrText>
+              <w:instrText xml:space="preserve"> PAGEREF _Toc472160908 \h </w:instrText>
             </w:r>
             <w:r>
               <w:rPr>
@@ -1634,7 +1634,7 @@
               <w:noProof/>
             </w:rPr>
           </w:pPr>
-          <w:hyperlink w:anchor="_Toc472158698" w:history="1">
+          <w:hyperlink w:anchor="_Toc472160909" w:history="1">
             <w:r>
               <w:rPr>
                 <w:rStyle w:val="Hyperlink"/>
@@ -1661,7 +1661,7 @@
                 <w:noProof/>
                 <w:webHidden/>
               </w:rPr>
-              <w:instrText xml:space="preserve"> PAGEREF _Toc472158698 \h </w:instrText>
+              <w:instrText xml:space="preserve"> PAGEREF _Toc472160909 \h </w:instrText>
             </w:r>
             <w:r>
               <w:rPr>
@@ -1703,7 +1703,7 @@
               <w:noProof/>
             </w:rPr>
           </w:pPr>
-          <w:hyperlink w:anchor="_Toc472158699" w:history="1">
+          <w:hyperlink w:anchor="_Toc472160910" w:history="1">
             <w:r>
               <w:rPr>
                 <w:rStyle w:val="Hyperlink"/>
@@ -1730,7 +1730,7 @@
                 <w:noProof/>
                 <w:webHidden/>
               </w:rPr>
-              <w:instrText xml:space="preserve"> PAGEREF _Toc472158699 \h </w:instrText>
+              <w:instrText xml:space="preserve"> PAGEREF _Toc472160910 \h </w:instrText>
             </w:r>
             <w:r>
               <w:rPr>
@@ -1772,7 +1772,7 @@
               <w:noProof/>
             </w:rPr>
           </w:pPr>
-          <w:hyperlink w:anchor="_Toc472158700" w:history="1">
+          <w:hyperlink w:anchor="_Toc472160911" w:history="1">
             <w:r>
               <w:rPr>
                 <w:rStyle w:val="Hyperlink"/>
@@ -1799,7 +1799,7 @@
                 <w:noProof/>
                 <w:webHidden/>
               </w:rPr>
-              <w:instrText xml:space="preserve"> PAGEREF _Toc472158700 \h </w:instrText>
+              <w:instrText xml:space="preserve"> PAGEREF _Toc472160911 \h </w:instrText>
             </w:r>
             <w:r>
               <w:rPr>
@@ -1841,7 +1841,7 @@
               <w:noProof/>
             </w:rPr>
           </w:pPr>
-          <w:hyperlink w:anchor="_Toc472158701" w:history="1">
+          <w:hyperlink w:anchor="_Toc472160912" w:history="1">
             <w:r>
               <w:rPr>
                 <w:rStyle w:val="Hyperlink"/>
@@ -1868,7 +1868,7 @@
                 <w:noProof/>
                 <w:webHidden/>
               </w:rPr>
-              <w:instrText xml:space="preserve"> PAGEREF _Toc472158701 \h </w:instrText>
+              <w:instrText xml:space="preserve"> PAGEREF _Toc472160912 \h </w:instrText>
             </w:r>
             <w:r>
               <w:rPr>
@@ -1910,7 +1910,7 @@
               <w:noProof/>
             </w:rPr>
           </w:pPr>
-          <w:hyperlink w:anchor="_Toc472158702" w:history="1">
+          <w:hyperlink w:anchor="_Toc472160913" w:history="1">
             <w:r>
               <w:rPr>
                 <w:rStyle w:val="Hyperlink"/>
@@ -1937,7 +1937,7 @@
                 <w:noProof/>
                 <w:webHidden/>
               </w:rPr>
-              <w:instrText xml:space="preserve"> PAGEREF _Toc472158702 \h </w:instrText>
+              <w:instrText xml:space="preserve"> PAGEREF _Toc472160913 \h </w:instrText>
             </w:r>
             <w:r>
               <w:rPr>
@@ -1979,7 +1979,7 @@
               <w:noProof/>
             </w:rPr>
           </w:pPr>
-          <w:hyperlink w:anchor="_Toc472158703" w:history="1">
+          <w:hyperlink w:anchor="_Toc472160914" w:history="1">
             <w:r>
               <w:rPr>
                 <w:rStyle w:val="Hyperlink"/>
@@ -2006,7 +2006,7 @@
                 <w:noProof/>
                 <w:webHidden/>
               </w:rPr>
-              <w:instrText xml:space="preserve"> PAGEREF _Toc472158703 \h </w:instrText>
+              <w:instrText xml:space="preserve"> PAGEREF _Toc472160914 \h </w:instrText>
             </w:r>
             <w:r>
               <w:rPr>
@@ -2048,7 +2048,7 @@
               <w:noProof/>
             </w:rPr>
           </w:pPr>
-          <w:hyperlink w:anchor="_Toc472158704" w:history="1">
+          <w:hyperlink w:anchor="_Toc472160915" w:history="1">
             <w:r>
               <w:rPr>
                 <w:rStyle w:val="Hyperlink"/>
@@ -2075,7 +2075,7 @@
                 <w:noProof/>
                 <w:webHidden/>
               </w:rPr>
-              <w:instrText xml:space="preserve"> PAGEREF _Toc472158704 \h </w:instrText>
+              <w:instrText xml:space="preserve"> PAGEREF _Toc472160915 \h </w:instrText>
             </w:r>
             <w:r>
               <w:rPr>
@@ -2117,7 +2117,7 @@
               <w:noProof/>
             </w:rPr>
           </w:pPr>
-          <w:hyperlink w:anchor="_Toc472158705" w:history="1">
+          <w:hyperlink w:anchor="_Toc472160916" w:history="1">
             <w:r>
               <w:rPr>
                 <w:rStyle w:val="Hyperlink"/>
@@ -2144,7 +2144,7 @@
                 <w:noProof/>
                 <w:webHidden/>
               </w:rPr>
-              <w:instrText xml:space="preserve"> PAGEREF _Toc472158705 \h </w:instrText>
+              <w:instrText xml:space="preserve"> PAGEREF _Toc472160916 \h </w:instrText>
             </w:r>
             <w:r>
               <w:rPr>
@@ -2186,7 +2186,7 @@
               <w:noProof/>
             </w:rPr>
           </w:pPr>
-          <w:hyperlink w:anchor="_Toc472158706" w:history="1">
+          <w:hyperlink w:anchor="_Toc472160917" w:history="1">
             <w:r>
               <w:rPr>
                 <w:rStyle w:val="Hyperlink"/>
@@ -2213,7 +2213,7 @@
                 <w:noProof/>
                 <w:webHidden/>
               </w:rPr>
-              <w:instrText xml:space="preserve"> PAGEREF _Toc472158706 \h </w:instrText>
+              <w:instrText xml:space="preserve"> PAGEREF _Toc472160917 \h </w:instrText>
             </w:r>
             <w:r>
               <w:rPr>
@@ -2255,7 +2255,7 @@
               <w:noProof/>
             </w:rPr>
           </w:pPr>
-          <w:hyperlink w:anchor="_Toc472158707" w:history="1">
+          <w:hyperlink w:anchor="_Toc472160918" w:history="1">
             <w:r>
               <w:rPr>
                 <w:rStyle w:val="Hyperlink"/>
@@ -2282,7 +2282,7 @@
                 <w:noProof/>
                 <w:webHidden/>
               </w:rPr>
-              <w:instrText xml:space="preserve"> PAGEREF _Toc472158707 \h </w:instrText>
+              <w:instrText xml:space="preserve"> PAGEREF _Toc472160918 \h </w:instrText>
             </w:r>
             <w:r>
               <w:rPr>
@@ -2324,7 +2324,7 @@
               <w:noProof/>
             </w:rPr>
           </w:pPr>
-          <w:hyperlink w:anchor="_Toc472158708" w:history="1">
+          <w:hyperlink w:anchor="_Toc472160919" w:history="1">
             <w:r>
               <w:rPr>
                 <w:rStyle w:val="Hyperlink"/>
@@ -2351,7 +2351,7 @@
                 <w:noProof/>
                 <w:webHidden/>
               </w:rPr>
-              <w:instrText xml:space="preserve"> PAGEREF _Toc472158708 \h </w:instrText>
+              <w:instrText xml:space="preserve"> PAGEREF _Toc472160919 \h </w:instrText>
             </w:r>
             <w:r>
               <w:rPr>
@@ -2393,7 +2393,7 @@
               <w:noProof/>
             </w:rPr>
           </w:pPr>
-          <w:hyperlink w:anchor="_Toc472158709" w:history="1">
+          <w:hyperlink w:anchor="_Toc472160920" w:history="1">
             <w:r>
               <w:rPr>
                 <w:rStyle w:val="Hyperlink"/>
@@ -2420,7 +2420,7 @@
                 <w:noProof/>
                 <w:webHidden/>
               </w:rPr>
-              <w:instrText xml:space="preserve"> PAGEREF _Toc472158709 \h </w:instrText>
+              <w:instrText xml:space="preserve"> PAGEREF _Toc472160920 \h </w:instrText>
             </w:r>
             <w:r>
               <w:rPr>
@@ -2462,7 +2462,7 @@
               <w:noProof/>
             </w:rPr>
           </w:pPr>
-          <w:hyperlink w:anchor="_Toc472158710" w:history="1">
+          <w:hyperlink w:anchor="_Toc472160921" w:history="1">
             <w:r>
               <w:rPr>
                 <w:rStyle w:val="Hyperlink"/>
@@ -2489,7 +2489,7 @@
                 <w:noProof/>
                 <w:webHidden/>
               </w:rPr>
-              <w:instrText xml:space="preserve"> PAGEREF _Toc472158710 \h </w:instrText>
+              <w:instrText xml:space="preserve"> PAGEREF _Toc472160921 \h </w:instrText>
             </w:r>
             <w:r>
               <w:rPr>
@@ -2531,7 +2531,7 @@
               <w:noProof/>
             </w:rPr>
           </w:pPr>
-          <w:hyperlink w:anchor="_Toc472158711" w:history="1">
+          <w:hyperlink w:anchor="_Toc472160922" w:history="1">
             <w:r>
               <w:rPr>
                 <w:rStyle w:val="Hyperlink"/>
@@ -2558,7 +2558,7 @@
                 <w:noProof/>
                 <w:webHidden/>
               </w:rPr>
-              <w:instrText xml:space="preserve"> PAGEREF _Toc472158711 \h </w:instrText>
+              <w:instrText xml:space="preserve"> PAGEREF _Toc472160922 \h </w:instrText>
             </w:r>
             <w:r>
               <w:rPr>
@@ -2600,7 +2600,7 @@
               <w:noProof/>
             </w:rPr>
           </w:pPr>
-          <w:hyperlink w:anchor="_Toc472158712" w:history="1">
+          <w:hyperlink w:anchor="_Toc472160923" w:history="1">
             <w:r>
               <w:rPr>
                 <w:rStyle w:val="Hyperlink"/>
@@ -2627,7 +2627,7 @@
                 <w:noProof/>
                 <w:webHidden/>
               </w:rPr>
-              <w:instrText xml:space="preserve"> PAGEREF _Toc472158712 \h </w:instrText>
+              <w:instrText xml:space="preserve"> PAGEREF _Toc472160923 \h </w:instrText>
             </w:r>
             <w:r>
               <w:rPr>
@@ -2669,7 +2669,7 @@
               <w:noProof/>
             </w:rPr>
           </w:pPr>
-          <w:hyperlink w:anchor="_Toc472158713" w:history="1">
+          <w:hyperlink w:anchor="_Toc472160924" w:history="1">
             <w:r>
               <w:rPr>
                 <w:rStyle w:val="Hyperlink"/>
@@ -2696,7 +2696,7 @@
                 <w:noProof/>
                 <w:webHidden/>
               </w:rPr>
-              <w:instrText xml:space="preserve"> PAGEREF _Toc472158713 \h </w:instrText>
+              <w:instrText xml:space="preserve"> PAGEREF _Toc472160924 \h </w:instrText>
             </w:r>
             <w:r>
               <w:rPr>
@@ -2738,7 +2738,7 @@
               <w:noProof/>
             </w:rPr>
           </w:pPr>
-          <w:hyperlink w:anchor="_Toc472158714" w:history="1">
+          <w:hyperlink w:anchor="_Toc472160925" w:history="1">
             <w:r>
               <w:rPr>
                 <w:rStyle w:val="Hyperlink"/>
@@ -2765,7 +2765,7 @@
                 <w:noProof/>
                 <w:webHidden/>
               </w:rPr>
-              <w:instrText xml:space="preserve"> PAGEREF _Toc472158714 \h </w:instrText>
+              <w:instrText xml:space="preserve"> PAGEREF _Toc472160925 \h </w:instrText>
             </w:r>
             <w:r>
               <w:rPr>
@@ -2807,7 +2807,7 @@
               <w:noProof/>
             </w:rPr>
           </w:pPr>
-          <w:hyperlink w:anchor="_Toc472158715" w:history="1">
+          <w:hyperlink w:anchor="_Toc472160926" w:history="1">
             <w:r>
               <w:rPr>
                 <w:rStyle w:val="Hyperlink"/>
@@ -2834,7 +2834,7 @@
                 <w:noProof/>
                 <w:webHidden/>
               </w:rPr>
-              <w:instrText xml:space="preserve"> PAGEREF _Toc472158715 \h </w:instrText>
+              <w:instrText xml:space="preserve"> PAGEREF _Toc472160926 \h </w:instrText>
             </w:r>
             <w:r>
               <w:rPr>
@@ -2876,7 +2876,7 @@
               <w:noProof/>
             </w:rPr>
           </w:pPr>
-          <w:hyperlink w:anchor="_Toc472158716" w:history="1">
+          <w:hyperlink w:anchor="_Toc472160927" w:history="1">
             <w:r>
               <w:rPr>
                 <w:rStyle w:val="Hyperlink"/>
@@ -2903,7 +2903,7 @@
                 <w:noProof/>
                 <w:webHidden/>
               </w:rPr>
-              <w:instrText xml:space="preserve"> PAGEREF _Toc472158716 \h </w:instrText>
+              <w:instrText xml:space="preserve"> PAGEREF _Toc472160927 \h </w:instrText>
             </w:r>
             <w:r>
               <w:rPr>
@@ -2945,7 +2945,7 @@
               <w:noProof/>
             </w:rPr>
           </w:pPr>
-          <w:hyperlink w:anchor="_Toc472158717" w:history="1">
+          <w:hyperlink w:anchor="_Toc472160928" w:history="1">
             <w:r>
               <w:rPr>
                 <w:rStyle w:val="Hyperlink"/>
@@ -2972,7 +2972,7 @@
                 <w:noProof/>
                 <w:webHidden/>
               </w:rPr>
-              <w:instrText xml:space="preserve"> PAGEREF _Toc472158717 \h </w:instrText>
+              <w:instrText xml:space="preserve"> PAGEREF _Toc472160928 \h </w:instrText>
             </w:r>
             <w:r>
               <w:rPr>
@@ -3014,7 +3014,7 @@
               <w:noProof/>
             </w:rPr>
           </w:pPr>
-          <w:hyperlink w:anchor="_Toc472158718" w:history="1">
+          <w:hyperlink w:anchor="_Toc472160929" w:history="1">
             <w:r>
               <w:rPr>
                 <w:rStyle w:val="Hyperlink"/>
@@ -3041,7 +3041,7 @@
                 <w:noProof/>
                 <w:webHidden/>
               </w:rPr>
-              <w:instrText xml:space="preserve"> PAGEREF _Toc472158718 \h </w:instrText>
+              <w:instrText xml:space="preserve"> PAGEREF _Toc472160929 \h </w:instrText>
             </w:r>
             <w:r>
               <w:rPr>
@@ -3083,7 +3083,7 @@
               <w:noProof/>
             </w:rPr>
           </w:pPr>
-          <w:hyperlink w:anchor="_Toc472158719" w:history="1">
+          <w:hyperlink w:anchor="_Toc472160930" w:history="1">
             <w:r>
               <w:rPr>
                 <w:rStyle w:val="Hyperlink"/>
@@ -3110,7 +3110,7 @@
                 <w:noProof/>
                 <w:webHidden/>
               </w:rPr>
-              <w:instrText xml:space="preserve"> PAGEREF _Toc472158719 \h </w:instrText>
+              <w:instrText xml:space="preserve"> PAGEREF _Toc472160930 \h </w:instrText>
             </w:r>
             <w:r>
               <w:rPr>
@@ -3152,7 +3152,7 @@
               <w:noProof/>
             </w:rPr>
           </w:pPr>
-          <w:hyperlink w:anchor="_Toc472158720" w:history="1">
+          <w:hyperlink w:anchor="_Toc472160931" w:history="1">
             <w:r>
               <w:rPr>
                 <w:rStyle w:val="Hyperlink"/>
@@ -3179,7 +3179,7 @@
                 <w:noProof/>
                 <w:webHidden/>
               </w:rPr>
-              <w:instrText xml:space="preserve"> PAGEREF _Toc472158720 \h </w:instrText>
+              <w:instrText xml:space="preserve"> PAGEREF _Toc472160931 \h </w:instrText>
             </w:r>
             <w:r>
               <w:rPr>
@@ -3221,7 +3221,7 @@
               <w:noProof/>
             </w:rPr>
           </w:pPr>
-          <w:hyperlink w:anchor="_Toc472158721" w:history="1">
+          <w:hyperlink w:anchor="_Toc472160932" w:history="1">
             <w:r>
               <w:rPr>
                 <w:rStyle w:val="Hyperlink"/>
@@ -3248,7 +3248,7 @@
                 <w:noProof/>
                 <w:webHidden/>
               </w:rPr>
-              <w:instrText xml:space="preserve"> PAGEREF _Toc472158721 \h </w:instrText>
+              <w:instrText xml:space="preserve"> PAGEREF _Toc472160932 \h </w:instrText>
             </w:r>
             <w:r>
               <w:rPr>
@@ -3290,7 +3290,7 @@
               <w:noProof/>
             </w:rPr>
           </w:pPr>
-          <w:hyperlink w:anchor="_Toc472158722" w:history="1">
+          <w:hyperlink w:anchor="_Toc472160933" w:history="1">
             <w:r>
               <w:rPr>
                 <w:rStyle w:val="Hyperlink"/>
@@ -3317,7 +3317,7 @@
                 <w:noProof/>
                 <w:webHidden/>
               </w:rPr>
-              <w:instrText xml:space="preserve"> PAGEREF _Toc472158722 \h </w:instrText>
+              <w:instrText xml:space="preserve"> PAGEREF _Toc472160933 \h </w:instrText>
             </w:r>
             <w:r>
               <w:rPr>
@@ -3359,7 +3359,7 @@
               <w:noProof/>
             </w:rPr>
           </w:pPr>
-          <w:hyperlink w:anchor="_Toc472158723" w:history="1">
+          <w:hyperlink w:anchor="_Toc472160934" w:history="1">
             <w:r>
               <w:rPr>
                 <w:rStyle w:val="Hyperlink"/>
@@ -3386,7 +3386,7 @@
                 <w:noProof/>
                 <w:webHidden/>
               </w:rPr>
-              <w:instrText xml:space="preserve"> PAGEREF _Toc472158723 \h </w:instrText>
+              <w:instrText xml:space="preserve"> PAGEREF _Toc472160934 \h </w:instrText>
             </w:r>
             <w:r>
               <w:rPr>
@@ -3428,7 +3428,7 @@
               <w:noProof/>
             </w:rPr>
           </w:pPr>
-          <w:hyperlink w:anchor="_Toc472158724" w:history="1">
+          <w:hyperlink w:anchor="_Toc472160935" w:history="1">
             <w:r>
               <w:rPr>
                 <w:rStyle w:val="Hyperlink"/>
@@ -3455,7 +3455,7 @@
                 <w:noProof/>
                 <w:webHidden/>
               </w:rPr>
-              <w:instrText xml:space="preserve"> PAGEREF _Toc472158724 \h </w:instrText>
+              <w:instrText xml:space="preserve"> PAGEREF _Toc472160935 \h </w:instrText>
             </w:r>
             <w:r>
               <w:rPr>
@@ -3497,7 +3497,7 @@
               <w:noProof/>
             </w:rPr>
           </w:pPr>
-          <w:hyperlink w:anchor="_Toc472158725" w:history="1">
+          <w:hyperlink w:anchor="_Toc472160936" w:history="1">
             <w:r>
               <w:rPr>
                 <w:rStyle w:val="Hyperlink"/>
@@ -3524,7 +3524,7 @@
                 <w:noProof/>
                 <w:webHidden/>
               </w:rPr>
-              <w:instrText xml:space="preserve"> PAGEREF _Toc472158725 \h </w:instrText>
+              <w:instrText xml:space="preserve"> PAGEREF _Toc472160936 \h </w:instrText>
             </w:r>
             <w:r>
               <w:rPr>
@@ -3566,7 +3566,7 @@
               <w:noProof/>
             </w:rPr>
           </w:pPr>
-          <w:hyperlink w:anchor="_Toc472158726" w:history="1">
+          <w:hyperlink w:anchor="_Toc472160937" w:history="1">
             <w:r>
               <w:rPr>
                 <w:rStyle w:val="Hyperlink"/>
@@ -3593,7 +3593,7 @@
                 <w:noProof/>
                 <w:webHidden/>
               </w:rPr>
-              <w:instrText xml:space="preserve"> PAGEREF _Toc472158726 \h </w:instrText>
+              <w:instrText xml:space="preserve"> PAGEREF _Toc472160937 \h </w:instrText>
             </w:r>
             <w:r>
               <w:rPr>
@@ -3635,7 +3635,7 @@
               <w:noProof/>
             </w:rPr>
           </w:pPr>
-          <w:hyperlink w:anchor="_Toc472158727" w:history="1">
+          <w:hyperlink w:anchor="_Toc472160938" w:history="1">
             <w:r>
               <w:rPr>
                 <w:rStyle w:val="Hyperlink"/>
@@ -3662,7 +3662,7 @@
                 <w:noProof/>
                 <w:webHidden/>
               </w:rPr>
-              <w:instrText xml:space="preserve"> PAGEREF _Toc472158727 \h </w:instrText>
+              <w:instrText xml:space="preserve"> PAGEREF _Toc472160938 \h </w:instrText>
             </w:r>
             <w:r>
               <w:rPr>
@@ -3704,7 +3704,7 @@
               <w:noProof/>
             </w:rPr>
           </w:pPr>
-          <w:hyperlink w:anchor="_Toc472158728" w:history="1">
+          <w:hyperlink w:anchor="_Toc472160939" w:history="1">
             <w:r>
               <w:rPr>
                 <w:rStyle w:val="Hyperlink"/>
@@ -3731,7 +3731,7 @@
                 <w:noProof/>
                 <w:webHidden/>
               </w:rPr>
-              <w:instrText xml:space="preserve"> PAGEREF _Toc472158728 \h </w:instrText>
+              <w:instrText xml:space="preserve"> PAGEREF _Toc472160939 \h </w:instrText>
             </w:r>
             <w:r>
               <w:rPr>
@@ -3773,7 +3773,7 @@
               <w:noProof/>
             </w:rPr>
           </w:pPr>
-          <w:hyperlink w:anchor="_Toc472158729" w:history="1">
+          <w:hyperlink w:anchor="_Toc472160940" w:history="1">
             <w:r>
               <w:rPr>
                 <w:rStyle w:val="Hyperlink"/>
@@ -3800,7 +3800,7 @@
                 <w:noProof/>
                 <w:webHidden/>
               </w:rPr>
-              <w:instrText xml:space="preserve"> PAGEREF _Toc472158729 \h </w:instrText>
+              <w:instrText xml:space="preserve"> PAGEREF _Toc472160940 \h </w:instrText>
             </w:r>
             <w:r>
               <w:rPr>
@@ -3842,7 +3842,7 @@
               <w:noProof/>
             </w:rPr>
           </w:pPr>
-          <w:hyperlink w:anchor="_Toc472158730" w:history="1">
+          <w:hyperlink w:anchor="_Toc472160941" w:history="1">
             <w:r>
               <w:rPr>
                 <w:rStyle w:val="Hyperlink"/>
@@ -3869,7 +3869,7 @@
                 <w:noProof/>
                 <w:webHidden/>
               </w:rPr>
-              <w:instrText xml:space="preserve"> PAGEREF _Toc472158730 \h </w:instrText>
+              <w:instrText xml:space="preserve"> PAGEREF _Toc472160941 \h </w:instrText>
             </w:r>
             <w:r>
               <w:rPr>
@@ -3911,7 +3911,7 @@
               <w:noProof/>
             </w:rPr>
           </w:pPr>
-          <w:hyperlink w:anchor="_Toc472158731" w:history="1">
+          <w:hyperlink w:anchor="_Toc472160942" w:history="1">
             <w:r>
               <w:rPr>
                 <w:rStyle w:val="Hyperlink"/>
@@ -3938,7 +3938,7 @@
                 <w:noProof/>
                 <w:webHidden/>
               </w:rPr>
-              <w:instrText xml:space="preserve"> PAGEREF _Toc472158731 \h </w:instrText>
+              <w:instrText xml:space="preserve"> PAGEREF _Toc472160942 \h </w:instrText>
             </w:r>
             <w:r>
               <w:rPr>
@@ -3980,7 +3980,7 @@
               <w:noProof/>
             </w:rPr>
           </w:pPr>
-          <w:hyperlink w:anchor="_Toc472158732" w:history="1">
+          <w:hyperlink w:anchor="_Toc472160943" w:history="1">
             <w:r>
               <w:rPr>
                 <w:rStyle w:val="Hyperlink"/>
@@ -4007,7 +4007,7 @@
                 <w:noProof/>
                 <w:webHidden/>
               </w:rPr>
-              <w:instrText xml:space="preserve"> PAGEREF _Toc472158732 \h </w:instrText>
+              <w:instrText xml:space="preserve"> PAGEREF _Toc472160943 \h </w:instrText>
             </w:r>
             <w:r>
               <w:rPr>
@@ -4049,7 +4049,7 @@
               <w:noProof/>
             </w:rPr>
           </w:pPr>
-          <w:hyperlink w:anchor="_Toc472158733" w:history="1">
+          <w:hyperlink w:anchor="_Toc472160944" w:history="1">
             <w:r>
               <w:rPr>
                 <w:rStyle w:val="Hyperlink"/>
@@ -4076,7 +4076,7 @@
                 <w:noProof/>
                 <w:webHidden/>
               </w:rPr>
-              <w:instrText xml:space="preserve"> PAGEREF _Toc472158733 \h </w:instrText>
+              <w:instrText xml:space="preserve"> PAGEREF _Toc472160944 \h </w:instrText>
             </w:r>
             <w:r>
               <w:rPr>
@@ -4118,7 +4118,7 @@
               <w:noProof/>
             </w:rPr>
           </w:pPr>
-          <w:hyperlink w:anchor="_Toc472158734" w:history="1">
+          <w:hyperlink w:anchor="_Toc472160945" w:history="1">
             <w:r>
               <w:rPr>
                 <w:rStyle w:val="Hyperlink"/>
@@ -4145,7 +4145,7 @@
                 <w:noProof/>
                 <w:webHidden/>
               </w:rPr>
-              <w:instrText xml:space="preserve"> PAGEREF _Toc472158734 \h </w:instrText>
+              <w:instrText xml:space="preserve"> PAGEREF _Toc472160945 \h </w:instrText>
             </w:r>
             <w:r>
               <w:rPr>
@@ -4187,7 +4187,7 @@
               <w:noProof/>
             </w:rPr>
           </w:pPr>
-          <w:hyperlink w:anchor="_Toc472158735" w:history="1">
+          <w:hyperlink w:anchor="_Toc472160946" w:history="1">
             <w:r>
               <w:rPr>
                 <w:rStyle w:val="Hyperlink"/>
@@ -4214,7 +4214,7 @@
                 <w:noProof/>
                 <w:webHidden/>
               </w:rPr>
-              <w:instrText xml:space="preserve"> PAGEREF _Toc472158735 \h </w:instrText>
+              <w:instrText xml:space="preserve"> PAGEREF _Toc472160946 \h </w:instrText>
             </w:r>
             <w:r>
               <w:rPr>
@@ -4256,7 +4256,7 @@
               <w:noProof/>
             </w:rPr>
           </w:pPr>
-          <w:hyperlink w:anchor="_Toc472158736" w:history="1">
+          <w:hyperlink w:anchor="_Toc472160947" w:history="1">
             <w:r>
               <w:rPr>
                 <w:rStyle w:val="Hyperlink"/>
@@ -4283,7 +4283,7 @@
                 <w:noProof/>
                 <w:webHidden/>
               </w:rPr>
-              <w:instrText xml:space="preserve"> PAGEREF _Toc472158736 \h </w:instrText>
+              <w:instrText xml:space="preserve"> PAGEREF _Toc472160947 \h </w:instrText>
             </w:r>
             <w:r>
               <w:rPr>
@@ -4325,7 +4325,7 @@
               <w:noProof/>
             </w:rPr>
           </w:pPr>
-          <w:hyperlink w:anchor="_Toc472158737" w:history="1">
+          <w:hyperlink w:anchor="_Toc472160948" w:history="1">
             <w:r>
               <w:rPr>
                 <w:rStyle w:val="Hyperlink"/>
@@ -4352,7 +4352,7 @@
                 <w:noProof/>
                 <w:webHidden/>
               </w:rPr>
-              <w:instrText xml:space="preserve"> PAGEREF _Toc472158737 \h </w:instrText>
+              <w:instrText xml:space="preserve"> PAGEREF _Toc472160948 \h </w:instrText>
             </w:r>
             <w:r>
               <w:rPr>
@@ -4394,7 +4394,7 @@
               <w:noProof/>
             </w:rPr>
           </w:pPr>
-          <w:hyperlink w:anchor="_Toc472158738" w:history="1">
+          <w:hyperlink w:anchor="_Toc472160949" w:history="1">
             <w:r>
               <w:rPr>
                 <w:rStyle w:val="Hyperlink"/>
@@ -4421,7 +4421,7 @@
                 <w:noProof/>
                 <w:webHidden/>
               </w:rPr>
-              <w:instrText xml:space="preserve"> PAGEREF _Toc472158738 \h </w:instrText>
+              <w:instrText xml:space="preserve"> PAGEREF _Toc472160949 \h </w:instrText>
             </w:r>
             <w:r>
               <w:rPr>
@@ -4463,7 +4463,7 @@
               <w:noProof/>
             </w:rPr>
           </w:pPr>
-          <w:hyperlink w:anchor="_Toc472158739" w:history="1">
+          <w:hyperlink w:anchor="_Toc472160950" w:history="1">
             <w:r>
               <w:rPr>
                 <w:rStyle w:val="Hyperlink"/>
@@ -4490,7 +4490,7 @@
                 <w:noProof/>
                 <w:webHidden/>
               </w:rPr>
-              <w:instrText xml:space="preserve"> PAGEREF _Toc472158739 \h </w:instrText>
+              <w:instrText xml:space="preserve"> PAGEREF _Toc472160950 \h </w:instrText>
             </w:r>
             <w:r>
               <w:rPr>
@@ -4532,7 +4532,7 @@
               <w:noProof/>
             </w:rPr>
           </w:pPr>
-          <w:hyperlink w:anchor="_Toc472158740" w:history="1">
+          <w:hyperlink w:anchor="_Toc472160951" w:history="1">
             <w:r>
               <w:rPr>
                 <w:rStyle w:val="Hyperlink"/>
@@ -4559,7 +4559,7 @@
                 <w:noProof/>
                 <w:webHidden/>
               </w:rPr>
-              <w:instrText xml:space="preserve"> PAGEREF _Toc472158740 \h </w:instrText>
+              <w:instrText xml:space="preserve"> PAGEREF _Toc472160951 \h </w:instrText>
             </w:r>
             <w:r>
               <w:rPr>
@@ -4601,7 +4601,7 @@
               <w:noProof/>
             </w:rPr>
           </w:pPr>
-          <w:hyperlink w:anchor="_Toc472158741" w:history="1">
+          <w:hyperlink w:anchor="_Toc472160952" w:history="1">
             <w:r>
               <w:rPr>
                 <w:rStyle w:val="Hyperlink"/>
@@ -4628,7 +4628,7 @@
                 <w:noProof/>
                 <w:webHidden/>
               </w:rPr>
-              <w:instrText xml:space="preserve"> PAGEREF _Toc472158741 \h </w:instrText>
+              <w:instrText xml:space="preserve"> PAGEREF _Toc472160952 \h </w:instrText>
             </w:r>
             <w:r>
               <w:rPr>
@@ -4649,6 +4649,75 @@
                 <w:webHidden/>
               </w:rPr>
               <w:t>183</w:t>
+            </w:r>
+            <w:r>
+              <w:rPr>
+                <w:noProof/>
+                <w:webHidden/>
+              </w:rPr>
+              <w:fldChar w:fldCharType="end"/>
+            </w:r>
+          </w:hyperlink>
+        </w:p>
+        <w:p>
+          <w:pPr>
+            <w:pStyle w:val="TOC1"/>
+            <w:tabs>
+              <w:tab w:val="right" w:leader="dot" w:pos="9350"/>
+            </w:tabs>
+            <w:rPr>
+              <w:rFonts w:eastAsiaTheme="minorEastAsia"/>
+              <w:noProof/>
+            </w:rPr>
+          </w:pPr>
+          <w:hyperlink w:anchor="_Toc472160953" w:history="1">
+            <w:r>
+              <w:rPr>
+                <w:rStyle w:val="Hyperlink"/>
+                <w:noProof/>
+              </w:rPr>
+              <w:t>VERIFY OTP OF VISITOR IN GATE APP</w:t>
+            </w:r>
+            <w:r>
+              <w:rPr>
+                <w:noProof/>
+                <w:webHidden/>
+              </w:rPr>
+              <w:tab/>
+            </w:r>
+            <w:r>
+              <w:rPr>
+                <w:noProof/>
+                <w:webHidden/>
+              </w:rPr>
+              <w:fldChar w:fldCharType="begin"/>
+            </w:r>
+            <w:r>
+              <w:rPr>
+                <w:noProof/>
+                <w:webHidden/>
+              </w:rPr>
+              <w:instrText xml:space="preserve"> PAGEREF _Toc472160953 \h </w:instrText>
+            </w:r>
+            <w:r>
+              <w:rPr>
+                <w:noProof/>
+                <w:webHidden/>
+              </w:rPr>
+            </w:r>
+            <w:r>
+              <w:rPr>
+                <w:noProof/>
+                <w:webHidden/>
+              </w:rPr>
+              <w:fldChar w:fldCharType="separate"/>
+            </w:r>
+            <w:r>
+              <w:rPr>
+                <w:noProof/>
+                <w:webHidden/>
+              </w:rPr>
+              <w:t>184</w:t>
             </w:r>
             <w:r>
               <w:rPr>
@@ -4695,7 +4764,7 @@
         <w:pStyle w:val="Heading1"/>
       </w:pPr>
       <w:bookmarkStart w:id="0" w:name="_Toc471131844"/>
-      <w:bookmarkStart w:id="1" w:name="_Toc472158675"/>
+      <w:bookmarkStart w:id="1" w:name="_Toc472160886"/>
       <w:r>
         <w:t>SERVICE DETAILS</w:t>
       </w:r>
@@ -4726,7 +4795,7 @@
       <w:pPr>
         <w:pStyle w:val="Heading1"/>
       </w:pPr>
-      <w:bookmarkStart w:id="2" w:name="_Toc472158676"/>
+      <w:bookmarkStart w:id="2" w:name="_Toc472160887"/>
       <w:r>
         <w:t>GET MASTER DATA BY TYPE</w:t>
       </w:r>
@@ -5029,7 +5098,7 @@
       <w:pPr>
         <w:pStyle w:val="Heading1"/>
       </w:pPr>
-      <w:bookmarkStart w:id="3" w:name="_Toc472158677"/>
+      <w:bookmarkStart w:id="3" w:name="_Toc472160888"/>
       <w:r>
         <w:t>USER REGISTRATION</w:t>
       </w:r>
@@ -5640,7 +5709,7 @@
       <w:pPr>
         <w:pStyle w:val="Heading1"/>
       </w:pPr>
-      <w:bookmarkStart w:id="4" w:name="_Toc472158678"/>
+      <w:bookmarkStart w:id="4" w:name="_Toc472160889"/>
       <w:r>
         <w:t>USER LOGIN</w:t>
       </w:r>
@@ -5855,7 +5924,7 @@
       <w:pPr>
         <w:pStyle w:val="Heading1"/>
       </w:pPr>
-      <w:bookmarkStart w:id="5" w:name="_Toc472158679"/>
+      <w:bookmarkStart w:id="5" w:name="_Toc472160890"/>
       <w:r>
         <w:lastRenderedPageBreak/>
         <w:t>SECURIY GUARD LOGIN</w:t>
@@ -6075,7 +6144,7 @@
       <w:pPr>
         <w:pStyle w:val="Heading1"/>
       </w:pPr>
-      <w:bookmarkStart w:id="6" w:name="_Toc472158680"/>
+      <w:bookmarkStart w:id="6" w:name="_Toc472160891"/>
       <w:r>
         <w:t>GET SOCIETY MEMBER FLAT DETAILS</w:t>
       </w:r>
@@ -7180,7 +7249,7 @@
       <w:pPr>
         <w:pStyle w:val="Heading1"/>
       </w:pPr>
-      <w:bookmarkStart w:id="7" w:name="_Toc472158681"/>
+      <w:bookmarkStart w:id="7" w:name="_Toc472160892"/>
       <w:r>
         <w:t>GET SOCIETY MEMBER FAMILY DETAILS</w:t>
       </w:r>
@@ -7762,7 +7831,7 @@
       <w:pPr>
         <w:pStyle w:val="Heading1"/>
       </w:pPr>
-      <w:bookmarkStart w:id="8" w:name="_Toc472158682"/>
+      <w:bookmarkStart w:id="8" w:name="_Toc472160893"/>
       <w:r>
         <w:lastRenderedPageBreak/>
         <w:t>GET FLAT STAFF DETAILS</w:t>
@@ -8007,7 +8076,7 @@
       <w:pPr>
         <w:pStyle w:val="Heading1"/>
       </w:pPr>
-      <w:bookmarkStart w:id="9" w:name="_Toc472158683"/>
+      <w:bookmarkStart w:id="9" w:name="_Toc472160894"/>
       <w:r>
         <w:t>GET FLAT VEHICLE DETAILS</w:t>
       </w:r>
@@ -8172,7 +8241,7 @@
       <w:pPr>
         <w:pStyle w:val="Heading1"/>
       </w:pPr>
-      <w:bookmarkStart w:id="10" w:name="_Toc472158684"/>
+      <w:bookmarkStart w:id="10" w:name="_Toc472160895"/>
       <w:r>
         <w:t>ADD FLAT VEHICLE DETAILS</w:t>
       </w:r>
@@ -8314,7 +8383,7 @@
       <w:pPr>
         <w:pStyle w:val="Heading1"/>
       </w:pPr>
-      <w:bookmarkStart w:id="11" w:name="_Toc472158685"/>
+      <w:bookmarkStart w:id="11" w:name="_Toc472160896"/>
       <w:r>
         <w:t>UPDATE FLAT VEHICLE DETAILS</w:t>
       </w:r>
@@ -8462,7 +8531,7 @@
       <w:pPr>
         <w:pStyle w:val="Heading1"/>
       </w:pPr>
-      <w:bookmarkStart w:id="12" w:name="_Toc472158686"/>
+      <w:bookmarkStart w:id="12" w:name="_Toc472160897"/>
       <w:r>
         <w:t>DELETE FLAT VEHICLE DETAILS</w:t>
       </w:r>
@@ -8587,7 +8656,7 @@
       <w:pPr>
         <w:pStyle w:val="Heading1"/>
       </w:pPr>
-      <w:bookmarkStart w:id="13" w:name="_Toc472158687"/>
+      <w:bookmarkStart w:id="13" w:name="_Toc472160898"/>
       <w:r>
         <w:t>DELETE SOCIETY MEMBER FLAT STAFF DETAILS</w:t>
       </w:r>
@@ -8683,7 +8752,7 @@
       <w:pPr>
         <w:pStyle w:val="Heading1"/>
       </w:pPr>
-      <w:bookmarkStart w:id="14" w:name="_Toc472158688"/>
+      <w:bookmarkStart w:id="14" w:name="_Toc472160899"/>
       <w:r>
         <w:t>ADD FAMILY MEMBER REQUEST</w:t>
       </w:r>
@@ -8864,7 +8933,7 @@
       <w:pPr>
         <w:pStyle w:val="Heading1"/>
       </w:pPr>
-      <w:bookmarkStart w:id="15" w:name="_Toc472158689"/>
+      <w:bookmarkStart w:id="15" w:name="_Toc472160900"/>
       <w:r>
         <w:t>UPDATE HOME ADMIN DETAILS</w:t>
       </w:r>
@@ -9002,7 +9071,7 @@
       <w:pPr>
         <w:pStyle w:val="Heading1"/>
       </w:pPr>
-      <w:bookmarkStart w:id="16" w:name="_Toc472158690"/>
+      <w:bookmarkStart w:id="16" w:name="_Toc472160901"/>
       <w:r>
         <w:t>CHECK REGISTRATION OF A VISITOR BY CONTACT NUMBER</w:t>
       </w:r>
@@ -9817,7 +9886,7 @@
       <w:pPr>
         <w:pStyle w:val="Heading1"/>
       </w:pPr>
-      <w:bookmarkStart w:id="17" w:name="_Toc472158691"/>
+      <w:bookmarkStart w:id="17" w:name="_Toc472160902"/>
       <w:r>
         <w:t>ADD</w:t>
       </w:r>
@@ -10126,7 +10195,7 @@
       <w:pPr>
         <w:pStyle w:val="Heading1"/>
       </w:pPr>
-      <w:bookmarkStart w:id="18" w:name="_Toc472158692"/>
+      <w:bookmarkStart w:id="18" w:name="_Toc472160903"/>
       <w:r>
         <w:t>UPDATE FLAT STAFF DETAILS</w:t>
       </w:r>
@@ -10521,7 +10590,7 @@
       <w:pPr>
         <w:pStyle w:val="Heading1"/>
       </w:pPr>
-      <w:bookmarkStart w:id="19" w:name="_Toc472158693"/>
+      <w:bookmarkStart w:id="19" w:name="_Toc472160904"/>
       <w:r>
         <w:t>CREATE GATEPASS FOR FAMILY GUEST</w:t>
       </w:r>
@@ -10948,7 +11017,7 @@
       <w:pPr>
         <w:pStyle w:val="Heading1"/>
       </w:pPr>
-      <w:bookmarkStart w:id="20" w:name="_Toc472158694"/>
+      <w:bookmarkStart w:id="20" w:name="_Toc472160905"/>
       <w:r>
         <w:lastRenderedPageBreak/>
         <w:t>ADD EXISTING STAFF TO MEMBE</w:t>
@@ -11183,7 +11252,7 @@
       <w:pPr>
         <w:pStyle w:val="Heading1"/>
       </w:pPr>
-      <w:bookmarkStart w:id="21" w:name="_Toc472158695"/>
+      <w:bookmarkStart w:id="21" w:name="_Toc472160906"/>
       <w:r>
         <w:t>CREATE GATEPASS FOR FAMILY VENDOR</w:t>
       </w:r>
@@ -11967,7 +12036,7 @@
       <w:pPr>
         <w:pStyle w:val="Heading1"/>
       </w:pPr>
-      <w:bookmarkStart w:id="22" w:name="_Toc472158696"/>
+      <w:bookmarkStart w:id="22" w:name="_Toc472160907"/>
       <w:r>
         <w:t>UPDATE FAMILY VENDOR VISIT DETAILS</w:t>
       </w:r>
@@ -12330,7 +12399,7 @@
       <w:r>
         <w:t xml:space="preserve"> </w:t>
       </w:r>
-      <w:bookmarkStart w:id="23" w:name="_Toc472158697"/>
+      <w:bookmarkStart w:id="23" w:name="_Toc472160908"/>
       <w:r>
         <w:t>GET TODAY</w:t>
       </w:r>
@@ -14818,7 +14887,7 @@
       <w:pPr>
         <w:pStyle w:val="Heading1"/>
       </w:pPr>
-      <w:bookmarkStart w:id="24" w:name="_Toc472158698"/>
+      <w:bookmarkStart w:id="24" w:name="_Toc472160909"/>
       <w:r>
         <w:t>GET HOST FAMILIES BY TERM</w:t>
       </w:r>
@@ -14977,7 +15046,7 @@
       <w:pPr>
         <w:pStyle w:val="Heading1"/>
       </w:pPr>
-      <w:bookmarkStart w:id="25" w:name="_Toc472158699"/>
+      <w:bookmarkStart w:id="25" w:name="_Toc472160910"/>
       <w:r>
         <w:t>GET PAST VISITS</w:t>
       </w:r>
@@ -16282,7 +16351,7 @@
       <w:pPr>
         <w:pStyle w:val="Heading1"/>
       </w:pPr>
-      <w:bookmarkStart w:id="26" w:name="_Toc472158700"/>
+      <w:bookmarkStart w:id="26" w:name="_Toc472160911"/>
       <w:r>
         <w:t>GET TODAYS FAMILY GUEST VISITS</w:t>
       </w:r>
@@ -16767,7 +16836,7 @@
       <w:pPr>
         <w:pStyle w:val="Heading1"/>
       </w:pPr>
-      <w:bookmarkStart w:id="27" w:name="_Toc472158701"/>
+      <w:bookmarkStart w:id="27" w:name="_Toc472160912"/>
       <w:r>
         <w:t>GET TODAYS FAMILY VENDOR  VISITS</w:t>
       </w:r>
@@ -17543,7 +17612,7 @@
       <w:pPr>
         <w:pStyle w:val="Heading1"/>
       </w:pPr>
-      <w:bookmarkStart w:id="28" w:name="_Toc472158702"/>
+      <w:bookmarkStart w:id="28" w:name="_Toc472160913"/>
       <w:r>
         <w:t>GET TODAYS FAMILY STAFF  VISITS</w:t>
       </w:r>
@@ -17866,7 +17935,7 @@
       <w:pPr>
         <w:pStyle w:val="Heading1"/>
       </w:pPr>
-      <w:bookmarkStart w:id="29" w:name="_Toc472158703"/>
+      <w:bookmarkStart w:id="29" w:name="_Toc472160914"/>
       <w:r>
         <w:t>GET TODAYS DELIVERY SERVICE  VISITS</w:t>
       </w:r>
@@ -18449,7 +18518,7 @@
       <w:pPr>
         <w:pStyle w:val="Heading1"/>
       </w:pPr>
-      <w:bookmarkStart w:id="30" w:name="_Toc472158704"/>
+      <w:bookmarkStart w:id="30" w:name="_Toc472160915"/>
       <w:r>
         <w:t>GET PAST FAMILY GUEST  VISITS</w:t>
       </w:r>
@@ -19102,7 +19171,7 @@
       <w:pPr>
         <w:pStyle w:val="Heading1"/>
       </w:pPr>
-      <w:bookmarkStart w:id="31" w:name="_Toc472158705"/>
+      <w:bookmarkStart w:id="31" w:name="_Toc472160916"/>
       <w:r>
         <w:t>GET PAST FAMILY VENDOR  VISITS</w:t>
       </w:r>
@@ -19577,7 +19646,7 @@
       <w:pPr>
         <w:pStyle w:val="Heading1"/>
       </w:pPr>
-      <w:bookmarkStart w:id="32" w:name="_Toc472158706"/>
+      <w:bookmarkStart w:id="32" w:name="_Toc472160917"/>
       <w:r>
         <w:t xml:space="preserve">GET PAST FAMILY </w:t>
       </w:r>
@@ -20087,7 +20156,7 @@
       <w:pPr>
         <w:pStyle w:val="Heading1"/>
       </w:pPr>
-      <w:bookmarkStart w:id="33" w:name="_Toc472158707"/>
+      <w:bookmarkStart w:id="33" w:name="_Toc472160918"/>
       <w:r>
         <w:t xml:space="preserve">GET PAST DELIVERY SERVICE </w:t>
       </w:r>
@@ -21030,7 +21099,7 @@
       <w:pPr>
         <w:pStyle w:val="Heading1"/>
       </w:pPr>
-      <w:bookmarkStart w:id="34" w:name="_Toc472158708"/>
+      <w:bookmarkStart w:id="34" w:name="_Toc472160919"/>
       <w:r>
         <w:t>UPDATE FAMILY GUEST VISIT DETAILS</w:t>
       </w:r>
@@ -21253,7 +21322,7 @@
         <w:pStyle w:val="Heading1"/>
       </w:pPr>
       <w:bookmarkStart w:id="35" w:name="_Toc471761550"/>
-      <w:bookmarkStart w:id="36" w:name="_Toc472158709"/>
+      <w:bookmarkStart w:id="36" w:name="_Toc472160920"/>
       <w:r>
         <w:t>GET  PAST FAMILY GUEST VISITS FOR GATE USER</w:t>
       </w:r>
@@ -22023,7 +22092,7 @@
       <w:pPr>
         <w:pStyle w:val="Heading1"/>
       </w:pPr>
-      <w:bookmarkStart w:id="38" w:name="_Toc472158710"/>
+      <w:bookmarkStart w:id="38" w:name="_Toc472160921"/>
       <w:r>
         <w:t>GET  PAST FAMILY STAFF VISITS FOR GATE USER</w:t>
       </w:r>
@@ -22398,7 +22467,7 @@
         <w:pStyle w:val="Heading1"/>
       </w:pPr>
       <w:bookmarkStart w:id="39" w:name="_Toc471761552"/>
-      <w:bookmarkStart w:id="40" w:name="_Toc472158711"/>
+      <w:bookmarkStart w:id="40" w:name="_Toc472160922"/>
       <w:r>
         <w:t>GET  PAST FAMILY VENDOR VISITS FOR GATE USER</w:t>
       </w:r>
@@ -23029,7 +23098,7 @@
         <w:pStyle w:val="Heading1"/>
       </w:pPr>
       <w:bookmarkStart w:id="41" w:name="_Toc471761553"/>
-      <w:bookmarkStart w:id="42" w:name="_Toc472158712"/>
+      <w:bookmarkStart w:id="42" w:name="_Toc472160923"/>
       <w:r>
         <w:t>GET  PAST DELIVERY SERVICES VISITS FOR GATE USER</w:t>
       </w:r>
@@ -23680,7 +23749,7 @@
         <w:pStyle w:val="Heading1"/>
       </w:pPr>
       <w:bookmarkStart w:id="43" w:name="_Toc471761554"/>
-      <w:bookmarkStart w:id="44" w:name="_Toc472158713"/>
+      <w:bookmarkStart w:id="44" w:name="_Toc472160924"/>
       <w:r>
         <w:t>GET  PAST SOCIETY VENDOR VISITS FOR GATE USER</w:t>
       </w:r>
@@ -24138,7 +24207,7 @@
         <w:pStyle w:val="Heading1"/>
       </w:pPr>
       <w:bookmarkStart w:id="45" w:name="_Toc471761555"/>
-      <w:bookmarkStart w:id="46" w:name="_Toc472158714"/>
+      <w:bookmarkStart w:id="46" w:name="_Toc472160925"/>
       <w:r>
         <w:t>GET  PAST SOCIETY STAFF VISITS FOR GATE USER</w:t>
       </w:r>
@@ -24512,7 +24581,7 @@
         <w:pStyle w:val="Heading1"/>
       </w:pPr>
       <w:bookmarkStart w:id="47" w:name="_Toc471761556"/>
-      <w:bookmarkStart w:id="48" w:name="_Toc472158715"/>
+      <w:bookmarkStart w:id="48" w:name="_Toc472160926"/>
       <w:r>
         <w:lastRenderedPageBreak/>
         <w:t>GET  TODAYS FAMILY GUEST VISITS FOR GATE USER</w:t>
@@ -24893,7 +24962,7 @@
       <w:pPr>
         <w:pStyle w:val="Heading1"/>
       </w:pPr>
-      <w:bookmarkStart w:id="50" w:name="_Toc472158716"/>
+      <w:bookmarkStart w:id="50" w:name="_Toc472160927"/>
       <w:r>
         <w:t>GET  TODAYS FAMILY VENDOR VISITS FOR GATE USER</w:t>
       </w:r>
@@ -25490,7 +25559,7 @@
         <w:pStyle w:val="Heading1"/>
       </w:pPr>
       <w:bookmarkStart w:id="51" w:name="_Toc471761558"/>
-      <w:bookmarkStart w:id="52" w:name="_Toc472158717"/>
+      <w:bookmarkStart w:id="52" w:name="_Toc472160928"/>
       <w:r>
         <w:t>GET  TODAYS FAMILY STAFF VISITS FOR GATE USER</w:t>
       </w:r>
@@ -25838,7 +25907,7 @@
         <w:pStyle w:val="Heading1"/>
       </w:pPr>
       <w:bookmarkStart w:id="53" w:name="_Toc471761559"/>
-      <w:bookmarkStart w:id="54" w:name="_Toc472158718"/>
+      <w:bookmarkStart w:id="54" w:name="_Toc472160929"/>
       <w:r>
         <w:t>GET  TODAYS DELIVERY SERVICES VISITS FOR GATE USER</w:t>
       </w:r>
@@ -26285,7 +26354,7 @@
       <w:pPr>
         <w:pStyle w:val="Heading1"/>
       </w:pPr>
-      <w:bookmarkStart w:id="56" w:name="_Toc472158719"/>
+      <w:bookmarkStart w:id="56" w:name="_Toc472160930"/>
       <w:r>
         <w:t>GET  TODAYS SOCIETY STAFF VISITS FOR GATE USER</w:t>
       </w:r>
@@ -26623,7 +26692,7 @@
         <w:pStyle w:val="Heading1"/>
       </w:pPr>
       <w:bookmarkStart w:id="57" w:name="_Toc471761561"/>
-      <w:bookmarkStart w:id="58" w:name="_Toc472158720"/>
+      <w:bookmarkStart w:id="58" w:name="_Toc472160931"/>
       <w:r>
         <w:t>GET  TODAYS SOCIETY VENDOR VISITS FOR GATE USER</w:t>
       </w:r>
@@ -27099,7 +27168,7 @@
         <w:pStyle w:val="Heading1"/>
       </w:pPr>
       <w:bookmarkStart w:id="59" w:name="_Toc471761562"/>
-      <w:bookmarkStart w:id="60" w:name="_Toc472158721"/>
+      <w:bookmarkStart w:id="60" w:name="_Toc472160932"/>
       <w:r>
         <w:t>GET  TODAYS TOTAL VISITOR COUNT</w:t>
       </w:r>
@@ -27255,7 +27324,7 @@
       <w:pPr>
         <w:pStyle w:val="Heading1"/>
       </w:pPr>
-      <w:bookmarkStart w:id="61" w:name="_Toc472158722"/>
+      <w:bookmarkStart w:id="61" w:name="_Toc472160933"/>
       <w:r>
         <w:t>ADD DETAILS OF ACCOMPANY PERSONS FOR VENDOR VISIT</w:t>
       </w:r>
@@ -27418,7 +27487,7 @@
       <w:pPr>
         <w:pStyle w:val="Heading1"/>
       </w:pPr>
-      <w:bookmarkStart w:id="62" w:name="_Toc472158723"/>
+      <w:bookmarkStart w:id="62" w:name="_Toc472160934"/>
       <w:r>
         <w:t>UPDATE DETAILS OF VENDOR ACCOMPANY PERSON DETAILS</w:t>
       </w:r>
@@ -27587,7 +27656,7 @@
       <w:pPr>
         <w:pStyle w:val="Heading1"/>
       </w:pPr>
-      <w:bookmarkStart w:id="63" w:name="_Toc472158724"/>
+      <w:bookmarkStart w:id="63" w:name="_Toc472160935"/>
       <w:r>
         <w:t>DELETE DETAILS OF VENDOR ACCOMPANY PERSON DETAILS</w:t>
       </w:r>
@@ -27707,7 +27776,7 @@
       <w:pPr>
         <w:pStyle w:val="Heading1"/>
       </w:pPr>
-      <w:bookmarkStart w:id="64" w:name="_Toc472158725"/>
+      <w:bookmarkStart w:id="64" w:name="_Toc472160936"/>
       <w:r>
         <w:t>ADD DETAILS OF VISITING FLAT FOR A VENDOR VISIT</w:t>
       </w:r>
@@ -27923,7 +27992,7 @@
       <w:pPr>
         <w:pStyle w:val="Heading1"/>
       </w:pPr>
-      <w:bookmarkStart w:id="65" w:name="_Toc472158726"/>
+      <w:bookmarkStart w:id="65" w:name="_Toc472160937"/>
       <w:r>
         <w:t>ADD DETAILS OF VISITING FLAT FOR A DELIVERY SERVICES VISIT</w:t>
       </w:r>
@@ -28136,7 +28205,7 @@
       <w:pPr>
         <w:pStyle w:val="Heading1"/>
       </w:pPr>
-      <w:bookmarkStart w:id="66" w:name="_Toc472158727"/>
+      <w:bookmarkStart w:id="66" w:name="_Toc472160938"/>
       <w:r>
         <w:t>ADD DETAILS OF ACCOMPANY PERSONS FOR DELIVERY SERVICES VISIT</w:t>
       </w:r>
@@ -28334,7 +28403,7 @@
       <w:pPr>
         <w:pStyle w:val="Heading1"/>
       </w:pPr>
-      <w:bookmarkStart w:id="67" w:name="_Toc472158728"/>
+      <w:bookmarkStart w:id="67" w:name="_Toc472160939"/>
       <w:r>
         <w:t>UPDATE DETAILS OF DELIVERY SERVICES ACCOMPANY PERSON DETAILS</w:t>
       </w:r>
@@ -28549,7 +28618,7 @@
       <w:pPr>
         <w:pStyle w:val="Heading1"/>
       </w:pPr>
-      <w:bookmarkStart w:id="68" w:name="_Toc472158729"/>
+      <w:bookmarkStart w:id="68" w:name="_Toc472160940"/>
       <w:r>
         <w:t>DELETE DETAILS OF DELIVERY SERVICES ACCOMPANY PERSON DETAILS</w:t>
       </w:r>
@@ -28665,7 +28734,7 @@
       <w:pPr>
         <w:pStyle w:val="Heading1"/>
       </w:pPr>
-      <w:bookmarkStart w:id="69" w:name="_Toc472158730"/>
+      <w:bookmarkStart w:id="69" w:name="_Toc472160941"/>
       <w:r>
         <w:t xml:space="preserve">CREATE GATEPASS FOR </w:t>
       </w:r>
@@ -29392,7 +29461,7 @@
       <w:pPr>
         <w:pStyle w:val="Heading1"/>
       </w:pPr>
-      <w:bookmarkStart w:id="70" w:name="_Toc472158731"/>
+      <w:bookmarkStart w:id="70" w:name="_Toc472160942"/>
       <w:r>
         <w:t>MARK ENTRY OF A VISITOR GATEPASS</w:t>
       </w:r>
@@ -29575,7 +29644,7 @@
       <w:pPr>
         <w:pStyle w:val="Heading1"/>
       </w:pPr>
-      <w:bookmarkStart w:id="71" w:name="_Toc472158732"/>
+      <w:bookmarkStart w:id="71" w:name="_Toc472160943"/>
       <w:r>
         <w:t>VERIFY OTP AND MARK ENTRY OF A VISITOR</w:t>
       </w:r>
@@ -29709,7 +29778,7 @@
       <w:pPr>
         <w:pStyle w:val="Heading1"/>
       </w:pPr>
-      <w:bookmarkStart w:id="72" w:name="_Toc472158733"/>
+      <w:bookmarkStart w:id="72" w:name="_Toc472160944"/>
       <w:r>
         <w:t>MARK EXIT OF A VISITOR GATEPASS</w:t>
       </w:r>
@@ -29852,7 +29921,7 @@
       <w:pPr>
         <w:pStyle w:val="Heading1"/>
       </w:pPr>
-      <w:bookmarkStart w:id="73" w:name="_Toc472158734"/>
+      <w:bookmarkStart w:id="73" w:name="_Toc472160945"/>
       <w:r>
         <w:t xml:space="preserve">MARK </w:t>
       </w:r>
@@ -29999,7 +30068,7 @@
       <w:pPr>
         <w:pStyle w:val="Heading1"/>
       </w:pPr>
-      <w:bookmarkStart w:id="74" w:name="_Toc472158735"/>
+      <w:bookmarkStart w:id="74" w:name="_Toc472160946"/>
       <w:r>
         <w:t>UN REGISTERED DELIVERY SERVICE GATE PASS CREATION FOR GATE</w:t>
       </w:r>
@@ -30293,7 +30362,7 @@
       <w:pPr>
         <w:pStyle w:val="Heading1"/>
       </w:pPr>
-      <w:bookmarkStart w:id="75" w:name="_Toc472158736"/>
+      <w:bookmarkStart w:id="75" w:name="_Toc472160947"/>
       <w:r>
         <w:t>REGISTERED DELIVERY SERVICE GATE PASS CREATION FOR GATE</w:t>
       </w:r>
@@ -30605,7 +30674,7 @@
       <w:pPr>
         <w:pStyle w:val="Heading1"/>
       </w:pPr>
-      <w:bookmarkStart w:id="76" w:name="_Toc472158737"/>
+      <w:bookmarkStart w:id="76" w:name="_Toc472160948"/>
       <w:r>
         <w:t>FAMILY ST</w:t>
       </w:r>
@@ -30863,7 +30932,7 @@
       <w:pPr>
         <w:pStyle w:val="Heading1"/>
       </w:pPr>
-      <w:bookmarkStart w:id="77" w:name="_Toc472158738"/>
+      <w:bookmarkStart w:id="77" w:name="_Toc472160949"/>
       <w:r>
         <w:t>SOCIETY STAFF</w:t>
       </w:r>
@@ -31071,7 +31140,7 @@
       <w:pPr>
         <w:pStyle w:val="Heading1"/>
       </w:pPr>
-      <w:bookmarkStart w:id="78" w:name="_Toc472158739"/>
+      <w:bookmarkStart w:id="78" w:name="_Toc472160950"/>
       <w:r>
         <w:t>TODAYS  VISITOR COUNT FOR MEMBER</w:t>
       </w:r>
@@ -31555,7 +31624,7 @@
       <w:pPr>
         <w:pStyle w:val="Heading1"/>
       </w:pPr>
-      <w:bookmarkStart w:id="79" w:name="_Toc472158740"/>
+      <w:bookmarkStart w:id="79" w:name="_Toc472160951"/>
       <w:r>
         <w:t>MEMBER APP: UPDATE DELIVERY SERVICES GATEPASS DETAILS</w:t>
       </w:r>
@@ -31946,7 +32015,7 @@
       <w:pPr>
         <w:pStyle w:val="Heading1"/>
       </w:pPr>
-      <w:bookmarkStart w:id="80" w:name="_Toc472158741"/>
+      <w:bookmarkStart w:id="80" w:name="_Toc472160952"/>
       <w:r>
         <w:t>SEND OTP FOR VERIFYING CONTACT NO OF VISITOR FROM GATE APP</w:t>
       </w:r>
@@ -32003,6 +32072,123 @@
       </w:r>
       <w:r>
         <w:t>N/A</w:t>
+      </w:r>
+    </w:p>
+    <w:p>
+      <w:pPr>
+        <w:rPr>
+          <w:b/>
+        </w:rPr>
+      </w:pPr>
+      <w:r>
+        <w:rPr>
+          <w:b/>
+        </w:rPr>
+        <w:t>RESPONSE JSON:</w:t>
+      </w:r>
+    </w:p>
+    <w:p>
+      <w:r>
+        <w:t>{</w:t>
+      </w:r>
+    </w:p>
+    <w:p>
+      <w:r>
+        <w:t xml:space="preserve">  "responseMessage": {</w:t>
+      </w:r>
+    </w:p>
+    <w:p>
+      <w:r>
+        <w:t xml:space="preserve">    "status": "200",</w:t>
+      </w:r>
+    </w:p>
+    <w:p>
+      <w:r>
+        <w:t xml:space="preserve">    "message": "OK",</w:t>
+      </w:r>
+    </w:p>
+    <w:p>
+      <w:r>
+        <w:t xml:space="preserve">    "apiVersion": null</w:t>
+      </w:r>
+    </w:p>
+    <w:p>
+      <w:r>
+        <w:t xml:space="preserve">  }</w:t>
+      </w:r>
+    </w:p>
+    <w:p>
+      <w:r>
+        <w:t>}</w:t>
+      </w:r>
+    </w:p>
+    <w:p/>
+    <w:p>
+      <w:pPr>
+        <w:pStyle w:val="Heading1"/>
+      </w:pPr>
+      <w:bookmarkStart w:id="81" w:name="_Toc472160953"/>
+      <w:r>
+        <w:lastRenderedPageBreak/>
+        <w:t>VERIFY OTP OF VISITOR IN GATE APP</w:t>
+      </w:r>
+      <w:bookmarkEnd w:id="81"/>
+    </w:p>
+    <w:p>
+      <w:r>
+        <w:rPr>
+          <w:b/>
+        </w:rPr>
+        <w:t>METHOD:</w:t>
+      </w:r>
+      <w:r>
+        <w:t xml:space="preserve"> POST</w:t>
+      </w:r>
+    </w:p>
+    <w:p>
+      <w:r>
+        <w:rPr>
+          <w:b/>
+        </w:rPr>
+        <w:t>URL:</w:t>
+      </w:r>
+      <w:r>
+        <w:t xml:space="preserve"> /gate/verifyotp</w:t>
+      </w:r>
+    </w:p>
+    <w:p>
+      <w:pPr>
+        <w:rPr>
+          <w:b/>
+        </w:rPr>
+      </w:pPr>
+      <w:r>
+        <w:rPr>
+          <w:b/>
+        </w:rPr>
+        <w:t>REQUEST JSON:</w:t>
+      </w:r>
+    </w:p>
+    <w:p>
+      <w:r>
+        <w:t>{</w:t>
+      </w:r>
+    </w:p>
+    <w:p>
+      <w:r>
+        <w:tab/>
+        <w:t>"otp":"5023",</w:t>
+      </w:r>
+    </w:p>
+    <w:p>
+      <w:r>
+        <w:tab/>
+        <w:t>"cntcNum":"9096409749"</w:t>
+      </w:r>
+    </w:p>
+    <w:p>
+      <w:r>
+        <w:t>}</w:t>
       </w:r>
     </w:p>
     <w:p>
@@ -33349,7 +33535,7 @@
 </file>
 
 <file path=customXml/itemProps1.xml><?xml version="1.0" encoding="utf-8"?>
-<ds:datastoreItem xmlns:ds="http://schemas.openxmlformats.org/officeDocument/2006/customXml" ds:itemID="{83BCC7E3-BD5C-4DA9-BF3E-0D2C84D738F9}">
+<ds:datastoreItem xmlns:ds="http://schemas.openxmlformats.org/officeDocument/2006/customXml" ds:itemID="{BD5EA37B-A2F6-4C84-B4F1-D069B2A3DDB0}">
   <ds:schemaRefs>
     <ds:schemaRef ds:uri="http://schemas.openxmlformats.org/officeDocument/2006/bibliography"/>
   </ds:schemaRefs>

</xml_diff>

<commit_message>
visitoe controller url changed
</commit_message>
<xml_diff>
--- a/API Doc.docx
+++ b/API Doc.docx
@@ -9697,6 +9697,9 @@
         <w:t xml:space="preserve"> </w:t>
       </w:r>
       <w:r>
+        <w:t>/visitor</w:t>
+      </w:r>
+      <w:r>
         <w:t>/checkregistration?vistortype=</w:t>
       </w:r>
       <w:r>
@@ -10508,6 +10511,9 @@
         <w:t xml:space="preserve"> </w:t>
       </w:r>
       <w:r>
+        <w:t>/visitor</w:t>
+      </w:r>
+      <w:r>
         <w:t>/familyguestgatepass</w:t>
       </w:r>
     </w:p>
@@ -11120,7 +11126,7 @@
         <w:t>URL:</w:t>
       </w:r>
       <w:r>
-        <w:t xml:space="preserve"> </w:t>
+        <w:t xml:space="preserve"> /visitor</w:t>
       </w:r>
       <w:r>
         <w:t>/familyvendorgatepass</w:t>
@@ -11894,6 +11900,9 @@
         <w:t xml:space="preserve"> </w:t>
       </w:r>
       <w:r>
+        <w:t>/visitor</w:t>
+      </w:r>
+      <w:r>
         <w:t>/</w:t>
       </w:r>
       <w:r>
@@ -12363,7 +12372,7 @@
         <w:t xml:space="preserve"> </w:t>
       </w:r>
       <w:r>
-        <w:t>/</w:t>
+        <w:t>/visitor/</w:t>
       </w:r>
       <w:r>
         <w:t>todaysvisits?pageNo=</w:t>
@@ -14657,6 +14666,9 @@
         <w:t xml:space="preserve"> </w:t>
       </w:r>
       <w:r>
+        <w:t>/visitor</w:t>
+      </w:r>
+      <w:r>
         <w:t>/</w:t>
       </w:r>
       <w:r>
@@ -15141,6 +15153,9 @@
         <w:t xml:space="preserve"> </w:t>
       </w:r>
       <w:r>
+        <w:t>/visitor</w:t>
+      </w:r>
+      <w:r>
         <w:t>/</w:t>
       </w:r>
       <w:r>
@@ -15918,10 +15933,16 @@
         <w:t xml:space="preserve"> </w:t>
       </w:r>
       <w:r>
+        <w:t>/visitor</w:t>
+      </w:r>
+      <w:r>
         <w:t>/</w:t>
       </w:r>
       <w:r>
-        <w:t xml:space="preserve"> todaysfamilyvendorvisits</w:t>
+        <w:t xml:space="preserve"> </w:t>
+      </w:r>
+      <w:r>
+        <w:t>todaysfamilystaffvisits</w:t>
       </w:r>
       <w:r>
         <w:t>?pageNo=</w:t>
@@ -16238,6 +16259,9 @@
         <w:t>URL:</w:t>
       </w:r>
       <w:r>
+        <w:t>/visitor</w:t>
+      </w:r>
+      <w:r>
         <w:t xml:space="preserve"> </w:t>
       </w:r>
       <w:r>
@@ -16824,6 +16848,9 @@
         <w:t xml:space="preserve"> </w:t>
       </w:r>
       <w:r>
+        <w:t>/visitor</w:t>
+      </w:r>
+      <w:r>
         <w:t>/familyguestgatepass</w:t>
       </w:r>
     </w:p>
@@ -17050,6 +17077,9 @@
       </w:r>
       <w:r>
         <w:t xml:space="preserve"> </w:t>
+      </w:r>
+      <w:r>
+        <w:t>/visitor</w:t>
       </w:r>
       <w:r>
         <w:t>/familyvendorgatepass</w:t>
@@ -17395,7 +17425,13 @@
         <w:t>URL:</w:t>
       </w:r>
       <w:r>
-        <w:t xml:space="preserve"> /</w:t>
+        <w:t xml:space="preserve"> </w:t>
+      </w:r>
+      <w:r>
+        <w:t>/visitor</w:t>
+      </w:r>
+      <w:r>
+        <w:t>/</w:t>
       </w:r>
       <w:r>
         <w:t>deliveryservicesgatepass</w:t>
@@ -17765,6 +17801,15 @@
         <w:t xml:space="preserve"> </w:t>
       </w:r>
       <w:r>
+        <w:rPr>
+          <w:b/>
+        </w:rPr>
+        <w:t>/</w:t>
+      </w:r>
+      <w:r>
+        <w:t>visitor/</w:t>
+      </w:r>
+      <w:r>
         <w:t>pastvisits?pageNo={</w:t>
       </w:r>
       <w:r>
@@ -19065,6 +19110,9 @@
         <w:t xml:space="preserve"> </w:t>
       </w:r>
       <w:r>
+        <w:t>/visitor</w:t>
+      </w:r>
+      <w:r>
         <w:t>/pastfamilyguestvisits?pageNo=</w:t>
       </w:r>
       <w:r>
@@ -19718,6 +19766,9 @@
         <w:t xml:space="preserve"> </w:t>
       </w:r>
       <w:r>
+        <w:t>/visitor</w:t>
+      </w:r>
+      <w:r>
         <w:t>/</w:t>
       </w:r>
       <w:r>
@@ -20192,6 +20243,9 @@
         <w:t xml:space="preserve"> </w:t>
       </w:r>
       <w:r>
+        <w:t>/visitor</w:t>
+      </w:r>
+      <w:r>
         <w:t>/</w:t>
       </w:r>
       <w:r>
@@ -20207,7 +20261,7 @@
         <w:t>pageNo</w:t>
       </w:r>
       <w:r>
-        <w:t xml:space="preserve"> }</w:t>
+        <w:t>}</w:t>
       </w:r>
     </w:p>
     <w:p>
@@ -20695,6 +20749,9 @@
         <w:t xml:space="preserve"> </w:t>
       </w:r>
       <w:r>
+        <w:t>/visitor</w:t>
+      </w:r>
+      <w:r>
         <w:t>/</w:t>
       </w:r>
       <w:r>
@@ -20717,13 +20774,6 @@
       </w:r>
     </w:p>
     <w:p>
-      <w:pPr>
-        <w:rPr>
-          <w:b/>
-        </w:rPr>
-      </w:pPr>
-    </w:p>
-    <w:p>
       <w:r>
         <w:rPr>
           <w:b/>
@@ -20765,12 +20815,12 @@
     </w:p>
     <w:p>
       <w:r>
+        <w:t xml:space="preserve">    {</w:t>
+      </w:r>
+    </w:p>
+    <w:p>
+      <w:r>
         <w:lastRenderedPageBreak/>
-        <w:t xml:space="preserve">    {</w:t>
-      </w:r>
-    </w:p>
-    <w:p>
-      <w:r>
         <w:t xml:space="preserve">      "updatedImg": null,</w:t>
       </w:r>
     </w:p>
@@ -20881,12 +20931,12 @@
     </w:p>
     <w:p>
       <w:r>
+        <w:t xml:space="preserve">      "entryTime": null,</w:t>
+      </w:r>
+    </w:p>
+    <w:p>
+      <w:r>
         <w:lastRenderedPageBreak/>
-        <w:t xml:space="preserve">      "entryTime": null,</w:t>
-      </w:r>
-    </w:p>
-    <w:p>
-      <w:r>
         <w:t xml:space="preserve">      "expExitTime": null,</w:t>
       </w:r>
     </w:p>
@@ -21003,127 +21053,6 @@
     <w:p>
       <w:r>
         <w:t xml:space="preserve">          "cntcNum": "777777",</w:t>
-      </w:r>
-    </w:p>
-    <w:p>
-      <w:r>
-        <w:lastRenderedPageBreak/>
-        <w:t xml:space="preserve">          "createdBy": null,</w:t>
-      </w:r>
-    </w:p>
-    <w:p>
-      <w:r>
-        <w:t xml:space="preserve">          "createdTs": 1483864086000,</w:t>
-      </w:r>
-    </w:p>
-    <w:p>
-      <w:r>
-        <w:t xml:space="preserve">          "dlvryServicesDtlsId": 1,</w:t>
-      </w:r>
-    </w:p>
-    <w:p>
-      <w:r>
-        <w:t xml:space="preserve">          "idCardPhoto": null,</w:t>
-      </w:r>
-    </w:p>
-    <w:p>
-      <w:r>
-        <w:t xml:space="preserve">          "modifiedBy": null,</w:t>
-      </w:r>
-    </w:p>
-    <w:p>
-      <w:r>
-        <w:t xml:space="preserve">          "modifiedTs": 1483864086000,</w:t>
-      </w:r>
-    </w:p>
-    <w:p>
-      <w:r>
-        <w:t xml:space="preserve">          "nm": "YY",</w:t>
-      </w:r>
-    </w:p>
-    <w:p>
-      <w:r>
-        <w:t xml:space="preserve">          "photo": null</w:t>
-      </w:r>
-    </w:p>
-    <w:p>
-      <w:r>
-        <w:t xml:space="preserve">        },</w:t>
-      </w:r>
-    </w:p>
-    <w:p>
-      <w:r>
-        <w:t xml:space="preserve">        {</w:t>
-      </w:r>
-    </w:p>
-    <w:p>
-      <w:r>
-        <w:t xml:space="preserve">          "dlvryServicesAccmpVisitDtlsId": 7,</w:t>
-      </w:r>
-    </w:p>
-    <w:p>
-      <w:r>
-        <w:t xml:space="preserve">          "cntcNum": "88888",</w:t>
-      </w:r>
-    </w:p>
-    <w:p>
-      <w:r>
-        <w:t xml:space="preserve">          "createdBy": null,</w:t>
-      </w:r>
-    </w:p>
-    <w:p>
-      <w:r>
-        <w:t xml:space="preserve">          "createdTs": 1483864086000,</w:t>
-      </w:r>
-    </w:p>
-    <w:p>
-      <w:r>
-        <w:t xml:space="preserve">          "dlvryServicesDtlsId": 1,</w:t>
-      </w:r>
-    </w:p>
-    <w:p>
-      <w:r>
-        <w:t xml:space="preserve">          "idCardPhoto": null,</w:t>
-      </w:r>
-    </w:p>
-    <w:p>
-      <w:r>
-        <w:t xml:space="preserve">          "modifiedBy": null,</w:t>
-      </w:r>
-    </w:p>
-    <w:p>
-      <w:r>
-        <w:t xml:space="preserve">          "modifiedTs": 1483864086000,</w:t>
-      </w:r>
-    </w:p>
-    <w:p>
-      <w:r>
-        <w:t xml:space="preserve">          "nm": "DD",</w:t>
-      </w:r>
-    </w:p>
-    <w:p>
-      <w:r>
-        <w:t xml:space="preserve">          "photo": null</w:t>
-      </w:r>
-    </w:p>
-    <w:p>
-      <w:r>
-        <w:t xml:space="preserve">        },</w:t>
-      </w:r>
-    </w:p>
-    <w:p>
-      <w:r>
-        <w:t xml:space="preserve">        {</w:t>
-      </w:r>
-    </w:p>
-    <w:p>
-      <w:r>
-        <w:t xml:space="preserve">          "dlvryServicesAccmpVisitDtlsId": 8,</w:t>
-      </w:r>
-    </w:p>
-    <w:p>
-      <w:r>
-        <w:t xml:space="preserve">          "cntcNum": "99999",</w:t>
       </w:r>
     </w:p>
     <w:p>
@@ -21159,6 +21088,127 @@
     </w:p>
     <w:p>
       <w:r>
+        <w:t xml:space="preserve">          "nm": "YY",</w:t>
+      </w:r>
+    </w:p>
+    <w:p>
+      <w:r>
+        <w:t xml:space="preserve">          "photo": null</w:t>
+      </w:r>
+    </w:p>
+    <w:p>
+      <w:r>
+        <w:t xml:space="preserve">        },</w:t>
+      </w:r>
+    </w:p>
+    <w:p>
+      <w:r>
+        <w:t xml:space="preserve">        {</w:t>
+      </w:r>
+    </w:p>
+    <w:p>
+      <w:r>
+        <w:t xml:space="preserve">          "dlvryServicesAccmpVisitDtlsId": 7,</w:t>
+      </w:r>
+    </w:p>
+    <w:p>
+      <w:r>
+        <w:t xml:space="preserve">          "cntcNum": "88888",</w:t>
+      </w:r>
+    </w:p>
+    <w:p>
+      <w:r>
+        <w:t xml:space="preserve">          "createdBy": null,</w:t>
+      </w:r>
+    </w:p>
+    <w:p>
+      <w:r>
+        <w:t xml:space="preserve">          "createdTs": 1483864086000,</w:t>
+      </w:r>
+    </w:p>
+    <w:p>
+      <w:r>
+        <w:t xml:space="preserve">          "dlvryServicesDtlsId": 1,</w:t>
+      </w:r>
+    </w:p>
+    <w:p>
+      <w:r>
+        <w:t xml:space="preserve">          "idCardPhoto": null,</w:t>
+      </w:r>
+    </w:p>
+    <w:p>
+      <w:r>
+        <w:t xml:space="preserve">          "modifiedBy": null,</w:t>
+      </w:r>
+    </w:p>
+    <w:p>
+      <w:r>
+        <w:t xml:space="preserve">          "modifiedTs": 1483864086000,</w:t>
+      </w:r>
+    </w:p>
+    <w:p>
+      <w:r>
+        <w:t xml:space="preserve">          "nm": "DD",</w:t>
+      </w:r>
+    </w:p>
+    <w:p>
+      <w:r>
+        <w:t xml:space="preserve">          "photo": null</w:t>
+      </w:r>
+    </w:p>
+    <w:p>
+      <w:r>
+        <w:t xml:space="preserve">        },</w:t>
+      </w:r>
+    </w:p>
+    <w:p>
+      <w:r>
+        <w:t xml:space="preserve">        {</w:t>
+      </w:r>
+    </w:p>
+    <w:p>
+      <w:r>
+        <w:t xml:space="preserve">          "dlvryServicesAccmpVisitDtlsId": 8,</w:t>
+      </w:r>
+    </w:p>
+    <w:p>
+      <w:r>
+        <w:t xml:space="preserve">          "cntcNum": "99999",</w:t>
+      </w:r>
+    </w:p>
+    <w:p>
+      <w:r>
+        <w:t xml:space="preserve">          "createdBy": null,</w:t>
+      </w:r>
+    </w:p>
+    <w:p>
+      <w:r>
+        <w:t xml:space="preserve">          "createdTs": 1483864086000,</w:t>
+      </w:r>
+    </w:p>
+    <w:p>
+      <w:r>
+        <w:lastRenderedPageBreak/>
+        <w:t xml:space="preserve">          "dlvryServicesDtlsId": 1,</w:t>
+      </w:r>
+    </w:p>
+    <w:p>
+      <w:r>
+        <w:t xml:space="preserve">          "idCardPhoto": null,</w:t>
+      </w:r>
+    </w:p>
+    <w:p>
+      <w:r>
+        <w:t xml:space="preserve">          "modifiedBy": null,</w:t>
+      </w:r>
+    </w:p>
+    <w:p>
+      <w:r>
+        <w:t xml:space="preserve">          "modifiedTs": 1483864086000,</w:t>
+      </w:r>
+    </w:p>
+    <w:p>
+      <w:r>
         <w:t xml:space="preserve">          "nm": "QQ",</w:t>
       </w:r>
     </w:p>
@@ -23021,6 +23071,9 @@
       </w:r>
       <w:r>
         <w:t xml:space="preserve"> </w:t>
+      </w:r>
+      <w:r>
+        <w:t>/visitor</w:t>
       </w:r>
       <w:r>
         <w:t>/markapproval</w:t>
@@ -33946,7 +33999,7 @@
 
 <file path=word/endnotes.xml><?xml version="1.0" encoding="utf-8"?>
 <w:endnotes xmlns:ve="http://schemas.openxmlformats.org/markup-compatibility/2006" xmlns:o="urn:schemas-microsoft-com:office:office" xmlns:r="http://schemas.openxmlformats.org/officeDocument/2006/relationships" xmlns:m="http://schemas.openxmlformats.org/officeDocument/2006/math" xmlns:v="urn:schemas-microsoft-com:vml" xmlns:wp="http://schemas.openxmlformats.org/drawingml/2006/wordprocessingDrawing" xmlns:w10="urn:schemas-microsoft-com:office:word" xmlns:w="http://schemas.openxmlformats.org/wordprocessingml/2006/main" xmlns:wne="http://schemas.microsoft.com/office/word/2006/wordml">
-  <w:endnote w:type="separator" w:id="-1">
+  <w:endnote w:type="separator" w:id="0">
     <w:p>
       <w:pPr>
         <w:spacing w:after="0" w:line="240" w:lineRule="auto"/>
@@ -33956,7 +34009,7 @@
       </w:r>
     </w:p>
   </w:endnote>
-  <w:endnote w:type="continuationSeparator" w:id="0">
+  <w:endnote w:type="continuationSeparator" w:id="1">
     <w:p>
       <w:pPr>
         <w:spacing w:after="0" w:line="240" w:lineRule="auto"/>
@@ -33971,7 +34024,7 @@
 
 <file path=word/footnotes.xml><?xml version="1.0" encoding="utf-8"?>
 <w:footnotes xmlns:ve="http://schemas.openxmlformats.org/markup-compatibility/2006" xmlns:o="urn:schemas-microsoft-com:office:office" xmlns:r="http://schemas.openxmlformats.org/officeDocument/2006/relationships" xmlns:m="http://schemas.openxmlformats.org/officeDocument/2006/math" xmlns:v="urn:schemas-microsoft-com:vml" xmlns:wp="http://schemas.openxmlformats.org/drawingml/2006/wordprocessingDrawing" xmlns:w10="urn:schemas-microsoft-com:office:word" xmlns:w="http://schemas.openxmlformats.org/wordprocessingml/2006/main" xmlns:wne="http://schemas.microsoft.com/office/word/2006/wordml">
-  <w:footnote w:type="separator" w:id="-1">
+  <w:footnote w:type="separator" w:id="0">
     <w:p>
       <w:pPr>
         <w:spacing w:after="0" w:line="240" w:lineRule="auto"/>
@@ -33981,7 +34034,7 @@
       </w:r>
     </w:p>
   </w:footnote>
-  <w:footnote w:type="continuationSeparator" w:id="0">
+  <w:footnote w:type="continuationSeparator" w:id="1">
     <w:p>
       <w:pPr>
         <w:spacing w:after="0" w:line="240" w:lineRule="auto"/>

</xml_diff>

<commit_message>
Added forgot password api
</commit_message>
<xml_diff>
--- a/API Doc.docx
+++ b/API Doc.docx
@@ -32540,7 +32540,10 @@
     </w:p>
     <w:p>
       <w:r>
-        <w:t xml:space="preserve">cellNumber: "" </w:t>
+        <w:t>cellnumber</w:t>
+      </w:r>
+      <w:r>
+        <w:t xml:space="preserve">: "" </w:t>
       </w:r>
     </w:p>
     <w:p>
@@ -33355,7 +33358,10 @@
     </w:p>
     <w:p>
       <w:r>
-        <w:t xml:space="preserve">cellNumber: "" </w:t>
+        <w:t>celln</w:t>
+      </w:r>
+      <w:r>
+        <w:t xml:space="preserve">umber: "" </w:t>
       </w:r>
     </w:p>
     <w:p>

</xml_diff>